<commit_message>
Inizio scrittura capitolo analisi funzionale tesi
</commit_message>
<xml_diff>
--- a/Documentazione/Tesi/Tesi.docx
+++ b/Documentazione/Tesi/Tesi.docx
@@ -8,6 +8,9 @@
       </w:pPr>
       <w:r>
         <w:t>Introduzione</w:t>
+      </w:r>
+      <w:r>
+        <w:t xml:space="preserve"> al problema</w:t>
       </w:r>
     </w:p>
     <w:p>
@@ -271,15 +274,7 @@
     </w:p>
     <w:p>
       <w:r>
-        <w:t xml:space="preserve">La pagina descritta è stata realizzata utilizzando in parte tecnologie </w:t>
-      </w:r>
-      <w:proofErr w:type="gramStart"/>
-      <w:r>
-        <w:t>legacy, quindi</w:t>
-      </w:r>
-      <w:proofErr w:type="gramEnd"/>
-      <w:r>
-        <w:t xml:space="preserve"> ogni volta che l’utente interagisce con la pagina essa viene ricaricata, senza garantire una buona interazione fornendo all’utente un’esperienza di navigazione limitata e deludente.</w:t>
+        <w:t>La pagina descritta è stata realizzata utilizzando in parte tecnologie legacy, quindi ogni volta che l’utente interagisce con la pagina essa viene ricaricata, senza garantire una buona interazione fornendo all’utente un’esperienza di navigazione limitata e deludente.</w:t>
       </w:r>
     </w:p>
     <w:p>
@@ -389,7 +384,10 @@
         </w:numPr>
       </w:pPr>
       <w:r>
-        <w:t>Dati del cliente</w:t>
+        <w:t>Profilo assicurativo</w:t>
+      </w:r>
+      <w:r>
+        <w:t xml:space="preserve"> del cliente</w:t>
       </w:r>
     </w:p>
     <w:p>
@@ -416,8 +414,229 @@
         <w:t>Sezione beni selezionati</w:t>
       </w:r>
     </w:p>
+    <w:p>
+      <w:pPr>
+        <w:pStyle w:val="Titolo7"/>
+      </w:pPr>
+      <w:r>
+        <w:t>Profilo assicurativo del cliente</w:t>
+      </w:r>
+    </w:p>
+    <w:p>
+      <w:r>
+        <w:t>Il profilo assicurativo del cliente è stato pensato per rendere disponibili all’agente</w:t>
+      </w:r>
+      <w:r>
+        <w:t xml:space="preserve"> sempre</w:t>
+      </w:r>
+      <w:r>
+        <w:t xml:space="preserve"> le informazioni fondamentali</w:t>
+      </w:r>
+      <w:r>
+        <w:t>, su richiesta le altre informazioni. L’agente al caricamento del cruscotto visualizzerà una schermata simile all’immagine.</w:t>
+      </w:r>
+    </w:p>
+    <w:p>
+      <w:r>
+        <w:rPr>
+          <w:noProof/>
+        </w:rPr>
+        <w:drawing>
+          <wp:inline distT="0" distB="0" distL="0" distR="0" wp14:anchorId="53C00327" wp14:editId="33225184">
+            <wp:extent cx="6120130" cy="2196465"/>
+            <wp:effectExtent l="0" t="0" r="0" b="0"/>
+            <wp:docPr id="2101119247" name="Immagine 1" descr="Immagine che contiene testo, schermata, diagramma, software&#10;&#10;Descrizione generata automaticamente"/>
+            <wp:cNvGraphicFramePr>
+              <a:graphicFrameLocks xmlns:a="http://schemas.openxmlformats.org/drawingml/2006/main" noChangeAspect="1"/>
+            </wp:cNvGraphicFramePr>
+            <a:graphic xmlns:a="http://schemas.openxmlformats.org/drawingml/2006/main">
+              <a:graphicData uri="http://schemas.openxmlformats.org/drawingml/2006/picture">
+                <pic:pic xmlns:pic="http://schemas.openxmlformats.org/drawingml/2006/picture">
+                  <pic:nvPicPr>
+                    <pic:cNvPr id="2101119247" name="Immagine 1" descr="Immagine che contiene testo, schermata, diagramma, software&#10;&#10;Descrizione generata automaticamente"/>
+                    <pic:cNvPicPr/>
+                  </pic:nvPicPr>
+                  <pic:blipFill>
+                    <a:blip r:embed="rId11">
+                      <a:extLst>
+                        <a:ext uri="{28A0092B-C50C-407E-A947-70E740481C1C}">
+                          <a14:useLocalDpi xmlns:a14="http://schemas.microsoft.com/office/drawing/2010/main" val="0"/>
+                        </a:ext>
+                      </a:extLst>
+                    </a:blip>
+                    <a:stretch>
+                      <a:fillRect/>
+                    </a:stretch>
+                  </pic:blipFill>
+                  <pic:spPr>
+                    <a:xfrm>
+                      <a:off x="0" y="0"/>
+                      <a:ext cx="6120130" cy="2196465"/>
+                    </a:xfrm>
+                    <a:prstGeom prst="rect">
+                      <a:avLst/>
+                    </a:prstGeom>
+                  </pic:spPr>
+                </pic:pic>
+              </a:graphicData>
+            </a:graphic>
+          </wp:inline>
+        </w:drawing>
+      </w:r>
+    </w:p>
+    <w:p>
+      <w:pPr>
+        <w:pStyle w:val="Citazioneintensa"/>
+      </w:pPr>
+      <w:r>
+        <w:t>Profilo assicurativo del cliente</w:t>
+      </w:r>
+    </w:p>
+    <w:p>
+      <w:r>
+        <w:t xml:space="preserve">L’agente avrà subito a disposizione un grafico riassuntivo delle coperture assicurative attive del cliente, il nominativo del cliente ed i suoi recapiti </w:t>
+      </w:r>
+      <w:r>
+        <w:rPr>
+          <w:i/>
+          <w:iCs/>
+        </w:rPr>
+        <w:t>(indirizzo di re</w:t>
+      </w:r>
+      <w:r>
+        <w:rPr>
+          <w:i/>
+          <w:iCs/>
+        </w:rPr>
+        <w:t>s</w:t>
+      </w:r>
+      <w:r>
+        <w:rPr>
+          <w:i/>
+          <w:iCs/>
+        </w:rPr>
+        <w:t>idenza, numero di telefono, email)</w:t>
+      </w:r>
+      <w:r>
+        <w:t>.</w:t>
+      </w:r>
+    </w:p>
+    <w:p>
+      <w:r>
+        <w:t>È disponibile la sezione contente i dati del profilo completo</w:t>
+      </w:r>
+      <w:r>
+        <w:t xml:space="preserve">, la quale può essere visualizzata cliccando sul pulsante espandi. In essa verrà mostrata l’anagrafica completa, ulteriori dati d’interesse per l’agente di cui una parte può essere estratta dalle coperture assicurative stipulate dal cliente </w:t>
+      </w:r>
+      <w:r>
+        <w:rPr>
+          <w:i/>
+          <w:iCs/>
+        </w:rPr>
+        <w:t>(es. dati sulla salute, composizione nucleo familiare, dati reddituali)</w:t>
+      </w:r>
+      <w:r>
+        <w:t>.</w:t>
+      </w:r>
+    </w:p>
+    <w:p>
+      <w:r>
+        <w:t xml:space="preserve">Espandendo </w:t>
+      </w:r>
+      <w:r>
+        <w:t xml:space="preserve">la sezione coperture assicurative </w:t>
+      </w:r>
+      <w:r>
+        <w:t>verrà visualizzato un report contente le informazioni sulle coperture stipulate dal cliente, il report prevede la visualizzazione delle informazioni:</w:t>
+      </w:r>
+    </w:p>
+    <w:p>
+      <w:pPr>
+        <w:pStyle w:val="Paragrafoelenco"/>
+        <w:numPr>
+          <w:ilvl w:val="0"/>
+          <w:numId w:val="4"/>
+        </w:numPr>
+      </w:pPr>
+      <w:r>
+        <w:t>Tipologia copertura</w:t>
+      </w:r>
+    </w:p>
+    <w:p>
+      <w:pPr>
+        <w:pStyle w:val="Paragrafoelenco"/>
+        <w:numPr>
+          <w:ilvl w:val="0"/>
+          <w:numId w:val="4"/>
+        </w:numPr>
+      </w:pPr>
+      <w:r>
+        <w:lastRenderedPageBreak/>
+        <w:t>Identificativo polizza</w:t>
+      </w:r>
+    </w:p>
+    <w:p>
+      <w:pPr>
+        <w:pStyle w:val="Paragrafoelenco"/>
+        <w:numPr>
+          <w:ilvl w:val="0"/>
+          <w:numId w:val="4"/>
+        </w:numPr>
+      </w:pPr>
+      <w:r>
+        <w:t>Dettaglio bene assicurato</w:t>
+      </w:r>
+    </w:p>
+    <w:p>
+      <w:pPr>
+        <w:pStyle w:val="Paragrafoelenco"/>
+        <w:numPr>
+          <w:ilvl w:val="0"/>
+          <w:numId w:val="4"/>
+        </w:numPr>
+      </w:pPr>
+      <w:r>
+        <w:t>Data emissione polizza</w:t>
+      </w:r>
+    </w:p>
+    <w:p>
+      <w:pPr>
+        <w:pStyle w:val="Paragrafoelenco"/>
+        <w:numPr>
+          <w:ilvl w:val="0"/>
+          <w:numId w:val="4"/>
+        </w:numPr>
+      </w:pPr>
+      <w:r>
+        <w:t>Data scadenza polizza</w:t>
+      </w:r>
+    </w:p>
+    <w:p>
+      <w:pPr>
+        <w:pStyle w:val="Paragrafoelenco"/>
+        <w:numPr>
+          <w:ilvl w:val="0"/>
+          <w:numId w:val="4"/>
+        </w:numPr>
+      </w:pPr>
+      <w:r>
+        <w:t>Importo premio polizza</w:t>
+      </w:r>
+    </w:p>
+    <w:p>
+      <w:pPr>
+        <w:pStyle w:val="Paragrafoelenco"/>
+        <w:numPr>
+          <w:ilvl w:val="0"/>
+          <w:numId w:val="4"/>
+        </w:numPr>
+      </w:pPr>
+      <w:r>
+        <w:t>Stato contratto</w:t>
+      </w:r>
+    </w:p>
     <w:sectPr>
-      <w:footerReference w:type="default" r:id="rId11"/>
+      <w:footerReference w:type="default" r:id="rId12"/>
       <w:pgSz w:w="11906" w:h="16838"/>
       <w:pgMar w:top="1417" w:right="1134" w:bottom="1134" w:left="1134" w:header="708" w:footer="708" w:gutter="0"/>
       <w:cols w:space="708"/>
@@ -860,6 +1079,119 @@
       </w:rPr>
     </w:lvl>
   </w:abstractNum>
+  <w:abstractNum w:abstractNumId="3" w15:restartNumberingAfterBreak="0">
+    <w:nsid w:val="464874EC"/>
+    <w:multiLevelType w:val="hybridMultilevel"/>
+    <w:tmpl w:val="9DF8B8E0"/>
+    <w:lvl w:ilvl="0" w:tplc="04100005">
+      <w:start w:val="1"/>
+      <w:numFmt w:val="bullet"/>
+      <w:lvlText w:val=""/>
+      <w:lvlJc w:val="left"/>
+      <w:pPr>
+        <w:ind w:left="720" w:hanging="360"/>
+      </w:pPr>
+      <w:rPr>
+        <w:rFonts w:ascii="Wingdings" w:hAnsi="Wingdings" w:hint="default"/>
+      </w:rPr>
+    </w:lvl>
+    <w:lvl w:ilvl="1" w:tplc="04100003" w:tentative="1">
+      <w:start w:val="1"/>
+      <w:numFmt w:val="bullet"/>
+      <w:lvlText w:val="o"/>
+      <w:lvlJc w:val="left"/>
+      <w:pPr>
+        <w:ind w:left="1440" w:hanging="360"/>
+      </w:pPr>
+      <w:rPr>
+        <w:rFonts w:ascii="Courier New" w:hAnsi="Courier New" w:cs="Courier New" w:hint="default"/>
+      </w:rPr>
+    </w:lvl>
+    <w:lvl w:ilvl="2" w:tplc="04100005" w:tentative="1">
+      <w:start w:val="1"/>
+      <w:numFmt w:val="bullet"/>
+      <w:lvlText w:val=""/>
+      <w:lvlJc w:val="left"/>
+      <w:pPr>
+        <w:ind w:left="2160" w:hanging="360"/>
+      </w:pPr>
+      <w:rPr>
+        <w:rFonts w:ascii="Wingdings" w:hAnsi="Wingdings" w:hint="default"/>
+      </w:rPr>
+    </w:lvl>
+    <w:lvl w:ilvl="3" w:tplc="04100001" w:tentative="1">
+      <w:start w:val="1"/>
+      <w:numFmt w:val="bullet"/>
+      <w:lvlText w:val=""/>
+      <w:lvlJc w:val="left"/>
+      <w:pPr>
+        <w:ind w:left="2880" w:hanging="360"/>
+      </w:pPr>
+      <w:rPr>
+        <w:rFonts w:ascii="Symbol" w:hAnsi="Symbol" w:hint="default"/>
+      </w:rPr>
+    </w:lvl>
+    <w:lvl w:ilvl="4" w:tplc="04100003" w:tentative="1">
+      <w:start w:val="1"/>
+      <w:numFmt w:val="bullet"/>
+      <w:lvlText w:val="o"/>
+      <w:lvlJc w:val="left"/>
+      <w:pPr>
+        <w:ind w:left="3600" w:hanging="360"/>
+      </w:pPr>
+      <w:rPr>
+        <w:rFonts w:ascii="Courier New" w:hAnsi="Courier New" w:cs="Courier New" w:hint="default"/>
+      </w:rPr>
+    </w:lvl>
+    <w:lvl w:ilvl="5" w:tplc="04100005" w:tentative="1">
+      <w:start w:val="1"/>
+      <w:numFmt w:val="bullet"/>
+      <w:lvlText w:val=""/>
+      <w:lvlJc w:val="left"/>
+      <w:pPr>
+        <w:ind w:left="4320" w:hanging="360"/>
+      </w:pPr>
+      <w:rPr>
+        <w:rFonts w:ascii="Wingdings" w:hAnsi="Wingdings" w:hint="default"/>
+      </w:rPr>
+    </w:lvl>
+    <w:lvl w:ilvl="6" w:tplc="04100001" w:tentative="1">
+      <w:start w:val="1"/>
+      <w:numFmt w:val="bullet"/>
+      <w:lvlText w:val=""/>
+      <w:lvlJc w:val="left"/>
+      <w:pPr>
+        <w:ind w:left="5040" w:hanging="360"/>
+      </w:pPr>
+      <w:rPr>
+        <w:rFonts w:ascii="Symbol" w:hAnsi="Symbol" w:hint="default"/>
+      </w:rPr>
+    </w:lvl>
+    <w:lvl w:ilvl="7" w:tplc="04100003" w:tentative="1">
+      <w:start w:val="1"/>
+      <w:numFmt w:val="bullet"/>
+      <w:lvlText w:val="o"/>
+      <w:lvlJc w:val="left"/>
+      <w:pPr>
+        <w:ind w:left="5760" w:hanging="360"/>
+      </w:pPr>
+      <w:rPr>
+        <w:rFonts w:ascii="Courier New" w:hAnsi="Courier New" w:cs="Courier New" w:hint="default"/>
+      </w:rPr>
+    </w:lvl>
+    <w:lvl w:ilvl="8" w:tplc="04100005" w:tentative="1">
+      <w:start w:val="1"/>
+      <w:numFmt w:val="bullet"/>
+      <w:lvlText w:val=""/>
+      <w:lvlJc w:val="left"/>
+      <w:pPr>
+        <w:ind w:left="6480" w:hanging="360"/>
+      </w:pPr>
+      <w:rPr>
+        <w:rFonts w:ascii="Wingdings" w:hAnsi="Wingdings" w:hint="default"/>
+      </w:rPr>
+    </w:lvl>
+  </w:abstractNum>
   <w:num w:numId="1" w16cid:durableId="479736155">
     <w:abstractNumId w:val="1"/>
   </w:num>
@@ -868,6 +1200,9 @@
   </w:num>
   <w:num w:numId="3" w16cid:durableId="1814715002">
     <w:abstractNumId w:val="2"/>
+  </w:num>
+  <w:num w:numId="4" w16cid:durableId="1072390712">
+    <w:abstractNumId w:val="3"/>
   </w:num>
 </w:numbering>
 </file>
@@ -1411,23 +1746,26 @@
   </w:style>
   <w:style w:type="paragraph" w:styleId="Titolo7">
     <w:name w:val="heading 7"/>
+    <w:aliases w:val="New Sotto Titolo"/>
     <w:basedOn w:val="Normale"/>
     <w:next w:val="Normale"/>
     <w:link w:val="Titolo7Carattere"/>
+    <w:autoRedefine/>
     <w:uiPriority w:val="9"/>
-    <w:semiHidden/>
     <w:unhideWhenUsed/>
     <w:qFormat/>
-    <w:rsid w:val="006208F2"/>
+    <w:rsid w:val="00690A99"/>
     <w:pPr>
       <w:keepNext/>
       <w:keepLines/>
-      <w:spacing w:before="40" w:after="0"/>
+      <w:spacing w:before="80" w:after="180"/>
       <w:outlineLvl w:val="6"/>
     </w:pPr>
     <w:rPr>
       <w:rFonts w:eastAsiaTheme="majorEastAsia" w:cstheme="majorBidi"/>
-      <w:color w:val="595959" w:themeColor="text1" w:themeTint="A6"/>
+      <w:i/>
+      <w:color w:val="215E99" w:themeColor="text2" w:themeTint="BF"/>
+      <w:sz w:val="36"/>
     </w:rPr>
   </w:style>
   <w:style w:type="paragraph" w:styleId="Titolo8">
@@ -1579,14 +1917,16 @@
   </w:style>
   <w:style w:type="character" w:customStyle="1" w:styleId="Titolo7Carattere">
     <w:name w:val="Titolo 7 Carattere"/>
+    <w:aliases w:val="New Sotto Titolo Carattere"/>
     <w:basedOn w:val="Carpredefinitoparagrafo"/>
     <w:link w:val="Titolo7"/>
     <w:uiPriority w:val="9"/>
-    <w:semiHidden/>
-    <w:rsid w:val="006208F2"/>
+    <w:rsid w:val="00690A99"/>
     <w:rPr>
       <w:rFonts w:eastAsiaTheme="majorEastAsia" w:cstheme="majorBidi"/>
-      <w:color w:val="595959" w:themeColor="text1" w:themeTint="A6"/>
+      <w:i/>
+      <w:color w:val="215E99" w:themeColor="text2" w:themeTint="BF"/>
+      <w:sz w:val="36"/>
     </w:rPr>
   </w:style>
   <w:style w:type="character" w:customStyle="1" w:styleId="Titolo8Carattere">
@@ -1624,7 +1964,7 @@
     <w:autoRedefine/>
     <w:uiPriority w:val="10"/>
     <w:qFormat/>
-    <w:rsid w:val="00665341"/>
+    <w:rsid w:val="00690A99"/>
     <w:pPr>
       <w:pBdr>
         <w:bottom w:val="single" w:sz="4" w:space="1" w:color="215E99" w:themeColor="text2" w:themeTint="BF"/>
@@ -1648,7 +1988,7 @@
     <w:basedOn w:val="Carpredefinitoparagrafo"/>
     <w:link w:val="Titolo"/>
     <w:uiPriority w:val="10"/>
-    <w:rsid w:val="00665341"/>
+    <w:rsid w:val="00690A99"/>
     <w:rPr>
       <w:rFonts w:asciiTheme="majorHAnsi" w:eastAsiaTheme="majorEastAsia" w:hAnsiTheme="majorHAnsi" w:cstheme="majorBidi"/>
       <w:color w:val="215E99" w:themeColor="text2" w:themeTint="BF"/>

</xml_diff>

<commit_message>
Analisi Funzionale Tesi Completa
</commit_message>
<xml_diff>
--- a/Documentazione/Tesi/Tesi.docx
+++ b/Documentazione/Tesi/Tesi.docx
@@ -1,6 +1,6 @@
 
 <file path=word/document.xml><?xml version="1.0" encoding="utf-8"?>
-<w:document xmlns:wpc="http://schemas.microsoft.com/office/word/2010/wordprocessingCanvas" xmlns:cx="http://schemas.microsoft.com/office/drawing/2014/chartex" xmlns:cx1="http://schemas.microsoft.com/office/drawing/2015/9/8/chartex" xmlns:cx2="http://schemas.microsoft.com/office/drawing/2015/10/21/chartex" xmlns:cx3="http://schemas.microsoft.com/office/drawing/2016/5/9/chartex" xmlns:cx4="http://schemas.microsoft.com/office/drawing/2016/5/10/chartex" xmlns:cx5="http://schemas.microsoft.com/office/drawing/2016/5/11/chartex" xmlns:cx6="http://schemas.microsoft.com/office/drawing/2016/5/12/chartex" xmlns:cx7="http://schemas.microsoft.com/office/drawing/2016/5/13/chartex" xmlns:cx8="http://schemas.microsoft.com/office/drawing/2016/5/14/chartex" xmlns:mc="http://schemas.openxmlformats.org/markup-compatibility/2006" xmlns:aink="http://schemas.microsoft.com/office/drawing/2016/ink" xmlns:am3d="http://schemas.microsoft.com/office/drawing/2017/model3d" xmlns:o="urn:schemas-microsoft-com:office:office" xmlns:oel="http://schemas.microsoft.com/office/2019/extlst" xmlns:r="http://schemas.openxmlformats.org/officeDocument/2006/relationships" xmlns:m="http://schemas.openxmlformats.org/officeDocument/2006/math" xmlns:v="urn:schemas-microsoft-com:vml" xmlns:wp14="http://schemas.microsoft.com/office/word/2010/wordprocessingDrawing" xmlns:wp="http://schemas.openxmlformats.org/drawingml/2006/wordprocessingDrawing" xmlns:w10="urn:schemas-microsoft-com:office:word" xmlns:w="http://schemas.openxmlformats.org/wordprocessingml/2006/main" xmlns:w14="http://schemas.microsoft.com/office/word/2010/wordml" xmlns:w15="http://schemas.microsoft.com/office/word/2012/wordml" xmlns:w16cex="http://schemas.microsoft.com/office/word/2018/wordml/cex" xmlns:w16cid="http://schemas.microsoft.com/office/word/2016/wordml/cid" xmlns:w16="http://schemas.microsoft.com/office/word/2018/wordml" xmlns:w16sdtdh="http://schemas.microsoft.com/office/word/2020/wordml/sdtdatahash" xmlns:w16se="http://schemas.microsoft.com/office/word/2015/wordml/symex" xmlns:wpg="http://schemas.microsoft.com/office/word/2010/wordprocessingGroup" xmlns:wpi="http://schemas.microsoft.com/office/word/2010/wordprocessingInk" xmlns:wne="http://schemas.microsoft.com/office/word/2006/wordml" xmlns:wps="http://schemas.microsoft.com/office/word/2010/wordprocessingShape" mc:Ignorable="w14 w15 w16se w16cid w16 w16cex w16sdtdh wp14">
+<w:document xmlns:wpc="http://schemas.microsoft.com/office/word/2010/wordprocessingCanvas" xmlns:cx="http://schemas.microsoft.com/office/drawing/2014/chartex" xmlns:cx1="http://schemas.microsoft.com/office/drawing/2015/9/8/chartex" xmlns:cx2="http://schemas.microsoft.com/office/drawing/2015/10/21/chartex" xmlns:cx3="http://schemas.microsoft.com/office/drawing/2016/5/9/chartex" xmlns:cx4="http://schemas.microsoft.com/office/drawing/2016/5/10/chartex" xmlns:cx5="http://schemas.microsoft.com/office/drawing/2016/5/11/chartex" xmlns:cx6="http://schemas.microsoft.com/office/drawing/2016/5/12/chartex" xmlns:cx7="http://schemas.microsoft.com/office/drawing/2016/5/13/chartex" xmlns:cx8="http://schemas.microsoft.com/office/drawing/2016/5/14/chartex" xmlns:mc="http://schemas.openxmlformats.org/markup-compatibility/2006" xmlns:aink="http://schemas.microsoft.com/office/drawing/2016/ink" xmlns:am3d="http://schemas.microsoft.com/office/drawing/2017/model3d" xmlns:o="urn:schemas-microsoft-com:office:office" xmlns:oel="http://schemas.microsoft.com/office/2019/extlst" xmlns:r="http://schemas.openxmlformats.org/officeDocument/2006/relationships" xmlns:m="http://schemas.openxmlformats.org/officeDocument/2006/math" xmlns:v="urn:schemas-microsoft-com:vml" xmlns:wp14="http://schemas.microsoft.com/office/word/2010/wordprocessingDrawing" xmlns:wp="http://schemas.openxmlformats.org/drawingml/2006/wordprocessingDrawing" xmlns:w10="urn:schemas-microsoft-com:office:word" xmlns:w="http://schemas.openxmlformats.org/wordprocessingml/2006/main" xmlns:w14="http://schemas.microsoft.com/office/word/2010/wordml" xmlns:w15="http://schemas.microsoft.com/office/word/2012/wordml" xmlns:w16cex="http://schemas.microsoft.com/office/word/2018/wordml/cex" xmlns:w16cid="http://schemas.microsoft.com/office/word/2016/wordml/cid" xmlns:w16="http://schemas.microsoft.com/office/word/2018/wordml" xmlns:w16du="http://schemas.microsoft.com/office/word/2023/wordml/word16du" xmlns:w16sdtdh="http://schemas.microsoft.com/office/word/2020/wordml/sdtdatahash" xmlns:w16se="http://schemas.microsoft.com/office/word/2015/wordml/symex" xmlns:wpg="http://schemas.microsoft.com/office/word/2010/wordprocessingGroup" xmlns:wpi="http://schemas.microsoft.com/office/word/2010/wordprocessingInk" xmlns:wne="http://schemas.microsoft.com/office/word/2006/wordml" xmlns:wps="http://schemas.microsoft.com/office/word/2010/wordprocessingShape" mc:Ignorable="w14 w15 w16se w16cid w16 w16cex w16sdtdh w16du wp14">
   <w:body>
     <w:p>
       <w:pPr>
@@ -415,25 +415,8 @@
       </w:r>
     </w:p>
     <w:p>
-      <w:pPr>
-        <w:pStyle w:val="Titolo7"/>
-      </w:pPr>
-      <w:r>
-        <w:t>Profilo assicurativo del cliente</w:t>
-      </w:r>
-    </w:p>
-    <w:p>
-      <w:r>
-        <w:t>Il profilo assicurativo del cliente è stato pensato per rendere disponibili all’agente</w:t>
-      </w:r>
-      <w:r>
-        <w:t xml:space="preserve"> sempre</w:t>
-      </w:r>
-      <w:r>
-        <w:t xml:space="preserve"> le informazioni fondamentali</w:t>
-      </w:r>
-      <w:r>
-        <w:t>, su richiesta le altre informazioni. L’agente al caricamento del cruscotto visualizzerà una schermata simile all’immagine.</w:t>
+      <w:r>
+        <w:t>Il cruscotto progettato avrà l’aspetto mostrato nell’immagine:</w:t>
       </w:r>
     </w:p>
     <w:p>
@@ -442,10 +425,10 @@
           <w:noProof/>
         </w:rPr>
         <w:drawing>
-          <wp:inline distT="0" distB="0" distL="0" distR="0" wp14:anchorId="53C00327" wp14:editId="33225184">
-            <wp:extent cx="6120130" cy="2196465"/>
-            <wp:effectExtent l="0" t="0" r="0" b="0"/>
-            <wp:docPr id="2101119247" name="Immagine 1" descr="Immagine che contiene testo, schermata, diagramma, software&#10;&#10;Descrizione generata automaticamente"/>
+          <wp:inline distT="0" distB="0" distL="0" distR="0" wp14:anchorId="65F12931" wp14:editId="5EDC662C">
+            <wp:extent cx="6120130" cy="2792730"/>
+            <wp:effectExtent l="0" t="0" r="0" b="7620"/>
+            <wp:docPr id="1405128185" name="Immagine 1" descr="Immagine che contiene testo, schermata, software, numero&#10;&#10;Descrizione generata automaticamente"/>
             <wp:cNvGraphicFramePr>
               <a:graphicFrameLocks xmlns:a="http://schemas.openxmlformats.org/drawingml/2006/main" noChangeAspect="1"/>
             </wp:cNvGraphicFramePr>
@@ -453,11 +436,11 @@
               <a:graphicData uri="http://schemas.openxmlformats.org/drawingml/2006/picture">
                 <pic:pic xmlns:pic="http://schemas.openxmlformats.org/drawingml/2006/picture">
                   <pic:nvPicPr>
-                    <pic:cNvPr id="2101119247" name="Immagine 1" descr="Immagine che contiene testo, schermata, diagramma, software&#10;&#10;Descrizione generata automaticamente"/>
+                    <pic:cNvPr id="1405128185" name="Immagine 1" descr="Immagine che contiene testo, schermata, software, numero&#10;&#10;Descrizione generata automaticamente"/>
                     <pic:cNvPicPr/>
                   </pic:nvPicPr>
                   <pic:blipFill>
-                    <a:blip r:embed="rId11">
+                    <a:blip r:embed="rId11" cstate="print">
                       <a:extLst>
                         <a:ext uri="{28A0092B-C50C-407E-A947-70E740481C1C}">
                           <a14:useLocalDpi xmlns:a14="http://schemas.microsoft.com/office/drawing/2010/main" val="0"/>
@@ -471,7 +454,7 @@
                   <pic:spPr>
                     <a:xfrm>
                       <a:off x="0" y="0"/>
-                      <a:ext cx="6120130" cy="2196465"/>
+                      <a:ext cx="6120130" cy="2792730"/>
                     </a:xfrm>
                     <a:prstGeom prst="rect">
                       <a:avLst/>
@@ -489,51 +472,178 @@
         <w:pStyle w:val="Citazioneintensa"/>
       </w:pPr>
       <w:r>
+        <w:t>Cruscotto cliente</w:t>
+      </w:r>
+    </w:p>
+    <w:p>
+      <w:pPr>
+        <w:pStyle w:val="Titolo7"/>
+      </w:pPr>
+      <w:r>
+        <w:t>Profilo assicurativ</w:t>
+      </w:r>
+      <w:r>
+        <w:t>o</w:t>
+      </w:r>
+    </w:p>
+    <w:p>
+      <w:r>
+        <w:t>Il profilo del cliente è stato pensato per rendere disponibili all’agente</w:t>
+      </w:r>
+      <w:r>
+        <w:t xml:space="preserve"> sempre</w:t>
+      </w:r>
+      <w:r>
+        <w:t xml:space="preserve"> le informazioni fondamentali</w:t>
+      </w:r>
+      <w:r>
+        <w:t xml:space="preserve">, su richiesta le altre informazioni. </w:t>
+      </w:r>
+      <w:r>
+        <w:t>L’agente avrà subito a disposizione un grafico riassuntivo delle coperture assicurative, il nominativo, ed i suoi recapiti principali. L’immagine mostra un esempio appena descritto.</w:t>
+      </w:r>
+    </w:p>
+    <w:p>
+      <w:r>
+        <w:rPr>
+          <w:noProof/>
+        </w:rPr>
+        <w:lastRenderedPageBreak/>
+        <w:drawing>
+          <wp:inline distT="0" distB="0" distL="0" distR="0" wp14:anchorId="77CD2983" wp14:editId="6380CA43">
+            <wp:extent cx="6120130" cy="1670050"/>
+            <wp:effectExtent l="0" t="0" r="0" b="6350"/>
+            <wp:docPr id="1283717999" name="Immagine 2" descr="Immagine che contiene testo, schermata, software, Carattere&#10;&#10;Descrizione generata automaticamente"/>
+            <wp:cNvGraphicFramePr>
+              <a:graphicFrameLocks xmlns:a="http://schemas.openxmlformats.org/drawingml/2006/main" noChangeAspect="1"/>
+            </wp:cNvGraphicFramePr>
+            <a:graphic xmlns:a="http://schemas.openxmlformats.org/drawingml/2006/main">
+              <a:graphicData uri="http://schemas.openxmlformats.org/drawingml/2006/picture">
+                <pic:pic xmlns:pic="http://schemas.openxmlformats.org/drawingml/2006/picture">
+                  <pic:nvPicPr>
+                    <pic:cNvPr id="1283717999" name="Immagine 2" descr="Immagine che contiene testo, schermata, software, Carattere&#10;&#10;Descrizione generata automaticamente"/>
+                    <pic:cNvPicPr/>
+                  </pic:nvPicPr>
+                  <pic:blipFill>
+                    <a:blip r:embed="rId12" cstate="print">
+                      <a:extLst>
+                        <a:ext uri="{28A0092B-C50C-407E-A947-70E740481C1C}">
+                          <a14:useLocalDpi xmlns:a14="http://schemas.microsoft.com/office/drawing/2010/main" val="0"/>
+                        </a:ext>
+                      </a:extLst>
+                    </a:blip>
+                    <a:stretch>
+                      <a:fillRect/>
+                    </a:stretch>
+                  </pic:blipFill>
+                  <pic:spPr>
+                    <a:xfrm>
+                      <a:off x="0" y="0"/>
+                      <a:ext cx="6120130" cy="1670050"/>
+                    </a:xfrm>
+                    <a:prstGeom prst="rect">
+                      <a:avLst/>
+                    </a:prstGeom>
+                  </pic:spPr>
+                </pic:pic>
+              </a:graphicData>
+            </a:graphic>
+          </wp:inline>
+        </w:drawing>
+      </w:r>
+    </w:p>
+    <w:p>
+      <w:pPr>
+        <w:pStyle w:val="Citazioneintensa"/>
+      </w:pPr>
+      <w:r>
         <w:t>Profilo assicurativo del cliente</w:t>
       </w:r>
     </w:p>
     <w:p>
       <w:r>
-        <w:t xml:space="preserve">L’agente avrà subito a disposizione un grafico riassuntivo delle coperture assicurative attive del cliente, il nominativo del cliente ed i suoi recapiti </w:t>
+        <w:t>Nella schermata visualizzata sono mostrati:</w:t>
+      </w:r>
+    </w:p>
+    <w:p>
+      <w:pPr>
+        <w:pStyle w:val="Paragrafoelenco"/>
+        <w:numPr>
+          <w:ilvl w:val="0"/>
+          <w:numId w:val="5"/>
+        </w:numPr>
+      </w:pPr>
+      <w:r>
+        <w:t>Il nominativo del cliente nell’intestazione della pagina.</w:t>
+      </w:r>
+    </w:p>
+    <w:p>
+      <w:pPr>
+        <w:pStyle w:val="Paragrafoelenco"/>
+        <w:numPr>
+          <w:ilvl w:val="0"/>
+          <w:numId w:val="5"/>
+        </w:numPr>
+      </w:pPr>
+      <w:r>
+        <w:t xml:space="preserve">Sulla sinistra un grafico riassuntivo delle coperture attive, </w:t>
       </w:r>
       <w:r>
         <w:rPr>
           <w:i/>
           <w:iCs/>
         </w:rPr>
-        <w:t>(indirizzo di re</w:t>
+        <w:t>in questo caso due coperture per i veicoli e quattro per la famiglia.</w:t>
+      </w:r>
+    </w:p>
+    <w:p>
+      <w:pPr>
+        <w:pStyle w:val="Paragrafoelenco"/>
+        <w:numPr>
+          <w:ilvl w:val="0"/>
+          <w:numId w:val="5"/>
+        </w:numPr>
+      </w:pPr>
+      <w:r>
+        <w:t xml:space="preserve">Sulla destra </w:t>
+      </w:r>
+      <w:r>
+        <w:t xml:space="preserve">i dati essenziali del cliente, </w:t>
       </w:r>
       <w:r>
         <w:rPr>
           <w:i/>
           <w:iCs/>
         </w:rPr>
-        <w:t>s</w:t>
+        <w:t>nominativo, indirizzo principale o di residenza, il telefono principale, l’indirizzo email principale.</w:t>
+      </w:r>
+    </w:p>
+    <w:p>
+      <w:r>
+        <w:t xml:space="preserve">Cliccando sul pulsante </w:t>
       </w:r>
       <w:r>
         <w:rPr>
           <w:i/>
           <w:iCs/>
         </w:rPr>
-        <w:t>idenza, numero di telefono, email)</w:t>
-      </w:r>
-      <w:r>
-        <w:t>.</w:t>
-      </w:r>
-    </w:p>
-    <w:p>
-      <w:r>
-        <w:t>È disponibile la sezione contente i dati del profilo completo</w:t>
-      </w:r>
-      <w:r>
-        <w:t xml:space="preserve">, la quale può essere visualizzata cliccando sul pulsante espandi. In essa verrà mostrata l’anagrafica completa, ulteriori dati d’interesse per l’agente di cui una parte può essere estratta dalle coperture assicurative stipulate dal cliente </w:t>
+        <w:t>espandi</w:t>
+      </w:r>
+      <w:r>
+        <w:t xml:space="preserve"> </w:t>
+      </w:r>
+      <w:r>
+        <w:t xml:space="preserve">presente in basso a destra verrà visualizzata la il profilo completo del cliente. È prevista una scheda per ogni tipologia di dato </w:t>
       </w:r>
       <w:r>
         <w:rPr>
           <w:i/>
           <w:iCs/>
         </w:rPr>
-        <w:t>(es. dati sulla salute, composizione nucleo familiare, dati reddituali)</w:t>
+        <w:t xml:space="preserve">anagrafica, indirizzo, recapiti, </w:t>
+      </w:r>
+      <w:r>
+        <w:t>professione</w:t>
       </w:r>
       <w:r>
         <w:t>.</w:t>
@@ -541,13 +651,148 @@
     </w:p>
     <w:p>
       <w:r>
-        <w:t xml:space="preserve">Espandendo </w:t>
-      </w:r>
-      <w:r>
-        <w:t xml:space="preserve">la sezione coperture assicurative </w:t>
-      </w:r>
-      <w:r>
-        <w:t>verrà visualizzato un report contente le informazioni sulle coperture stipulate dal cliente, il report prevede la visualizzazione delle informazioni:</w:t>
+        <w:rPr>
+          <w:noProof/>
+        </w:rPr>
+        <w:drawing>
+          <wp:inline distT="0" distB="0" distL="0" distR="0" wp14:anchorId="379AA455" wp14:editId="603EC7B8">
+            <wp:extent cx="6120130" cy="2176780"/>
+            <wp:effectExtent l="0" t="0" r="0" b="0"/>
+            <wp:docPr id="1022715917" name="Immagine 3" descr="Immagine che contiene testo, numero, Carattere, schermata&#10;&#10;Descrizione generata automaticamente"/>
+            <wp:cNvGraphicFramePr>
+              <a:graphicFrameLocks xmlns:a="http://schemas.openxmlformats.org/drawingml/2006/main" noChangeAspect="1"/>
+            </wp:cNvGraphicFramePr>
+            <a:graphic xmlns:a="http://schemas.openxmlformats.org/drawingml/2006/main">
+              <a:graphicData uri="http://schemas.openxmlformats.org/drawingml/2006/picture">
+                <pic:pic xmlns:pic="http://schemas.openxmlformats.org/drawingml/2006/picture">
+                  <pic:nvPicPr>
+                    <pic:cNvPr id="1022715917" name="Immagine 3" descr="Immagine che contiene testo, numero, Carattere, schermata&#10;&#10;Descrizione generata automaticamente"/>
+                    <pic:cNvPicPr/>
+                  </pic:nvPicPr>
+                  <pic:blipFill>
+                    <a:blip r:embed="rId13" cstate="print">
+                      <a:extLst>
+                        <a:ext uri="{28A0092B-C50C-407E-A947-70E740481C1C}">
+                          <a14:useLocalDpi xmlns:a14="http://schemas.microsoft.com/office/drawing/2010/main" val="0"/>
+                        </a:ext>
+                      </a:extLst>
+                    </a:blip>
+                    <a:stretch>
+                      <a:fillRect/>
+                    </a:stretch>
+                  </pic:blipFill>
+                  <pic:spPr>
+                    <a:xfrm>
+                      <a:off x="0" y="0"/>
+                      <a:ext cx="6120130" cy="2176780"/>
+                    </a:xfrm>
+                    <a:prstGeom prst="rect">
+                      <a:avLst/>
+                    </a:prstGeom>
+                  </pic:spPr>
+                </pic:pic>
+              </a:graphicData>
+            </a:graphic>
+          </wp:inline>
+        </w:drawing>
+      </w:r>
+    </w:p>
+    <w:p>
+      <w:pPr>
+        <w:pStyle w:val="Citazioneintensa"/>
+      </w:pPr>
+      <w:r>
+        <w:t>Profilo completo cliente</w:t>
+      </w:r>
+    </w:p>
+    <w:p>
+      <w:r>
+        <w:t xml:space="preserve">Cliccando sul pulsante </w:t>
+      </w:r>
+      <w:r>
+        <w:rPr>
+          <w:i/>
+          <w:iCs/>
+        </w:rPr>
+        <w:t xml:space="preserve">espandi </w:t>
+      </w:r>
+      <w:r>
+        <w:t xml:space="preserve">presente a destra nella per la sezione </w:t>
+      </w:r>
+      <w:r>
+        <w:rPr>
+          <w:i/>
+          <w:iCs/>
+        </w:rPr>
+        <w:t xml:space="preserve">coperture assicurative </w:t>
+      </w:r>
+      <w:r>
+        <w:t xml:space="preserve">verrà visualizzato un report riassuntivo contenente le polizze stipulate dal cliente. L’immagine mostra un esempio del report </w:t>
+      </w:r>
+      <w:r>
+        <w:t>appena descritto:</w:t>
+      </w:r>
+    </w:p>
+    <w:p>
+      <w:r>
+        <w:rPr>
+          <w:noProof/>
+        </w:rPr>
+        <w:lastRenderedPageBreak/>
+        <w:drawing>
+          <wp:inline distT="0" distB="0" distL="0" distR="0" wp14:anchorId="0863A043" wp14:editId="2AD5B725">
+            <wp:extent cx="6120130" cy="2829560"/>
+            <wp:effectExtent l="0" t="0" r="0" b="8890"/>
+            <wp:docPr id="1309219462" name="Immagine 1" descr="Immagine che contiene testo, schermata, software, Pagina Web&#10;&#10;Descrizione generata automaticamente"/>
+            <wp:cNvGraphicFramePr>
+              <a:graphicFrameLocks xmlns:a="http://schemas.openxmlformats.org/drawingml/2006/main" noChangeAspect="1"/>
+            </wp:cNvGraphicFramePr>
+            <a:graphic xmlns:a="http://schemas.openxmlformats.org/drawingml/2006/main">
+              <a:graphicData uri="http://schemas.openxmlformats.org/drawingml/2006/picture">
+                <pic:pic xmlns:pic="http://schemas.openxmlformats.org/drawingml/2006/picture">
+                  <pic:nvPicPr>
+                    <pic:cNvPr id="1309219462" name="Immagine 1" descr="Immagine che contiene testo, schermata, software, Pagina Web&#10;&#10;Descrizione generata automaticamente"/>
+                    <pic:cNvPicPr/>
+                  </pic:nvPicPr>
+                  <pic:blipFill>
+                    <a:blip r:embed="rId14" cstate="print">
+                      <a:extLst>
+                        <a:ext uri="{28A0092B-C50C-407E-A947-70E740481C1C}">
+                          <a14:useLocalDpi xmlns:a14="http://schemas.microsoft.com/office/drawing/2010/main" val="0"/>
+                        </a:ext>
+                      </a:extLst>
+                    </a:blip>
+                    <a:stretch>
+                      <a:fillRect/>
+                    </a:stretch>
+                  </pic:blipFill>
+                  <pic:spPr>
+                    <a:xfrm>
+                      <a:off x="0" y="0"/>
+                      <a:ext cx="6120130" cy="2829560"/>
+                    </a:xfrm>
+                    <a:prstGeom prst="rect">
+                      <a:avLst/>
+                    </a:prstGeom>
+                  </pic:spPr>
+                </pic:pic>
+              </a:graphicData>
+            </a:graphic>
+          </wp:inline>
+        </w:drawing>
+      </w:r>
+    </w:p>
+    <w:p>
+      <w:pPr>
+        <w:pStyle w:val="Citazioneintensa"/>
+      </w:pPr>
+      <w:r>
+        <w:t>Coperture assicurative</w:t>
+      </w:r>
+    </w:p>
+    <w:p>
+      <w:r>
+        <w:t>Il report mostra tre polizze:</w:t>
       </w:r>
     </w:p>
     <w:p>
@@ -555,11 +800,15 @@
         <w:pStyle w:val="Paragrafoelenco"/>
         <w:numPr>
           <w:ilvl w:val="0"/>
-          <w:numId w:val="4"/>
+          <w:numId w:val="6"/>
         </w:numPr>
-      </w:pPr>
-      <w:r>
-        <w:t>Tipologia copertura</w:t>
+        <w:rPr>
+          <w:i/>
+          <w:iCs/>
+        </w:rPr>
+      </w:pPr>
+      <w:r>
+        <w:t>Polizza Auto</w:t>
       </w:r>
     </w:p>
     <w:p>
@@ -567,12 +816,15 @@
         <w:pStyle w:val="Paragrafoelenco"/>
         <w:numPr>
           <w:ilvl w:val="0"/>
-          <w:numId w:val="4"/>
+          <w:numId w:val="6"/>
         </w:numPr>
-      </w:pPr>
-      <w:r>
-        <w:lastRenderedPageBreak/>
-        <w:t>Identificativo polizza</w:t>
+        <w:rPr>
+          <w:i/>
+          <w:iCs/>
+        </w:rPr>
+      </w:pPr>
+      <w:r>
+        <w:t>Polizza Animale Domestico</w:t>
       </w:r>
     </w:p>
     <w:p>
@@ -580,11 +832,20 @@
         <w:pStyle w:val="Paragrafoelenco"/>
         <w:numPr>
           <w:ilvl w:val="0"/>
-          <w:numId w:val="4"/>
+          <w:numId w:val="6"/>
         </w:numPr>
-      </w:pPr>
-      <w:r>
-        <w:t>Dettaglio bene assicurato</w:t>
+        <w:rPr>
+          <w:i/>
+          <w:iCs/>
+        </w:rPr>
+      </w:pPr>
+      <w:r>
+        <w:t>Polizza Casa</w:t>
+      </w:r>
+    </w:p>
+    <w:p>
+      <w:r>
+        <w:t>Per ogni copertura viene mostrato:</w:t>
       </w:r>
     </w:p>
     <w:p>
@@ -592,11 +853,11 @@
         <w:pStyle w:val="Paragrafoelenco"/>
         <w:numPr>
           <w:ilvl w:val="0"/>
-          <w:numId w:val="4"/>
+          <w:numId w:val="7"/>
         </w:numPr>
       </w:pPr>
       <w:r>
-        <w:t>Data emissione polizza</w:t>
+        <w:t>Identificativo polizza</w:t>
       </w:r>
     </w:p>
     <w:p>
@@ -604,11 +865,11 @@
         <w:pStyle w:val="Paragrafoelenco"/>
         <w:numPr>
           <w:ilvl w:val="0"/>
-          <w:numId w:val="4"/>
+          <w:numId w:val="7"/>
         </w:numPr>
       </w:pPr>
       <w:r>
-        <w:t>Data scadenza polizza</w:t>
+        <w:t>Tipologia polizza</w:t>
       </w:r>
     </w:p>
     <w:p>
@@ -616,11 +877,11 @@
         <w:pStyle w:val="Paragrafoelenco"/>
         <w:numPr>
           <w:ilvl w:val="0"/>
-          <w:numId w:val="4"/>
+          <w:numId w:val="7"/>
         </w:numPr>
       </w:pPr>
       <w:r>
-        <w:t>Importo premio polizza</w:t>
+        <w:t>Dettaglio bene assicurato</w:t>
       </w:r>
     </w:p>
     <w:p>
@@ -628,15 +889,98 @@
         <w:pStyle w:val="Paragrafoelenco"/>
         <w:numPr>
           <w:ilvl w:val="0"/>
-          <w:numId w:val="4"/>
+          <w:numId w:val="7"/>
         </w:numPr>
       </w:pPr>
       <w:r>
-        <w:t>Stato contratto</w:t>
+        <w:t>Data stipulazione contratto</w:t>
+      </w:r>
+    </w:p>
+    <w:p>
+      <w:pPr>
+        <w:pStyle w:val="Paragrafoelenco"/>
+        <w:numPr>
+          <w:ilvl w:val="0"/>
+          <w:numId w:val="7"/>
+        </w:numPr>
+      </w:pPr>
+      <w:r>
+        <w:t>Data scadenza contratto</w:t>
+      </w:r>
+    </w:p>
+    <w:p>
+      <w:pPr>
+        <w:pStyle w:val="Paragrafoelenco"/>
+        <w:numPr>
+          <w:ilvl w:val="0"/>
+          <w:numId w:val="7"/>
+        </w:numPr>
+      </w:pPr>
+      <w:r>
+        <w:t>Importo premio totale</w:t>
+      </w:r>
+    </w:p>
+    <w:p>
+      <w:r>
+        <w:t>Le sezioni descritte permettono all’agente di avere una panoramica della situazione assicurativa del cliente.</w:t>
+      </w:r>
+    </w:p>
+    <w:p>
+      <w:r>
+        <w:t>Le sezioni che verranno descritte forniranno all’agente un supporto relativo a nuove polizze da proporre al cliente oppure quelle da rinnovare.</w:t>
+      </w:r>
+    </w:p>
+    <w:p>
+      <w:r>
+        <w:t>La prima sezione contiene le coperture assicurative che vengono proposte direttamente al cliente in base alla sua storia assicurativa ed alla storia assicurativa di clienti simili.</w:t>
+      </w:r>
+    </w:p>
+    <w:p>
+      <w:r>
+        <w:t xml:space="preserve">La seconda sezione contiene le coperture assicurative più vendute rispetto ad una statistica di vendita eseguita sull’anno precedente, le coperture assicurative visualizzate  sono state escluse quelle proposte direttamente al cliente </w:t>
+      </w:r>
+      <w:r>
+        <w:rPr>
+          <w:i/>
+          <w:iCs/>
+        </w:rPr>
+        <w:t>“raccomandate”</w:t>
+      </w:r>
+      <w:r>
+        <w:t>. In questo modo ogni cliente avrà una visualizzazione differente.</w:t>
+      </w:r>
+    </w:p>
+    <w:p>
+      <w:r>
+        <w:t>La terza sezione contiene le coperture assicurative escluse dalle sezioni precedentemente descritte.</w:t>
+      </w:r>
+    </w:p>
+    <w:p>
+      <w:r>
+        <w:lastRenderedPageBreak/>
+        <w:t xml:space="preserve">Le sezioni descritte contengono delle </w:t>
+      </w:r>
+      <w:r>
+        <w:rPr>
+          <w:i/>
+          <w:iCs/>
+        </w:rPr>
+        <w:t>“card”</w:t>
+      </w:r>
+      <w:r>
+        <w:t xml:space="preserve"> ogni card mostra i dettagli della copertura assicurativa.</w:t>
+      </w:r>
+    </w:p>
+    <w:p>
+      <w:r>
+        <w:t>In fondo alla pagina è presente un pannello dove verranno visualizzat</w:t>
+      </w:r>
+      <w:r>
+        <w:t>i dei segnaposto relativi alle coperture selezionate. Lo sfondo dei segnaposto corrisponde al colore della categoria a cui appartiene la polizza selezionata.</w:t>
       </w:r>
     </w:p>
     <w:sectPr>
-      <w:footerReference w:type="default" r:id="rId12"/>
+      <w:footerReference w:type="default" r:id="rId15"/>
       <w:pgSz w:w="11906" w:h="16838"/>
       <w:pgMar w:top="1417" w:right="1134" w:bottom="1134" w:left="1134" w:header="708" w:footer="708" w:gutter="0"/>
       <w:cols w:space="708"/>
@@ -647,7 +991,7 @@
 </file>
 
 <file path=word/endnotes.xml><?xml version="1.0" encoding="utf-8"?>
-<w:endnotes xmlns:wpc="http://schemas.microsoft.com/office/word/2010/wordprocessingCanvas" xmlns:cx="http://schemas.microsoft.com/office/drawing/2014/chartex" xmlns:cx1="http://schemas.microsoft.com/office/drawing/2015/9/8/chartex" xmlns:cx2="http://schemas.microsoft.com/office/drawing/2015/10/21/chartex" xmlns:cx3="http://schemas.microsoft.com/office/drawing/2016/5/9/chartex" xmlns:cx4="http://schemas.microsoft.com/office/drawing/2016/5/10/chartex" xmlns:cx5="http://schemas.microsoft.com/office/drawing/2016/5/11/chartex" xmlns:cx6="http://schemas.microsoft.com/office/drawing/2016/5/12/chartex" xmlns:cx7="http://schemas.microsoft.com/office/drawing/2016/5/13/chartex" xmlns:cx8="http://schemas.microsoft.com/office/drawing/2016/5/14/chartex" xmlns:mc="http://schemas.openxmlformats.org/markup-compatibility/2006" xmlns:aink="http://schemas.microsoft.com/office/drawing/2016/ink" xmlns:am3d="http://schemas.microsoft.com/office/drawing/2017/model3d" xmlns:o="urn:schemas-microsoft-com:office:office" xmlns:oel="http://schemas.microsoft.com/office/2019/extlst" xmlns:r="http://schemas.openxmlformats.org/officeDocument/2006/relationships" xmlns:m="http://schemas.openxmlformats.org/officeDocument/2006/math" xmlns:v="urn:schemas-microsoft-com:vml" xmlns:wp14="http://schemas.microsoft.com/office/word/2010/wordprocessingDrawing" xmlns:wp="http://schemas.openxmlformats.org/drawingml/2006/wordprocessingDrawing" xmlns:w10="urn:schemas-microsoft-com:office:word" xmlns:w="http://schemas.openxmlformats.org/wordprocessingml/2006/main" xmlns:w14="http://schemas.microsoft.com/office/word/2010/wordml" xmlns:w15="http://schemas.microsoft.com/office/word/2012/wordml" xmlns:w16cex="http://schemas.microsoft.com/office/word/2018/wordml/cex" xmlns:w16cid="http://schemas.microsoft.com/office/word/2016/wordml/cid" xmlns:w16="http://schemas.microsoft.com/office/word/2018/wordml" xmlns:w16sdtdh="http://schemas.microsoft.com/office/word/2020/wordml/sdtdatahash" xmlns:w16se="http://schemas.microsoft.com/office/word/2015/wordml/symex" xmlns:wpg="http://schemas.microsoft.com/office/word/2010/wordprocessingGroup" xmlns:wpi="http://schemas.microsoft.com/office/word/2010/wordprocessingInk" xmlns:wne="http://schemas.microsoft.com/office/word/2006/wordml" xmlns:wps="http://schemas.microsoft.com/office/word/2010/wordprocessingShape" mc:Ignorable="w14 w15 w16se w16cid w16 w16cex w16sdtdh wp14">
+<w:endnotes xmlns:wpc="http://schemas.microsoft.com/office/word/2010/wordprocessingCanvas" xmlns:cx="http://schemas.microsoft.com/office/drawing/2014/chartex" xmlns:cx1="http://schemas.microsoft.com/office/drawing/2015/9/8/chartex" xmlns:cx2="http://schemas.microsoft.com/office/drawing/2015/10/21/chartex" xmlns:cx3="http://schemas.microsoft.com/office/drawing/2016/5/9/chartex" xmlns:cx4="http://schemas.microsoft.com/office/drawing/2016/5/10/chartex" xmlns:cx5="http://schemas.microsoft.com/office/drawing/2016/5/11/chartex" xmlns:cx6="http://schemas.microsoft.com/office/drawing/2016/5/12/chartex" xmlns:cx7="http://schemas.microsoft.com/office/drawing/2016/5/13/chartex" xmlns:cx8="http://schemas.microsoft.com/office/drawing/2016/5/14/chartex" xmlns:mc="http://schemas.openxmlformats.org/markup-compatibility/2006" xmlns:aink="http://schemas.microsoft.com/office/drawing/2016/ink" xmlns:am3d="http://schemas.microsoft.com/office/drawing/2017/model3d" xmlns:o="urn:schemas-microsoft-com:office:office" xmlns:oel="http://schemas.microsoft.com/office/2019/extlst" xmlns:r="http://schemas.openxmlformats.org/officeDocument/2006/relationships" xmlns:m="http://schemas.openxmlformats.org/officeDocument/2006/math" xmlns:v="urn:schemas-microsoft-com:vml" xmlns:wp14="http://schemas.microsoft.com/office/word/2010/wordprocessingDrawing" xmlns:wp="http://schemas.openxmlformats.org/drawingml/2006/wordprocessingDrawing" xmlns:w10="urn:schemas-microsoft-com:office:word" xmlns:w="http://schemas.openxmlformats.org/wordprocessingml/2006/main" xmlns:w14="http://schemas.microsoft.com/office/word/2010/wordml" xmlns:w15="http://schemas.microsoft.com/office/word/2012/wordml" xmlns:w16cex="http://schemas.microsoft.com/office/word/2018/wordml/cex" xmlns:w16cid="http://schemas.microsoft.com/office/word/2016/wordml/cid" xmlns:w16="http://schemas.microsoft.com/office/word/2018/wordml" xmlns:w16du="http://schemas.microsoft.com/office/word/2023/wordml/word16du" xmlns:w16sdtdh="http://schemas.microsoft.com/office/word/2020/wordml/sdtdatahash" xmlns:w16se="http://schemas.microsoft.com/office/word/2015/wordml/symex" xmlns:wpg="http://schemas.microsoft.com/office/word/2010/wordprocessingGroup" xmlns:wpi="http://schemas.microsoft.com/office/word/2010/wordprocessingInk" xmlns:wne="http://schemas.microsoft.com/office/word/2006/wordml" xmlns:wps="http://schemas.microsoft.com/office/word/2010/wordprocessingShape" mc:Ignorable="w14 w15 w16se w16cid w16 w16cex w16sdtdh w16du wp14">
   <w:endnote w:type="separator" w:id="-1">
     <w:p>
       <w:pPr>
@@ -672,7 +1016,7 @@
 </file>
 
 <file path=word/footer1.xml><?xml version="1.0" encoding="utf-8"?>
-<w:ftr xmlns:wpc="http://schemas.microsoft.com/office/word/2010/wordprocessingCanvas" xmlns:cx="http://schemas.microsoft.com/office/drawing/2014/chartex" xmlns:cx1="http://schemas.microsoft.com/office/drawing/2015/9/8/chartex" xmlns:cx2="http://schemas.microsoft.com/office/drawing/2015/10/21/chartex" xmlns:cx3="http://schemas.microsoft.com/office/drawing/2016/5/9/chartex" xmlns:cx4="http://schemas.microsoft.com/office/drawing/2016/5/10/chartex" xmlns:cx5="http://schemas.microsoft.com/office/drawing/2016/5/11/chartex" xmlns:cx6="http://schemas.microsoft.com/office/drawing/2016/5/12/chartex" xmlns:cx7="http://schemas.microsoft.com/office/drawing/2016/5/13/chartex" xmlns:cx8="http://schemas.microsoft.com/office/drawing/2016/5/14/chartex" xmlns:mc="http://schemas.openxmlformats.org/markup-compatibility/2006" xmlns:aink="http://schemas.microsoft.com/office/drawing/2016/ink" xmlns:am3d="http://schemas.microsoft.com/office/drawing/2017/model3d" xmlns:o="urn:schemas-microsoft-com:office:office" xmlns:oel="http://schemas.microsoft.com/office/2019/extlst" xmlns:r="http://schemas.openxmlformats.org/officeDocument/2006/relationships" xmlns:m="http://schemas.openxmlformats.org/officeDocument/2006/math" xmlns:v="urn:schemas-microsoft-com:vml" xmlns:wp14="http://schemas.microsoft.com/office/word/2010/wordprocessingDrawing" xmlns:wp="http://schemas.openxmlformats.org/drawingml/2006/wordprocessingDrawing" xmlns:w10="urn:schemas-microsoft-com:office:word" xmlns:w="http://schemas.openxmlformats.org/wordprocessingml/2006/main" xmlns:w14="http://schemas.microsoft.com/office/word/2010/wordml" xmlns:w15="http://schemas.microsoft.com/office/word/2012/wordml" xmlns:w16cex="http://schemas.microsoft.com/office/word/2018/wordml/cex" xmlns:w16cid="http://schemas.microsoft.com/office/word/2016/wordml/cid" xmlns:w16="http://schemas.microsoft.com/office/word/2018/wordml" xmlns:w16sdtdh="http://schemas.microsoft.com/office/word/2020/wordml/sdtdatahash" xmlns:w16se="http://schemas.microsoft.com/office/word/2015/wordml/symex" xmlns:wpg="http://schemas.microsoft.com/office/word/2010/wordprocessingGroup" xmlns:wpi="http://schemas.microsoft.com/office/word/2010/wordprocessingInk" xmlns:wne="http://schemas.microsoft.com/office/word/2006/wordml" xmlns:wps="http://schemas.microsoft.com/office/word/2010/wordprocessingShape" mc:Ignorable="w14 w15 w16se w16cid w16 w16cex w16sdtdh wp14">
+<w:ftr xmlns:wpc="http://schemas.microsoft.com/office/word/2010/wordprocessingCanvas" xmlns:cx="http://schemas.microsoft.com/office/drawing/2014/chartex" xmlns:cx1="http://schemas.microsoft.com/office/drawing/2015/9/8/chartex" xmlns:cx2="http://schemas.microsoft.com/office/drawing/2015/10/21/chartex" xmlns:cx3="http://schemas.microsoft.com/office/drawing/2016/5/9/chartex" xmlns:cx4="http://schemas.microsoft.com/office/drawing/2016/5/10/chartex" xmlns:cx5="http://schemas.microsoft.com/office/drawing/2016/5/11/chartex" xmlns:cx6="http://schemas.microsoft.com/office/drawing/2016/5/12/chartex" xmlns:cx7="http://schemas.microsoft.com/office/drawing/2016/5/13/chartex" xmlns:cx8="http://schemas.microsoft.com/office/drawing/2016/5/14/chartex" xmlns:mc="http://schemas.openxmlformats.org/markup-compatibility/2006" xmlns:aink="http://schemas.microsoft.com/office/drawing/2016/ink" xmlns:am3d="http://schemas.microsoft.com/office/drawing/2017/model3d" xmlns:o="urn:schemas-microsoft-com:office:office" xmlns:oel="http://schemas.microsoft.com/office/2019/extlst" xmlns:r="http://schemas.openxmlformats.org/officeDocument/2006/relationships" xmlns:m="http://schemas.openxmlformats.org/officeDocument/2006/math" xmlns:v="urn:schemas-microsoft-com:vml" xmlns:wp14="http://schemas.microsoft.com/office/word/2010/wordprocessingDrawing" xmlns:wp="http://schemas.openxmlformats.org/drawingml/2006/wordprocessingDrawing" xmlns:w10="urn:schemas-microsoft-com:office:word" xmlns:w="http://schemas.openxmlformats.org/wordprocessingml/2006/main" xmlns:w14="http://schemas.microsoft.com/office/word/2010/wordml" xmlns:w15="http://schemas.microsoft.com/office/word/2012/wordml" xmlns:w16cex="http://schemas.microsoft.com/office/word/2018/wordml/cex" xmlns:w16cid="http://schemas.microsoft.com/office/word/2016/wordml/cid" xmlns:w16="http://schemas.microsoft.com/office/word/2018/wordml" xmlns:w16du="http://schemas.microsoft.com/office/word/2023/wordml/word16du" xmlns:w16sdtdh="http://schemas.microsoft.com/office/word/2020/wordml/sdtdatahash" xmlns:w16se="http://schemas.microsoft.com/office/word/2015/wordml/symex" xmlns:wpg="http://schemas.microsoft.com/office/word/2010/wordprocessingGroup" xmlns:wpi="http://schemas.microsoft.com/office/word/2010/wordprocessingInk" xmlns:wne="http://schemas.microsoft.com/office/word/2006/wordml" xmlns:wps="http://schemas.microsoft.com/office/word/2010/wordprocessingShape" mc:Ignorable="w14 w15 w16se w16cid w16 w16cex w16sdtdh w16du wp14">
   <w:sdt>
     <w:sdtPr>
       <w:id w:val="1435168763"/>
@@ -714,7 +1058,7 @@
 </file>
 
 <file path=word/footnotes.xml><?xml version="1.0" encoding="utf-8"?>
-<w:footnotes xmlns:wpc="http://schemas.microsoft.com/office/word/2010/wordprocessingCanvas" xmlns:cx="http://schemas.microsoft.com/office/drawing/2014/chartex" xmlns:cx1="http://schemas.microsoft.com/office/drawing/2015/9/8/chartex" xmlns:cx2="http://schemas.microsoft.com/office/drawing/2015/10/21/chartex" xmlns:cx3="http://schemas.microsoft.com/office/drawing/2016/5/9/chartex" xmlns:cx4="http://schemas.microsoft.com/office/drawing/2016/5/10/chartex" xmlns:cx5="http://schemas.microsoft.com/office/drawing/2016/5/11/chartex" xmlns:cx6="http://schemas.microsoft.com/office/drawing/2016/5/12/chartex" xmlns:cx7="http://schemas.microsoft.com/office/drawing/2016/5/13/chartex" xmlns:cx8="http://schemas.microsoft.com/office/drawing/2016/5/14/chartex" xmlns:mc="http://schemas.openxmlformats.org/markup-compatibility/2006" xmlns:aink="http://schemas.microsoft.com/office/drawing/2016/ink" xmlns:am3d="http://schemas.microsoft.com/office/drawing/2017/model3d" xmlns:o="urn:schemas-microsoft-com:office:office" xmlns:oel="http://schemas.microsoft.com/office/2019/extlst" xmlns:r="http://schemas.openxmlformats.org/officeDocument/2006/relationships" xmlns:m="http://schemas.openxmlformats.org/officeDocument/2006/math" xmlns:v="urn:schemas-microsoft-com:vml" xmlns:wp14="http://schemas.microsoft.com/office/word/2010/wordprocessingDrawing" xmlns:wp="http://schemas.openxmlformats.org/drawingml/2006/wordprocessingDrawing" xmlns:w10="urn:schemas-microsoft-com:office:word" xmlns:w="http://schemas.openxmlformats.org/wordprocessingml/2006/main" xmlns:w14="http://schemas.microsoft.com/office/word/2010/wordml" xmlns:w15="http://schemas.microsoft.com/office/word/2012/wordml" xmlns:w16cex="http://schemas.microsoft.com/office/word/2018/wordml/cex" xmlns:w16cid="http://schemas.microsoft.com/office/word/2016/wordml/cid" xmlns:w16="http://schemas.microsoft.com/office/word/2018/wordml" xmlns:w16sdtdh="http://schemas.microsoft.com/office/word/2020/wordml/sdtdatahash" xmlns:w16se="http://schemas.microsoft.com/office/word/2015/wordml/symex" xmlns:wpg="http://schemas.microsoft.com/office/word/2010/wordprocessingGroup" xmlns:wpi="http://schemas.microsoft.com/office/word/2010/wordprocessingInk" xmlns:wne="http://schemas.microsoft.com/office/word/2006/wordml" xmlns:wps="http://schemas.microsoft.com/office/word/2010/wordprocessingShape" mc:Ignorable="w14 w15 w16se w16cid w16 w16cex w16sdtdh wp14">
+<w:footnotes xmlns:wpc="http://schemas.microsoft.com/office/word/2010/wordprocessingCanvas" xmlns:cx="http://schemas.microsoft.com/office/drawing/2014/chartex" xmlns:cx1="http://schemas.microsoft.com/office/drawing/2015/9/8/chartex" xmlns:cx2="http://schemas.microsoft.com/office/drawing/2015/10/21/chartex" xmlns:cx3="http://schemas.microsoft.com/office/drawing/2016/5/9/chartex" xmlns:cx4="http://schemas.microsoft.com/office/drawing/2016/5/10/chartex" xmlns:cx5="http://schemas.microsoft.com/office/drawing/2016/5/11/chartex" xmlns:cx6="http://schemas.microsoft.com/office/drawing/2016/5/12/chartex" xmlns:cx7="http://schemas.microsoft.com/office/drawing/2016/5/13/chartex" xmlns:cx8="http://schemas.microsoft.com/office/drawing/2016/5/14/chartex" xmlns:mc="http://schemas.openxmlformats.org/markup-compatibility/2006" xmlns:aink="http://schemas.microsoft.com/office/drawing/2016/ink" xmlns:am3d="http://schemas.microsoft.com/office/drawing/2017/model3d" xmlns:o="urn:schemas-microsoft-com:office:office" xmlns:oel="http://schemas.microsoft.com/office/2019/extlst" xmlns:r="http://schemas.openxmlformats.org/officeDocument/2006/relationships" xmlns:m="http://schemas.openxmlformats.org/officeDocument/2006/math" xmlns:v="urn:schemas-microsoft-com:vml" xmlns:wp14="http://schemas.microsoft.com/office/word/2010/wordprocessingDrawing" xmlns:wp="http://schemas.openxmlformats.org/drawingml/2006/wordprocessingDrawing" xmlns:w10="urn:schemas-microsoft-com:office:word" xmlns:w="http://schemas.openxmlformats.org/wordprocessingml/2006/main" xmlns:w14="http://schemas.microsoft.com/office/word/2010/wordml" xmlns:w15="http://schemas.microsoft.com/office/word/2012/wordml" xmlns:w16cex="http://schemas.microsoft.com/office/word/2018/wordml/cex" xmlns:w16cid="http://schemas.microsoft.com/office/word/2016/wordml/cid" xmlns:w16="http://schemas.microsoft.com/office/word/2018/wordml" xmlns:w16du="http://schemas.microsoft.com/office/word/2023/wordml/word16du" xmlns:w16sdtdh="http://schemas.microsoft.com/office/word/2020/wordml/sdtdatahash" xmlns:w16se="http://schemas.microsoft.com/office/word/2015/wordml/symex" xmlns:wpg="http://schemas.microsoft.com/office/word/2010/wordprocessingGroup" xmlns:wpi="http://schemas.microsoft.com/office/word/2010/wordprocessingInk" xmlns:wne="http://schemas.microsoft.com/office/word/2006/wordml" xmlns:wps="http://schemas.microsoft.com/office/word/2010/wordprocessingShape" mc:Ignorable="w14 w15 w16se w16cid w16 w16cex w16sdtdh w16du wp14">
   <w:footnote w:type="separator" w:id="-1">
     <w:p>
       <w:pPr>
@@ -739,7 +1083,7 @@
 </file>
 
 <file path=word/numbering.xml><?xml version="1.0" encoding="utf-8"?>
-<w:numbering xmlns:wpc="http://schemas.microsoft.com/office/word/2010/wordprocessingCanvas" xmlns:cx="http://schemas.microsoft.com/office/drawing/2014/chartex" xmlns:cx1="http://schemas.microsoft.com/office/drawing/2015/9/8/chartex" xmlns:cx2="http://schemas.microsoft.com/office/drawing/2015/10/21/chartex" xmlns:cx3="http://schemas.microsoft.com/office/drawing/2016/5/9/chartex" xmlns:cx4="http://schemas.microsoft.com/office/drawing/2016/5/10/chartex" xmlns:cx5="http://schemas.microsoft.com/office/drawing/2016/5/11/chartex" xmlns:cx6="http://schemas.microsoft.com/office/drawing/2016/5/12/chartex" xmlns:cx7="http://schemas.microsoft.com/office/drawing/2016/5/13/chartex" xmlns:cx8="http://schemas.microsoft.com/office/drawing/2016/5/14/chartex" xmlns:mc="http://schemas.openxmlformats.org/markup-compatibility/2006" xmlns:aink="http://schemas.microsoft.com/office/drawing/2016/ink" xmlns:am3d="http://schemas.microsoft.com/office/drawing/2017/model3d" xmlns:o="urn:schemas-microsoft-com:office:office" xmlns:oel="http://schemas.microsoft.com/office/2019/extlst" xmlns:r="http://schemas.openxmlformats.org/officeDocument/2006/relationships" xmlns:m="http://schemas.openxmlformats.org/officeDocument/2006/math" xmlns:v="urn:schemas-microsoft-com:vml" xmlns:wp14="http://schemas.microsoft.com/office/word/2010/wordprocessingDrawing" xmlns:wp="http://schemas.openxmlformats.org/drawingml/2006/wordprocessingDrawing" xmlns:w10="urn:schemas-microsoft-com:office:word" xmlns:w="http://schemas.openxmlformats.org/wordprocessingml/2006/main" xmlns:w14="http://schemas.microsoft.com/office/word/2010/wordml" xmlns:w15="http://schemas.microsoft.com/office/word/2012/wordml" xmlns:w16cex="http://schemas.microsoft.com/office/word/2018/wordml/cex" xmlns:w16cid="http://schemas.microsoft.com/office/word/2016/wordml/cid" xmlns:w16="http://schemas.microsoft.com/office/word/2018/wordml" xmlns:w16sdtdh="http://schemas.microsoft.com/office/word/2020/wordml/sdtdatahash" xmlns:w16se="http://schemas.microsoft.com/office/word/2015/wordml/symex" xmlns:wpg="http://schemas.microsoft.com/office/word/2010/wordprocessingGroup" xmlns:wpi="http://schemas.microsoft.com/office/word/2010/wordprocessingInk" xmlns:wne="http://schemas.microsoft.com/office/word/2006/wordml" xmlns:wps="http://schemas.microsoft.com/office/word/2010/wordprocessingShape" mc:Ignorable="w14 w15 w16se w16cid w16 w16cex w16sdtdh wp14">
+<w:numbering xmlns:wpc="http://schemas.microsoft.com/office/word/2010/wordprocessingCanvas" xmlns:cx="http://schemas.microsoft.com/office/drawing/2014/chartex" xmlns:cx1="http://schemas.microsoft.com/office/drawing/2015/9/8/chartex" xmlns:cx2="http://schemas.microsoft.com/office/drawing/2015/10/21/chartex" xmlns:cx3="http://schemas.microsoft.com/office/drawing/2016/5/9/chartex" xmlns:cx4="http://schemas.microsoft.com/office/drawing/2016/5/10/chartex" xmlns:cx5="http://schemas.microsoft.com/office/drawing/2016/5/11/chartex" xmlns:cx6="http://schemas.microsoft.com/office/drawing/2016/5/12/chartex" xmlns:cx7="http://schemas.microsoft.com/office/drawing/2016/5/13/chartex" xmlns:cx8="http://schemas.microsoft.com/office/drawing/2016/5/14/chartex" xmlns:mc="http://schemas.openxmlformats.org/markup-compatibility/2006" xmlns:aink="http://schemas.microsoft.com/office/drawing/2016/ink" xmlns:am3d="http://schemas.microsoft.com/office/drawing/2017/model3d" xmlns:o="urn:schemas-microsoft-com:office:office" xmlns:oel="http://schemas.microsoft.com/office/2019/extlst" xmlns:r="http://schemas.openxmlformats.org/officeDocument/2006/relationships" xmlns:m="http://schemas.openxmlformats.org/officeDocument/2006/math" xmlns:v="urn:schemas-microsoft-com:vml" xmlns:wp14="http://schemas.microsoft.com/office/word/2010/wordprocessingDrawing" xmlns:wp="http://schemas.openxmlformats.org/drawingml/2006/wordprocessingDrawing" xmlns:w10="urn:schemas-microsoft-com:office:word" xmlns:w="http://schemas.openxmlformats.org/wordprocessingml/2006/main" xmlns:w14="http://schemas.microsoft.com/office/word/2010/wordml" xmlns:w15="http://schemas.microsoft.com/office/word/2012/wordml" xmlns:w16cex="http://schemas.microsoft.com/office/word/2018/wordml/cex" xmlns:w16cid="http://schemas.microsoft.com/office/word/2016/wordml/cid" xmlns:w16="http://schemas.microsoft.com/office/word/2018/wordml" xmlns:w16du="http://schemas.microsoft.com/office/word/2023/wordml/word16du" xmlns:w16sdtdh="http://schemas.microsoft.com/office/word/2020/wordml/sdtdatahash" xmlns:w16se="http://schemas.microsoft.com/office/word/2015/wordml/symex" xmlns:wpg="http://schemas.microsoft.com/office/word/2010/wordprocessingGroup" xmlns:wpi="http://schemas.microsoft.com/office/word/2010/wordprocessingInk" xmlns:wne="http://schemas.microsoft.com/office/word/2006/wordml" xmlns:wps="http://schemas.microsoft.com/office/word/2010/wordprocessingShape" mc:Ignorable="w14 w15 w16se w16cid w16 w16cex w16sdtdh w16du wp14">
   <w:abstractNum w:abstractNumId="0" w15:restartNumberingAfterBreak="0">
     <w:nsid w:val="102627D5"/>
     <w:multiLevelType w:val="hybridMultilevel"/>
@@ -854,6 +1198,232 @@
     </w:lvl>
   </w:abstractNum>
   <w:abstractNum w:abstractNumId="1" w15:restartNumberingAfterBreak="0">
+    <w:nsid w:val="198A0123"/>
+    <w:multiLevelType w:val="hybridMultilevel"/>
+    <w:tmpl w:val="70C6E52A"/>
+    <w:lvl w:ilvl="0" w:tplc="04100005">
+      <w:start w:val="1"/>
+      <w:numFmt w:val="bullet"/>
+      <w:lvlText w:val=""/>
+      <w:lvlJc w:val="left"/>
+      <w:pPr>
+        <w:ind w:left="720" w:hanging="360"/>
+      </w:pPr>
+      <w:rPr>
+        <w:rFonts w:ascii="Wingdings" w:hAnsi="Wingdings" w:hint="default"/>
+      </w:rPr>
+    </w:lvl>
+    <w:lvl w:ilvl="1" w:tplc="04100003" w:tentative="1">
+      <w:start w:val="1"/>
+      <w:numFmt w:val="bullet"/>
+      <w:lvlText w:val="o"/>
+      <w:lvlJc w:val="left"/>
+      <w:pPr>
+        <w:ind w:left="1440" w:hanging="360"/>
+      </w:pPr>
+      <w:rPr>
+        <w:rFonts w:ascii="Courier New" w:hAnsi="Courier New" w:cs="Courier New" w:hint="default"/>
+      </w:rPr>
+    </w:lvl>
+    <w:lvl w:ilvl="2" w:tplc="04100005" w:tentative="1">
+      <w:start w:val="1"/>
+      <w:numFmt w:val="bullet"/>
+      <w:lvlText w:val=""/>
+      <w:lvlJc w:val="left"/>
+      <w:pPr>
+        <w:ind w:left="2160" w:hanging="360"/>
+      </w:pPr>
+      <w:rPr>
+        <w:rFonts w:ascii="Wingdings" w:hAnsi="Wingdings" w:hint="default"/>
+      </w:rPr>
+    </w:lvl>
+    <w:lvl w:ilvl="3" w:tplc="04100001" w:tentative="1">
+      <w:start w:val="1"/>
+      <w:numFmt w:val="bullet"/>
+      <w:lvlText w:val=""/>
+      <w:lvlJc w:val="left"/>
+      <w:pPr>
+        <w:ind w:left="2880" w:hanging="360"/>
+      </w:pPr>
+      <w:rPr>
+        <w:rFonts w:ascii="Symbol" w:hAnsi="Symbol" w:hint="default"/>
+      </w:rPr>
+    </w:lvl>
+    <w:lvl w:ilvl="4" w:tplc="04100003" w:tentative="1">
+      <w:start w:val="1"/>
+      <w:numFmt w:val="bullet"/>
+      <w:lvlText w:val="o"/>
+      <w:lvlJc w:val="left"/>
+      <w:pPr>
+        <w:ind w:left="3600" w:hanging="360"/>
+      </w:pPr>
+      <w:rPr>
+        <w:rFonts w:ascii="Courier New" w:hAnsi="Courier New" w:cs="Courier New" w:hint="default"/>
+      </w:rPr>
+    </w:lvl>
+    <w:lvl w:ilvl="5" w:tplc="04100005" w:tentative="1">
+      <w:start w:val="1"/>
+      <w:numFmt w:val="bullet"/>
+      <w:lvlText w:val=""/>
+      <w:lvlJc w:val="left"/>
+      <w:pPr>
+        <w:ind w:left="4320" w:hanging="360"/>
+      </w:pPr>
+      <w:rPr>
+        <w:rFonts w:ascii="Wingdings" w:hAnsi="Wingdings" w:hint="default"/>
+      </w:rPr>
+    </w:lvl>
+    <w:lvl w:ilvl="6" w:tplc="04100001" w:tentative="1">
+      <w:start w:val="1"/>
+      <w:numFmt w:val="bullet"/>
+      <w:lvlText w:val=""/>
+      <w:lvlJc w:val="left"/>
+      <w:pPr>
+        <w:ind w:left="5040" w:hanging="360"/>
+      </w:pPr>
+      <w:rPr>
+        <w:rFonts w:ascii="Symbol" w:hAnsi="Symbol" w:hint="default"/>
+      </w:rPr>
+    </w:lvl>
+    <w:lvl w:ilvl="7" w:tplc="04100003" w:tentative="1">
+      <w:start w:val="1"/>
+      <w:numFmt w:val="bullet"/>
+      <w:lvlText w:val="o"/>
+      <w:lvlJc w:val="left"/>
+      <w:pPr>
+        <w:ind w:left="5760" w:hanging="360"/>
+      </w:pPr>
+      <w:rPr>
+        <w:rFonts w:ascii="Courier New" w:hAnsi="Courier New" w:cs="Courier New" w:hint="default"/>
+      </w:rPr>
+    </w:lvl>
+    <w:lvl w:ilvl="8" w:tplc="04100005" w:tentative="1">
+      <w:start w:val="1"/>
+      <w:numFmt w:val="bullet"/>
+      <w:lvlText w:val=""/>
+      <w:lvlJc w:val="left"/>
+      <w:pPr>
+        <w:ind w:left="6480" w:hanging="360"/>
+      </w:pPr>
+      <w:rPr>
+        <w:rFonts w:ascii="Wingdings" w:hAnsi="Wingdings" w:hint="default"/>
+      </w:rPr>
+    </w:lvl>
+  </w:abstractNum>
+  <w:abstractNum w:abstractNumId="2" w15:restartNumberingAfterBreak="0">
+    <w:nsid w:val="1E1663A4"/>
+    <w:multiLevelType w:val="hybridMultilevel"/>
+    <w:tmpl w:val="ABAC6CFA"/>
+    <w:lvl w:ilvl="0" w:tplc="04100005">
+      <w:start w:val="1"/>
+      <w:numFmt w:val="bullet"/>
+      <w:lvlText w:val=""/>
+      <w:lvlJc w:val="left"/>
+      <w:pPr>
+        <w:ind w:left="720" w:hanging="360"/>
+      </w:pPr>
+      <w:rPr>
+        <w:rFonts w:ascii="Wingdings" w:hAnsi="Wingdings" w:hint="default"/>
+      </w:rPr>
+    </w:lvl>
+    <w:lvl w:ilvl="1" w:tplc="04100003" w:tentative="1">
+      <w:start w:val="1"/>
+      <w:numFmt w:val="bullet"/>
+      <w:lvlText w:val="o"/>
+      <w:lvlJc w:val="left"/>
+      <w:pPr>
+        <w:ind w:left="1440" w:hanging="360"/>
+      </w:pPr>
+      <w:rPr>
+        <w:rFonts w:ascii="Courier New" w:hAnsi="Courier New" w:cs="Courier New" w:hint="default"/>
+      </w:rPr>
+    </w:lvl>
+    <w:lvl w:ilvl="2" w:tplc="04100005" w:tentative="1">
+      <w:start w:val="1"/>
+      <w:numFmt w:val="bullet"/>
+      <w:lvlText w:val=""/>
+      <w:lvlJc w:val="left"/>
+      <w:pPr>
+        <w:ind w:left="2160" w:hanging="360"/>
+      </w:pPr>
+      <w:rPr>
+        <w:rFonts w:ascii="Wingdings" w:hAnsi="Wingdings" w:hint="default"/>
+      </w:rPr>
+    </w:lvl>
+    <w:lvl w:ilvl="3" w:tplc="04100001" w:tentative="1">
+      <w:start w:val="1"/>
+      <w:numFmt w:val="bullet"/>
+      <w:lvlText w:val=""/>
+      <w:lvlJc w:val="left"/>
+      <w:pPr>
+        <w:ind w:left="2880" w:hanging="360"/>
+      </w:pPr>
+      <w:rPr>
+        <w:rFonts w:ascii="Symbol" w:hAnsi="Symbol" w:hint="default"/>
+      </w:rPr>
+    </w:lvl>
+    <w:lvl w:ilvl="4" w:tplc="04100003" w:tentative="1">
+      <w:start w:val="1"/>
+      <w:numFmt w:val="bullet"/>
+      <w:lvlText w:val="o"/>
+      <w:lvlJc w:val="left"/>
+      <w:pPr>
+        <w:ind w:left="3600" w:hanging="360"/>
+      </w:pPr>
+      <w:rPr>
+        <w:rFonts w:ascii="Courier New" w:hAnsi="Courier New" w:cs="Courier New" w:hint="default"/>
+      </w:rPr>
+    </w:lvl>
+    <w:lvl w:ilvl="5" w:tplc="04100005" w:tentative="1">
+      <w:start w:val="1"/>
+      <w:numFmt w:val="bullet"/>
+      <w:lvlText w:val=""/>
+      <w:lvlJc w:val="left"/>
+      <w:pPr>
+        <w:ind w:left="4320" w:hanging="360"/>
+      </w:pPr>
+      <w:rPr>
+        <w:rFonts w:ascii="Wingdings" w:hAnsi="Wingdings" w:hint="default"/>
+      </w:rPr>
+    </w:lvl>
+    <w:lvl w:ilvl="6" w:tplc="04100001" w:tentative="1">
+      <w:start w:val="1"/>
+      <w:numFmt w:val="bullet"/>
+      <w:lvlText w:val=""/>
+      <w:lvlJc w:val="left"/>
+      <w:pPr>
+        <w:ind w:left="5040" w:hanging="360"/>
+      </w:pPr>
+      <w:rPr>
+        <w:rFonts w:ascii="Symbol" w:hAnsi="Symbol" w:hint="default"/>
+      </w:rPr>
+    </w:lvl>
+    <w:lvl w:ilvl="7" w:tplc="04100003" w:tentative="1">
+      <w:start w:val="1"/>
+      <w:numFmt w:val="bullet"/>
+      <w:lvlText w:val="o"/>
+      <w:lvlJc w:val="left"/>
+      <w:pPr>
+        <w:ind w:left="5760" w:hanging="360"/>
+      </w:pPr>
+      <w:rPr>
+        <w:rFonts w:ascii="Courier New" w:hAnsi="Courier New" w:cs="Courier New" w:hint="default"/>
+      </w:rPr>
+    </w:lvl>
+    <w:lvl w:ilvl="8" w:tplc="04100005" w:tentative="1">
+      <w:start w:val="1"/>
+      <w:numFmt w:val="bullet"/>
+      <w:lvlText w:val=""/>
+      <w:lvlJc w:val="left"/>
+      <w:pPr>
+        <w:ind w:left="6480" w:hanging="360"/>
+      </w:pPr>
+      <w:rPr>
+        <w:rFonts w:ascii="Wingdings" w:hAnsi="Wingdings" w:hint="default"/>
+      </w:rPr>
+    </w:lvl>
+  </w:abstractNum>
+  <w:abstractNum w:abstractNumId="3" w15:restartNumberingAfterBreak="0">
     <w:nsid w:val="32B92BED"/>
     <w:multiLevelType w:val="hybridMultilevel"/>
     <w:tmpl w:val="D1CE54A4"/>
@@ -966,7 +1536,7 @@
       </w:rPr>
     </w:lvl>
   </w:abstractNum>
-  <w:abstractNum w:abstractNumId="2" w15:restartNumberingAfterBreak="0">
+  <w:abstractNum w:abstractNumId="4" w15:restartNumberingAfterBreak="0">
     <w:nsid w:val="3728436D"/>
     <w:multiLevelType w:val="hybridMultilevel"/>
     <w:tmpl w:val="E55A2A14"/>
@@ -1079,7 +1649,7 @@
       </w:rPr>
     </w:lvl>
   </w:abstractNum>
-  <w:abstractNum w:abstractNumId="3" w15:restartNumberingAfterBreak="0">
+  <w:abstractNum w:abstractNumId="5" w15:restartNumberingAfterBreak="0">
     <w:nsid w:val="464874EC"/>
     <w:multiLevelType w:val="hybridMultilevel"/>
     <w:tmpl w:val="9DF8B8E0"/>
@@ -1192,23 +1762,145 @@
       </w:rPr>
     </w:lvl>
   </w:abstractNum>
+  <w:abstractNum w:abstractNumId="6" w15:restartNumberingAfterBreak="0">
+    <w:nsid w:val="6B655D4E"/>
+    <w:multiLevelType w:val="hybridMultilevel"/>
+    <w:tmpl w:val="95E8875C"/>
+    <w:lvl w:ilvl="0" w:tplc="04100005">
+      <w:start w:val="1"/>
+      <w:numFmt w:val="bullet"/>
+      <w:lvlText w:val=""/>
+      <w:lvlJc w:val="left"/>
+      <w:pPr>
+        <w:ind w:left="720" w:hanging="360"/>
+      </w:pPr>
+      <w:rPr>
+        <w:rFonts w:ascii="Wingdings" w:hAnsi="Wingdings" w:hint="default"/>
+      </w:rPr>
+    </w:lvl>
+    <w:lvl w:ilvl="1" w:tplc="04100003" w:tentative="1">
+      <w:start w:val="1"/>
+      <w:numFmt w:val="bullet"/>
+      <w:lvlText w:val="o"/>
+      <w:lvlJc w:val="left"/>
+      <w:pPr>
+        <w:ind w:left="1440" w:hanging="360"/>
+      </w:pPr>
+      <w:rPr>
+        <w:rFonts w:ascii="Courier New" w:hAnsi="Courier New" w:cs="Courier New" w:hint="default"/>
+      </w:rPr>
+    </w:lvl>
+    <w:lvl w:ilvl="2" w:tplc="04100005" w:tentative="1">
+      <w:start w:val="1"/>
+      <w:numFmt w:val="bullet"/>
+      <w:lvlText w:val=""/>
+      <w:lvlJc w:val="left"/>
+      <w:pPr>
+        <w:ind w:left="2160" w:hanging="360"/>
+      </w:pPr>
+      <w:rPr>
+        <w:rFonts w:ascii="Wingdings" w:hAnsi="Wingdings" w:hint="default"/>
+      </w:rPr>
+    </w:lvl>
+    <w:lvl w:ilvl="3" w:tplc="04100001" w:tentative="1">
+      <w:start w:val="1"/>
+      <w:numFmt w:val="bullet"/>
+      <w:lvlText w:val=""/>
+      <w:lvlJc w:val="left"/>
+      <w:pPr>
+        <w:ind w:left="2880" w:hanging="360"/>
+      </w:pPr>
+      <w:rPr>
+        <w:rFonts w:ascii="Symbol" w:hAnsi="Symbol" w:hint="default"/>
+      </w:rPr>
+    </w:lvl>
+    <w:lvl w:ilvl="4" w:tplc="04100003" w:tentative="1">
+      <w:start w:val="1"/>
+      <w:numFmt w:val="bullet"/>
+      <w:lvlText w:val="o"/>
+      <w:lvlJc w:val="left"/>
+      <w:pPr>
+        <w:ind w:left="3600" w:hanging="360"/>
+      </w:pPr>
+      <w:rPr>
+        <w:rFonts w:ascii="Courier New" w:hAnsi="Courier New" w:cs="Courier New" w:hint="default"/>
+      </w:rPr>
+    </w:lvl>
+    <w:lvl w:ilvl="5" w:tplc="04100005" w:tentative="1">
+      <w:start w:val="1"/>
+      <w:numFmt w:val="bullet"/>
+      <w:lvlText w:val=""/>
+      <w:lvlJc w:val="left"/>
+      <w:pPr>
+        <w:ind w:left="4320" w:hanging="360"/>
+      </w:pPr>
+      <w:rPr>
+        <w:rFonts w:ascii="Wingdings" w:hAnsi="Wingdings" w:hint="default"/>
+      </w:rPr>
+    </w:lvl>
+    <w:lvl w:ilvl="6" w:tplc="04100001" w:tentative="1">
+      <w:start w:val="1"/>
+      <w:numFmt w:val="bullet"/>
+      <w:lvlText w:val=""/>
+      <w:lvlJc w:val="left"/>
+      <w:pPr>
+        <w:ind w:left="5040" w:hanging="360"/>
+      </w:pPr>
+      <w:rPr>
+        <w:rFonts w:ascii="Symbol" w:hAnsi="Symbol" w:hint="default"/>
+      </w:rPr>
+    </w:lvl>
+    <w:lvl w:ilvl="7" w:tplc="04100003" w:tentative="1">
+      <w:start w:val="1"/>
+      <w:numFmt w:val="bullet"/>
+      <w:lvlText w:val="o"/>
+      <w:lvlJc w:val="left"/>
+      <w:pPr>
+        <w:ind w:left="5760" w:hanging="360"/>
+      </w:pPr>
+      <w:rPr>
+        <w:rFonts w:ascii="Courier New" w:hAnsi="Courier New" w:cs="Courier New" w:hint="default"/>
+      </w:rPr>
+    </w:lvl>
+    <w:lvl w:ilvl="8" w:tplc="04100005" w:tentative="1">
+      <w:start w:val="1"/>
+      <w:numFmt w:val="bullet"/>
+      <w:lvlText w:val=""/>
+      <w:lvlJc w:val="left"/>
+      <w:pPr>
+        <w:ind w:left="6480" w:hanging="360"/>
+      </w:pPr>
+      <w:rPr>
+        <w:rFonts w:ascii="Wingdings" w:hAnsi="Wingdings" w:hint="default"/>
+      </w:rPr>
+    </w:lvl>
+  </w:abstractNum>
   <w:num w:numId="1" w16cid:durableId="479736155">
-    <w:abstractNumId w:val="1"/>
+    <w:abstractNumId w:val="3"/>
   </w:num>
   <w:num w:numId="2" w16cid:durableId="1332293504">
     <w:abstractNumId w:val="0"/>
   </w:num>
   <w:num w:numId="3" w16cid:durableId="1814715002">
-    <w:abstractNumId w:val="2"/>
+    <w:abstractNumId w:val="4"/>
   </w:num>
   <w:num w:numId="4" w16cid:durableId="1072390712">
-    <w:abstractNumId w:val="3"/>
+    <w:abstractNumId w:val="5"/>
+  </w:num>
+  <w:num w:numId="5" w16cid:durableId="777868199">
+    <w:abstractNumId w:val="6"/>
+  </w:num>
+  <w:num w:numId="6" w16cid:durableId="436950659">
+    <w:abstractNumId w:val="1"/>
+  </w:num>
+  <w:num w:numId="7" w16cid:durableId="796491594">
+    <w:abstractNumId w:val="2"/>
   </w:num>
 </w:numbering>
 </file>
 
 <file path=word/styles.xml><?xml version="1.0" encoding="utf-8"?>
-<w:styles xmlns:mc="http://schemas.openxmlformats.org/markup-compatibility/2006" xmlns:r="http://schemas.openxmlformats.org/officeDocument/2006/relationships" xmlns:w="http://schemas.openxmlformats.org/wordprocessingml/2006/main" xmlns:w14="http://schemas.microsoft.com/office/word/2010/wordml" xmlns:w15="http://schemas.microsoft.com/office/word/2012/wordml" xmlns:w16cex="http://schemas.microsoft.com/office/word/2018/wordml/cex" xmlns:w16cid="http://schemas.microsoft.com/office/word/2016/wordml/cid" xmlns:w16="http://schemas.microsoft.com/office/word/2018/wordml" xmlns:w16sdtdh="http://schemas.microsoft.com/office/word/2020/wordml/sdtdatahash" xmlns:w16se="http://schemas.microsoft.com/office/word/2015/wordml/symex" mc:Ignorable="w14 w15 w16se w16cid w16 w16cex w16sdtdh">
+<w:styles xmlns:mc="http://schemas.openxmlformats.org/markup-compatibility/2006" xmlns:r="http://schemas.openxmlformats.org/officeDocument/2006/relationships" xmlns:w="http://schemas.openxmlformats.org/wordprocessingml/2006/main" xmlns:w14="http://schemas.microsoft.com/office/word/2010/wordml" xmlns:w15="http://schemas.microsoft.com/office/word/2012/wordml" xmlns:w16cex="http://schemas.microsoft.com/office/word/2018/wordml/cex" xmlns:w16cid="http://schemas.microsoft.com/office/word/2016/wordml/cid" xmlns:w16="http://schemas.microsoft.com/office/word/2018/wordml" xmlns:w16du="http://schemas.microsoft.com/office/word/2023/wordml/word16du" xmlns:w16sdtdh="http://schemas.microsoft.com/office/word/2020/wordml/sdtdatahash" xmlns:w16se="http://schemas.microsoft.com/office/word/2015/wordml/symex" mc:Ignorable="w14 w15 w16se w16cid w16 w16cex w16sdtdh w16du">
   <w:docDefaults>
     <w:rPrDefault>
       <w:rPr>

</xml_diff>

<commit_message>
Add Recommender system chapter to Tesi
</commit_message>
<xml_diff>
--- a/Documentazione/Tesi/Tesi.docx
+++ b/Documentazione/Tesi/Tesi.docx
@@ -274,15 +274,7 @@
     </w:p>
     <w:p>
       <w:r>
-        <w:t xml:space="preserve">La pagina descritta è stata realizzata utilizzando in parte tecnologie </w:t>
-      </w:r>
-      <w:proofErr w:type="gramStart"/>
-      <w:r>
-        <w:t>legacy, quindi</w:t>
-      </w:r>
-      <w:proofErr w:type="gramEnd"/>
-      <w:r>
-        <w:t xml:space="preserve"> ogni volta che l’utente interagisce con la pagina essa viene ricaricata, senza garantire una buona interazione fornendo all’utente un’esperienza di navigazione limitata e deludente.</w:t>
+        <w:t>La pagina descritta è stata realizzata utilizzando in parte tecnologie legacy, quindi ogni volta che l’utente interagisce con la pagina essa viene ricaricata, senza garantire una buona interazione fornendo all’utente un’esperienza di navigazione limitata e deludente.</w:t>
       </w:r>
     </w:p>
     <w:p>
@@ -433,7 +425,7 @@
           <w:noProof/>
         </w:rPr>
         <w:drawing>
-          <wp:inline distT="0" distB="0" distL="0" distR="0" wp14:anchorId="65F12931" wp14:editId="5E653341">
+          <wp:inline distT="0" distB="0" distL="0" distR="0" wp14:anchorId="65F12931" wp14:editId="2C9768A6">
             <wp:extent cx="6120130" cy="2792730"/>
             <wp:effectExtent l="0" t="0" r="0" b="7620"/>
             <wp:docPr id="1405128185" name="Immagine 1" descr="Immagine che contiene testo, schermata, software, numero&#10;&#10;Descrizione generata automaticamente"/>
@@ -518,7 +510,7 @@
         </w:rPr>
         <w:lastRenderedPageBreak/>
         <w:drawing>
-          <wp:inline distT="0" distB="0" distL="0" distR="0" wp14:anchorId="77CD2983" wp14:editId="56AA4D52">
+          <wp:inline distT="0" distB="0" distL="0" distR="0" wp14:anchorId="77CD2983" wp14:editId="068EBA8D">
             <wp:extent cx="6120130" cy="1670050"/>
             <wp:effectExtent l="0" t="0" r="0" b="6350"/>
             <wp:docPr id="1283717999" name="Immagine 2" descr="Immagine che contiene testo, schermata, software, Carattere&#10;&#10;Descrizione generata automaticamente"/>
@@ -623,23 +615,7 @@
           <w:i/>
           <w:iCs/>
         </w:rPr>
-        <w:t xml:space="preserve">nominativo, indirizzo principale o di residenza, il telefono principale, l’indirizzo </w:t>
-      </w:r>
-      <w:proofErr w:type="gramStart"/>
-      <w:r>
-        <w:rPr>
-          <w:i/>
-          <w:iCs/>
-        </w:rPr>
-        <w:t>email</w:t>
-      </w:r>
-      <w:proofErr w:type="gramEnd"/>
-      <w:r>
-        <w:rPr>
-          <w:i/>
-          <w:iCs/>
-        </w:rPr>
-        <w:t xml:space="preserve"> principale.</w:t>
+        <w:t>nominativo, indirizzo principale o di residenza, il telefono principale, l’indirizzo email principale.</w:t>
       </w:r>
     </w:p>
     <w:p>
@@ -657,15 +633,7 @@
         <w:t xml:space="preserve"> </w:t>
       </w:r>
       <w:r>
-        <w:t xml:space="preserve">presente in basso a destra verrà visualizzata </w:t>
-      </w:r>
-      <w:proofErr w:type="gramStart"/>
-      <w:r>
-        <w:t>la il</w:t>
-      </w:r>
-      <w:proofErr w:type="gramEnd"/>
-      <w:r>
-        <w:t xml:space="preserve"> profilo completo del cliente. È prevista una scheda per ogni tipologia di dato </w:t>
+        <w:t xml:space="preserve">presente in basso a destra verrà visualizzata la il profilo completo del cliente. È prevista una scheda per ogni tipologia di dato </w:t>
       </w:r>
       <w:r>
         <w:rPr>
@@ -687,7 +655,7 @@
           <w:noProof/>
         </w:rPr>
         <w:drawing>
-          <wp:inline distT="0" distB="0" distL="0" distR="0" wp14:anchorId="379AA455" wp14:editId="4ED18363">
+          <wp:inline distT="0" distB="0" distL="0" distR="0" wp14:anchorId="379AA455" wp14:editId="3B7B5C3F">
             <wp:extent cx="6120130" cy="2176780"/>
             <wp:effectExtent l="0" t="0" r="0" b="0"/>
             <wp:docPr id="1022715917" name="Immagine 3" descr="Immagine che contiene testo, numero, Carattere, schermata&#10;&#10;Descrizione generata automaticamente"/>
@@ -772,7 +740,7 @@
         </w:rPr>
         <w:lastRenderedPageBreak/>
         <w:drawing>
-          <wp:inline distT="0" distB="0" distL="0" distR="0" wp14:anchorId="0863A043" wp14:editId="25BC95F4">
+          <wp:inline distT="0" distB="0" distL="0" distR="0" wp14:anchorId="0863A043" wp14:editId="3FF52AE5">
             <wp:extent cx="6120130" cy="2829560"/>
             <wp:effectExtent l="0" t="0" r="0" b="8890"/>
             <wp:docPr id="1309219462" name="Immagine 1" descr="Immagine che contiene testo, schermata, software, Pagina Web&#10;&#10;Descrizione generata automaticamente"/>
@@ -888,11 +856,9 @@
           <w:numId w:val="7"/>
         </w:numPr>
       </w:pPr>
-      <w:proofErr w:type="gramStart"/>
       <w:r>
         <w:t>Identificativo polizza</w:t>
       </w:r>
-      <w:proofErr w:type="gramEnd"/>
     </w:p>
     <w:p>
       <w:pPr>
@@ -971,15 +937,7 @@
     </w:p>
     <w:p>
       <w:r>
-        <w:t xml:space="preserve">La seconda sezione contiene le coperture assicurative più vendute rispetto ad una statistica di vendita eseguita sull’anno precedente, le coperture assicurative </w:t>
-      </w:r>
-      <w:proofErr w:type="gramStart"/>
-      <w:r>
-        <w:t>visualizzate  sono</w:t>
-      </w:r>
-      <w:proofErr w:type="gramEnd"/>
-      <w:r>
-        <w:t xml:space="preserve"> state escluse quelle proposte direttamente al cliente </w:t>
+        <w:t xml:space="preserve">La seconda sezione contiene le coperture assicurative più vendute rispetto ad una statistica di vendita eseguita sull’anno precedente, le coperture assicurative visualizzate  sono state escluse quelle proposte direttamente al cliente </w:t>
       </w:r>
       <w:r>
         <w:rPr>
@@ -1031,7 +989,7 @@
           <w:noProof/>
         </w:rPr>
         <w:drawing>
-          <wp:inline distT="0" distB="0" distL="0" distR="0" wp14:anchorId="0B9DD07B" wp14:editId="4F3B01B0">
+          <wp:inline distT="0" distB="0" distL="0" distR="0" wp14:anchorId="0B9DD07B" wp14:editId="5BC56D0B">
             <wp:extent cx="6120130" cy="785495"/>
             <wp:effectExtent l="0" t="0" r="0" b="0"/>
             <wp:docPr id="1603795710" name="Immagine 1" descr="Immagine che contiene testo, schermata, Carattere, Marchio&#10;&#10;Descrizione generata automaticamente"/>
@@ -1081,8 +1039,430 @@
         <w:t>Coperture selezionate</w:t>
       </w:r>
     </w:p>
+    <w:p>
+      <w:pPr>
+        <w:pStyle w:val="Titolo"/>
+      </w:pPr>
+      <w:r>
+        <w:t>I sistemi di raccomandazione</w:t>
+      </w:r>
+    </w:p>
+    <w:p>
+      <w:pPr>
+        <w:sectPr>
+          <w:footerReference w:type="default" r:id="rId16"/>
+          <w:pgSz w:w="11906" w:h="16838"/>
+          <w:pgMar w:top="1417" w:right="1134" w:bottom="1134" w:left="1134" w:header="708" w:footer="708" w:gutter="0"/>
+          <w:cols w:space="708"/>
+          <w:docGrid w:linePitch="360"/>
+        </w:sectPr>
+      </w:pPr>
+      <w:r>
+        <w:t>I sistemi di raccomandazione</w:t>
+      </w:r>
+    </w:p>
+    <w:p>
+      <w:r>
+        <w:rPr>
+          <w:rStyle w:val="Rimandonotadichiusura"/>
+        </w:rPr>
+        <w:endnoteReference w:id="1"/>
+      </w:r>
+      <w:r>
+        <w:t xml:space="preserve"> </w:t>
+      </w:r>
+      <w:r>
+        <w:rPr>
+          <w:i/>
+          <w:iCs/>
+        </w:rPr>
+        <w:t>(recommender systems)</w:t>
+      </w:r>
+      <w:r>
+        <w:t xml:space="preserve"> sono strumenti software che forni</w:t>
+      </w:r>
+      <w:r>
+        <w:t>scono</w:t>
+      </w:r>
+      <w:r>
+        <w:t xml:space="preserve"> un </w:t>
+      </w:r>
+      <w:r>
+        <w:t>supporto</w:t>
+      </w:r>
+      <w:r>
+        <w:t xml:space="preserve"> riguardo la personalizzazione dell’offerta assicurativa </w:t>
+      </w:r>
+      <w:r>
+        <w:t>che gli agenti propongono ai loro</w:t>
+      </w:r>
+      <w:r>
+        <w:t xml:space="preserve"> clienti.</w:t>
+      </w:r>
+    </w:p>
+    <w:p>
+      <w:r>
+        <w:t xml:space="preserve">I sistemi di raccomandazione </w:t>
+      </w:r>
+      <w:r>
+        <w:t>hanno acquisito popolarità</w:t>
+      </w:r>
+      <w:r>
+        <w:t xml:space="preserve"> grazie </w:t>
+      </w:r>
+      <w:r>
+        <w:t>alla diffusione</w:t>
+      </w:r>
+      <w:r>
+        <w:t xml:space="preserve"> di piattaforme e-commerce </w:t>
+      </w:r>
+      <w:r>
+        <w:rPr>
+          <w:i/>
+          <w:iCs/>
+        </w:rPr>
+        <w:t>(es. Amazon)</w:t>
+      </w:r>
+      <w:r>
+        <w:t xml:space="preserve"> e piattaforme di streaming on-line </w:t>
+      </w:r>
+      <w:r>
+        <w:rPr>
+          <w:i/>
+          <w:iCs/>
+        </w:rPr>
+        <w:t>(es. Netflix, PrimeVideo)</w:t>
+      </w:r>
+      <w:r>
+        <w:t>.</w:t>
+      </w:r>
+    </w:p>
+    <w:p>
+      <w:r>
+        <w:t>Sono presenti tre approcci principali sui sistemi di raccomandazione:</w:t>
+      </w:r>
+    </w:p>
+    <w:p>
+      <w:pPr>
+        <w:pStyle w:val="Paragrafoelenco"/>
+        <w:numPr>
+          <w:ilvl w:val="0"/>
+          <w:numId w:val="9"/>
+        </w:numPr>
+      </w:pPr>
+      <w:r>
+        <w:t xml:space="preserve">Sistemi basati sul contenuto – </w:t>
+      </w:r>
+      <w:r>
+        <w:rPr>
+          <w:i/>
+          <w:iCs/>
+        </w:rPr>
+        <w:t xml:space="preserve">content based </w:t>
+      </w:r>
+      <w:r>
+        <w:rPr>
+          <w:i/>
+          <w:iCs/>
+        </w:rPr>
+        <w:t>methods</w:t>
+      </w:r>
+    </w:p>
+    <w:p>
+      <w:pPr>
+        <w:pStyle w:val="Paragrafoelenco"/>
+        <w:numPr>
+          <w:ilvl w:val="0"/>
+          <w:numId w:val="9"/>
+        </w:numPr>
+      </w:pPr>
+      <w:r>
+        <w:t xml:space="preserve">Sistemi collaborativi – </w:t>
+      </w:r>
+      <w:r>
+        <w:rPr>
+          <w:i/>
+          <w:iCs/>
+        </w:rPr>
+        <w:t>collaborative filtering methods</w:t>
+      </w:r>
+    </w:p>
+    <w:p>
+      <w:pPr>
+        <w:pStyle w:val="Paragrafoelenco"/>
+        <w:numPr>
+          <w:ilvl w:val="0"/>
+          <w:numId w:val="9"/>
+        </w:numPr>
+      </w:pPr>
+      <w:r>
+        <w:t xml:space="preserve">Approccio ibrido </w:t>
+      </w:r>
+      <w:r>
+        <w:softHyphen/>
+        <w:t xml:space="preserve">– </w:t>
+      </w:r>
+      <w:r>
+        <w:softHyphen/>
+      </w:r>
+      <w:r>
+        <w:rPr>
+          <w:i/>
+          <w:iCs/>
+        </w:rPr>
+        <w:t xml:space="preserve">hybrid </w:t>
+      </w:r>
+      <w:r>
+        <w:rPr>
+          <w:i/>
+          <w:iCs/>
+        </w:rPr>
+        <w:t>methods</w:t>
+      </w:r>
+    </w:p>
+    <w:p>
+      <w:r>
+        <w:rPr>
+          <w:noProof/>
+        </w:rPr>
+        <w:drawing>
+          <wp:inline distT="0" distB="0" distL="0" distR="0" wp14:anchorId="0CDBE8F0" wp14:editId="349C1EF6">
+            <wp:extent cx="6120130" cy="2403475"/>
+            <wp:effectExtent l="0" t="0" r="0" b="0"/>
+            <wp:docPr id="25154562" name="Immagine 1" descr="Immagine che contiene testo, schermata, linea, Carattere&#10;&#10;Descrizione generata automaticamente"/>
+            <wp:cNvGraphicFramePr>
+              <a:graphicFrameLocks xmlns:a="http://schemas.openxmlformats.org/drawingml/2006/main" noChangeAspect="1"/>
+            </wp:cNvGraphicFramePr>
+            <a:graphic xmlns:a="http://schemas.openxmlformats.org/drawingml/2006/main">
+              <a:graphicData uri="http://schemas.openxmlformats.org/drawingml/2006/picture">
+                <pic:pic xmlns:pic="http://schemas.openxmlformats.org/drawingml/2006/picture">
+                  <pic:nvPicPr>
+                    <pic:cNvPr id="25154562" name="Immagine 1" descr="Immagine che contiene testo, schermata, linea, Carattere&#10;&#10;Descrizione generata automaticamente"/>
+                    <pic:cNvPicPr/>
+                  </pic:nvPicPr>
+                  <pic:blipFill>
+                    <a:blip r:embed="rId17">
+                      <a:extLst>
+                        <a:ext uri="{28A0092B-C50C-407E-A947-70E740481C1C}">
+                          <a14:useLocalDpi xmlns:a14="http://schemas.microsoft.com/office/drawing/2010/main" val="0"/>
+                        </a:ext>
+                      </a:extLst>
+                    </a:blip>
+                    <a:stretch>
+                      <a:fillRect/>
+                    </a:stretch>
+                  </pic:blipFill>
+                  <pic:spPr>
+                    <a:xfrm>
+                      <a:off x="0" y="0"/>
+                      <a:ext cx="6120130" cy="2403475"/>
+                    </a:xfrm>
+                    <a:prstGeom prst="rect">
+                      <a:avLst/>
+                    </a:prstGeom>
+                  </pic:spPr>
+                </pic:pic>
+              </a:graphicData>
+            </a:graphic>
+          </wp:inline>
+        </w:drawing>
+      </w:r>
+    </w:p>
+    <w:p>
+      <w:pPr>
+        <w:pStyle w:val="Citazioneintensa"/>
+      </w:pPr>
+      <w:r>
+        <w:t>Tipologia sistemi di raccomandazione</w:t>
+      </w:r>
+    </w:p>
+    <w:p>
+      <w:r>
+        <w:lastRenderedPageBreak/>
+        <w:t xml:space="preserve">I sistemi di raccomandazione basati sul contenuto prevedono la creazione di una base di conoscenza </w:t>
+      </w:r>
+      <w:r>
+        <w:t>creata in base</w:t>
+      </w:r>
+      <w:r>
+        <w:t xml:space="preserve"> agli elementi </w:t>
+      </w:r>
+      <w:r>
+        <w:t>che si vogliono proporre al cliente.</w:t>
+      </w:r>
+    </w:p>
+    <w:p>
+      <w:r>
+        <w:t>In ambito assicurativo la base di conoscenza che può essere creata potrebbe essere costituita dagli elementi:</w:t>
+      </w:r>
+    </w:p>
+    <w:p>
+      <w:pPr>
+        <w:pStyle w:val="Paragrafoelenco"/>
+        <w:numPr>
+          <w:ilvl w:val="0"/>
+          <w:numId w:val="11"/>
+        </w:numPr>
+      </w:pPr>
+      <w:r>
+        <w:t>Nome polizza</w:t>
+      </w:r>
+    </w:p>
+    <w:p>
+      <w:pPr>
+        <w:pStyle w:val="Paragrafoelenco"/>
+        <w:numPr>
+          <w:ilvl w:val="0"/>
+          <w:numId w:val="11"/>
+        </w:numPr>
+      </w:pPr>
+      <w:r>
+        <w:t>Categoria polizza</w:t>
+      </w:r>
+    </w:p>
+    <w:p>
+      <w:pPr>
+        <w:pStyle w:val="Paragrafoelenco"/>
+        <w:numPr>
+          <w:ilvl w:val="0"/>
+          <w:numId w:val="11"/>
+        </w:numPr>
+      </w:pPr>
+      <w:r>
+        <w:t>Tipologia bene assicurato</w:t>
+      </w:r>
+    </w:p>
+    <w:p>
+      <w:pPr>
+        <w:pStyle w:val="Paragrafoelenco"/>
+        <w:numPr>
+          <w:ilvl w:val="0"/>
+          <w:numId w:val="11"/>
+        </w:numPr>
+      </w:pPr>
+      <w:r>
+        <w:t>Durata minima polizza</w:t>
+      </w:r>
+    </w:p>
+    <w:p>
+      <w:pPr>
+        <w:pStyle w:val="Paragrafoelenco"/>
+        <w:numPr>
+          <w:ilvl w:val="0"/>
+          <w:numId w:val="11"/>
+        </w:numPr>
+      </w:pPr>
+      <w:r>
+        <w:t>Durata massima polizza</w:t>
+      </w:r>
+    </w:p>
+    <w:p>
+      <w:pPr>
+        <w:pStyle w:val="Paragrafoelenco"/>
+        <w:numPr>
+          <w:ilvl w:val="0"/>
+          <w:numId w:val="11"/>
+        </w:numPr>
+      </w:pPr>
+      <w:r>
+        <w:t>Garanzie obbligatorie</w:t>
+      </w:r>
+    </w:p>
+    <w:p>
+      <w:pPr>
+        <w:pStyle w:val="Paragrafoelenco"/>
+        <w:numPr>
+          <w:ilvl w:val="0"/>
+          <w:numId w:val="11"/>
+        </w:numPr>
+      </w:pPr>
+      <w:r>
+        <w:t>Garanzie facoltative</w:t>
+      </w:r>
+    </w:p>
+    <w:p>
+      <w:pPr>
+        <w:pStyle w:val="Paragrafoelenco"/>
+        <w:numPr>
+          <w:ilvl w:val="0"/>
+          <w:numId w:val="11"/>
+        </w:numPr>
+      </w:pPr>
+      <w:r>
+        <w:t>Garanzie premium</w:t>
+      </w:r>
+    </w:p>
+    <w:p>
+      <w:pPr>
+        <w:pStyle w:val="Paragrafoelenco"/>
+        <w:numPr>
+          <w:ilvl w:val="0"/>
+          <w:numId w:val="11"/>
+        </w:numPr>
+      </w:pPr>
+      <w:r>
+        <w:t>Descrizione polizza</w:t>
+      </w:r>
+      <w:r>
+        <w:t xml:space="preserve"> </w:t>
+      </w:r>
+    </w:p>
+    <w:p>
+      <w:r>
+        <w:t>Dopo aver creato e popolato la base di conoscenza bisogna misurare la similarità tra gli elementi; essa viene calcolata utilizzando il</w:t>
+      </w:r>
+      <w:r>
+        <w:t xml:space="preserve"> </w:t>
+      </w:r>
+      <w:r>
+        <w:rPr>
+          <w:b/>
+          <w:bCs/>
+        </w:rPr>
+        <w:t>TF-IDF</w:t>
+      </w:r>
+      <w:r>
+        <w:rPr>
+          <w:rStyle w:val="Rimandonotadichiusura"/>
+          <w:b/>
+          <w:bCs/>
+        </w:rPr>
+        <w:endnoteReference w:id="2"/>
+      </w:r>
+      <w:r>
+        <w:rPr>
+          <w:i/>
+          <w:iCs/>
+        </w:rPr>
+        <w:t xml:space="preserve"> (Term Frequency, Inverce Document Frequency)</w:t>
+      </w:r>
+      <w:r>
+        <w:t>.</w:t>
+      </w:r>
+      <w:r>
+        <w:t xml:space="preserve"> </w:t>
+      </w:r>
+    </w:p>
+    <w:p>
+      <w:r>
+        <w:t xml:space="preserve">Il TF-IDF viene utilizzato per il calcolo della similarità tra documenti testuali; per ogni documento si calcolare il TF </w:t>
+      </w:r>
+      <w:r>
+        <w:rPr>
+          <w:i/>
+          <w:iCs/>
+        </w:rPr>
+        <w:t>(Term Frequency)</w:t>
+      </w:r>
+      <w:r>
+        <w:t xml:space="preserve"> contando tutte le occorrenze di ogni singolo termine presente all’interno del documento analizzato.</w:t>
+      </w:r>
+    </w:p>
     <w:sectPr>
-      <w:footerReference w:type="default" r:id="rId16"/>
+      <w:endnotePr>
+        <w:numFmt w:val="decimal"/>
+      </w:endnotePr>
+      <w:type w:val="continuous"/>
       <w:pgSz w:w="11906" w:h="16838"/>
       <w:pgMar w:top="1417" w:right="1134" w:bottom="1134" w:left="1134" w:header="708" w:footer="708" w:gutter="0"/>
       <w:cols w:space="708"/>
@@ -1111,6 +1491,38 @@
       </w:pPr>
       <w:r>
         <w:continuationSeparator/>
+      </w:r>
+    </w:p>
+  </w:endnote>
+  <w:endnote w:id="1">
+    <w:p>
+      <w:pPr>
+        <w:pStyle w:val="Testonotadichiusura"/>
+      </w:pPr>
+      <w:r>
+        <w:rPr>
+          <w:rStyle w:val="Rimandonotadichiusura"/>
+        </w:rPr>
+        <w:endnoteRef/>
+      </w:r>
+      <w:r>
+        <w:t xml:space="preserve"> Recommender System</w:t>
+      </w:r>
+    </w:p>
+  </w:endnote>
+  <w:endnote w:id="2">
+    <w:p>
+      <w:pPr>
+        <w:pStyle w:val="Testonotadichiusura"/>
+      </w:pPr>
+      <w:r>
+        <w:rPr>
+          <w:rStyle w:val="Rimandonotadichiusura"/>
+        </w:rPr>
+        <w:endnoteRef/>
+      </w:r>
+      <w:r>
+        <w:t xml:space="preserve"> TF-IDF</w:t>
       </w:r>
     </w:p>
   </w:endnote>
@@ -1865,6 +2277,458 @@
     </w:lvl>
   </w:abstractNum>
   <w:abstractNum w:abstractNumId="6" w15:restartNumberingAfterBreak="0">
+    <w:nsid w:val="4A0C620F"/>
+    <w:multiLevelType w:val="hybridMultilevel"/>
+    <w:tmpl w:val="3094EE80"/>
+    <w:lvl w:ilvl="0" w:tplc="04100005">
+      <w:start w:val="1"/>
+      <w:numFmt w:val="bullet"/>
+      <w:lvlText w:val=""/>
+      <w:lvlJc w:val="left"/>
+      <w:pPr>
+        <w:ind w:left="720" w:hanging="360"/>
+      </w:pPr>
+      <w:rPr>
+        <w:rFonts w:ascii="Wingdings" w:hAnsi="Wingdings" w:hint="default"/>
+      </w:rPr>
+    </w:lvl>
+    <w:lvl w:ilvl="1" w:tplc="04100003" w:tentative="1">
+      <w:start w:val="1"/>
+      <w:numFmt w:val="bullet"/>
+      <w:lvlText w:val="o"/>
+      <w:lvlJc w:val="left"/>
+      <w:pPr>
+        <w:ind w:left="1440" w:hanging="360"/>
+      </w:pPr>
+      <w:rPr>
+        <w:rFonts w:ascii="Courier New" w:hAnsi="Courier New" w:cs="Courier New" w:hint="default"/>
+      </w:rPr>
+    </w:lvl>
+    <w:lvl w:ilvl="2" w:tplc="04100005" w:tentative="1">
+      <w:start w:val="1"/>
+      <w:numFmt w:val="bullet"/>
+      <w:lvlText w:val=""/>
+      <w:lvlJc w:val="left"/>
+      <w:pPr>
+        <w:ind w:left="2160" w:hanging="360"/>
+      </w:pPr>
+      <w:rPr>
+        <w:rFonts w:ascii="Wingdings" w:hAnsi="Wingdings" w:hint="default"/>
+      </w:rPr>
+    </w:lvl>
+    <w:lvl w:ilvl="3" w:tplc="04100001" w:tentative="1">
+      <w:start w:val="1"/>
+      <w:numFmt w:val="bullet"/>
+      <w:lvlText w:val=""/>
+      <w:lvlJc w:val="left"/>
+      <w:pPr>
+        <w:ind w:left="2880" w:hanging="360"/>
+      </w:pPr>
+      <w:rPr>
+        <w:rFonts w:ascii="Symbol" w:hAnsi="Symbol" w:hint="default"/>
+      </w:rPr>
+    </w:lvl>
+    <w:lvl w:ilvl="4" w:tplc="04100003" w:tentative="1">
+      <w:start w:val="1"/>
+      <w:numFmt w:val="bullet"/>
+      <w:lvlText w:val="o"/>
+      <w:lvlJc w:val="left"/>
+      <w:pPr>
+        <w:ind w:left="3600" w:hanging="360"/>
+      </w:pPr>
+      <w:rPr>
+        <w:rFonts w:ascii="Courier New" w:hAnsi="Courier New" w:cs="Courier New" w:hint="default"/>
+      </w:rPr>
+    </w:lvl>
+    <w:lvl w:ilvl="5" w:tplc="04100005" w:tentative="1">
+      <w:start w:val="1"/>
+      <w:numFmt w:val="bullet"/>
+      <w:lvlText w:val=""/>
+      <w:lvlJc w:val="left"/>
+      <w:pPr>
+        <w:ind w:left="4320" w:hanging="360"/>
+      </w:pPr>
+      <w:rPr>
+        <w:rFonts w:ascii="Wingdings" w:hAnsi="Wingdings" w:hint="default"/>
+      </w:rPr>
+    </w:lvl>
+    <w:lvl w:ilvl="6" w:tplc="04100001" w:tentative="1">
+      <w:start w:val="1"/>
+      <w:numFmt w:val="bullet"/>
+      <w:lvlText w:val=""/>
+      <w:lvlJc w:val="left"/>
+      <w:pPr>
+        <w:ind w:left="5040" w:hanging="360"/>
+      </w:pPr>
+      <w:rPr>
+        <w:rFonts w:ascii="Symbol" w:hAnsi="Symbol" w:hint="default"/>
+      </w:rPr>
+    </w:lvl>
+    <w:lvl w:ilvl="7" w:tplc="04100003" w:tentative="1">
+      <w:start w:val="1"/>
+      <w:numFmt w:val="bullet"/>
+      <w:lvlText w:val="o"/>
+      <w:lvlJc w:val="left"/>
+      <w:pPr>
+        <w:ind w:left="5760" w:hanging="360"/>
+      </w:pPr>
+      <w:rPr>
+        <w:rFonts w:ascii="Courier New" w:hAnsi="Courier New" w:cs="Courier New" w:hint="default"/>
+      </w:rPr>
+    </w:lvl>
+    <w:lvl w:ilvl="8" w:tplc="04100005" w:tentative="1">
+      <w:start w:val="1"/>
+      <w:numFmt w:val="bullet"/>
+      <w:lvlText w:val=""/>
+      <w:lvlJc w:val="left"/>
+      <w:pPr>
+        <w:ind w:left="6480" w:hanging="360"/>
+      </w:pPr>
+      <w:rPr>
+        <w:rFonts w:ascii="Wingdings" w:hAnsi="Wingdings" w:hint="default"/>
+      </w:rPr>
+    </w:lvl>
+  </w:abstractNum>
+  <w:abstractNum w:abstractNumId="7" w15:restartNumberingAfterBreak="0">
+    <w:nsid w:val="545C0AA6"/>
+    <w:multiLevelType w:val="hybridMultilevel"/>
+    <w:tmpl w:val="7E0E744C"/>
+    <w:lvl w:ilvl="0" w:tplc="04100005">
+      <w:start w:val="1"/>
+      <w:numFmt w:val="bullet"/>
+      <w:lvlText w:val=""/>
+      <w:lvlJc w:val="left"/>
+      <w:pPr>
+        <w:ind w:left="720" w:hanging="360"/>
+      </w:pPr>
+      <w:rPr>
+        <w:rFonts w:ascii="Wingdings" w:hAnsi="Wingdings" w:hint="default"/>
+      </w:rPr>
+    </w:lvl>
+    <w:lvl w:ilvl="1" w:tplc="04100003" w:tentative="1">
+      <w:start w:val="1"/>
+      <w:numFmt w:val="bullet"/>
+      <w:lvlText w:val="o"/>
+      <w:lvlJc w:val="left"/>
+      <w:pPr>
+        <w:ind w:left="1440" w:hanging="360"/>
+      </w:pPr>
+      <w:rPr>
+        <w:rFonts w:ascii="Courier New" w:hAnsi="Courier New" w:cs="Courier New" w:hint="default"/>
+      </w:rPr>
+    </w:lvl>
+    <w:lvl w:ilvl="2" w:tplc="04100005" w:tentative="1">
+      <w:start w:val="1"/>
+      <w:numFmt w:val="bullet"/>
+      <w:lvlText w:val=""/>
+      <w:lvlJc w:val="left"/>
+      <w:pPr>
+        <w:ind w:left="2160" w:hanging="360"/>
+      </w:pPr>
+      <w:rPr>
+        <w:rFonts w:ascii="Wingdings" w:hAnsi="Wingdings" w:hint="default"/>
+      </w:rPr>
+    </w:lvl>
+    <w:lvl w:ilvl="3" w:tplc="04100001" w:tentative="1">
+      <w:start w:val="1"/>
+      <w:numFmt w:val="bullet"/>
+      <w:lvlText w:val=""/>
+      <w:lvlJc w:val="left"/>
+      <w:pPr>
+        <w:ind w:left="2880" w:hanging="360"/>
+      </w:pPr>
+      <w:rPr>
+        <w:rFonts w:ascii="Symbol" w:hAnsi="Symbol" w:hint="default"/>
+      </w:rPr>
+    </w:lvl>
+    <w:lvl w:ilvl="4" w:tplc="04100003" w:tentative="1">
+      <w:start w:val="1"/>
+      <w:numFmt w:val="bullet"/>
+      <w:lvlText w:val="o"/>
+      <w:lvlJc w:val="left"/>
+      <w:pPr>
+        <w:ind w:left="3600" w:hanging="360"/>
+      </w:pPr>
+      <w:rPr>
+        <w:rFonts w:ascii="Courier New" w:hAnsi="Courier New" w:cs="Courier New" w:hint="default"/>
+      </w:rPr>
+    </w:lvl>
+    <w:lvl w:ilvl="5" w:tplc="04100005" w:tentative="1">
+      <w:start w:val="1"/>
+      <w:numFmt w:val="bullet"/>
+      <w:lvlText w:val=""/>
+      <w:lvlJc w:val="left"/>
+      <w:pPr>
+        <w:ind w:left="4320" w:hanging="360"/>
+      </w:pPr>
+      <w:rPr>
+        <w:rFonts w:ascii="Wingdings" w:hAnsi="Wingdings" w:hint="default"/>
+      </w:rPr>
+    </w:lvl>
+    <w:lvl w:ilvl="6" w:tplc="04100001" w:tentative="1">
+      <w:start w:val="1"/>
+      <w:numFmt w:val="bullet"/>
+      <w:lvlText w:val=""/>
+      <w:lvlJc w:val="left"/>
+      <w:pPr>
+        <w:ind w:left="5040" w:hanging="360"/>
+      </w:pPr>
+      <w:rPr>
+        <w:rFonts w:ascii="Symbol" w:hAnsi="Symbol" w:hint="default"/>
+      </w:rPr>
+    </w:lvl>
+    <w:lvl w:ilvl="7" w:tplc="04100003" w:tentative="1">
+      <w:start w:val="1"/>
+      <w:numFmt w:val="bullet"/>
+      <w:lvlText w:val="o"/>
+      <w:lvlJc w:val="left"/>
+      <w:pPr>
+        <w:ind w:left="5760" w:hanging="360"/>
+      </w:pPr>
+      <w:rPr>
+        <w:rFonts w:ascii="Courier New" w:hAnsi="Courier New" w:cs="Courier New" w:hint="default"/>
+      </w:rPr>
+    </w:lvl>
+    <w:lvl w:ilvl="8" w:tplc="04100005" w:tentative="1">
+      <w:start w:val="1"/>
+      <w:numFmt w:val="bullet"/>
+      <w:lvlText w:val=""/>
+      <w:lvlJc w:val="left"/>
+      <w:pPr>
+        <w:ind w:left="6480" w:hanging="360"/>
+      </w:pPr>
+      <w:rPr>
+        <w:rFonts w:ascii="Wingdings" w:hAnsi="Wingdings" w:hint="default"/>
+      </w:rPr>
+    </w:lvl>
+  </w:abstractNum>
+  <w:abstractNum w:abstractNumId="8" w15:restartNumberingAfterBreak="0">
+    <w:nsid w:val="56891289"/>
+    <w:multiLevelType w:val="hybridMultilevel"/>
+    <w:tmpl w:val="A7669CF0"/>
+    <w:lvl w:ilvl="0" w:tplc="04100005">
+      <w:start w:val="1"/>
+      <w:numFmt w:val="bullet"/>
+      <w:lvlText w:val=""/>
+      <w:lvlJc w:val="left"/>
+      <w:pPr>
+        <w:ind w:left="720" w:hanging="360"/>
+      </w:pPr>
+      <w:rPr>
+        <w:rFonts w:ascii="Wingdings" w:hAnsi="Wingdings" w:hint="default"/>
+      </w:rPr>
+    </w:lvl>
+    <w:lvl w:ilvl="1" w:tplc="04100003" w:tentative="1">
+      <w:start w:val="1"/>
+      <w:numFmt w:val="bullet"/>
+      <w:lvlText w:val="o"/>
+      <w:lvlJc w:val="left"/>
+      <w:pPr>
+        <w:ind w:left="1440" w:hanging="360"/>
+      </w:pPr>
+      <w:rPr>
+        <w:rFonts w:ascii="Courier New" w:hAnsi="Courier New" w:cs="Courier New" w:hint="default"/>
+      </w:rPr>
+    </w:lvl>
+    <w:lvl w:ilvl="2" w:tplc="04100005" w:tentative="1">
+      <w:start w:val="1"/>
+      <w:numFmt w:val="bullet"/>
+      <w:lvlText w:val=""/>
+      <w:lvlJc w:val="left"/>
+      <w:pPr>
+        <w:ind w:left="2160" w:hanging="360"/>
+      </w:pPr>
+      <w:rPr>
+        <w:rFonts w:ascii="Wingdings" w:hAnsi="Wingdings" w:hint="default"/>
+      </w:rPr>
+    </w:lvl>
+    <w:lvl w:ilvl="3" w:tplc="04100001" w:tentative="1">
+      <w:start w:val="1"/>
+      <w:numFmt w:val="bullet"/>
+      <w:lvlText w:val=""/>
+      <w:lvlJc w:val="left"/>
+      <w:pPr>
+        <w:ind w:left="2880" w:hanging="360"/>
+      </w:pPr>
+      <w:rPr>
+        <w:rFonts w:ascii="Symbol" w:hAnsi="Symbol" w:hint="default"/>
+      </w:rPr>
+    </w:lvl>
+    <w:lvl w:ilvl="4" w:tplc="04100003" w:tentative="1">
+      <w:start w:val="1"/>
+      <w:numFmt w:val="bullet"/>
+      <w:lvlText w:val="o"/>
+      <w:lvlJc w:val="left"/>
+      <w:pPr>
+        <w:ind w:left="3600" w:hanging="360"/>
+      </w:pPr>
+      <w:rPr>
+        <w:rFonts w:ascii="Courier New" w:hAnsi="Courier New" w:cs="Courier New" w:hint="default"/>
+      </w:rPr>
+    </w:lvl>
+    <w:lvl w:ilvl="5" w:tplc="04100005" w:tentative="1">
+      <w:start w:val="1"/>
+      <w:numFmt w:val="bullet"/>
+      <w:lvlText w:val=""/>
+      <w:lvlJc w:val="left"/>
+      <w:pPr>
+        <w:ind w:left="4320" w:hanging="360"/>
+      </w:pPr>
+      <w:rPr>
+        <w:rFonts w:ascii="Wingdings" w:hAnsi="Wingdings" w:hint="default"/>
+      </w:rPr>
+    </w:lvl>
+    <w:lvl w:ilvl="6" w:tplc="04100001" w:tentative="1">
+      <w:start w:val="1"/>
+      <w:numFmt w:val="bullet"/>
+      <w:lvlText w:val=""/>
+      <w:lvlJc w:val="left"/>
+      <w:pPr>
+        <w:ind w:left="5040" w:hanging="360"/>
+      </w:pPr>
+      <w:rPr>
+        <w:rFonts w:ascii="Symbol" w:hAnsi="Symbol" w:hint="default"/>
+      </w:rPr>
+    </w:lvl>
+    <w:lvl w:ilvl="7" w:tplc="04100003" w:tentative="1">
+      <w:start w:val="1"/>
+      <w:numFmt w:val="bullet"/>
+      <w:lvlText w:val="o"/>
+      <w:lvlJc w:val="left"/>
+      <w:pPr>
+        <w:ind w:left="5760" w:hanging="360"/>
+      </w:pPr>
+      <w:rPr>
+        <w:rFonts w:ascii="Courier New" w:hAnsi="Courier New" w:cs="Courier New" w:hint="default"/>
+      </w:rPr>
+    </w:lvl>
+    <w:lvl w:ilvl="8" w:tplc="04100005" w:tentative="1">
+      <w:start w:val="1"/>
+      <w:numFmt w:val="bullet"/>
+      <w:lvlText w:val=""/>
+      <w:lvlJc w:val="left"/>
+      <w:pPr>
+        <w:ind w:left="6480" w:hanging="360"/>
+      </w:pPr>
+      <w:rPr>
+        <w:rFonts w:ascii="Wingdings" w:hAnsi="Wingdings" w:hint="default"/>
+      </w:rPr>
+    </w:lvl>
+  </w:abstractNum>
+  <w:abstractNum w:abstractNumId="9" w15:restartNumberingAfterBreak="0">
+    <w:nsid w:val="6B322F0A"/>
+    <w:multiLevelType w:val="hybridMultilevel"/>
+    <w:tmpl w:val="B39CF6A4"/>
+    <w:lvl w:ilvl="0" w:tplc="04100005">
+      <w:start w:val="1"/>
+      <w:numFmt w:val="bullet"/>
+      <w:lvlText w:val=""/>
+      <w:lvlJc w:val="left"/>
+      <w:pPr>
+        <w:ind w:left="720" w:hanging="360"/>
+      </w:pPr>
+      <w:rPr>
+        <w:rFonts w:ascii="Wingdings" w:hAnsi="Wingdings" w:hint="default"/>
+      </w:rPr>
+    </w:lvl>
+    <w:lvl w:ilvl="1" w:tplc="04100003" w:tentative="1">
+      <w:start w:val="1"/>
+      <w:numFmt w:val="bullet"/>
+      <w:lvlText w:val="o"/>
+      <w:lvlJc w:val="left"/>
+      <w:pPr>
+        <w:ind w:left="1440" w:hanging="360"/>
+      </w:pPr>
+      <w:rPr>
+        <w:rFonts w:ascii="Courier New" w:hAnsi="Courier New" w:cs="Courier New" w:hint="default"/>
+      </w:rPr>
+    </w:lvl>
+    <w:lvl w:ilvl="2" w:tplc="04100005" w:tentative="1">
+      <w:start w:val="1"/>
+      <w:numFmt w:val="bullet"/>
+      <w:lvlText w:val=""/>
+      <w:lvlJc w:val="left"/>
+      <w:pPr>
+        <w:ind w:left="2160" w:hanging="360"/>
+      </w:pPr>
+      <w:rPr>
+        <w:rFonts w:ascii="Wingdings" w:hAnsi="Wingdings" w:hint="default"/>
+      </w:rPr>
+    </w:lvl>
+    <w:lvl w:ilvl="3" w:tplc="04100001" w:tentative="1">
+      <w:start w:val="1"/>
+      <w:numFmt w:val="bullet"/>
+      <w:lvlText w:val=""/>
+      <w:lvlJc w:val="left"/>
+      <w:pPr>
+        <w:ind w:left="2880" w:hanging="360"/>
+      </w:pPr>
+      <w:rPr>
+        <w:rFonts w:ascii="Symbol" w:hAnsi="Symbol" w:hint="default"/>
+      </w:rPr>
+    </w:lvl>
+    <w:lvl w:ilvl="4" w:tplc="04100003" w:tentative="1">
+      <w:start w:val="1"/>
+      <w:numFmt w:val="bullet"/>
+      <w:lvlText w:val="o"/>
+      <w:lvlJc w:val="left"/>
+      <w:pPr>
+        <w:ind w:left="3600" w:hanging="360"/>
+      </w:pPr>
+      <w:rPr>
+        <w:rFonts w:ascii="Courier New" w:hAnsi="Courier New" w:cs="Courier New" w:hint="default"/>
+      </w:rPr>
+    </w:lvl>
+    <w:lvl w:ilvl="5" w:tplc="04100005" w:tentative="1">
+      <w:start w:val="1"/>
+      <w:numFmt w:val="bullet"/>
+      <w:lvlText w:val=""/>
+      <w:lvlJc w:val="left"/>
+      <w:pPr>
+        <w:ind w:left="4320" w:hanging="360"/>
+      </w:pPr>
+      <w:rPr>
+        <w:rFonts w:ascii="Wingdings" w:hAnsi="Wingdings" w:hint="default"/>
+      </w:rPr>
+    </w:lvl>
+    <w:lvl w:ilvl="6" w:tplc="04100001" w:tentative="1">
+      <w:start w:val="1"/>
+      <w:numFmt w:val="bullet"/>
+      <w:lvlText w:val=""/>
+      <w:lvlJc w:val="left"/>
+      <w:pPr>
+        <w:ind w:left="5040" w:hanging="360"/>
+      </w:pPr>
+      <w:rPr>
+        <w:rFonts w:ascii="Symbol" w:hAnsi="Symbol" w:hint="default"/>
+      </w:rPr>
+    </w:lvl>
+    <w:lvl w:ilvl="7" w:tplc="04100003" w:tentative="1">
+      <w:start w:val="1"/>
+      <w:numFmt w:val="bullet"/>
+      <w:lvlText w:val="o"/>
+      <w:lvlJc w:val="left"/>
+      <w:pPr>
+        <w:ind w:left="5760" w:hanging="360"/>
+      </w:pPr>
+      <w:rPr>
+        <w:rFonts w:ascii="Courier New" w:hAnsi="Courier New" w:cs="Courier New" w:hint="default"/>
+      </w:rPr>
+    </w:lvl>
+    <w:lvl w:ilvl="8" w:tplc="04100005" w:tentative="1">
+      <w:start w:val="1"/>
+      <w:numFmt w:val="bullet"/>
+      <w:lvlText w:val=""/>
+      <w:lvlJc w:val="left"/>
+      <w:pPr>
+        <w:ind w:left="6480" w:hanging="360"/>
+      </w:pPr>
+      <w:rPr>
+        <w:rFonts w:ascii="Wingdings" w:hAnsi="Wingdings" w:hint="default"/>
+      </w:rPr>
+    </w:lvl>
+  </w:abstractNum>
+  <w:abstractNum w:abstractNumId="10" w15:restartNumberingAfterBreak="0">
     <w:nsid w:val="6B655D4E"/>
     <w:multiLevelType w:val="hybridMultilevel"/>
     <w:tmpl w:val="95E8875C"/>
@@ -1990,13 +2854,25 @@
     <w:abstractNumId w:val="5"/>
   </w:num>
   <w:num w:numId="5" w16cid:durableId="777868199">
-    <w:abstractNumId w:val="6"/>
+    <w:abstractNumId w:val="10"/>
   </w:num>
   <w:num w:numId="6" w16cid:durableId="436950659">
     <w:abstractNumId w:val="1"/>
   </w:num>
   <w:num w:numId="7" w16cid:durableId="796491594">
     <w:abstractNumId w:val="2"/>
+  </w:num>
+  <w:num w:numId="8" w16cid:durableId="285428596">
+    <w:abstractNumId w:val="8"/>
+  </w:num>
+  <w:num w:numId="9" w16cid:durableId="1875733125">
+    <w:abstractNumId w:val="6"/>
+  </w:num>
+  <w:num w:numId="10" w16cid:durableId="960645210">
+    <w:abstractNumId w:val="9"/>
+  </w:num>
+  <w:num w:numId="11" w16cid:durableId="777213385">
+    <w:abstractNumId w:val="7"/>
   </w:num>
 </w:numbering>
 </file>
@@ -3012,6 +3888,84 @@
       <w14:ligatures w14:val="none"/>
     </w:rPr>
   </w:style>
+  <w:style w:type="paragraph" w:styleId="Testonotadichiusura">
+    <w:name w:val="endnote text"/>
+    <w:basedOn w:val="Normale"/>
+    <w:link w:val="TestonotadichiusuraCarattere"/>
+    <w:uiPriority w:val="99"/>
+    <w:semiHidden/>
+    <w:unhideWhenUsed/>
+    <w:rsid w:val="00BC0613"/>
+    <w:pPr>
+      <w:spacing w:after="0" w:line="240" w:lineRule="auto"/>
+    </w:pPr>
+    <w:rPr>
+      <w:sz w:val="20"/>
+      <w:szCs w:val="20"/>
+    </w:rPr>
+  </w:style>
+  <w:style w:type="character" w:customStyle="1" w:styleId="TestonotadichiusuraCarattere">
+    <w:name w:val="Testo nota di chiusura Carattere"/>
+    <w:basedOn w:val="Carpredefinitoparagrafo"/>
+    <w:link w:val="Testonotadichiusura"/>
+    <w:uiPriority w:val="99"/>
+    <w:semiHidden/>
+    <w:rsid w:val="00BC0613"/>
+    <w:rPr>
+      <w:sz w:val="20"/>
+      <w:szCs w:val="20"/>
+    </w:rPr>
+  </w:style>
+  <w:style w:type="character" w:styleId="Rimandonotadichiusura">
+    <w:name w:val="endnote reference"/>
+    <w:basedOn w:val="Carpredefinitoparagrafo"/>
+    <w:uiPriority w:val="99"/>
+    <w:semiHidden/>
+    <w:unhideWhenUsed/>
+    <w:rsid w:val="00BC0613"/>
+    <w:rPr>
+      <w:vertAlign w:val="superscript"/>
+    </w:rPr>
+  </w:style>
+  <w:style w:type="paragraph" w:styleId="Testonotaapidipagina">
+    <w:name w:val="footnote text"/>
+    <w:basedOn w:val="Normale"/>
+    <w:link w:val="TestonotaapidipaginaCarattere"/>
+    <w:uiPriority w:val="99"/>
+    <w:semiHidden/>
+    <w:unhideWhenUsed/>
+    <w:rsid w:val="000D5F78"/>
+    <w:pPr>
+      <w:spacing w:after="0" w:line="240" w:lineRule="auto"/>
+    </w:pPr>
+    <w:rPr>
+      <w:sz w:val="20"/>
+      <w:szCs w:val="20"/>
+    </w:rPr>
+  </w:style>
+  <w:style w:type="character" w:customStyle="1" w:styleId="TestonotaapidipaginaCarattere">
+    <w:name w:val="Testo nota a piè di pagina Carattere"/>
+    <w:basedOn w:val="Carpredefinitoparagrafo"/>
+    <w:link w:val="Testonotaapidipagina"/>
+    <w:uiPriority w:val="99"/>
+    <w:semiHidden/>
+    <w:rsid w:val="000D5F78"/>
+    <w:rPr>
+      <w:sz w:val="20"/>
+      <w:szCs w:val="20"/>
+    </w:rPr>
+  </w:style>
+  <w:style w:type="character" w:styleId="Rimandonotaapidipagina">
+    <w:name w:val="footnote reference"/>
+    <w:basedOn w:val="Carpredefinitoparagrafo"/>
+    <w:uiPriority w:val="99"/>
+    <w:semiHidden/>
+    <w:unhideWhenUsed/>
+    <w:rsid w:val="000D5F78"/>
+    <w:rPr>
+      <w:vertAlign w:val="superscript"/>
+    </w:rPr>
+  </w:style>
 </w:styles>
 </file>
 

</xml_diff>

<commit_message>
Recommender System - Content Based Methods full
</commit_message>
<xml_diff>
--- a/Documentazione/Tesi/Tesi.docx
+++ b/Documentazione/Tesi/Tesi.docx
@@ -425,7 +425,7 @@
           <w:noProof/>
         </w:rPr>
         <w:drawing>
-          <wp:inline distT="0" distB="0" distL="0" distR="0" wp14:anchorId="65F12931" wp14:editId="2C9768A6">
+          <wp:inline distT="0" distB="0" distL="0" distR="0" wp14:anchorId="65F12931" wp14:editId="53AB3E61">
             <wp:extent cx="6120130" cy="2792730"/>
             <wp:effectExtent l="0" t="0" r="0" b="7620"/>
             <wp:docPr id="1405128185" name="Immagine 1" descr="Immagine che contiene testo, schermata, software, numero&#10;&#10;Descrizione generata automaticamente"/>
@@ -510,7 +510,7 @@
         </w:rPr>
         <w:lastRenderedPageBreak/>
         <w:drawing>
-          <wp:inline distT="0" distB="0" distL="0" distR="0" wp14:anchorId="77CD2983" wp14:editId="068EBA8D">
+          <wp:inline distT="0" distB="0" distL="0" distR="0" wp14:anchorId="77CD2983" wp14:editId="750B7598">
             <wp:extent cx="6120130" cy="1670050"/>
             <wp:effectExtent l="0" t="0" r="0" b="6350"/>
             <wp:docPr id="1283717999" name="Immagine 2" descr="Immagine che contiene testo, schermata, software, Carattere&#10;&#10;Descrizione generata automaticamente"/>
@@ -655,7 +655,7 @@
           <w:noProof/>
         </w:rPr>
         <w:drawing>
-          <wp:inline distT="0" distB="0" distL="0" distR="0" wp14:anchorId="379AA455" wp14:editId="3B7B5C3F">
+          <wp:inline distT="0" distB="0" distL="0" distR="0" wp14:anchorId="379AA455" wp14:editId="498B0353">
             <wp:extent cx="6120130" cy="2176780"/>
             <wp:effectExtent l="0" t="0" r="0" b="0"/>
             <wp:docPr id="1022715917" name="Immagine 3" descr="Immagine che contiene testo, numero, Carattere, schermata&#10;&#10;Descrizione generata automaticamente"/>
@@ -740,7 +740,7 @@
         </w:rPr>
         <w:lastRenderedPageBreak/>
         <w:drawing>
-          <wp:inline distT="0" distB="0" distL="0" distR="0" wp14:anchorId="0863A043" wp14:editId="3FF52AE5">
+          <wp:inline distT="0" distB="0" distL="0" distR="0" wp14:anchorId="0863A043" wp14:editId="51732624">
             <wp:extent cx="6120130" cy="2829560"/>
             <wp:effectExtent l="0" t="0" r="0" b="8890"/>
             <wp:docPr id="1309219462" name="Immagine 1" descr="Immagine che contiene testo, schermata, software, Pagina Web&#10;&#10;Descrizione generata automaticamente"/>
@@ -989,7 +989,7 @@
           <w:noProof/>
         </w:rPr>
         <w:drawing>
-          <wp:inline distT="0" distB="0" distL="0" distR="0" wp14:anchorId="0B9DD07B" wp14:editId="5BC56D0B">
+          <wp:inline distT="0" distB="0" distL="0" distR="0" wp14:anchorId="0B9DD07B" wp14:editId="4A559CF4">
             <wp:extent cx="6120130" cy="785495"/>
             <wp:effectExtent l="0" t="0" r="0" b="0"/>
             <wp:docPr id="1603795710" name="Immagine 1" descr="Immagine che contiene testo, schermata, Carattere, Marchio&#10;&#10;Descrizione generata automaticamente"/>
@@ -1041,9 +1041,26 @@
     </w:p>
     <w:p>
       <w:pPr>
+        <w:jc w:val="left"/>
+        <w:rPr>
+          <w:rFonts w:asciiTheme="majorHAnsi" w:eastAsiaTheme="majorEastAsia" w:hAnsiTheme="majorHAnsi" w:cstheme="majorBidi"/>
+          <w:color w:val="215E99" w:themeColor="text2" w:themeTint="BF"/>
+          <w:spacing w:val="-10"/>
+          <w:kern w:val="28"/>
+          <w:sz w:val="72"/>
+          <w:szCs w:val="56"/>
+        </w:rPr>
+      </w:pPr>
+      <w:r>
+        <w:br w:type="page"/>
+      </w:r>
+    </w:p>
+    <w:p>
+      <w:pPr>
         <w:pStyle w:val="Titolo"/>
       </w:pPr>
       <w:r>
+        <w:lastRenderedPageBreak/>
         <w:t>I sistemi di raccomandazione</w:t>
       </w:r>
     </w:p>
@@ -1076,7 +1093,23 @@
           <w:i/>
           <w:iCs/>
         </w:rPr>
-        <w:t>(recommender systems)</w:t>
+        <w:t>(</w:t>
+      </w:r>
+      <w:proofErr w:type="spellStart"/>
+      <w:r>
+        <w:rPr>
+          <w:i/>
+          <w:iCs/>
+        </w:rPr>
+        <w:t>recommender</w:t>
+      </w:r>
+      <w:proofErr w:type="spellEnd"/>
+      <w:r>
+        <w:rPr>
+          <w:i/>
+          <w:iCs/>
+        </w:rPr>
+        <w:t xml:space="preserve"> systems)</w:t>
       </w:r>
       <w:r>
         <w:t xml:space="preserve"> sono strumenti software che forni</w:t>
@@ -1131,7 +1164,23 @@
           <w:i/>
           <w:iCs/>
         </w:rPr>
-        <w:t>(es. Netflix, PrimeVideo)</w:t>
+        <w:t xml:space="preserve">(es. Netflix, </w:t>
+      </w:r>
+      <w:proofErr w:type="spellStart"/>
+      <w:r>
+        <w:rPr>
+          <w:i/>
+          <w:iCs/>
+        </w:rPr>
+        <w:t>PrimeVideo</w:t>
+      </w:r>
+      <w:proofErr w:type="spellEnd"/>
+      <w:r>
+        <w:rPr>
+          <w:i/>
+          <w:iCs/>
+        </w:rPr>
+        <w:t>)</w:t>
       </w:r>
       <w:r>
         <w:t>.</w:t>
@@ -1153,13 +1202,39 @@
       <w:r>
         <w:t xml:space="preserve">Sistemi basati sul contenuto – </w:t>
       </w:r>
-      <w:r>
-        <w:rPr>
-          <w:i/>
-          <w:iCs/>
-        </w:rPr>
-        <w:t xml:space="preserve">content based </w:t>
-      </w:r>
+      <w:proofErr w:type="spellStart"/>
+      <w:r>
+        <w:rPr>
+          <w:i/>
+          <w:iCs/>
+        </w:rPr>
+        <w:t>content</w:t>
+      </w:r>
+      <w:proofErr w:type="spellEnd"/>
+      <w:r>
+        <w:rPr>
+          <w:i/>
+          <w:iCs/>
+        </w:rPr>
+        <w:t xml:space="preserve"> </w:t>
+      </w:r>
+      <w:proofErr w:type="spellStart"/>
+      <w:r>
+        <w:rPr>
+          <w:i/>
+          <w:iCs/>
+        </w:rPr>
+        <w:t>based</w:t>
+      </w:r>
+      <w:proofErr w:type="spellEnd"/>
+      <w:r>
+        <w:rPr>
+          <w:i/>
+          <w:iCs/>
+        </w:rPr>
+        <w:t xml:space="preserve"> </w:t>
+      </w:r>
+      <w:proofErr w:type="spellStart"/>
       <w:r>
         <w:rPr>
           <w:i/>
@@ -1167,6 +1242,7 @@
         </w:rPr>
         <w:t>methods</w:t>
       </w:r>
+      <w:proofErr w:type="spellEnd"/>
     </w:p>
     <w:p>
       <w:pPr>
@@ -1184,8 +1260,17 @@
           <w:i/>
           <w:iCs/>
         </w:rPr>
-        <w:t>collaborative filtering methods</w:t>
-      </w:r>
+        <w:t xml:space="preserve">collaborative filtering </w:t>
+      </w:r>
+      <w:proofErr w:type="spellStart"/>
+      <w:r>
+        <w:rPr>
+          <w:i/>
+          <w:iCs/>
+        </w:rPr>
+        <w:t>methods</w:t>
+      </w:r>
+      <w:proofErr w:type="spellEnd"/>
     </w:p>
     <w:p>
       <w:pPr>
@@ -1205,13 +1290,23 @@
       <w:r>
         <w:softHyphen/>
       </w:r>
-      <w:r>
-        <w:rPr>
-          <w:i/>
-          <w:iCs/>
-        </w:rPr>
-        <w:t xml:space="preserve">hybrid </w:t>
-      </w:r>
+      <w:proofErr w:type="spellStart"/>
+      <w:r>
+        <w:rPr>
+          <w:i/>
+          <w:iCs/>
+        </w:rPr>
+        <w:t>hybrid</w:t>
+      </w:r>
+      <w:proofErr w:type="spellEnd"/>
+      <w:r>
+        <w:rPr>
+          <w:i/>
+          <w:iCs/>
+        </w:rPr>
+        <w:t xml:space="preserve"> </w:t>
+      </w:r>
+      <w:proofErr w:type="spellStart"/>
       <w:r>
         <w:rPr>
           <w:i/>
@@ -1219,6 +1314,7 @@
         </w:rPr>
         <w:t>methods</w:t>
       </w:r>
+      <w:proofErr w:type="spellEnd"/>
     </w:p>
     <w:p>
       <w:r>
@@ -1278,7 +1374,6 @@
     </w:p>
     <w:p>
       <w:r>
-        <w:lastRenderedPageBreak/>
         <w:t xml:space="preserve">I sistemi di raccomandazione basati sul contenuto prevedono la creazione di una base di conoscenza </w:t>
       </w:r>
       <w:r>
@@ -1409,6 +1504,7 @@
     </w:p>
     <w:p>
       <w:r>
+        <w:lastRenderedPageBreak/>
         <w:t>Dopo aver creato e popolato la base di conoscenza bisogna misurare la similarità tra gli elementi; essa viene calcolata utilizzando il</w:t>
       </w:r>
       <w:r>
@@ -1430,11 +1526,84 @@
         <w:endnoteReference w:id="2"/>
       </w:r>
       <w:r>
-        <w:rPr>
-          <w:i/>
-          <w:iCs/>
-        </w:rPr>
-        <w:t xml:space="preserve"> (Term Frequency, Inverce Document Frequency)</w:t>
+        <w:t xml:space="preserve">, Il TF-IDF è costituito dal </w:t>
+      </w:r>
+      <w:r>
+        <w:rPr>
+          <w:i/>
+          <w:iCs/>
+        </w:rPr>
+        <w:t xml:space="preserve">TF - </w:t>
+      </w:r>
+      <w:proofErr w:type="spellStart"/>
+      <w:r>
+        <w:rPr>
+          <w:i/>
+          <w:iCs/>
+        </w:rPr>
+        <w:t>Term</w:t>
+      </w:r>
+      <w:proofErr w:type="spellEnd"/>
+      <w:r>
+        <w:rPr>
+          <w:i/>
+          <w:iCs/>
+        </w:rPr>
+        <w:t xml:space="preserve"> Frequency</w:t>
+      </w:r>
+      <w:r>
+        <w:t xml:space="preserve"> e dall’</w:t>
+      </w:r>
+      <w:r>
+        <w:rPr>
+          <w:i/>
+          <w:iCs/>
+        </w:rPr>
+        <w:t>IDF -</w:t>
+      </w:r>
+      <w:r>
+        <w:rPr>
+          <w:i/>
+          <w:iCs/>
+        </w:rPr>
+        <w:t xml:space="preserve"> </w:t>
+      </w:r>
+      <w:r>
+        <w:rPr>
+          <w:i/>
+          <w:iCs/>
+        </w:rPr>
+        <w:t>Inver</w:t>
+      </w:r>
+      <w:r>
+        <w:rPr>
+          <w:i/>
+          <w:iCs/>
+        </w:rPr>
+        <w:t>s</w:t>
+      </w:r>
+      <w:r>
+        <w:rPr>
+          <w:i/>
+          <w:iCs/>
+        </w:rPr>
+        <w:t xml:space="preserve">e </w:t>
+      </w:r>
+      <w:proofErr w:type="spellStart"/>
+      <w:r>
+        <w:rPr>
+          <w:i/>
+          <w:iCs/>
+        </w:rPr>
+        <w:t>Document</w:t>
+      </w:r>
+      <w:proofErr w:type="spellEnd"/>
+      <w:r>
+        <w:rPr>
+          <w:i/>
+          <w:iCs/>
+        </w:rPr>
+        <w:t xml:space="preserve"> Frequency</w:t>
       </w:r>
       <w:r>
         <w:t>.</w:t>
@@ -1445,6 +1614,447 @@
     </w:p>
     <w:p>
       <w:r>
+        <w:t xml:space="preserve">Il </w:t>
+      </w:r>
+      <w:proofErr w:type="spellStart"/>
+      <w:r>
+        <w:rPr>
+          <w:b/>
+          <w:bCs/>
+        </w:rPr>
+        <w:t>Term</w:t>
+      </w:r>
+      <w:proofErr w:type="spellEnd"/>
+      <w:r>
+        <w:rPr>
+          <w:b/>
+          <w:bCs/>
+        </w:rPr>
+        <w:t xml:space="preserve"> Frequency</w:t>
+      </w:r>
+      <w:r>
+        <w:t xml:space="preserve"> di un termine viene calcolato come il rapporto tra </w:t>
+      </w:r>
+      <w:r>
+        <w:rPr>
+          <w:i/>
+          <w:iCs/>
+        </w:rPr>
+        <w:t>“il numero di volte che quel termine compare all’interno di un documento”</w:t>
+      </w:r>
+      <w:r>
+        <w:t xml:space="preserve"> ed </w:t>
+      </w:r>
+      <w:r>
+        <w:rPr>
+          <w:i/>
+          <w:iCs/>
+        </w:rPr>
+        <w:t>“il numero totale di termini del documento”</w:t>
+      </w:r>
+      <w:r>
+        <w:t>.</w:t>
+      </w:r>
+    </w:p>
+    <w:p>
+      <w:pPr>
+        <w:jc w:val="center"/>
+      </w:pPr>
+      <w:r>
+        <w:rPr>
+          <w:noProof/>
+        </w:rPr>
+        <w:drawing>
+          <wp:inline distT="0" distB="0" distL="0" distR="0" wp14:anchorId="743BB445" wp14:editId="73E02F0D">
+            <wp:extent cx="5368413" cy="642434"/>
+            <wp:effectExtent l="0" t="0" r="3810" b="5715"/>
+            <wp:docPr id="972001696" name="Immagine 1"/>
+            <wp:cNvGraphicFramePr>
+              <a:graphicFrameLocks xmlns:a="http://schemas.openxmlformats.org/drawingml/2006/main" noChangeAspect="1"/>
+            </wp:cNvGraphicFramePr>
+            <a:graphic xmlns:a="http://schemas.openxmlformats.org/drawingml/2006/main">
+              <a:graphicData uri="http://schemas.openxmlformats.org/drawingml/2006/picture">
+                <pic:pic xmlns:pic="http://schemas.openxmlformats.org/drawingml/2006/picture">
+                  <pic:nvPicPr>
+                    <pic:cNvPr id="972001696" name="Immagine 972001696"/>
+                    <pic:cNvPicPr/>
+                  </pic:nvPicPr>
+                  <pic:blipFill>
+                    <a:blip r:embed="rId18">
+                      <a:extLst>
+                        <a:ext uri="{28A0092B-C50C-407E-A947-70E740481C1C}">
+                          <a14:useLocalDpi xmlns:a14="http://schemas.microsoft.com/office/drawing/2010/main" val="0"/>
+                        </a:ext>
+                      </a:extLst>
+                    </a:blip>
+                    <a:stretch>
+                      <a:fillRect/>
+                    </a:stretch>
+                  </pic:blipFill>
+                  <pic:spPr>
+                    <a:xfrm>
+                      <a:off x="0" y="0"/>
+                      <a:ext cx="5447486" cy="651897"/>
+                    </a:xfrm>
+                    <a:prstGeom prst="rect">
+                      <a:avLst/>
+                    </a:prstGeom>
+                  </pic:spPr>
+                </pic:pic>
+              </a:graphicData>
+            </a:graphic>
+          </wp:inline>
+        </w:drawing>
+      </w:r>
+    </w:p>
+    <w:p>
+      <w:pPr>
+        <w:pStyle w:val="Citazioneintensa"/>
+        <w:rPr>
+          <w:i/>
+          <w:iCs w:val="0"/>
+        </w:rPr>
+      </w:pPr>
+      <w:r>
+        <w:t xml:space="preserve">Formula per il calcolo di TF – </w:t>
+      </w:r>
+      <w:proofErr w:type="spellStart"/>
+      <w:r>
+        <w:rPr>
+          <w:i/>
+          <w:iCs w:val="0"/>
+        </w:rPr>
+        <w:t>Term</w:t>
+      </w:r>
+      <w:proofErr w:type="spellEnd"/>
+      <w:r>
+        <w:rPr>
+          <w:i/>
+          <w:iCs w:val="0"/>
+        </w:rPr>
+        <w:t xml:space="preserve"> Frequency</w:t>
+      </w:r>
+    </w:p>
+    <w:p>
+      <w:proofErr w:type="spellStart"/>
+      <w:r>
+        <w:t>L’</w:t>
+      </w:r>
+      <w:r>
+        <w:rPr>
+          <w:b/>
+          <w:bCs/>
+        </w:rPr>
+        <w:t>Inverse</w:t>
+      </w:r>
+      <w:proofErr w:type="spellEnd"/>
+      <w:r>
+        <w:rPr>
+          <w:b/>
+          <w:bCs/>
+        </w:rPr>
+        <w:t xml:space="preserve"> </w:t>
+      </w:r>
+      <w:proofErr w:type="spellStart"/>
+      <w:r>
+        <w:rPr>
+          <w:b/>
+          <w:bCs/>
+        </w:rPr>
+        <w:t>Document</w:t>
+      </w:r>
+      <w:proofErr w:type="spellEnd"/>
+      <w:r>
+        <w:rPr>
+          <w:b/>
+          <w:bCs/>
+        </w:rPr>
+        <w:t xml:space="preserve"> Frequency</w:t>
+      </w:r>
+      <w:r>
+        <w:t xml:space="preserve"> di un termine viene calcolato come il </w:t>
+      </w:r>
+      <w:r>
+        <w:rPr>
+          <w:i/>
+          <w:iCs/>
+        </w:rPr>
+        <w:t>logaritmo</w:t>
+      </w:r>
+      <w:r>
+        <w:t xml:space="preserve"> del rapporto tra </w:t>
+      </w:r>
+      <w:r>
+        <w:rPr>
+          <w:i/>
+          <w:iCs/>
+        </w:rPr>
+        <w:t>“il numero totale dei documenti”</w:t>
+      </w:r>
+      <w:r>
+        <w:t xml:space="preserve"> ed </w:t>
+      </w:r>
+      <w:r>
+        <w:rPr>
+          <w:i/>
+          <w:iCs/>
+        </w:rPr>
+        <w:t>“il numero di documenti nei quali compare il termine analizzato”</w:t>
+      </w:r>
+      <w:r>
+        <w:t>.</w:t>
+      </w:r>
+    </w:p>
+    <w:p>
+      <w:pPr>
+        <w:jc w:val="center"/>
+      </w:pPr>
+      <w:r>
+        <w:rPr>
+          <w:noProof/>
+        </w:rPr>
+        <w:drawing>
+          <wp:inline distT="0" distB="0" distL="0" distR="0" wp14:anchorId="1F572DC7" wp14:editId="7A38175D">
+            <wp:extent cx="5367600" cy="558000"/>
+            <wp:effectExtent l="0" t="0" r="5080" b="0"/>
+            <wp:docPr id="204504722" name="Immagine 2"/>
+            <wp:cNvGraphicFramePr>
+              <a:graphicFrameLocks xmlns:a="http://schemas.openxmlformats.org/drawingml/2006/main" noChangeAspect="1"/>
+            </wp:cNvGraphicFramePr>
+            <a:graphic xmlns:a="http://schemas.openxmlformats.org/drawingml/2006/main">
+              <a:graphicData uri="http://schemas.openxmlformats.org/drawingml/2006/picture">
+                <pic:pic xmlns:pic="http://schemas.openxmlformats.org/drawingml/2006/picture">
+                  <pic:nvPicPr>
+                    <pic:cNvPr id="204504722" name="Immagine 204504722"/>
+                    <pic:cNvPicPr/>
+                  </pic:nvPicPr>
+                  <pic:blipFill>
+                    <a:blip r:embed="rId19">
+                      <a:extLst>
+                        <a:ext uri="{28A0092B-C50C-407E-A947-70E740481C1C}">
+                          <a14:useLocalDpi xmlns:a14="http://schemas.microsoft.com/office/drawing/2010/main" val="0"/>
+                        </a:ext>
+                      </a:extLst>
+                    </a:blip>
+                    <a:stretch>
+                      <a:fillRect/>
+                    </a:stretch>
+                  </pic:blipFill>
+                  <pic:spPr>
+                    <a:xfrm>
+                      <a:off x="0" y="0"/>
+                      <a:ext cx="5367600" cy="558000"/>
+                    </a:xfrm>
+                    <a:prstGeom prst="rect">
+                      <a:avLst/>
+                    </a:prstGeom>
+                  </pic:spPr>
+                </pic:pic>
+              </a:graphicData>
+            </a:graphic>
+          </wp:inline>
+        </w:drawing>
+      </w:r>
+    </w:p>
+    <w:p>
+      <w:pPr>
+        <w:pStyle w:val="Citazioneintensa"/>
+        <w:rPr>
+          <w:i/>
+          <w:iCs w:val="0"/>
+        </w:rPr>
+      </w:pPr>
+      <w:r>
+        <w:t>Formula per il calcolo di IDF</w:t>
+      </w:r>
+      <w:r>
+        <w:rPr>
+          <w:i/>
+          <w:iCs w:val="0"/>
+        </w:rPr>
+        <w:t xml:space="preserve"> – Inverse </w:t>
+      </w:r>
+      <w:proofErr w:type="spellStart"/>
+      <w:r>
+        <w:rPr>
+          <w:i/>
+          <w:iCs w:val="0"/>
+        </w:rPr>
+        <w:t>Document</w:t>
+      </w:r>
+      <w:proofErr w:type="spellEnd"/>
+      <w:r>
+        <w:rPr>
+          <w:i/>
+          <w:iCs w:val="0"/>
+        </w:rPr>
+        <w:t xml:space="preserve"> Frequency</w:t>
+      </w:r>
+    </w:p>
+    <w:p>
+      <w:r>
+        <w:t xml:space="preserve">Il </w:t>
+      </w:r>
+      <w:r>
+        <w:rPr>
+          <w:b/>
+          <w:bCs/>
+        </w:rPr>
+        <w:t>TF-</w:t>
+      </w:r>
+      <w:r>
+        <w:rPr>
+          <w:b/>
+          <w:bCs/>
+        </w:rPr>
+        <w:t>IDF</w:t>
+      </w:r>
+      <w:r>
+        <w:t xml:space="preserve"> viene</w:t>
+      </w:r>
+      <w:r>
+        <w:t xml:space="preserve"> calcolato come il prodotto degli elementi presentati.</w:t>
+      </w:r>
+    </w:p>
+    <w:p>
+      <w:pPr>
+        <w:jc w:val="center"/>
+      </w:pPr>
+      <w:r>
+        <w:rPr>
+          <w:noProof/>
+        </w:rPr>
+        <w:drawing>
+          <wp:inline distT="0" distB="0" distL="0" distR="0" wp14:anchorId="4AA7FF41" wp14:editId="7FF3A519">
+            <wp:extent cx="3905250" cy="762000"/>
+            <wp:effectExtent l="0" t="0" r="0" b="0"/>
+            <wp:docPr id="814662901" name="Immagine 3" descr="Immagine che contiene testo, Carattere, bianco, Elementi grafici&#10;&#10;Descrizione generata automaticamente"/>
+            <wp:cNvGraphicFramePr>
+              <a:graphicFrameLocks xmlns:a="http://schemas.openxmlformats.org/drawingml/2006/main" noChangeAspect="1"/>
+            </wp:cNvGraphicFramePr>
+            <a:graphic xmlns:a="http://schemas.openxmlformats.org/drawingml/2006/main">
+              <a:graphicData uri="http://schemas.openxmlformats.org/drawingml/2006/picture">
+                <pic:pic xmlns:pic="http://schemas.openxmlformats.org/drawingml/2006/picture">
+                  <pic:nvPicPr>
+                    <pic:cNvPr id="814662901" name="Immagine 3" descr="Immagine che contiene testo, Carattere, bianco, Elementi grafici&#10;&#10;Descrizione generata automaticamente"/>
+                    <pic:cNvPicPr/>
+                  </pic:nvPicPr>
+                  <pic:blipFill>
+                    <a:blip r:embed="rId20">
+                      <a:extLst>
+                        <a:ext uri="{28A0092B-C50C-407E-A947-70E740481C1C}">
+                          <a14:useLocalDpi xmlns:a14="http://schemas.microsoft.com/office/drawing/2010/main" val="0"/>
+                        </a:ext>
+                      </a:extLst>
+                    </a:blip>
+                    <a:stretch>
+                      <a:fillRect/>
+                    </a:stretch>
+                  </pic:blipFill>
+                  <pic:spPr>
+                    <a:xfrm>
+                      <a:off x="0" y="0"/>
+                      <a:ext cx="3905250" cy="762000"/>
+                    </a:xfrm>
+                    <a:prstGeom prst="rect">
+                      <a:avLst/>
+                    </a:prstGeom>
+                  </pic:spPr>
+                </pic:pic>
+              </a:graphicData>
+            </a:graphic>
+          </wp:inline>
+        </w:drawing>
+      </w:r>
+    </w:p>
+    <w:p>
+      <w:pPr>
+        <w:pStyle w:val="Citazioneintensa"/>
+      </w:pPr>
+      <w:r>
+        <w:t>Formula per il calcolo di TF-IDF</w:t>
+      </w:r>
+    </w:p>
+    <w:p>
+      <w:r>
+        <w:t xml:space="preserve">L’utilizzo del TF-IDF permette di non dover eliminare le </w:t>
+      </w:r>
+      <w:r>
+        <w:rPr>
+          <w:i/>
+          <w:iCs/>
+        </w:rPr>
+        <w:t>“</w:t>
+      </w:r>
+      <w:r>
+        <w:rPr>
+          <w:i/>
+          <w:iCs/>
+        </w:rPr>
+        <w:t>stop words</w:t>
+      </w:r>
+      <w:r>
+        <w:rPr>
+          <w:rStyle w:val="Rimandonotadichiusura"/>
+          <w:i/>
+          <w:iCs/>
+        </w:rPr>
+        <w:endnoteReference w:id="3"/>
+      </w:r>
+      <w:r>
+        <w:rPr>
+          <w:i/>
+          <w:iCs/>
+        </w:rPr>
+        <w:t>”</w:t>
+      </w:r>
+      <w:r>
+        <w:t xml:space="preserve"> in quanto il TF-IDF  calcolato risulta 0 e quindi non rilevante.</w:t>
+      </w:r>
+    </w:p>
+    <w:p>
+      <w:r>
+        <w:t xml:space="preserve">Le raccomandazioni calcolate utilizzando l’approccio </w:t>
+      </w:r>
+      <w:r>
+        <w:rPr>
+          <w:i/>
+          <w:iCs/>
+        </w:rPr>
+        <w:t xml:space="preserve">Content </w:t>
+      </w:r>
+      <w:proofErr w:type="spellStart"/>
+      <w:r>
+        <w:rPr>
+          <w:i/>
+          <w:iCs/>
+        </w:rPr>
+        <w:t>Based</w:t>
+      </w:r>
+      <w:proofErr w:type="spellEnd"/>
+      <w:r>
+        <w:rPr>
+          <w:i/>
+          <w:iCs/>
+        </w:rPr>
+        <w:t xml:space="preserve"> Methods</w:t>
+      </w:r>
+      <w:r>
+        <w:t xml:space="preserve"> prevede di calcolare la similarità tra le coperture sottoscritte dal cliente e le coperture presenti nella base di conoscenza.</w:t>
+      </w:r>
+    </w:p>
+    <w:p/>
+    <w:p/>
+    <w:p>
+      <w:r>
+        <w:t>Dopo</w:t>
+      </w:r>
+      <w:r>
+        <w:t xml:space="preserve"> aver definito le caratteristiche della base di conoscenza che si vuole creare bisogna creare una sua rappresentazione numerica attraverso l’impiego degli  </w:t>
+      </w:r>
+    </w:p>
+    <w:p>
+      <w:r>
         <w:t xml:space="preserve">Il TF-IDF viene utilizzato per il calcolo della similarità tra documenti testuali; per ogni documento si calcolare il TF </w:t>
       </w:r>
       <w:r>
@@ -1452,7 +2062,23 @@
           <w:i/>
           <w:iCs/>
         </w:rPr>
-        <w:t>(Term Frequency)</w:t>
+        <w:t>(</w:t>
+      </w:r>
+      <w:proofErr w:type="spellStart"/>
+      <w:r>
+        <w:rPr>
+          <w:i/>
+          <w:iCs/>
+        </w:rPr>
+        <w:t>Term</w:t>
+      </w:r>
+      <w:proofErr w:type="spellEnd"/>
+      <w:r>
+        <w:rPr>
+          <w:i/>
+          <w:iCs/>
+        </w:rPr>
+        <w:t xml:space="preserve"> Frequency)</w:t>
       </w:r>
       <w:r>
         <w:t xml:space="preserve"> contando tutte le occorrenze di ogni singolo termine presente all’interno del documento analizzato.</w:t>
@@ -1506,7 +2132,15 @@
         <w:endnoteRef/>
       </w:r>
       <w:r>
-        <w:t xml:space="preserve"> Recommender System</w:t>
+        <w:t xml:space="preserve"> </w:t>
+      </w:r>
+      <w:proofErr w:type="spellStart"/>
+      <w:r>
+        <w:t>Recommender</w:t>
+      </w:r>
+      <w:proofErr w:type="spellEnd"/>
+      <w:r>
+        <w:t xml:space="preserve"> System</w:t>
       </w:r>
     </w:p>
   </w:endnote>
@@ -1522,8 +2156,90 @@
         <w:endnoteRef/>
       </w:r>
       <w:r>
-        <w:t xml:space="preserve"> TF-IDF</w:t>
-      </w:r>
+        <w:t xml:space="preserve"> </w:t>
+      </w:r>
+      <w:hyperlink r:id="rId1" w:history="1">
+        <w:r>
+          <w:rPr>
+            <w:rStyle w:val="Collegamentoipertestuale"/>
+          </w:rPr>
+          <w:t xml:space="preserve">TF-IDF — </w:t>
+        </w:r>
+        <w:proofErr w:type="spellStart"/>
+        <w:r>
+          <w:rPr>
+            <w:rStyle w:val="Collegamentoipertestuale"/>
+          </w:rPr>
+          <w:t>Term</w:t>
+        </w:r>
+        <w:proofErr w:type="spellEnd"/>
+        <w:r>
+          <w:rPr>
+            <w:rStyle w:val="Collegamentoipertestuale"/>
+          </w:rPr>
+          <w:t xml:space="preserve"> Frequency-Inverse </w:t>
+        </w:r>
+        <w:proofErr w:type="spellStart"/>
+        <w:r>
+          <w:rPr>
+            <w:rStyle w:val="Collegamentoipertestuale"/>
+          </w:rPr>
+          <w:t>Document</w:t>
+        </w:r>
+        <w:proofErr w:type="spellEnd"/>
+        <w:r>
+          <w:rPr>
+            <w:rStyle w:val="Collegamentoipertestuale"/>
+          </w:rPr>
+          <w:t xml:space="preserve"> Frequency – </w:t>
+        </w:r>
+        <w:proofErr w:type="spellStart"/>
+        <w:r>
+          <w:rPr>
+            <w:rStyle w:val="Collegamentoipertestuale"/>
+          </w:rPr>
+          <w:t>LearnDataSci</w:t>
+        </w:r>
+        <w:proofErr w:type="spellEnd"/>
+      </w:hyperlink>
+      <w:r>
+        <w:t xml:space="preserve">, </w:t>
+      </w:r>
+      <w:r>
+        <w:t xml:space="preserve">Fatih </w:t>
+      </w:r>
+      <w:proofErr w:type="spellStart"/>
+      <w:r>
+        <w:t>Karabiber</w:t>
+      </w:r>
+      <w:proofErr w:type="spellEnd"/>
+      <w:r>
+        <w:t xml:space="preserve">, </w:t>
+      </w:r>
+    </w:p>
+  </w:endnote>
+  <w:endnote w:id="3">
+    <w:p>
+      <w:pPr>
+        <w:pStyle w:val="Testonotadichiusura"/>
+      </w:pPr>
+      <w:r>
+        <w:rPr>
+          <w:rStyle w:val="Rimandonotadichiusura"/>
+        </w:rPr>
+        <w:endnoteRef/>
+      </w:r>
+      <w:r>
+        <w:t xml:space="preserve"> </w:t>
+      </w:r>
+      <w:hyperlink r:id="rId2" w:history="1">
+        <w:r>
+          <w:rPr>
+            <w:rStyle w:val="Collegamentoipertestuale"/>
+          </w:rPr>
+          <w:t>Stop word - Wikipedia</w:t>
+        </w:r>
+      </w:hyperlink>
     </w:p>
   </w:endnote>
 </w:endnotes>
@@ -3966,6 +4682,18 @@
       <w:vertAlign w:val="superscript"/>
     </w:rPr>
   </w:style>
+  <w:style w:type="character" w:styleId="Collegamentoipertestuale">
+    <w:name w:val="Hyperlink"/>
+    <w:basedOn w:val="Carpredefinitoparagrafo"/>
+    <w:uiPriority w:val="99"/>
+    <w:semiHidden/>
+    <w:unhideWhenUsed/>
+    <w:rsid w:val="00F96964"/>
+    <w:rPr>
+      <w:color w:val="0000FF"/>
+      <w:u w:val="single"/>
+    </w:rPr>
+  </w:style>
 </w:styles>
 </file>
 

</xml_diff>

<commit_message>
Recommender System - Content Based Method - Updated
</commit_message>
<xml_diff>
--- a/Documentazione/Tesi/Tesi.docx
+++ b/Documentazione/Tesi/Tesi.docx
@@ -1065,20 +1065,9 @@
       </w:r>
     </w:p>
     <w:p>
-      <w:pPr>
-        <w:sectPr>
-          <w:footerReference w:type="default" r:id="rId16"/>
-          <w:pgSz w:w="11906" w:h="16838"/>
-          <w:pgMar w:top="1417" w:right="1134" w:bottom="1134" w:left="1134" w:header="708" w:footer="708" w:gutter="0"/>
-          <w:cols w:space="708"/>
-          <w:docGrid w:linePitch="360"/>
-        </w:sectPr>
-      </w:pPr>
       <w:r>
         <w:t>I sistemi di raccomandazione</w:t>
       </w:r>
-    </w:p>
-    <w:p>
       <w:r>
         <w:rPr>
           <w:rStyle w:val="Rimandonotadichiusura"/>
@@ -1093,94 +1082,62 @@
           <w:i/>
           <w:iCs/>
         </w:rPr>
-        <w:t>(</w:t>
-      </w:r>
-      <w:proofErr w:type="spellStart"/>
+        <w:t>(recommender systems)</w:t>
+      </w:r>
+      <w:r>
+        <w:t xml:space="preserve"> sono strumenti software che forni</w:t>
+      </w:r>
+      <w:r>
+        <w:t>scono</w:t>
+      </w:r>
+      <w:r>
+        <w:t xml:space="preserve"> un </w:t>
+      </w:r>
+      <w:r>
+        <w:t>supporto</w:t>
+      </w:r>
+      <w:r>
+        <w:t xml:space="preserve"> riguardo la personalizzazione dell’offerta assicurativa </w:t>
+      </w:r>
+      <w:r>
+        <w:t>che gli agenti propongono ai loro</w:t>
+      </w:r>
+      <w:r>
+        <w:t xml:space="preserve"> clienti.</w:t>
+      </w:r>
+    </w:p>
+    <w:p>
+      <w:r>
+        <w:t xml:space="preserve">I sistemi di raccomandazione </w:t>
+      </w:r>
+      <w:r>
+        <w:t>hanno acquisito popolarità</w:t>
+      </w:r>
+      <w:r>
+        <w:t xml:space="preserve"> grazie </w:t>
+      </w:r>
+      <w:r>
+        <w:t>alla diffusione</w:t>
+      </w:r>
+      <w:r>
+        <w:t xml:space="preserve"> di piattaforme e-commerce </w:t>
+      </w:r>
       <w:r>
         <w:rPr>
           <w:i/>
           <w:iCs/>
         </w:rPr>
-        <w:t>recommender</w:t>
-      </w:r>
-      <w:proofErr w:type="spellEnd"/>
+        <w:t>(es. Amazon)</w:t>
+      </w:r>
+      <w:r>
+        <w:t xml:space="preserve"> e piattaforme di streaming on-line </w:t>
+      </w:r>
       <w:r>
         <w:rPr>
           <w:i/>
           <w:iCs/>
         </w:rPr>
-        <w:t xml:space="preserve"> systems)</w:t>
-      </w:r>
-      <w:r>
-        <w:t xml:space="preserve"> sono strumenti software che forni</w:t>
-      </w:r>
-      <w:r>
-        <w:t>scono</w:t>
-      </w:r>
-      <w:r>
-        <w:t xml:space="preserve"> un </w:t>
-      </w:r>
-      <w:r>
-        <w:t>supporto</w:t>
-      </w:r>
-      <w:r>
-        <w:t xml:space="preserve"> riguardo la personalizzazione dell’offerta assicurativa </w:t>
-      </w:r>
-      <w:r>
-        <w:t>che gli agenti propongono ai loro</w:t>
-      </w:r>
-      <w:r>
-        <w:t xml:space="preserve"> clienti.</w:t>
-      </w:r>
-    </w:p>
-    <w:p>
-      <w:r>
-        <w:t xml:space="preserve">I sistemi di raccomandazione </w:t>
-      </w:r>
-      <w:r>
-        <w:t>hanno acquisito popolarità</w:t>
-      </w:r>
-      <w:r>
-        <w:t xml:space="preserve"> grazie </w:t>
-      </w:r>
-      <w:r>
-        <w:t>alla diffusione</w:t>
-      </w:r>
-      <w:r>
-        <w:t xml:space="preserve"> di piattaforme e-commerce </w:t>
-      </w:r>
-      <w:r>
-        <w:rPr>
-          <w:i/>
-          <w:iCs/>
-        </w:rPr>
-        <w:t>(es. Amazon)</w:t>
-      </w:r>
-      <w:r>
-        <w:t xml:space="preserve"> e piattaforme di streaming on-line </w:t>
-      </w:r>
-      <w:r>
-        <w:rPr>
-          <w:i/>
-          <w:iCs/>
-        </w:rPr>
-        <w:t xml:space="preserve">(es. Netflix, </w:t>
-      </w:r>
-      <w:proofErr w:type="spellStart"/>
-      <w:r>
-        <w:rPr>
-          <w:i/>
-          <w:iCs/>
-        </w:rPr>
-        <w:t>PrimeVideo</w:t>
-      </w:r>
-      <w:proofErr w:type="spellEnd"/>
-      <w:r>
-        <w:rPr>
-          <w:i/>
-          <w:iCs/>
-        </w:rPr>
-        <w:t>)</w:t>
+        <w:t>(es. Netflix, PrimeVideo)</w:t>
       </w:r>
       <w:r>
         <w:t>.</w:t>
@@ -1202,47 +1159,20 @@
       <w:r>
         <w:t xml:space="preserve">Sistemi basati sul contenuto – </w:t>
       </w:r>
-      <w:proofErr w:type="spellStart"/>
       <w:r>
         <w:rPr>
           <w:i/>
           <w:iCs/>
         </w:rPr>
-        <w:t>content</w:t>
-      </w:r>
-      <w:proofErr w:type="spellEnd"/>
+        <w:t xml:space="preserve">content based </w:t>
+      </w:r>
       <w:r>
         <w:rPr>
           <w:i/>
           <w:iCs/>
         </w:rPr>
-        <w:t xml:space="preserve"> </w:t>
-      </w:r>
-      <w:proofErr w:type="spellStart"/>
-      <w:r>
-        <w:rPr>
-          <w:i/>
-          <w:iCs/>
-        </w:rPr>
-        <w:t>based</w:t>
-      </w:r>
-      <w:proofErr w:type="spellEnd"/>
-      <w:r>
-        <w:rPr>
-          <w:i/>
-          <w:iCs/>
-        </w:rPr>
-        <w:t xml:space="preserve"> </w:t>
-      </w:r>
-      <w:proofErr w:type="spellStart"/>
-      <w:r>
-        <w:rPr>
-          <w:i/>
-          <w:iCs/>
-        </w:rPr>
         <w:t>methods</w:t>
       </w:r>
-      <w:proofErr w:type="spellEnd"/>
     </w:p>
     <w:p>
       <w:pPr>
@@ -1260,17 +1190,8 @@
           <w:i/>
           <w:iCs/>
         </w:rPr>
-        <w:t xml:space="preserve">collaborative filtering </w:t>
-      </w:r>
-      <w:proofErr w:type="spellStart"/>
-      <w:r>
-        <w:rPr>
-          <w:i/>
-          <w:iCs/>
-        </w:rPr>
-        <w:t>methods</w:t>
-      </w:r>
-      <w:proofErr w:type="spellEnd"/>
+        <w:t>collaborative filtering methods</w:t>
+      </w:r>
     </w:p>
     <w:p>
       <w:pPr>
@@ -1290,31 +1211,20 @@
       <w:r>
         <w:softHyphen/>
       </w:r>
-      <w:proofErr w:type="spellStart"/>
       <w:r>
         <w:rPr>
           <w:i/>
           <w:iCs/>
         </w:rPr>
-        <w:t>hybrid</w:t>
-      </w:r>
-      <w:proofErr w:type="spellEnd"/>
+        <w:t xml:space="preserve">hybrid </w:t>
+      </w:r>
       <w:r>
         <w:rPr>
           <w:i/>
           <w:iCs/>
         </w:rPr>
-        <w:t xml:space="preserve"> </w:t>
-      </w:r>
-      <w:proofErr w:type="spellStart"/>
-      <w:r>
-        <w:rPr>
-          <w:i/>
-          <w:iCs/>
-        </w:rPr>
         <w:t>methods</w:t>
       </w:r>
-      <w:proofErr w:type="spellEnd"/>
     </w:p>
     <w:p>
       <w:r>
@@ -1337,7 +1247,7 @@
                     <pic:cNvPicPr/>
                   </pic:nvPicPr>
                   <pic:blipFill>
-                    <a:blip r:embed="rId17">
+                    <a:blip r:embed="rId16">
                       <a:extLst>
                         <a:ext uri="{28A0092B-C50C-407E-A947-70E740481C1C}">
                           <a14:useLocalDpi xmlns:a14="http://schemas.microsoft.com/office/drawing/2010/main" val="0"/>
@@ -1373,6 +1283,14 @@
       </w:r>
     </w:p>
     <w:p>
+      <w:pPr>
+        <w:pStyle w:val="Titolo7"/>
+      </w:pPr>
+      <w:r>
+        <w:t>Sistemi di raccomandazione basati sul contenuto</w:t>
+      </w:r>
+    </w:p>
+    <w:p>
       <w:r>
         <w:t xml:space="preserve">I sistemi di raccomandazione basati sul contenuto prevedono la creazione di una base di conoscenza </w:t>
       </w:r>
@@ -1496,6 +1414,7 @@
         </w:numPr>
       </w:pPr>
       <w:r>
+        <w:lastRenderedPageBreak/>
         <w:t>Descrizione polizza</w:t>
       </w:r>
       <w:r>
@@ -1504,7 +1423,6 @@
     </w:p>
     <w:p>
       <w:r>
-        <w:lastRenderedPageBreak/>
         <w:t>Dopo aver creato e popolato la base di conoscenza bisogna misurare la similarità tra gli elementi; essa viene calcolata utilizzando il</w:t>
       </w:r>
       <w:r>
@@ -1535,75 +1453,50 @@
         </w:rPr>
         <w:t xml:space="preserve">TF - </w:t>
       </w:r>
-      <w:proofErr w:type="spellStart"/>
       <w:r>
         <w:rPr>
           <w:i/>
           <w:iCs/>
         </w:rPr>
-        <w:t>Term</w:t>
-      </w:r>
-      <w:proofErr w:type="spellEnd"/>
+        <w:t>Term Frequency</w:t>
+      </w:r>
+      <w:r>
+        <w:t xml:space="preserve"> e dall’</w:t>
+      </w:r>
       <w:r>
         <w:rPr>
           <w:i/>
           <w:iCs/>
         </w:rPr>
-        <w:t xml:space="preserve"> Frequency</w:t>
-      </w:r>
-      <w:r>
-        <w:t xml:space="preserve"> e dall’</w:t>
+        <w:t>IDF -</w:t>
       </w:r>
       <w:r>
         <w:rPr>
           <w:i/>
           <w:iCs/>
         </w:rPr>
-        <w:t>IDF -</w:t>
+        <w:t xml:space="preserve"> </w:t>
       </w:r>
       <w:r>
         <w:rPr>
           <w:i/>
           <w:iCs/>
         </w:rPr>
-        <w:t xml:space="preserve"> </w:t>
+        <w:t>Inver</w:t>
       </w:r>
       <w:r>
         <w:rPr>
           <w:i/>
           <w:iCs/>
         </w:rPr>
-        <w:t>Inver</w:t>
+        <w:t>s</w:t>
       </w:r>
       <w:r>
         <w:rPr>
           <w:i/>
           <w:iCs/>
         </w:rPr>
-        <w:t>s</w:t>
-      </w:r>
-      <w:r>
-        <w:rPr>
-          <w:i/>
-          <w:iCs/>
-        </w:rPr>
-        <w:t xml:space="preserve">e </w:t>
-      </w:r>
-      <w:proofErr w:type="spellStart"/>
-      <w:r>
-        <w:rPr>
-          <w:i/>
-          <w:iCs/>
-        </w:rPr>
-        <w:t>Document</w:t>
-      </w:r>
-      <w:proofErr w:type="spellEnd"/>
-      <w:r>
-        <w:rPr>
-          <w:i/>
-          <w:iCs/>
-        </w:rPr>
-        <w:t xml:space="preserve"> Frequency</w:t>
+        <w:t>e Document Frequency</w:t>
       </w:r>
       <w:r>
         <w:t>.</w:t>
@@ -1616,21 +1509,12 @@
       <w:r>
         <w:t xml:space="preserve">Il </w:t>
       </w:r>
-      <w:proofErr w:type="spellStart"/>
       <w:r>
         <w:rPr>
           <w:b/>
           <w:bCs/>
         </w:rPr>
-        <w:t>Term</w:t>
-      </w:r>
-      <w:proofErr w:type="spellEnd"/>
-      <w:r>
-        <w:rPr>
-          <w:b/>
-          <w:bCs/>
-        </w:rPr>
-        <w:t xml:space="preserve"> Frequency</w:t>
+        <w:t>Term Frequency</w:t>
       </w:r>
       <w:r>
         <w:t xml:space="preserve"> di un termine viene calcolato come il rapporto tra </w:t>
@@ -1680,7 +1564,7 @@
                     <pic:cNvPicPr/>
                   </pic:nvPicPr>
                   <pic:blipFill>
-                    <a:blip r:embed="rId18">
+                    <a:blip r:embed="rId17">
                       <a:extLst>
                         <a:ext uri="{28A0092B-C50C-407E-A947-70E740481C1C}">
                           <a14:useLocalDpi xmlns:a14="http://schemas.microsoft.com/office/drawing/2010/main" val="0"/>
@@ -1718,25 +1602,15 @@
       <w:r>
         <w:t xml:space="preserve">Formula per il calcolo di TF – </w:t>
       </w:r>
-      <w:proofErr w:type="spellStart"/>
       <w:r>
         <w:rPr>
           <w:i/>
           <w:iCs w:val="0"/>
         </w:rPr>
-        <w:t>Term</w:t>
-      </w:r>
-      <w:proofErr w:type="spellEnd"/>
-      <w:r>
-        <w:rPr>
-          <w:i/>
-          <w:iCs w:val="0"/>
-        </w:rPr>
-        <w:t xml:space="preserve"> Frequency</w:t>
-      </w:r>
-    </w:p>
-    <w:p>
-      <w:proofErr w:type="spellStart"/>
+        <w:t>Term Frequency</w:t>
+      </w:r>
+    </w:p>
+    <w:p>
       <w:r>
         <w:t>L’</w:t>
       </w:r>
@@ -1745,31 +1619,7 @@
           <w:b/>
           <w:bCs/>
         </w:rPr>
-        <w:t>Inverse</w:t>
-      </w:r>
-      <w:proofErr w:type="spellEnd"/>
-      <w:r>
-        <w:rPr>
-          <w:b/>
-          <w:bCs/>
-        </w:rPr>
-        <w:t xml:space="preserve"> </w:t>
-      </w:r>
-      <w:proofErr w:type="spellStart"/>
-      <w:r>
-        <w:rPr>
-          <w:b/>
-          <w:bCs/>
-        </w:rPr>
-        <w:t>Document</w:t>
-      </w:r>
-      <w:proofErr w:type="spellEnd"/>
-      <w:r>
-        <w:rPr>
-          <w:b/>
-          <w:bCs/>
-        </w:rPr>
-        <w:t xml:space="preserve"> Frequency</w:t>
+        <w:t>Inverse Document Frequency</w:t>
       </w:r>
       <w:r>
         <w:t xml:space="preserve"> di un termine viene calcolato come il </w:t>
@@ -1829,7 +1679,7 @@
                     <pic:cNvPicPr/>
                   </pic:nvPicPr>
                   <pic:blipFill>
-                    <a:blip r:embed="rId19">
+                    <a:blip r:embed="rId18">
                       <a:extLst>
                         <a:ext uri="{28A0092B-C50C-407E-A947-70E740481C1C}">
                           <a14:useLocalDpi xmlns:a14="http://schemas.microsoft.com/office/drawing/2010/main" val="0"/>
@@ -1872,23 +1722,7 @@
           <w:i/>
           <w:iCs w:val="0"/>
         </w:rPr>
-        <w:t xml:space="preserve"> – Inverse </w:t>
-      </w:r>
-      <w:proofErr w:type="spellStart"/>
-      <w:r>
-        <w:rPr>
-          <w:i/>
-          <w:iCs w:val="0"/>
-        </w:rPr>
-        <w:t>Document</w:t>
-      </w:r>
-      <w:proofErr w:type="spellEnd"/>
-      <w:r>
-        <w:rPr>
-          <w:i/>
-          <w:iCs w:val="0"/>
-        </w:rPr>
-        <w:t xml:space="preserve"> Frequency</w:t>
+        <w:t xml:space="preserve"> – Inverse Document Frequency</w:t>
       </w:r>
     </w:p>
     <w:p>
@@ -1940,7 +1774,7 @@
                     <pic:cNvPicPr/>
                   </pic:nvPicPr>
                   <pic:blipFill>
-                    <a:blip r:embed="rId20">
+                    <a:blip r:embed="rId19">
                       <a:extLst>
                         <a:ext uri="{28A0092B-C50C-407E-A947-70E740481C1C}">
                           <a14:useLocalDpi xmlns:a14="http://schemas.microsoft.com/office/drawing/2010/main" val="0"/>
@@ -2021,29 +1855,98 @@
           <w:i/>
           <w:iCs/>
         </w:rPr>
-        <w:t xml:space="preserve">Content </w:t>
-      </w:r>
-      <w:proofErr w:type="spellStart"/>
+        <w:t>Content Based Methods</w:t>
+      </w:r>
+      <w:r>
+        <w:t xml:space="preserve"> prevede di calcolare la similarità tra le coperture sottoscritte dal cliente e le coperture presenti </w:t>
+      </w:r>
+      <w:r>
+        <w:t>all’interno della</w:t>
+      </w:r>
+      <w:r>
+        <w:t xml:space="preserve"> base di conoscenza.</w:t>
+      </w:r>
+    </w:p>
+    <w:p>
+      <w:r>
+        <w:t xml:space="preserve">Per calcolare la similarità è necessario rappresentare la base di conoscenza in forma numerica; per forma numerica s’intende creare un vettore per ogni copertura assicurativa presente nella base di conoscenza. Ogni vettore è costituito dalle caratteristiche della copertura assicurativa rappresentata utilizzando gli </w:t>
+      </w:r>
+      <w:r>
+        <w:rPr>
+          <w:b/>
+          <w:bCs/>
+        </w:rPr>
+        <w:t>e</w:t>
+      </w:r>
+      <w:r>
+        <w:rPr>
+          <w:b/>
+          <w:bCs/>
+        </w:rPr>
+        <w:t>mbeddings</w:t>
+      </w:r>
+      <w:r>
+        <w:rPr>
+          <w:rStyle w:val="Rimandonotadichiusura"/>
+          <w:b/>
+          <w:bCs/>
+        </w:rPr>
+        <w:endnoteReference w:id="4"/>
+      </w:r>
+      <w:r>
+        <w:t>, la similarità viene misurata calcolando</w:t>
+      </w:r>
+      <w:r>
+        <w:t xml:space="preserve"> il cos</w:t>
+      </w:r>
+      <w:r>
+        <w:rPr>
+          <w:rStyle w:val="Rimandonotadichiusura"/>
+        </w:rPr>
+        <w:endnoteReference w:id="5"/>
+      </w:r>
+      <w:r>
+        <w:t xml:space="preserve"> </w:t>
+      </w:r>
       <w:r>
         <w:rPr>
           <w:i/>
           <w:iCs/>
         </w:rPr>
-        <w:t>Based</w:t>
-      </w:r>
-      <w:proofErr w:type="spellEnd"/>
+        <w:t>(coseno)</w:t>
+      </w:r>
+      <w:r>
+        <w:t xml:space="preserve"> dell’angolo creato fra l’embedding relativo alla copertura assicurativa sottoscritta dal cliente e quelle presente nella base di conoscenza</w:t>
+      </w:r>
+      <w:r>
+        <w:t>, se il risultato è “1” rappresenta la massima similarità mentre se è “0” rappresenta nessuna similarità</w:t>
+      </w:r>
+      <w:r>
+        <w:t>.</w:t>
+      </w:r>
+      <w:r>
+        <w:t xml:space="preserve"> </w:t>
+      </w:r>
+    </w:p>
+    <w:p>
+      <w:r>
+        <w:lastRenderedPageBreak/>
+        <w:t>Gli</w:t>
+      </w:r>
+      <w:r>
+        <w:t xml:space="preserve"> elementi del vettore matrice dove le righe sono rappresentate dalle </w:t>
+      </w:r>
       <w:r>
         <w:rPr>
           <w:i/>
           <w:iCs/>
         </w:rPr>
-        <w:t xml:space="preserve"> Methods</w:t>
-      </w:r>
-      <w:r>
-        <w:t xml:space="preserve"> prevede di calcolare la similarità tra le coperture sottoscritte dal cliente e le coperture presenti nella base di conoscenza.</w:t>
-      </w:r>
-    </w:p>
-    <w:p/>
+        <w:t>coperture assicurative</w:t>
+      </w:r>
+      <w:r>
+        <w:t xml:space="preserve"> mentre le colonne contengono le caratteristiche di ogni copertura assicurativa presente nella base di conoscenza che si sta costruendo. Ogni cella contiene  </w:t>
+      </w:r>
+    </w:p>
     <w:p/>
     <w:p>
       <w:r>
@@ -2062,29 +1965,14 @@
           <w:i/>
           <w:iCs/>
         </w:rPr>
-        <w:t>(</w:t>
-      </w:r>
-      <w:proofErr w:type="spellStart"/>
-      <w:r>
-        <w:rPr>
-          <w:i/>
-          <w:iCs/>
-        </w:rPr>
-        <w:t>Term</w:t>
-      </w:r>
-      <w:proofErr w:type="spellEnd"/>
-      <w:r>
-        <w:rPr>
-          <w:i/>
-          <w:iCs/>
-        </w:rPr>
-        <w:t xml:space="preserve"> Frequency)</w:t>
+        <w:t>(Term Frequency)</w:t>
       </w:r>
       <w:r>
         <w:t xml:space="preserve"> contando tutte le occorrenze di ogni singolo termine presente all’interno del documento analizzato.</w:t>
       </w:r>
     </w:p>
     <w:sectPr>
+      <w:footerReference w:type="default" r:id="rId20"/>
       <w:endnotePr>
         <w:numFmt w:val="decimal"/>
       </w:endnotePr>
@@ -2132,15 +2020,7 @@
         <w:endnoteRef/>
       </w:r>
       <w:r>
-        <w:t xml:space="preserve"> </w:t>
-      </w:r>
-      <w:proofErr w:type="spellStart"/>
-      <w:r>
-        <w:t>Recommender</w:t>
-      </w:r>
-      <w:proofErr w:type="spellEnd"/>
-      <w:r>
-        <w:t xml:space="preserve"> System</w:t>
+        <w:t xml:space="preserve"> Recommender System</w:t>
       </w:r>
     </w:p>
   </w:endnote>
@@ -2163,56 +2043,15 @@
           <w:rPr>
             <w:rStyle w:val="Collegamentoipertestuale"/>
           </w:rPr>
-          <w:t xml:space="preserve">TF-IDF — </w:t>
+          <w:t>TF-IDF — Term Frequency-Inverse Document Frequency – LearnDataSci</w:t>
         </w:r>
-        <w:proofErr w:type="spellStart"/>
-        <w:r>
-          <w:rPr>
-            <w:rStyle w:val="Collegamentoipertestuale"/>
-          </w:rPr>
-          <w:t>Term</w:t>
-        </w:r>
-        <w:proofErr w:type="spellEnd"/>
-        <w:r>
-          <w:rPr>
-            <w:rStyle w:val="Collegamentoipertestuale"/>
-          </w:rPr>
-          <w:t xml:space="preserve"> Frequency-Inverse </w:t>
-        </w:r>
-        <w:proofErr w:type="spellStart"/>
-        <w:r>
-          <w:rPr>
-            <w:rStyle w:val="Collegamentoipertestuale"/>
-          </w:rPr>
-          <w:t>Document</w:t>
-        </w:r>
-        <w:proofErr w:type="spellEnd"/>
-        <w:r>
-          <w:rPr>
-            <w:rStyle w:val="Collegamentoipertestuale"/>
-          </w:rPr>
-          <w:t xml:space="preserve"> Frequency – </w:t>
-        </w:r>
-        <w:proofErr w:type="spellStart"/>
-        <w:r>
-          <w:rPr>
-            <w:rStyle w:val="Collegamentoipertestuale"/>
-          </w:rPr>
-          <w:t>LearnDataSci</w:t>
-        </w:r>
-        <w:proofErr w:type="spellEnd"/>
       </w:hyperlink>
       <w:r>
         <w:t xml:space="preserve">, </w:t>
       </w:r>
       <w:r>
-        <w:t xml:space="preserve">Fatih </w:t>
-      </w:r>
-      <w:proofErr w:type="spellStart"/>
-      <w:r>
-        <w:t>Karabiber</w:t>
-      </w:r>
-      <w:proofErr w:type="spellEnd"/>
+        <w:t>Fatih Karabiber</w:t>
+      </w:r>
       <w:r>
         <w:t xml:space="preserve">, </w:t>
       </w:r>
@@ -2240,6 +2079,66 @@
           <w:t>Stop word - Wikipedia</w:t>
         </w:r>
       </w:hyperlink>
+      <w:r>
+        <w:t>, Wikipedia</w:t>
+      </w:r>
+    </w:p>
+  </w:endnote>
+  <w:endnote w:id="4">
+    <w:p>
+      <w:pPr>
+        <w:pStyle w:val="Testonotadichiusura"/>
+      </w:pPr>
+      <w:r>
+        <w:rPr>
+          <w:rStyle w:val="Rimandonotadichiusura"/>
+        </w:rPr>
+        <w:endnoteRef/>
+      </w:r>
+      <w:r>
+        <w:t xml:space="preserve"> </w:t>
+      </w:r>
+      <w:hyperlink r:id="rId3" w:history="1">
+        <w:r>
+          <w:rPr>
+            <w:rStyle w:val="Collegamentoipertestuale"/>
+          </w:rPr>
+          <w:t>Getting Started With Embeddings (huggingface.co)</w:t>
+        </w:r>
+      </w:hyperlink>
+      <w:r>
+        <w:t xml:space="preserve">, </w:t>
+      </w:r>
+      <w:r>
+        <w:t>Omar Espejel</w:t>
+      </w:r>
+    </w:p>
+  </w:endnote>
+  <w:endnote w:id="5">
+    <w:p>
+      <w:pPr>
+        <w:pStyle w:val="Testonotadichiusura"/>
+      </w:pPr>
+      <w:r>
+        <w:rPr>
+          <w:rStyle w:val="Rimandonotadichiusura"/>
+        </w:rPr>
+        <w:endnoteRef/>
+      </w:r>
+      <w:r>
+        <w:t xml:space="preserve"> </w:t>
+      </w:r>
+      <w:hyperlink r:id="rId4" w:history="1">
+        <w:r>
+          <w:rPr>
+            <w:rStyle w:val="Collegamentoipertestuale"/>
+          </w:rPr>
+          <w:t>Coseno - Wikipedia</w:t>
+        </w:r>
+      </w:hyperlink>
+      <w:r>
+        <w:t>, Wikipedia</w:t>
+      </w:r>
     </w:p>
   </w:endnote>
 </w:endnotes>

</xml_diff>

<commit_message>
Recommender System - Collaborative Filtering - Section Added
</commit_message>
<xml_diff>
--- a/Documentazione/Tesi/Tesi.docx
+++ b/Documentazione/Tesi/Tesi.docx
@@ -274,7 +274,15 @@
     </w:p>
     <w:p>
       <w:r>
-        <w:t>La pagina descritta è stata realizzata utilizzando in parte tecnologie legacy, quindi ogni volta che l’utente interagisce con la pagina essa viene ricaricata, senza garantire una buona interazione fornendo all’utente un’esperienza di navigazione limitata e deludente.</w:t>
+        <w:t xml:space="preserve">La pagina descritta è stata realizzata utilizzando in parte tecnologie </w:t>
+      </w:r>
+      <w:proofErr w:type="gramStart"/>
+      <w:r>
+        <w:t>legacy, quindi</w:t>
+      </w:r>
+      <w:proofErr w:type="gramEnd"/>
+      <w:r>
+        <w:t xml:space="preserve"> ogni volta che l’utente interagisce con la pagina essa viene ricaricata, senza garantire una buona interazione fornendo all’utente un’esperienza di navigazione limitata e deludente.</w:t>
       </w:r>
     </w:p>
     <w:p>
@@ -425,7 +433,7 @@
           <w:noProof/>
         </w:rPr>
         <w:drawing>
-          <wp:inline distT="0" distB="0" distL="0" distR="0" wp14:anchorId="65F12931" wp14:editId="53AB3E61">
+          <wp:inline distT="0" distB="0" distL="0" distR="0" wp14:anchorId="65F12931" wp14:editId="44CA5C9D">
             <wp:extent cx="6120130" cy="2792730"/>
             <wp:effectExtent l="0" t="0" r="0" b="7620"/>
             <wp:docPr id="1405128185" name="Immagine 1" descr="Immagine che contiene testo, schermata, software, numero&#10;&#10;Descrizione generata automaticamente"/>
@@ -510,7 +518,7 @@
         </w:rPr>
         <w:lastRenderedPageBreak/>
         <w:drawing>
-          <wp:inline distT="0" distB="0" distL="0" distR="0" wp14:anchorId="77CD2983" wp14:editId="750B7598">
+          <wp:inline distT="0" distB="0" distL="0" distR="0" wp14:anchorId="77CD2983" wp14:editId="7E48AAB8">
             <wp:extent cx="6120130" cy="1670050"/>
             <wp:effectExtent l="0" t="0" r="0" b="6350"/>
             <wp:docPr id="1283717999" name="Immagine 2" descr="Immagine che contiene testo, schermata, software, Carattere&#10;&#10;Descrizione generata automaticamente"/>
@@ -615,7 +623,23 @@
           <w:i/>
           <w:iCs/>
         </w:rPr>
-        <w:t>nominativo, indirizzo principale o di residenza, il telefono principale, l’indirizzo email principale.</w:t>
+        <w:t xml:space="preserve">nominativo, indirizzo principale o di residenza, il telefono principale, l’indirizzo </w:t>
+      </w:r>
+      <w:proofErr w:type="gramStart"/>
+      <w:r>
+        <w:rPr>
+          <w:i/>
+          <w:iCs/>
+        </w:rPr>
+        <w:t>email</w:t>
+      </w:r>
+      <w:proofErr w:type="gramEnd"/>
+      <w:r>
+        <w:rPr>
+          <w:i/>
+          <w:iCs/>
+        </w:rPr>
+        <w:t xml:space="preserve"> principale.</w:t>
       </w:r>
     </w:p>
     <w:p>
@@ -633,7 +657,15 @@
         <w:t xml:space="preserve"> </w:t>
       </w:r>
       <w:r>
-        <w:t xml:space="preserve">presente in basso a destra verrà visualizzata la il profilo completo del cliente. È prevista una scheda per ogni tipologia di dato </w:t>
+        <w:t xml:space="preserve">presente in basso a destra verrà visualizzata </w:t>
+      </w:r>
+      <w:proofErr w:type="gramStart"/>
+      <w:r>
+        <w:t>la il</w:t>
+      </w:r>
+      <w:proofErr w:type="gramEnd"/>
+      <w:r>
+        <w:t xml:space="preserve"> profilo completo del cliente. È prevista una scheda per ogni tipologia di dato </w:t>
       </w:r>
       <w:r>
         <w:rPr>
@@ -655,7 +687,7 @@
           <w:noProof/>
         </w:rPr>
         <w:drawing>
-          <wp:inline distT="0" distB="0" distL="0" distR="0" wp14:anchorId="379AA455" wp14:editId="498B0353">
+          <wp:inline distT="0" distB="0" distL="0" distR="0" wp14:anchorId="379AA455" wp14:editId="509BA653">
             <wp:extent cx="6120130" cy="2176780"/>
             <wp:effectExtent l="0" t="0" r="0" b="0"/>
             <wp:docPr id="1022715917" name="Immagine 3" descr="Immagine che contiene testo, numero, Carattere, schermata&#10;&#10;Descrizione generata automaticamente"/>
@@ -740,7 +772,7 @@
         </w:rPr>
         <w:lastRenderedPageBreak/>
         <w:drawing>
-          <wp:inline distT="0" distB="0" distL="0" distR="0" wp14:anchorId="0863A043" wp14:editId="51732624">
+          <wp:inline distT="0" distB="0" distL="0" distR="0" wp14:anchorId="0863A043" wp14:editId="44FD9DCD">
             <wp:extent cx="6120130" cy="2829560"/>
             <wp:effectExtent l="0" t="0" r="0" b="8890"/>
             <wp:docPr id="1309219462" name="Immagine 1" descr="Immagine che contiene testo, schermata, software, Pagina Web&#10;&#10;Descrizione generata automaticamente"/>
@@ -856,9 +888,11 @@
           <w:numId w:val="7"/>
         </w:numPr>
       </w:pPr>
+      <w:proofErr w:type="gramStart"/>
       <w:r>
         <w:t>Identificativo polizza</w:t>
       </w:r>
+      <w:proofErr w:type="gramEnd"/>
     </w:p>
     <w:p>
       <w:pPr>
@@ -937,7 +971,15 @@
     </w:p>
     <w:p>
       <w:r>
-        <w:t xml:space="preserve">La seconda sezione contiene le coperture assicurative più vendute rispetto ad una statistica di vendita eseguita sull’anno precedente, le coperture assicurative visualizzate  sono state escluse quelle proposte direttamente al cliente </w:t>
+        <w:t xml:space="preserve">La seconda sezione contiene le coperture assicurative più vendute rispetto ad una statistica di vendita eseguita sull’anno precedente, le coperture assicurative </w:t>
+      </w:r>
+      <w:proofErr w:type="gramStart"/>
+      <w:r>
+        <w:t>visualizzate  sono</w:t>
+      </w:r>
+      <w:proofErr w:type="gramEnd"/>
+      <w:r>
+        <w:t xml:space="preserve"> state escluse quelle proposte direttamente al cliente </w:t>
       </w:r>
       <w:r>
         <w:rPr>
@@ -989,7 +1031,7 @@
           <w:noProof/>
         </w:rPr>
         <w:drawing>
-          <wp:inline distT="0" distB="0" distL="0" distR="0" wp14:anchorId="0B9DD07B" wp14:editId="4A559CF4">
+          <wp:inline distT="0" distB="0" distL="0" distR="0" wp14:anchorId="0B9DD07B" wp14:editId="23BDD769">
             <wp:extent cx="6120130" cy="785495"/>
             <wp:effectExtent l="0" t="0" r="0" b="0"/>
             <wp:docPr id="1603795710" name="Immagine 1" descr="Immagine che contiene testo, schermata, Carattere, Marchio&#10;&#10;Descrizione generata automaticamente"/>
@@ -1082,7 +1124,23 @@
           <w:i/>
           <w:iCs/>
         </w:rPr>
-        <w:t>(recommender systems)</w:t>
+        <w:t>(</w:t>
+      </w:r>
+      <w:proofErr w:type="spellStart"/>
+      <w:r>
+        <w:rPr>
+          <w:i/>
+          <w:iCs/>
+        </w:rPr>
+        <w:t>recommender</w:t>
+      </w:r>
+      <w:proofErr w:type="spellEnd"/>
+      <w:r>
+        <w:rPr>
+          <w:i/>
+          <w:iCs/>
+        </w:rPr>
+        <w:t xml:space="preserve"> systems)</w:t>
       </w:r>
       <w:r>
         <w:t xml:space="preserve"> sono strumenti software che forni</w:t>
@@ -1100,10 +1158,7 @@
         <w:t xml:space="preserve"> riguardo la personalizzazione dell’offerta assicurativa </w:t>
       </w:r>
       <w:r>
-        <w:t>che gli agenti propongono ai loro</w:t>
-      </w:r>
-      <w:r>
-        <w:t xml:space="preserve"> clienti.</w:t>
+        <w:t>proposta ai clienti.</w:t>
       </w:r>
     </w:p>
     <w:p>
@@ -1137,7 +1192,23 @@
           <w:i/>
           <w:iCs/>
         </w:rPr>
-        <w:t>(es. Netflix, PrimeVideo)</w:t>
+        <w:t xml:space="preserve">(es. Netflix, </w:t>
+      </w:r>
+      <w:proofErr w:type="spellStart"/>
+      <w:r>
+        <w:rPr>
+          <w:i/>
+          <w:iCs/>
+        </w:rPr>
+        <w:t>PrimeVideo</w:t>
+      </w:r>
+      <w:proofErr w:type="spellEnd"/>
+      <w:r>
+        <w:rPr>
+          <w:i/>
+          <w:iCs/>
+        </w:rPr>
+        <w:t>)</w:t>
       </w:r>
       <w:r>
         <w:t>.</w:t>
@@ -1145,7 +1216,13 @@
     </w:p>
     <w:p>
       <w:r>
-        <w:t>Sono presenti tre approcci principali sui sistemi di raccomandazione:</w:t>
+        <w:t xml:space="preserve">Sono presenti tre approcci principali </w:t>
+      </w:r>
+      <w:r>
+        <w:t>su di essi</w:t>
+      </w:r>
+      <w:r>
+        <w:t>:</w:t>
       </w:r>
     </w:p>
     <w:p>
@@ -1159,13 +1236,39 @@
       <w:r>
         <w:t xml:space="preserve">Sistemi basati sul contenuto – </w:t>
       </w:r>
-      <w:r>
-        <w:rPr>
-          <w:i/>
-          <w:iCs/>
-        </w:rPr>
-        <w:t xml:space="preserve">content based </w:t>
-      </w:r>
+      <w:proofErr w:type="spellStart"/>
+      <w:r>
+        <w:rPr>
+          <w:i/>
+          <w:iCs/>
+        </w:rPr>
+        <w:t>content</w:t>
+      </w:r>
+      <w:proofErr w:type="spellEnd"/>
+      <w:r>
+        <w:rPr>
+          <w:i/>
+          <w:iCs/>
+        </w:rPr>
+        <w:t xml:space="preserve"> </w:t>
+      </w:r>
+      <w:proofErr w:type="spellStart"/>
+      <w:r>
+        <w:rPr>
+          <w:i/>
+          <w:iCs/>
+        </w:rPr>
+        <w:t>based</w:t>
+      </w:r>
+      <w:proofErr w:type="spellEnd"/>
+      <w:r>
+        <w:rPr>
+          <w:i/>
+          <w:iCs/>
+        </w:rPr>
+        <w:t xml:space="preserve"> </w:t>
+      </w:r>
+      <w:proofErr w:type="spellStart"/>
       <w:r>
         <w:rPr>
           <w:i/>
@@ -1173,6 +1276,7 @@
         </w:rPr>
         <w:t>methods</w:t>
       </w:r>
+      <w:proofErr w:type="spellEnd"/>
     </w:p>
     <w:p>
       <w:pPr>
@@ -1190,8 +1294,17 @@
           <w:i/>
           <w:iCs/>
         </w:rPr>
-        <w:t>collaborative filtering methods</w:t>
-      </w:r>
+        <w:t xml:space="preserve">collaborative filtering </w:t>
+      </w:r>
+      <w:proofErr w:type="spellStart"/>
+      <w:r>
+        <w:rPr>
+          <w:i/>
+          <w:iCs/>
+        </w:rPr>
+        <w:t>methods</w:t>
+      </w:r>
+      <w:proofErr w:type="spellEnd"/>
     </w:p>
     <w:p>
       <w:pPr>
@@ -1202,7 +1315,10 @@
         </w:numPr>
       </w:pPr>
       <w:r>
-        <w:t xml:space="preserve">Approccio ibrido </w:t>
+        <w:t>Sistemi ibridi</w:t>
+      </w:r>
+      <w:r>
+        <w:t xml:space="preserve"> </w:t>
       </w:r>
       <w:r>
         <w:softHyphen/>
@@ -1211,13 +1327,23 @@
       <w:r>
         <w:softHyphen/>
       </w:r>
-      <w:r>
-        <w:rPr>
-          <w:i/>
-          <w:iCs/>
-        </w:rPr>
-        <w:t xml:space="preserve">hybrid </w:t>
-      </w:r>
+      <w:proofErr w:type="spellStart"/>
+      <w:r>
+        <w:rPr>
+          <w:i/>
+          <w:iCs/>
+        </w:rPr>
+        <w:t>hybrid</w:t>
+      </w:r>
+      <w:proofErr w:type="spellEnd"/>
+      <w:r>
+        <w:rPr>
+          <w:i/>
+          <w:iCs/>
+        </w:rPr>
+        <w:t xml:space="preserve"> </w:t>
+      </w:r>
+      <w:proofErr w:type="spellStart"/>
       <w:r>
         <w:rPr>
           <w:i/>
@@ -1225,6 +1351,7 @@
         </w:rPr>
         <w:t>methods</w:t>
       </w:r>
+      <w:proofErr w:type="spellEnd"/>
     </w:p>
     <w:p>
       <w:r>
@@ -1287,7 +1414,7 @@
         <w:pStyle w:val="Titolo7"/>
       </w:pPr>
       <w:r>
-        <w:t>Sistemi di raccomandazione basati sul contenuto</w:t>
+        <w:t>Sistemi basati sul contenuto</w:t>
       </w:r>
     </w:p>
     <w:p>
@@ -1306,7 +1433,16 @@
     </w:p>
     <w:p>
       <w:r>
-        <w:t>In ambito assicurativo la base di conoscenza che può essere creata potrebbe essere costituita dagli elementi:</w:t>
+        <w:t xml:space="preserve">In ambito assicurativo la base di conoscenza che </w:t>
+      </w:r>
+      <w:r>
+        <w:t>si può creare</w:t>
+      </w:r>
+      <w:r>
+        <w:t xml:space="preserve"> potrebbe essere costituita </w:t>
+      </w:r>
+      <w:r>
+        <w:t>da:</w:t>
       </w:r>
     </w:p>
     <w:p>
@@ -1414,15 +1550,15 @@
         </w:numPr>
       </w:pPr>
       <w:r>
+        <w:t>Descrizione polizza</w:t>
+      </w:r>
+      <w:r>
+        <w:t xml:space="preserve"> </w:t>
+      </w:r>
+    </w:p>
+    <w:p>
+      <w:r>
         <w:lastRenderedPageBreak/>
-        <w:t>Descrizione polizza</w:t>
-      </w:r>
-      <w:r>
-        <w:t xml:space="preserve"> </w:t>
-      </w:r>
-    </w:p>
-    <w:p>
-      <w:r>
         <w:t>Dopo aver creato e popolato la base di conoscenza bisogna misurare la similarità tra gli elementi; essa viene calcolata utilizzando il</w:t>
       </w:r>
       <w:r>
@@ -1453,12 +1589,21 @@
         </w:rPr>
         <w:t xml:space="preserve">TF - </w:t>
       </w:r>
-      <w:r>
-        <w:rPr>
-          <w:i/>
-          <w:iCs/>
-        </w:rPr>
-        <w:t>Term Frequency</w:t>
+      <w:proofErr w:type="spellStart"/>
+      <w:r>
+        <w:rPr>
+          <w:i/>
+          <w:iCs/>
+        </w:rPr>
+        <w:t>Term</w:t>
+      </w:r>
+      <w:proofErr w:type="spellEnd"/>
+      <w:r>
+        <w:rPr>
+          <w:i/>
+          <w:iCs/>
+        </w:rPr>
+        <w:t xml:space="preserve"> Frequency</w:t>
       </w:r>
       <w:r>
         <w:t xml:space="preserve"> e dall’</w:t>
@@ -1496,7 +1641,23 @@
           <w:i/>
           <w:iCs/>
         </w:rPr>
-        <w:t>e Document Frequency</w:t>
+        <w:t xml:space="preserve">e </w:t>
+      </w:r>
+      <w:proofErr w:type="spellStart"/>
+      <w:r>
+        <w:rPr>
+          <w:i/>
+          <w:iCs/>
+        </w:rPr>
+        <w:t>Document</w:t>
+      </w:r>
+      <w:proofErr w:type="spellEnd"/>
+      <w:r>
+        <w:rPr>
+          <w:i/>
+          <w:iCs/>
+        </w:rPr>
+        <w:t xml:space="preserve"> Frequency</w:t>
       </w:r>
       <w:r>
         <w:t>.</w:t>
@@ -1509,12 +1670,21 @@
       <w:r>
         <w:t xml:space="preserve">Il </w:t>
       </w:r>
+      <w:proofErr w:type="spellStart"/>
       <w:r>
         <w:rPr>
           <w:b/>
           <w:bCs/>
         </w:rPr>
-        <w:t>Term Frequency</w:t>
+        <w:t>Term</w:t>
+      </w:r>
+      <w:proofErr w:type="spellEnd"/>
+      <w:r>
+        <w:rPr>
+          <w:b/>
+          <w:bCs/>
+        </w:rPr>
+        <w:t xml:space="preserve"> Frequency</w:t>
       </w:r>
       <w:r>
         <w:t xml:space="preserve"> di un termine viene calcolato come il rapporto tra </w:t>
@@ -1534,7 +1704,49 @@
           <w:i/>
           <w:iCs/>
         </w:rPr>
-        <w:t>“il numero totale di termini del documento”</w:t>
+        <w:t>“il numero totale d</w:t>
+      </w:r>
+      <w:r>
+        <w:rPr>
+          <w:i/>
+          <w:iCs/>
+        </w:rPr>
+        <w:t>e</w:t>
+      </w:r>
+      <w:r>
+        <w:rPr>
+          <w:i/>
+          <w:iCs/>
+        </w:rPr>
+        <w:t xml:space="preserve">i termini </w:t>
+      </w:r>
+      <w:r>
+        <w:rPr>
+          <w:i/>
+          <w:iCs/>
+        </w:rPr>
+        <w:t>presenti al</w:t>
+      </w:r>
+      <w:r>
+        <w:rPr>
+          <w:i/>
+          <w:iCs/>
+        </w:rPr>
+        <w:t>l</w:t>
+      </w:r>
+      <w:r>
+        <w:rPr>
+          <w:i/>
+          <w:iCs/>
+        </w:rPr>
+        <w:t>’interno del</w:t>
+      </w:r>
+      <w:r>
+        <w:rPr>
+          <w:i/>
+          <w:iCs/>
+        </w:rPr>
+        <w:t xml:space="preserve"> documento”</w:t>
       </w:r>
       <w:r>
         <w:t>.</w:t>
@@ -1602,15 +1814,25 @@
       <w:r>
         <w:t xml:space="preserve">Formula per il calcolo di TF – </w:t>
       </w:r>
+      <w:proofErr w:type="spellStart"/>
       <w:r>
         <w:rPr>
           <w:i/>
           <w:iCs w:val="0"/>
         </w:rPr>
-        <w:t>Term Frequency</w:t>
-      </w:r>
-    </w:p>
-    <w:p>
+        <w:t>Term</w:t>
+      </w:r>
+      <w:proofErr w:type="spellEnd"/>
+      <w:r>
+        <w:rPr>
+          <w:i/>
+          <w:iCs w:val="0"/>
+        </w:rPr>
+        <w:t xml:space="preserve"> Frequency</w:t>
+      </w:r>
+    </w:p>
+    <w:p>
+      <w:proofErr w:type="spellStart"/>
       <w:r>
         <w:t>L’</w:t>
       </w:r>
@@ -1619,7 +1841,31 @@
           <w:b/>
           <w:bCs/>
         </w:rPr>
-        <w:t>Inverse Document Frequency</w:t>
+        <w:t>Inverse</w:t>
+      </w:r>
+      <w:proofErr w:type="spellEnd"/>
+      <w:r>
+        <w:rPr>
+          <w:b/>
+          <w:bCs/>
+        </w:rPr>
+        <w:t xml:space="preserve"> </w:t>
+      </w:r>
+      <w:proofErr w:type="spellStart"/>
+      <w:r>
+        <w:rPr>
+          <w:b/>
+          <w:bCs/>
+        </w:rPr>
+        <w:t>Document</w:t>
+      </w:r>
+      <w:proofErr w:type="spellEnd"/>
+      <w:r>
+        <w:rPr>
+          <w:b/>
+          <w:bCs/>
+        </w:rPr>
+        <w:t xml:space="preserve"> Frequency</w:t>
       </w:r>
       <w:r>
         <w:t xml:space="preserve"> di un termine viene calcolato come il </w:t>
@@ -1722,7 +1968,23 @@
           <w:i/>
           <w:iCs w:val="0"/>
         </w:rPr>
-        <w:t xml:space="preserve"> – Inverse Document Frequency</w:t>
+        <w:t xml:space="preserve"> – Inverse </w:t>
+      </w:r>
+      <w:proofErr w:type="spellStart"/>
+      <w:r>
+        <w:rPr>
+          <w:i/>
+          <w:iCs w:val="0"/>
+        </w:rPr>
+        <w:t>Document</w:t>
+      </w:r>
+      <w:proofErr w:type="spellEnd"/>
+      <w:r>
+        <w:rPr>
+          <w:i/>
+          <w:iCs w:val="0"/>
+        </w:rPr>
+        <w:t xml:space="preserve"> Frequency</w:t>
       </w:r>
     </w:p>
     <w:p>
@@ -1830,8 +2092,6 @@
       <w:r>
         <w:rPr>
           <w:rStyle w:val="Rimandonotadichiusura"/>
-          <w:i/>
-          <w:iCs/>
         </w:rPr>
         <w:endnoteReference w:id="3"/>
       </w:r>
@@ -1843,7 +2103,18 @@
         <w:t>”</w:t>
       </w:r>
       <w:r>
-        <w:t xml:space="preserve"> in quanto il TF-IDF  calcolato risulta 0 e quindi non rilevante.</w:t>
+        <w:t xml:space="preserve"> in quanto il TF-</w:t>
+      </w:r>
+      <w:proofErr w:type="gramStart"/>
+      <w:r>
+        <w:t>IDF  calcolato</w:t>
+      </w:r>
+      <w:proofErr w:type="gramEnd"/>
+      <w:r>
+        <w:t xml:space="preserve"> per esse</w:t>
+      </w:r>
+      <w:r>
+        <w:t xml:space="preserve"> risulta 0 e quindi non rilevante.</w:t>
       </w:r>
     </w:p>
     <w:p>
@@ -1855,10 +2126,32 @@
           <w:i/>
           <w:iCs/>
         </w:rPr>
-        <w:t>Content Based Methods</w:t>
-      </w:r>
-      <w:r>
-        <w:t xml:space="preserve"> prevede di calcolare la similarità tra le coperture sottoscritte dal cliente e le coperture presenti </w:t>
+        <w:t xml:space="preserve">Content </w:t>
+      </w:r>
+      <w:proofErr w:type="spellStart"/>
+      <w:r>
+        <w:rPr>
+          <w:i/>
+          <w:iCs/>
+        </w:rPr>
+        <w:t>Based</w:t>
+      </w:r>
+      <w:proofErr w:type="spellEnd"/>
+      <w:r>
+        <w:rPr>
+          <w:i/>
+          <w:iCs/>
+        </w:rPr>
+        <w:t xml:space="preserve"> Methods</w:t>
+      </w:r>
+      <w:r>
+        <w:t xml:space="preserve"> preved</w:t>
+      </w:r>
+      <w:r>
+        <w:t>ono</w:t>
+      </w:r>
+      <w:r>
+        <w:t xml:space="preserve"> di calcolare la similarità tra le coperture sottoscritte dal cliente e le coperture presenti </w:t>
       </w:r>
       <w:r>
         <w:t>all’interno della</w:t>
@@ -1869,106 +2162,208 @@
     </w:p>
     <w:p>
       <w:r>
-        <w:t xml:space="preserve">Per calcolare la similarità è necessario rappresentare la base di conoscenza in forma numerica; per forma numerica s’intende creare un vettore per ogni copertura assicurativa presente nella base di conoscenza. Ogni vettore è costituito dalle caratteristiche della copertura assicurativa rappresentata utilizzando gli </w:t>
-      </w:r>
+        <w:t xml:space="preserve">Per calcolare la similarità è necessario rappresentare la base di conoscenza in forma numerica; per forma numerica s’intende creare un vettore </w:t>
+      </w:r>
+      <w:r>
+        <w:t>relativo ad</w:t>
+      </w:r>
+      <w:r>
+        <w:t xml:space="preserve"> ogni copertura assicurativa presente nella base di conoscenza. Ogni vettore è costituito dalle caratteristiche </w:t>
+      </w:r>
+      <w:r>
+        <w:t xml:space="preserve">individuate </w:t>
+      </w:r>
+      <w:r>
+        <w:t xml:space="preserve">della copertura assicurativa rappresentata utilizzando gli </w:t>
+      </w:r>
+      <w:proofErr w:type="spellStart"/>
       <w:r>
         <w:rPr>
           <w:b/>
           <w:bCs/>
         </w:rPr>
-        <w:t>e</w:t>
-      </w:r>
+        <w:t>embeddings</w:t>
+      </w:r>
+      <w:proofErr w:type="spellEnd"/>
+      <w:r>
+        <w:rPr>
+          <w:rStyle w:val="Rimandonotadichiusura"/>
+        </w:rPr>
+        <w:endnoteReference w:id="4"/>
+      </w:r>
+      <w:r>
+        <w:t>, la similarità viene misurata calcolando</w:t>
+      </w:r>
+      <w:r>
+        <w:t xml:space="preserve"> il cos</w:t>
+      </w:r>
+      <w:r>
+        <w:rPr>
+          <w:rStyle w:val="Rimandonotadichiusura"/>
+        </w:rPr>
+        <w:endnoteReference w:id="5"/>
+      </w:r>
+      <w:r>
+        <w:t xml:space="preserve"> </w:t>
+      </w:r>
+      <w:r>
+        <w:rPr>
+          <w:i/>
+          <w:iCs/>
+        </w:rPr>
+        <w:t>(coseno)</w:t>
+      </w:r>
+      <w:r>
+        <w:t xml:space="preserve"> dell’angolo creato fra l’</w:t>
+      </w:r>
+      <w:proofErr w:type="spellStart"/>
+      <w:r>
+        <w:t>embedding</w:t>
+      </w:r>
+      <w:proofErr w:type="spellEnd"/>
+      <w:r>
+        <w:t xml:space="preserve"> relativo alla copertura assicurativa sottoscritta dal cliente e quelle presente nella base di conoscenza</w:t>
+      </w:r>
+      <w:r>
+        <w:t xml:space="preserve">, se il risultato è “1” rappresenta la massima similarità mentre se è “0” rappresenta </w:t>
+      </w:r>
+      <w:r>
+        <w:t>la minima</w:t>
+      </w:r>
+      <w:r>
+        <w:t xml:space="preserve"> similarità</w:t>
+      </w:r>
+      <w:r>
+        <w:t>.</w:t>
+      </w:r>
+    </w:p>
+    <w:p>
+      <w:pPr>
+        <w:pStyle w:val="Titolo7"/>
+      </w:pPr>
+      <w:r>
+        <w:lastRenderedPageBreak/>
+        <w:t>Sistemi collaborativi</w:t>
+      </w:r>
+    </w:p>
+    <w:p>
+      <w:r>
+        <w:t xml:space="preserve">I sistemi collaborativi si basano sul concetto intuitivo del </w:t>
+      </w:r>
+      <w:r>
+        <w:rPr>
+          <w:i/>
+          <w:iCs/>
+        </w:rPr>
+        <w:t>passaparola</w:t>
+      </w:r>
+      <w:r>
+        <w:t>, spesso una persona chiede consiglio ai propri amici o conoscenti quale ristorante scegliere.</w:t>
+      </w:r>
+    </w:p>
+    <w:p>
+      <w:r>
+        <w:t>All’interno di un sistema collaborativo vengono registrate le preferenze e le caratteristiche del cliente che vengono considerate utili per la determinazione de</w:t>
+      </w:r>
+      <w:r>
+        <w:t xml:space="preserve">gli </w:t>
+      </w:r>
+      <w:r>
+        <w:t>element</w:t>
+      </w:r>
+      <w:r>
+        <w:t>i</w:t>
+      </w:r>
+      <w:r>
+        <w:t xml:space="preserve"> da suggerire</w:t>
+      </w:r>
+      <w:r>
+        <w:t>; ad ogni cliente vengono suggeriti gli elementi ritenuti interessanti da parte di clienti che hanno un profilo simile; il sistema calcola la similarità basandosi sulle caratteristiche del cliente e delle sue preferenze.</w:t>
+      </w:r>
+    </w:p>
+    <w:p>
+      <w:r>
+        <w:t>L’approccio descritto risulta valido in ambito e-commerce, streaming on-line ma per essere applicato in ambito assicurativo è necessario degli accorgimenti. Ci sono tre punti fondamentali</w:t>
+      </w:r>
+      <w:r>
+        <w:rPr>
+          <w:rStyle w:val="Rimandonotadichiusura"/>
+        </w:rPr>
+        <w:endnoteReference w:id="6"/>
+      </w:r>
+      <w:r>
+        <w:t xml:space="preserve"> per il quale l’approccio collaborativo classico non può essere applicato all’ambito assicurativo:</w:t>
+      </w:r>
+    </w:p>
+    <w:p>
+      <w:pPr>
+        <w:pStyle w:val="Paragrafoelenco"/>
+        <w:numPr>
+          <w:ilvl w:val="0"/>
+          <w:numId w:val="12"/>
+        </w:numPr>
+      </w:pPr>
       <w:r>
         <w:rPr>
           <w:b/>
           <w:bCs/>
         </w:rPr>
-        <w:t>mbeddings</w:t>
-      </w:r>
-      <w:r>
-        <w:rPr>
-          <w:rStyle w:val="Rimandonotadichiusura"/>
+        <w:t>Numero elementi</w:t>
+      </w:r>
+      <w:r>
+        <w:t xml:space="preserve">: l’offerta assicurativa può contenere fino </w:t>
+      </w:r>
+      <w:proofErr w:type="gramStart"/>
+      <w:r>
+        <w:t>ad</w:t>
+      </w:r>
+      <w:proofErr w:type="gramEnd"/>
+      <w:r>
+        <w:t xml:space="preserve"> centinaio di prodotti, paragonati alla quantità di libri che si possono acquistare su di un sito on-line, oppure paragonati all’offerta delle piattaforme di streaming on-line, l’offerta assicurativa risulta limitata.</w:t>
+      </w:r>
+    </w:p>
+    <w:p>
+      <w:pPr>
+        <w:pStyle w:val="Paragrafoelenco"/>
+        <w:numPr>
+          <w:ilvl w:val="0"/>
+          <w:numId w:val="12"/>
+        </w:numPr>
+      </w:pPr>
+      <w:r>
+        <w:rPr>
           <w:b/>
           <w:bCs/>
         </w:rPr>
-        <w:endnoteReference w:id="4"/>
-      </w:r>
-      <w:r>
-        <w:t>, la similarità viene misurata calcolando</w:t>
-      </w:r>
-      <w:r>
-        <w:t xml:space="preserve"> il cos</w:t>
-      </w:r>
-      <w:r>
-        <w:rPr>
-          <w:rStyle w:val="Rimandonotadichiusura"/>
-        </w:rPr>
-        <w:endnoteReference w:id="5"/>
+        <w:t>Indicazione preferenze</w:t>
+      </w:r>
+      <w:r>
+        <w:t>: dopo aver acquistato un libro o visto un film è possibile specificare il proprio indice di gradimento</w:t>
+      </w:r>
+      <w:r>
+        <w:t>. In ambito assicurativo non è possibile specificare l’indice di gradimento rispetto ai prodotti acquistato.</w:t>
+      </w:r>
+    </w:p>
+    <w:p>
+      <w:pPr>
+        <w:pStyle w:val="Paragrafoelenco"/>
+        <w:numPr>
+          <w:ilvl w:val="0"/>
+          <w:numId w:val="12"/>
+        </w:numPr>
+      </w:pPr>
+      <w:r>
+        <w:rPr>
+          <w:b/>
+          <w:bCs/>
+        </w:rPr>
+        <w:t>Durata</w:t>
+      </w:r>
+      <w:r>
+        <w:t xml:space="preserve">: </w:t>
       </w:r>
       <w:r>
         <w:t xml:space="preserve"> </w:t>
-      </w:r>
-      <w:r>
-        <w:rPr>
-          <w:i/>
-          <w:iCs/>
-        </w:rPr>
-        <w:t>(coseno)</w:t>
-      </w:r>
-      <w:r>
-        <w:t xml:space="preserve"> dell’angolo creato fra l’embedding relativo alla copertura assicurativa sottoscritta dal cliente e quelle presente nella base di conoscenza</w:t>
-      </w:r>
-      <w:r>
-        <w:t>, se il risultato è “1” rappresenta la massima similarità mentre se è “0” rappresenta nessuna similarità</w:t>
-      </w:r>
-      <w:r>
-        <w:t>.</w:t>
-      </w:r>
-      <w:r>
-        <w:t xml:space="preserve"> </w:t>
-      </w:r>
-    </w:p>
-    <w:p>
-      <w:r>
-        <w:lastRenderedPageBreak/>
-        <w:t>Gli</w:t>
-      </w:r>
-      <w:r>
-        <w:t xml:space="preserve"> elementi del vettore matrice dove le righe sono rappresentate dalle </w:t>
-      </w:r>
-      <w:r>
-        <w:rPr>
-          <w:i/>
-          <w:iCs/>
-        </w:rPr>
-        <w:t>coperture assicurative</w:t>
-      </w:r>
-      <w:r>
-        <w:t xml:space="preserve"> mentre le colonne contengono le caratteristiche di ogni copertura assicurativa presente nella base di conoscenza che si sta costruendo. Ogni cella contiene  </w:t>
-      </w:r>
-    </w:p>
-    <w:p/>
-    <w:p>
-      <w:r>
-        <w:t>Dopo</w:t>
-      </w:r>
-      <w:r>
-        <w:t xml:space="preserve"> aver definito le caratteristiche della base di conoscenza che si vuole creare bisogna creare una sua rappresentazione numerica attraverso l’impiego degli  </w:t>
-      </w:r>
-    </w:p>
-    <w:p>
-      <w:r>
-        <w:t xml:space="preserve">Il TF-IDF viene utilizzato per il calcolo della similarità tra documenti testuali; per ogni documento si calcolare il TF </w:t>
-      </w:r>
-      <w:r>
-        <w:rPr>
-          <w:i/>
-          <w:iCs/>
-        </w:rPr>
-        <w:t>(Term Frequency)</w:t>
-      </w:r>
-      <w:r>
-        <w:t xml:space="preserve"> contando tutte le occorrenze di ogni singolo termine presente all’interno del documento analizzato.</w:t>
       </w:r>
     </w:p>
     <w:sectPr>
@@ -2020,7 +2415,15 @@
         <w:endnoteRef/>
       </w:r>
       <w:r>
-        <w:t xml:space="preserve"> Recommender System</w:t>
+        <w:t xml:space="preserve"> </w:t>
+      </w:r>
+      <w:proofErr w:type="spellStart"/>
+      <w:r>
+        <w:t>Recommender</w:t>
+      </w:r>
+      <w:proofErr w:type="spellEnd"/>
+      <w:r>
+        <w:t xml:space="preserve"> System</w:t>
       </w:r>
     </w:p>
   </w:endnote>
@@ -2042,16 +2445,69 @@
         <w:r>
           <w:rPr>
             <w:rStyle w:val="Collegamentoipertestuale"/>
+            <w:b/>
+            <w:bCs/>
           </w:rPr>
-          <w:t>TF-IDF — Term Frequency-Inverse Document Frequency – LearnDataSci</w:t>
+          <w:t xml:space="preserve">TF-IDF — </w:t>
         </w:r>
+        <w:proofErr w:type="spellStart"/>
+        <w:r>
+          <w:rPr>
+            <w:rStyle w:val="Collegamentoipertestuale"/>
+            <w:b/>
+            <w:bCs/>
+          </w:rPr>
+          <w:t>Term</w:t>
+        </w:r>
+        <w:proofErr w:type="spellEnd"/>
+        <w:r>
+          <w:rPr>
+            <w:rStyle w:val="Collegamentoipertestuale"/>
+            <w:b/>
+            <w:bCs/>
+          </w:rPr>
+          <w:t xml:space="preserve"> Frequency-Inverse </w:t>
+        </w:r>
+        <w:proofErr w:type="spellStart"/>
+        <w:r>
+          <w:rPr>
+            <w:rStyle w:val="Collegamentoipertestuale"/>
+            <w:b/>
+            <w:bCs/>
+          </w:rPr>
+          <w:t>Document</w:t>
+        </w:r>
+        <w:proofErr w:type="spellEnd"/>
+        <w:r>
+          <w:rPr>
+            <w:rStyle w:val="Collegamentoipertestuale"/>
+            <w:b/>
+            <w:bCs/>
+          </w:rPr>
+          <w:t xml:space="preserve"> Frequency – </w:t>
+        </w:r>
+        <w:proofErr w:type="spellStart"/>
+        <w:r>
+          <w:rPr>
+            <w:rStyle w:val="Collegamentoipertestuale"/>
+            <w:b/>
+            <w:bCs/>
+          </w:rPr>
+          <w:t>LearnDataSci</w:t>
+        </w:r>
+        <w:proofErr w:type="spellEnd"/>
       </w:hyperlink>
       <w:r>
         <w:t xml:space="preserve">, </w:t>
       </w:r>
       <w:r>
-        <w:t>Fatih Karabiber</w:t>
-      </w:r>
+        <w:t xml:space="preserve">Fatih </w:t>
+      </w:r>
+      <w:proofErr w:type="spellStart"/>
+      <w:r>
+        <w:t>Karabiber</w:t>
+      </w:r>
+      <w:proofErr w:type="spellEnd"/>
       <w:r>
         <w:t xml:space="preserve">, </w:t>
       </w:r>
@@ -2075,6 +2531,8 @@
         <w:r>
           <w:rPr>
             <w:rStyle w:val="Collegamentoipertestuale"/>
+            <w:b/>
+            <w:bCs/>
           </w:rPr>
           <w:t>Stop word - Wikipedia</w:t>
         </w:r>
@@ -2099,19 +2557,72 @@
         <w:t xml:space="preserve"> </w:t>
       </w:r>
       <w:hyperlink r:id="rId3" w:history="1">
+        <w:proofErr w:type="spellStart"/>
         <w:r>
           <w:rPr>
             <w:rStyle w:val="Collegamentoipertestuale"/>
+            <w:b/>
+            <w:bCs/>
           </w:rPr>
-          <w:t>Getting Started With Embeddings (huggingface.co)</w:t>
+          <w:t>Getting</w:t>
+        </w:r>
+        <w:proofErr w:type="spellEnd"/>
+        <w:r>
+          <w:rPr>
+            <w:rStyle w:val="Collegamentoipertestuale"/>
+            <w:b/>
+            <w:bCs/>
+          </w:rPr>
+          <w:t xml:space="preserve"> </w:t>
+        </w:r>
+        <w:proofErr w:type="spellStart"/>
+        <w:r>
+          <w:rPr>
+            <w:rStyle w:val="Collegamentoipertestuale"/>
+            <w:b/>
+            <w:bCs/>
+          </w:rPr>
+          <w:t>Started</w:t>
+        </w:r>
+        <w:proofErr w:type="spellEnd"/>
+        <w:r>
+          <w:rPr>
+            <w:rStyle w:val="Collegamentoipertestuale"/>
+            <w:b/>
+            <w:bCs/>
+          </w:rPr>
+          <w:t xml:space="preserve"> With </w:t>
+        </w:r>
+        <w:proofErr w:type="spellStart"/>
+        <w:r>
+          <w:rPr>
+            <w:rStyle w:val="Collegamentoipertestuale"/>
+            <w:b/>
+            <w:bCs/>
+          </w:rPr>
+          <w:t>Embeddings</w:t>
+        </w:r>
+        <w:proofErr w:type="spellEnd"/>
+        <w:r>
+          <w:rPr>
+            <w:rStyle w:val="Collegamentoipertestuale"/>
+            <w:b/>
+            <w:bCs/>
+          </w:rPr>
+          <w:t xml:space="preserve"> (huggingface.co)</w:t>
         </w:r>
       </w:hyperlink>
       <w:r>
         <w:t xml:space="preserve">, </w:t>
       </w:r>
       <w:r>
-        <w:t>Omar Espejel</w:t>
-      </w:r>
+        <w:t xml:space="preserve">Omar </w:t>
+      </w:r>
+      <w:proofErr w:type="spellStart"/>
+      <w:r>
+        <w:t>Espejel</w:t>
+      </w:r>
+      <w:proofErr w:type="spellEnd"/>
     </w:p>
   </w:endnote>
   <w:endnote w:id="5">
@@ -2132,12 +2643,75 @@
         <w:r>
           <w:rPr>
             <w:rStyle w:val="Collegamentoipertestuale"/>
+            <w:b/>
+            <w:bCs/>
           </w:rPr>
           <w:t>Coseno - Wikipedia</w:t>
         </w:r>
       </w:hyperlink>
       <w:r>
         <w:t>, Wikipedia</w:t>
+      </w:r>
+    </w:p>
+  </w:endnote>
+  <w:endnote w:id="6">
+    <w:p>
+      <w:pPr>
+        <w:pStyle w:val="Testonotadichiusura"/>
+      </w:pPr>
+      <w:r>
+        <w:rPr>
+          <w:rStyle w:val="Rimandonotadichiusura"/>
+        </w:rPr>
+        <w:endnoteRef/>
+      </w:r>
+      <w:r>
+        <w:t xml:space="preserve"> </w:t>
+      </w:r>
+      <w:r>
+        <w:rPr>
+          <w:b/>
+          <w:bCs/>
+        </w:rPr>
+        <w:t xml:space="preserve">A </w:t>
+      </w:r>
+      <w:proofErr w:type="spellStart"/>
+      <w:r>
+        <w:rPr>
+          <w:b/>
+          <w:bCs/>
+        </w:rPr>
+        <w:t>Recommendation</w:t>
+      </w:r>
+      <w:proofErr w:type="spellEnd"/>
+      <w:r>
+        <w:rPr>
+          <w:b/>
+          <w:bCs/>
+        </w:rPr>
+        <w:t xml:space="preserve"> System For Car Insurance</w:t>
+      </w:r>
+      <w:r>
+        <w:t xml:space="preserve">, </w:t>
+      </w:r>
+      <w:r>
+        <w:t xml:space="preserve">Laurent Lesage, Madalina </w:t>
+      </w:r>
+      <w:proofErr w:type="spellStart"/>
+      <w:r>
+        <w:t>Deaconu</w:t>
+      </w:r>
+      <w:proofErr w:type="spellEnd"/>
+      <w:r>
+        <w:t xml:space="preserve">, Antoine </w:t>
+      </w:r>
+      <w:proofErr w:type="spellStart"/>
+      <w:r>
+        <w:t>Lejay</w:t>
+      </w:r>
+      <w:proofErr w:type="spellEnd"/>
+      <w:r>
+        <w:t>, Jorge Augusto Meira, Geoffrey Nichil, Radu State</w:t>
       </w:r>
     </w:p>
   </w:endnote>
@@ -3231,6 +3805,119 @@
     </w:lvl>
   </w:abstractNum>
   <w:abstractNum w:abstractNumId="9" w15:restartNumberingAfterBreak="0">
+    <w:nsid w:val="609447FA"/>
+    <w:multiLevelType w:val="hybridMultilevel"/>
+    <w:tmpl w:val="180C0564"/>
+    <w:lvl w:ilvl="0" w:tplc="04100005">
+      <w:start w:val="1"/>
+      <w:numFmt w:val="bullet"/>
+      <w:lvlText w:val=""/>
+      <w:lvlJc w:val="left"/>
+      <w:pPr>
+        <w:ind w:left="720" w:hanging="360"/>
+      </w:pPr>
+      <w:rPr>
+        <w:rFonts w:ascii="Wingdings" w:hAnsi="Wingdings" w:hint="default"/>
+      </w:rPr>
+    </w:lvl>
+    <w:lvl w:ilvl="1" w:tplc="04100003" w:tentative="1">
+      <w:start w:val="1"/>
+      <w:numFmt w:val="bullet"/>
+      <w:lvlText w:val="o"/>
+      <w:lvlJc w:val="left"/>
+      <w:pPr>
+        <w:ind w:left="1440" w:hanging="360"/>
+      </w:pPr>
+      <w:rPr>
+        <w:rFonts w:ascii="Courier New" w:hAnsi="Courier New" w:cs="Courier New" w:hint="default"/>
+      </w:rPr>
+    </w:lvl>
+    <w:lvl w:ilvl="2" w:tplc="04100005" w:tentative="1">
+      <w:start w:val="1"/>
+      <w:numFmt w:val="bullet"/>
+      <w:lvlText w:val=""/>
+      <w:lvlJc w:val="left"/>
+      <w:pPr>
+        <w:ind w:left="2160" w:hanging="360"/>
+      </w:pPr>
+      <w:rPr>
+        <w:rFonts w:ascii="Wingdings" w:hAnsi="Wingdings" w:hint="default"/>
+      </w:rPr>
+    </w:lvl>
+    <w:lvl w:ilvl="3" w:tplc="04100001" w:tentative="1">
+      <w:start w:val="1"/>
+      <w:numFmt w:val="bullet"/>
+      <w:lvlText w:val=""/>
+      <w:lvlJc w:val="left"/>
+      <w:pPr>
+        <w:ind w:left="2880" w:hanging="360"/>
+      </w:pPr>
+      <w:rPr>
+        <w:rFonts w:ascii="Symbol" w:hAnsi="Symbol" w:hint="default"/>
+      </w:rPr>
+    </w:lvl>
+    <w:lvl w:ilvl="4" w:tplc="04100003" w:tentative="1">
+      <w:start w:val="1"/>
+      <w:numFmt w:val="bullet"/>
+      <w:lvlText w:val="o"/>
+      <w:lvlJc w:val="left"/>
+      <w:pPr>
+        <w:ind w:left="3600" w:hanging="360"/>
+      </w:pPr>
+      <w:rPr>
+        <w:rFonts w:ascii="Courier New" w:hAnsi="Courier New" w:cs="Courier New" w:hint="default"/>
+      </w:rPr>
+    </w:lvl>
+    <w:lvl w:ilvl="5" w:tplc="04100005" w:tentative="1">
+      <w:start w:val="1"/>
+      <w:numFmt w:val="bullet"/>
+      <w:lvlText w:val=""/>
+      <w:lvlJc w:val="left"/>
+      <w:pPr>
+        <w:ind w:left="4320" w:hanging="360"/>
+      </w:pPr>
+      <w:rPr>
+        <w:rFonts w:ascii="Wingdings" w:hAnsi="Wingdings" w:hint="default"/>
+      </w:rPr>
+    </w:lvl>
+    <w:lvl w:ilvl="6" w:tplc="04100001" w:tentative="1">
+      <w:start w:val="1"/>
+      <w:numFmt w:val="bullet"/>
+      <w:lvlText w:val=""/>
+      <w:lvlJc w:val="left"/>
+      <w:pPr>
+        <w:ind w:left="5040" w:hanging="360"/>
+      </w:pPr>
+      <w:rPr>
+        <w:rFonts w:ascii="Symbol" w:hAnsi="Symbol" w:hint="default"/>
+      </w:rPr>
+    </w:lvl>
+    <w:lvl w:ilvl="7" w:tplc="04100003" w:tentative="1">
+      <w:start w:val="1"/>
+      <w:numFmt w:val="bullet"/>
+      <w:lvlText w:val="o"/>
+      <w:lvlJc w:val="left"/>
+      <w:pPr>
+        <w:ind w:left="5760" w:hanging="360"/>
+      </w:pPr>
+      <w:rPr>
+        <w:rFonts w:ascii="Courier New" w:hAnsi="Courier New" w:cs="Courier New" w:hint="default"/>
+      </w:rPr>
+    </w:lvl>
+    <w:lvl w:ilvl="8" w:tplc="04100005" w:tentative="1">
+      <w:start w:val="1"/>
+      <w:numFmt w:val="bullet"/>
+      <w:lvlText w:val=""/>
+      <w:lvlJc w:val="left"/>
+      <w:pPr>
+        <w:ind w:left="6480" w:hanging="360"/>
+      </w:pPr>
+      <w:rPr>
+        <w:rFonts w:ascii="Wingdings" w:hAnsi="Wingdings" w:hint="default"/>
+      </w:rPr>
+    </w:lvl>
+  </w:abstractNum>
+  <w:abstractNum w:abstractNumId="10" w15:restartNumberingAfterBreak="0">
     <w:nsid w:val="6B322F0A"/>
     <w:multiLevelType w:val="hybridMultilevel"/>
     <w:tmpl w:val="B39CF6A4"/>
@@ -3343,7 +4030,7 @@
       </w:rPr>
     </w:lvl>
   </w:abstractNum>
-  <w:abstractNum w:abstractNumId="10" w15:restartNumberingAfterBreak="0">
+  <w:abstractNum w:abstractNumId="11" w15:restartNumberingAfterBreak="0">
     <w:nsid w:val="6B655D4E"/>
     <w:multiLevelType w:val="hybridMultilevel"/>
     <w:tmpl w:val="95E8875C"/>
@@ -3469,7 +4156,7 @@
     <w:abstractNumId w:val="5"/>
   </w:num>
   <w:num w:numId="5" w16cid:durableId="777868199">
-    <w:abstractNumId w:val="10"/>
+    <w:abstractNumId w:val="11"/>
   </w:num>
   <w:num w:numId="6" w16cid:durableId="436950659">
     <w:abstractNumId w:val="1"/>
@@ -3484,10 +4171,13 @@
     <w:abstractNumId w:val="6"/>
   </w:num>
   <w:num w:numId="10" w16cid:durableId="960645210">
-    <w:abstractNumId w:val="9"/>
+    <w:abstractNumId w:val="10"/>
   </w:num>
   <w:num w:numId="11" w16cid:durableId="777213385">
     <w:abstractNumId w:val="7"/>
+  </w:num>
+  <w:num w:numId="12" w16cid:durableId="1390495654">
+    <w:abstractNumId w:val="9"/>
   </w:num>
 </w:numbering>
 </file>

</xml_diff>

<commit_message>
Recommender System - Collaborative Filtering and Hybrid System sections added
</commit_message>
<xml_diff>
--- a/Documentazione/Tesi/Tesi.docx
+++ b/Documentazione/Tesi/Tesi.docx
@@ -274,15 +274,7 @@
     </w:p>
     <w:p>
       <w:r>
-        <w:t xml:space="preserve">La pagina descritta è stata realizzata utilizzando in parte tecnologie </w:t>
-      </w:r>
-      <w:proofErr w:type="gramStart"/>
-      <w:r>
-        <w:t>legacy, quindi</w:t>
-      </w:r>
-      <w:proofErr w:type="gramEnd"/>
-      <w:r>
-        <w:t xml:space="preserve"> ogni volta che l’utente interagisce con la pagina essa viene ricaricata, senza garantire una buona interazione fornendo all’utente un’esperienza di navigazione limitata e deludente.</w:t>
+        <w:t>La pagina descritta è stata realizzata utilizzando in parte tecnologie legacy, quindi ogni volta che l’utente interagisce con la pagina essa viene ricaricata, senza garantire una buona interazione fornendo all’utente un’esperienza di navigazione limitata e deludente.</w:t>
       </w:r>
     </w:p>
     <w:p>
@@ -433,7 +425,7 @@
           <w:noProof/>
         </w:rPr>
         <w:drawing>
-          <wp:inline distT="0" distB="0" distL="0" distR="0" wp14:anchorId="65F12931" wp14:editId="44CA5C9D">
+          <wp:inline distT="0" distB="0" distL="0" distR="0" wp14:anchorId="65F12931" wp14:editId="5F1D3706">
             <wp:extent cx="6120130" cy="2792730"/>
             <wp:effectExtent l="0" t="0" r="0" b="7620"/>
             <wp:docPr id="1405128185" name="Immagine 1" descr="Immagine che contiene testo, schermata, software, numero&#10;&#10;Descrizione generata automaticamente"/>
@@ -518,7 +510,7 @@
         </w:rPr>
         <w:lastRenderedPageBreak/>
         <w:drawing>
-          <wp:inline distT="0" distB="0" distL="0" distR="0" wp14:anchorId="77CD2983" wp14:editId="7E48AAB8">
+          <wp:inline distT="0" distB="0" distL="0" distR="0" wp14:anchorId="77CD2983" wp14:editId="46F5CF44">
             <wp:extent cx="6120130" cy="1670050"/>
             <wp:effectExtent l="0" t="0" r="0" b="6350"/>
             <wp:docPr id="1283717999" name="Immagine 2" descr="Immagine che contiene testo, schermata, software, Carattere&#10;&#10;Descrizione generata automaticamente"/>
@@ -623,55 +615,31 @@
           <w:i/>
           <w:iCs/>
         </w:rPr>
-        <w:t xml:space="preserve">nominativo, indirizzo principale o di residenza, il telefono principale, l’indirizzo </w:t>
-      </w:r>
-      <w:proofErr w:type="gramStart"/>
+        <w:t>nominativo, indirizzo principale o di residenza, il telefono principale, l’indirizzo email principale.</w:t>
+      </w:r>
+    </w:p>
+    <w:p>
+      <w:r>
+        <w:t xml:space="preserve">Cliccando sul pulsante </w:t>
+      </w:r>
       <w:r>
         <w:rPr>
           <w:i/>
           <w:iCs/>
         </w:rPr>
-        <w:t>email</w:t>
-      </w:r>
-      <w:proofErr w:type="gramEnd"/>
+        <w:t>espandi</w:t>
+      </w:r>
+      <w:r>
+        <w:t xml:space="preserve"> </w:t>
+      </w:r>
+      <w:r>
+        <w:t xml:space="preserve">presente in basso a destra verrà visualizzata la il profilo completo del cliente. È prevista una scheda per ogni tipologia di dato </w:t>
+      </w:r>
       <w:r>
         <w:rPr>
           <w:i/>
           <w:iCs/>
         </w:rPr>
-        <w:t xml:space="preserve"> principale.</w:t>
-      </w:r>
-    </w:p>
-    <w:p>
-      <w:r>
-        <w:t xml:space="preserve">Cliccando sul pulsante </w:t>
-      </w:r>
-      <w:r>
-        <w:rPr>
-          <w:i/>
-          <w:iCs/>
-        </w:rPr>
-        <w:t>espandi</w:t>
-      </w:r>
-      <w:r>
-        <w:t xml:space="preserve"> </w:t>
-      </w:r>
-      <w:r>
-        <w:t xml:space="preserve">presente in basso a destra verrà visualizzata </w:t>
-      </w:r>
-      <w:proofErr w:type="gramStart"/>
-      <w:r>
-        <w:t>la il</w:t>
-      </w:r>
-      <w:proofErr w:type="gramEnd"/>
-      <w:r>
-        <w:t xml:space="preserve"> profilo completo del cliente. È prevista una scheda per ogni tipologia di dato </w:t>
-      </w:r>
-      <w:r>
-        <w:rPr>
-          <w:i/>
-          <w:iCs/>
-        </w:rPr>
         <w:t xml:space="preserve">anagrafica, indirizzo, recapiti, </w:t>
       </w:r>
       <w:r>
@@ -687,7 +655,7 @@
           <w:noProof/>
         </w:rPr>
         <w:drawing>
-          <wp:inline distT="0" distB="0" distL="0" distR="0" wp14:anchorId="379AA455" wp14:editId="509BA653">
+          <wp:inline distT="0" distB="0" distL="0" distR="0" wp14:anchorId="379AA455" wp14:editId="3339AEDB">
             <wp:extent cx="6120130" cy="2176780"/>
             <wp:effectExtent l="0" t="0" r="0" b="0"/>
             <wp:docPr id="1022715917" name="Immagine 3" descr="Immagine che contiene testo, numero, Carattere, schermata&#10;&#10;Descrizione generata automaticamente"/>
@@ -772,7 +740,7 @@
         </w:rPr>
         <w:lastRenderedPageBreak/>
         <w:drawing>
-          <wp:inline distT="0" distB="0" distL="0" distR="0" wp14:anchorId="0863A043" wp14:editId="44FD9DCD">
+          <wp:inline distT="0" distB="0" distL="0" distR="0" wp14:anchorId="0863A043" wp14:editId="735C33BC">
             <wp:extent cx="6120130" cy="2829560"/>
             <wp:effectExtent l="0" t="0" r="0" b="8890"/>
             <wp:docPr id="1309219462" name="Immagine 1" descr="Immagine che contiene testo, schermata, software, Pagina Web&#10;&#10;Descrizione generata automaticamente"/>
@@ -888,11 +856,9 @@
           <w:numId w:val="7"/>
         </w:numPr>
       </w:pPr>
-      <w:proofErr w:type="gramStart"/>
       <w:r>
         <w:t>Identificativo polizza</w:t>
       </w:r>
-      <w:proofErr w:type="gramEnd"/>
     </w:p>
     <w:p>
       <w:pPr>
@@ -971,15 +937,7 @@
     </w:p>
     <w:p>
       <w:r>
-        <w:t xml:space="preserve">La seconda sezione contiene le coperture assicurative più vendute rispetto ad una statistica di vendita eseguita sull’anno precedente, le coperture assicurative </w:t>
-      </w:r>
-      <w:proofErr w:type="gramStart"/>
-      <w:r>
-        <w:t>visualizzate  sono</w:t>
-      </w:r>
-      <w:proofErr w:type="gramEnd"/>
-      <w:r>
-        <w:t xml:space="preserve"> state escluse quelle proposte direttamente al cliente </w:t>
+        <w:t xml:space="preserve">La seconda sezione contiene le coperture assicurative più vendute rispetto ad una statistica di vendita eseguita sull’anno precedente, le coperture assicurative visualizzate  sono state escluse quelle proposte direttamente al cliente </w:t>
       </w:r>
       <w:r>
         <w:rPr>
@@ -1031,7 +989,7 @@
           <w:noProof/>
         </w:rPr>
         <w:drawing>
-          <wp:inline distT="0" distB="0" distL="0" distR="0" wp14:anchorId="0B9DD07B" wp14:editId="23BDD769">
+          <wp:inline distT="0" distB="0" distL="0" distR="0" wp14:anchorId="0B9DD07B" wp14:editId="0E65D2FF">
             <wp:extent cx="6120130" cy="785495"/>
             <wp:effectExtent l="0" t="0" r="0" b="0"/>
             <wp:docPr id="1603795710" name="Immagine 1" descr="Immagine che contiene testo, schermata, Carattere, Marchio&#10;&#10;Descrizione generata automaticamente"/>
@@ -1124,91 +1082,59 @@
           <w:i/>
           <w:iCs/>
         </w:rPr>
-        <w:t>(</w:t>
-      </w:r>
-      <w:proofErr w:type="spellStart"/>
+        <w:t>(recommender systems)</w:t>
+      </w:r>
+      <w:r>
+        <w:t xml:space="preserve"> sono strumenti software che forni</w:t>
+      </w:r>
+      <w:r>
+        <w:t>scono</w:t>
+      </w:r>
+      <w:r>
+        <w:t xml:space="preserve"> un </w:t>
+      </w:r>
+      <w:r>
+        <w:t>supporto</w:t>
+      </w:r>
+      <w:r>
+        <w:t xml:space="preserve"> riguardo la personalizzazione dell’offerta assicurativa </w:t>
+      </w:r>
+      <w:r>
+        <w:t>proposta ai clienti.</w:t>
+      </w:r>
+    </w:p>
+    <w:p>
+      <w:r>
+        <w:t xml:space="preserve">I sistemi di raccomandazione </w:t>
+      </w:r>
+      <w:r>
+        <w:t>hanno acquisito popolarità</w:t>
+      </w:r>
+      <w:r>
+        <w:t xml:space="preserve"> grazie </w:t>
+      </w:r>
+      <w:r>
+        <w:t>alla diffusione</w:t>
+      </w:r>
+      <w:r>
+        <w:t xml:space="preserve"> di piattaforme e-commerce </w:t>
+      </w:r>
       <w:r>
         <w:rPr>
           <w:i/>
           <w:iCs/>
         </w:rPr>
-        <w:t>recommender</w:t>
-      </w:r>
-      <w:proofErr w:type="spellEnd"/>
+        <w:t>(es. Amazon)</w:t>
+      </w:r>
+      <w:r>
+        <w:t xml:space="preserve"> e piattaforme di streaming on-line </w:t>
+      </w:r>
       <w:r>
         <w:rPr>
           <w:i/>
           <w:iCs/>
         </w:rPr>
-        <w:t xml:space="preserve"> systems)</w:t>
-      </w:r>
-      <w:r>
-        <w:t xml:space="preserve"> sono strumenti software che forni</w:t>
-      </w:r>
-      <w:r>
-        <w:t>scono</w:t>
-      </w:r>
-      <w:r>
-        <w:t xml:space="preserve"> un </w:t>
-      </w:r>
-      <w:r>
-        <w:t>supporto</w:t>
-      </w:r>
-      <w:r>
-        <w:t xml:space="preserve"> riguardo la personalizzazione dell’offerta assicurativa </w:t>
-      </w:r>
-      <w:r>
-        <w:t>proposta ai clienti.</w:t>
-      </w:r>
-    </w:p>
-    <w:p>
-      <w:r>
-        <w:t xml:space="preserve">I sistemi di raccomandazione </w:t>
-      </w:r>
-      <w:r>
-        <w:t>hanno acquisito popolarità</w:t>
-      </w:r>
-      <w:r>
-        <w:t xml:space="preserve"> grazie </w:t>
-      </w:r>
-      <w:r>
-        <w:t>alla diffusione</w:t>
-      </w:r>
-      <w:r>
-        <w:t xml:space="preserve"> di piattaforme e-commerce </w:t>
-      </w:r>
-      <w:r>
-        <w:rPr>
-          <w:i/>
-          <w:iCs/>
-        </w:rPr>
-        <w:t>(es. Amazon)</w:t>
-      </w:r>
-      <w:r>
-        <w:t xml:space="preserve"> e piattaforme di streaming on-line </w:t>
-      </w:r>
-      <w:r>
-        <w:rPr>
-          <w:i/>
-          <w:iCs/>
-        </w:rPr>
-        <w:t xml:space="preserve">(es. Netflix, </w:t>
-      </w:r>
-      <w:proofErr w:type="spellStart"/>
-      <w:r>
-        <w:rPr>
-          <w:i/>
-          <w:iCs/>
-        </w:rPr>
-        <w:t>PrimeVideo</w:t>
-      </w:r>
-      <w:proofErr w:type="spellEnd"/>
-      <w:r>
-        <w:rPr>
-          <w:i/>
-          <w:iCs/>
-        </w:rPr>
-        <w:t>)</w:t>
+        <w:t>(es. Netflix, PrimeVideo)</w:t>
       </w:r>
       <w:r>
         <w:t>.</w:t>
@@ -1236,47 +1162,20 @@
       <w:r>
         <w:t xml:space="preserve">Sistemi basati sul contenuto – </w:t>
       </w:r>
-      <w:proofErr w:type="spellStart"/>
       <w:r>
         <w:rPr>
           <w:i/>
           <w:iCs/>
         </w:rPr>
-        <w:t>content</w:t>
-      </w:r>
-      <w:proofErr w:type="spellEnd"/>
+        <w:t xml:space="preserve">content based </w:t>
+      </w:r>
       <w:r>
         <w:rPr>
           <w:i/>
           <w:iCs/>
         </w:rPr>
-        <w:t xml:space="preserve"> </w:t>
-      </w:r>
-      <w:proofErr w:type="spellStart"/>
-      <w:r>
-        <w:rPr>
-          <w:i/>
-          <w:iCs/>
-        </w:rPr>
-        <w:t>based</w:t>
-      </w:r>
-      <w:proofErr w:type="spellEnd"/>
-      <w:r>
-        <w:rPr>
-          <w:i/>
-          <w:iCs/>
-        </w:rPr>
-        <w:t xml:space="preserve"> </w:t>
-      </w:r>
-      <w:proofErr w:type="spellStart"/>
-      <w:r>
-        <w:rPr>
-          <w:i/>
-          <w:iCs/>
-        </w:rPr>
         <w:t>methods</w:t>
       </w:r>
-      <w:proofErr w:type="spellEnd"/>
     </w:p>
     <w:p>
       <w:pPr>
@@ -1294,17 +1193,8 @@
           <w:i/>
           <w:iCs/>
         </w:rPr>
-        <w:t xml:space="preserve">collaborative filtering </w:t>
-      </w:r>
-      <w:proofErr w:type="spellStart"/>
-      <w:r>
-        <w:rPr>
-          <w:i/>
-          <w:iCs/>
-        </w:rPr>
-        <w:t>methods</w:t>
-      </w:r>
-      <w:proofErr w:type="spellEnd"/>
+        <w:t>collaborative filtering methods</w:t>
+      </w:r>
     </w:p>
     <w:p>
       <w:pPr>
@@ -1327,31 +1217,20 @@
       <w:r>
         <w:softHyphen/>
       </w:r>
-      <w:proofErr w:type="spellStart"/>
       <w:r>
         <w:rPr>
           <w:i/>
           <w:iCs/>
         </w:rPr>
-        <w:t>hybrid</w:t>
-      </w:r>
-      <w:proofErr w:type="spellEnd"/>
+        <w:t xml:space="preserve">hybrid </w:t>
+      </w:r>
       <w:r>
         <w:rPr>
           <w:i/>
           <w:iCs/>
         </w:rPr>
-        <w:t xml:space="preserve"> </w:t>
-      </w:r>
-      <w:proofErr w:type="spellStart"/>
-      <w:r>
-        <w:rPr>
-          <w:i/>
-          <w:iCs/>
-        </w:rPr>
         <w:t>methods</w:t>
       </w:r>
-      <w:proofErr w:type="spellEnd"/>
     </w:p>
     <w:p>
       <w:r>
@@ -1514,7 +1393,7 @@
         </w:numPr>
       </w:pPr>
       <w:r>
-        <w:t>Garanzie obbligatorie</w:t>
+        <w:t>Garanzie</w:t>
       </w:r>
     </w:p>
     <w:p>
@@ -1526,30 +1405,6 @@
         </w:numPr>
       </w:pPr>
       <w:r>
-        <w:t>Garanzie facoltative</w:t>
-      </w:r>
-    </w:p>
-    <w:p>
-      <w:pPr>
-        <w:pStyle w:val="Paragrafoelenco"/>
-        <w:numPr>
-          <w:ilvl w:val="0"/>
-          <w:numId w:val="11"/>
-        </w:numPr>
-      </w:pPr>
-      <w:r>
-        <w:t>Garanzie premium</w:t>
-      </w:r>
-    </w:p>
-    <w:p>
-      <w:pPr>
-        <w:pStyle w:val="Paragrafoelenco"/>
-        <w:numPr>
-          <w:ilvl w:val="0"/>
-          <w:numId w:val="11"/>
-        </w:numPr>
-      </w:pPr>
-      <w:r>
         <w:t>Descrizione polizza</w:t>
       </w:r>
       <w:r>
@@ -1589,75 +1444,50 @@
         </w:rPr>
         <w:t xml:space="preserve">TF - </w:t>
       </w:r>
-      <w:proofErr w:type="spellStart"/>
       <w:r>
         <w:rPr>
           <w:i/>
           <w:iCs/>
         </w:rPr>
-        <w:t>Term</w:t>
-      </w:r>
-      <w:proofErr w:type="spellEnd"/>
+        <w:t>Term Frequency</w:t>
+      </w:r>
+      <w:r>
+        <w:t xml:space="preserve"> e dall’</w:t>
+      </w:r>
       <w:r>
         <w:rPr>
           <w:i/>
           <w:iCs/>
         </w:rPr>
-        <w:t xml:space="preserve"> Frequency</w:t>
-      </w:r>
-      <w:r>
-        <w:t xml:space="preserve"> e dall’</w:t>
+        <w:t>IDF -</w:t>
       </w:r>
       <w:r>
         <w:rPr>
           <w:i/>
           <w:iCs/>
         </w:rPr>
-        <w:t>IDF -</w:t>
+        <w:t xml:space="preserve"> </w:t>
       </w:r>
       <w:r>
         <w:rPr>
           <w:i/>
           <w:iCs/>
         </w:rPr>
-        <w:t xml:space="preserve"> </w:t>
+        <w:t>Inver</w:t>
       </w:r>
       <w:r>
         <w:rPr>
           <w:i/>
           <w:iCs/>
         </w:rPr>
-        <w:t>Inver</w:t>
+        <w:t>s</w:t>
       </w:r>
       <w:r>
         <w:rPr>
           <w:i/>
           <w:iCs/>
         </w:rPr>
-        <w:t>s</w:t>
-      </w:r>
-      <w:r>
-        <w:rPr>
-          <w:i/>
-          <w:iCs/>
-        </w:rPr>
-        <w:t xml:space="preserve">e </w:t>
-      </w:r>
-      <w:proofErr w:type="spellStart"/>
-      <w:r>
-        <w:rPr>
-          <w:i/>
-          <w:iCs/>
-        </w:rPr>
-        <w:t>Document</w:t>
-      </w:r>
-      <w:proofErr w:type="spellEnd"/>
-      <w:r>
-        <w:rPr>
-          <w:i/>
-          <w:iCs/>
-        </w:rPr>
-        <w:t xml:space="preserve"> Frequency</w:t>
+        <w:t>e Document Frequency</w:t>
       </w:r>
       <w:r>
         <w:t>.</w:t>
@@ -1670,21 +1500,12 @@
       <w:r>
         <w:t xml:space="preserve">Il </w:t>
       </w:r>
-      <w:proofErr w:type="spellStart"/>
       <w:r>
         <w:rPr>
           <w:b/>
           <w:bCs/>
         </w:rPr>
-        <w:t>Term</w:t>
-      </w:r>
-      <w:proofErr w:type="spellEnd"/>
-      <w:r>
-        <w:rPr>
-          <w:b/>
-          <w:bCs/>
-        </w:rPr>
-        <w:t xml:space="preserve"> Frequency</w:t>
+        <w:t>Term Frequency</w:t>
       </w:r>
       <w:r>
         <w:t xml:space="preserve"> di un termine viene calcolato come il rapporto tra </w:t>
@@ -1808,31 +1629,19 @@
         <w:pStyle w:val="Citazioneintensa"/>
         <w:rPr>
           <w:i/>
-          <w:iCs w:val="0"/>
         </w:rPr>
       </w:pPr>
       <w:r>
         <w:t xml:space="preserve">Formula per il calcolo di TF – </w:t>
       </w:r>
-      <w:proofErr w:type="spellStart"/>
       <w:r>
         <w:rPr>
           <w:i/>
-          <w:iCs w:val="0"/>
-        </w:rPr>
-        <w:t>Term</w:t>
-      </w:r>
-      <w:proofErr w:type="spellEnd"/>
-      <w:r>
-        <w:rPr>
-          <w:i/>
-          <w:iCs w:val="0"/>
-        </w:rPr>
-        <w:t xml:space="preserve"> Frequency</w:t>
-      </w:r>
-    </w:p>
-    <w:p>
-      <w:proofErr w:type="spellStart"/>
+        </w:rPr>
+        <w:t>Term Frequency</w:t>
+      </w:r>
+    </w:p>
+    <w:p>
       <w:r>
         <w:t>L’</w:t>
       </w:r>
@@ -1841,31 +1650,7 @@
           <w:b/>
           <w:bCs/>
         </w:rPr>
-        <w:t>Inverse</w:t>
-      </w:r>
-      <w:proofErr w:type="spellEnd"/>
-      <w:r>
-        <w:rPr>
-          <w:b/>
-          <w:bCs/>
-        </w:rPr>
-        <w:t xml:space="preserve"> </w:t>
-      </w:r>
-      <w:proofErr w:type="spellStart"/>
-      <w:r>
-        <w:rPr>
-          <w:b/>
-          <w:bCs/>
-        </w:rPr>
-        <w:t>Document</w:t>
-      </w:r>
-      <w:proofErr w:type="spellEnd"/>
-      <w:r>
-        <w:rPr>
-          <w:b/>
-          <w:bCs/>
-        </w:rPr>
-        <w:t xml:space="preserve"> Frequency</w:t>
+        <w:t>Inverse Document Frequency</w:t>
       </w:r>
       <w:r>
         <w:t xml:space="preserve"> di un termine viene calcolato come il </w:t>
@@ -1955,36 +1740,9 @@
     <w:p>
       <w:pPr>
         <w:pStyle w:val="Citazioneintensa"/>
-        <w:rPr>
-          <w:i/>
-          <w:iCs w:val="0"/>
-        </w:rPr>
-      </w:pPr>
-      <w:r>
-        <w:t>Formula per il calcolo di IDF</w:t>
-      </w:r>
-      <w:r>
-        <w:rPr>
-          <w:i/>
-          <w:iCs w:val="0"/>
-        </w:rPr>
-        <w:t xml:space="preserve"> – Inverse </w:t>
-      </w:r>
-      <w:proofErr w:type="spellStart"/>
-      <w:r>
-        <w:rPr>
-          <w:i/>
-          <w:iCs w:val="0"/>
-        </w:rPr>
-        <w:t>Document</w:t>
-      </w:r>
-      <w:proofErr w:type="spellEnd"/>
-      <w:r>
-        <w:rPr>
-          <w:i/>
-          <w:iCs w:val="0"/>
-        </w:rPr>
-        <w:t xml:space="preserve"> Frequency</w:t>
+      </w:pPr>
+      <w:r>
+        <w:t>Formula per il calcolo di IDF – Inverse Document Frequency</w:t>
       </w:r>
     </w:p>
     <w:p>
@@ -2103,13 +1861,8 @@
         <w:t>”</w:t>
       </w:r>
       <w:r>
-        <w:t xml:space="preserve"> in quanto il TF-</w:t>
-      </w:r>
-      <w:proofErr w:type="gramStart"/>
-      <w:r>
-        <w:t>IDF  calcolato</w:t>
-      </w:r>
-      <w:proofErr w:type="gramEnd"/>
+        <w:t xml:space="preserve"> in quanto il TF-IDF  calcolato</w:t>
+      </w:r>
       <w:r>
         <w:t xml:space="preserve"> per esse</w:t>
       </w:r>
@@ -2126,164 +1879,887 @@
           <w:i/>
           <w:iCs/>
         </w:rPr>
-        <w:t xml:space="preserve">Content </w:t>
-      </w:r>
-      <w:proofErr w:type="spellStart"/>
+        <w:t>Content Based Methods</w:t>
+      </w:r>
+      <w:r>
+        <w:t xml:space="preserve"> preved</w:t>
+      </w:r>
+      <w:r>
+        <w:t>ono</w:t>
+      </w:r>
+      <w:r>
+        <w:t xml:space="preserve"> di calcolare la similarità tra le coperture sottoscritte dal cliente e le coperture presenti </w:t>
+      </w:r>
+      <w:r>
+        <w:t>all’interno della</w:t>
+      </w:r>
+      <w:r>
+        <w:t xml:space="preserve"> base di conoscenza.</w:t>
+      </w:r>
+    </w:p>
+    <w:p>
+      <w:r>
+        <w:t xml:space="preserve">Per calcolare la similarità è necessario rappresentare la base di conoscenza in forma numerica; per forma numerica s’intende creare un vettore </w:t>
+      </w:r>
+      <w:r>
+        <w:t>relativo ad</w:t>
+      </w:r>
+      <w:r>
+        <w:t xml:space="preserve"> ogni copertura assicurativa presente nella base di conoscenza. Ogni vettore è costituito dalle caratteristiche </w:t>
+      </w:r>
+      <w:r>
+        <w:t xml:space="preserve">individuate </w:t>
+      </w:r>
+      <w:r>
+        <w:t xml:space="preserve">della copertura assicurativa rappresentata utilizzando gli </w:t>
+      </w:r>
+      <w:r>
+        <w:rPr>
+          <w:b/>
+          <w:bCs/>
+        </w:rPr>
+        <w:t>embeddings</w:t>
+      </w:r>
+      <w:r>
+        <w:rPr>
+          <w:rStyle w:val="Rimandonotadichiusura"/>
+        </w:rPr>
+        <w:endnoteReference w:id="4"/>
+      </w:r>
+      <w:r>
+        <w:t>, la similarità viene misurata calcolando</w:t>
+      </w:r>
+      <w:r>
+        <w:t xml:space="preserve"> il cos</w:t>
+      </w:r>
+      <w:r>
+        <w:rPr>
+          <w:rStyle w:val="Rimandonotadichiusura"/>
+        </w:rPr>
+        <w:endnoteReference w:id="5"/>
+      </w:r>
+      <w:r>
+        <w:t xml:space="preserve"> </w:t>
+      </w:r>
       <w:r>
         <w:rPr>
           <w:i/>
           <w:iCs/>
         </w:rPr>
-        <w:t>Based</w:t>
-      </w:r>
-      <w:proofErr w:type="spellEnd"/>
+        <w:t>(coseno)</w:t>
+      </w:r>
+      <w:r>
+        <w:t xml:space="preserve"> dell’angolo creato fra l’embedding relativo alla copertura assicurativa sottoscritta dal cliente e quelle presente nella base di conoscenza</w:t>
+      </w:r>
+      <w:r>
+        <w:t xml:space="preserve">, se il risultato è “1” rappresenta la massima similarità mentre se è “0” rappresenta </w:t>
+      </w:r>
+      <w:r>
+        <w:t>la minima</w:t>
+      </w:r>
+      <w:r>
+        <w:t xml:space="preserve"> similarità</w:t>
+      </w:r>
+      <w:r>
+        <w:t>.</w:t>
+      </w:r>
+    </w:p>
+    <w:p>
+      <w:pPr>
+        <w:pStyle w:val="Titolo7"/>
+      </w:pPr>
+      <w:r>
+        <w:lastRenderedPageBreak/>
+        <w:t>Sistemi collaborativi</w:t>
+      </w:r>
+    </w:p>
+    <w:p>
+      <w:r>
+        <w:t xml:space="preserve">I sistemi collaborativi si basano sul concetto intuitivo del </w:t>
+      </w:r>
       <w:r>
         <w:rPr>
           <w:i/>
           <w:iCs/>
         </w:rPr>
-        <w:t xml:space="preserve"> Methods</w:t>
-      </w:r>
-      <w:r>
-        <w:t xml:space="preserve"> preved</w:t>
-      </w:r>
-      <w:r>
-        <w:t>ono</w:t>
-      </w:r>
-      <w:r>
-        <w:t xml:space="preserve"> di calcolare la similarità tra le coperture sottoscritte dal cliente e le coperture presenti </w:t>
-      </w:r>
-      <w:r>
-        <w:t>all’interno della</w:t>
-      </w:r>
-      <w:r>
-        <w:t xml:space="preserve"> base di conoscenza.</w:t>
-      </w:r>
-    </w:p>
-    <w:p>
-      <w:r>
-        <w:t xml:space="preserve">Per calcolare la similarità è necessario rappresentare la base di conoscenza in forma numerica; per forma numerica s’intende creare un vettore </w:t>
-      </w:r>
-      <w:r>
-        <w:t>relativo ad</w:t>
-      </w:r>
-      <w:r>
-        <w:t xml:space="preserve"> ogni copertura assicurativa presente nella base di conoscenza. Ogni vettore è costituito dalle caratteristiche </w:t>
-      </w:r>
-      <w:r>
-        <w:t xml:space="preserve">individuate </w:t>
-      </w:r>
-      <w:r>
-        <w:t xml:space="preserve">della copertura assicurativa rappresentata utilizzando gli </w:t>
-      </w:r>
-      <w:proofErr w:type="spellStart"/>
-      <w:r>
-        <w:rPr>
-          <w:b/>
-          <w:bCs/>
-        </w:rPr>
-        <w:t>embeddings</w:t>
-      </w:r>
-      <w:proofErr w:type="spellEnd"/>
-      <w:r>
-        <w:rPr>
-          <w:rStyle w:val="Rimandonotadichiusura"/>
-        </w:rPr>
-        <w:endnoteReference w:id="4"/>
-      </w:r>
-      <w:r>
-        <w:t>, la similarità viene misurata calcolando</w:t>
-      </w:r>
-      <w:r>
-        <w:t xml:space="preserve"> il cos</w:t>
-      </w:r>
-      <w:r>
-        <w:rPr>
-          <w:rStyle w:val="Rimandonotadichiusura"/>
-        </w:rPr>
-        <w:endnoteReference w:id="5"/>
-      </w:r>
-      <w:r>
-        <w:t xml:space="preserve"> </w:t>
+        <w:t>passaparola</w:t>
+      </w:r>
+      <w:r>
+        <w:t xml:space="preserve">, </w:t>
       </w:r>
       <w:r>
         <w:rPr>
           <w:i/>
           <w:iCs/>
         </w:rPr>
-        <w:t>(coseno)</w:t>
-      </w:r>
-      <w:r>
-        <w:t xml:space="preserve"> dell’angolo creato fra l’</w:t>
-      </w:r>
-      <w:proofErr w:type="spellStart"/>
-      <w:r>
-        <w:t>embedding</w:t>
-      </w:r>
-      <w:proofErr w:type="spellEnd"/>
-      <w:r>
-        <w:t xml:space="preserve"> relativo alla copertura assicurativa sottoscritta dal cliente e quelle presente nella base di conoscenza</w:t>
-      </w:r>
-      <w:r>
-        <w:t xml:space="preserve">, se il risultato è “1” rappresenta la massima similarità mentre se è “0” rappresenta </w:t>
-      </w:r>
-      <w:r>
-        <w:t>la minima</w:t>
-      </w:r>
-      <w:r>
-        <w:t xml:space="preserve"> similarità</w:t>
-      </w:r>
-      <w:r>
-        <w:t>.</w:t>
-      </w:r>
-    </w:p>
-    <w:p>
-      <w:pPr>
-        <w:pStyle w:val="Titolo7"/>
-      </w:pPr>
-      <w:r>
-        <w:lastRenderedPageBreak/>
-        <w:t>Sistemi collaborativi</w:t>
-      </w:r>
-    </w:p>
-    <w:p>
-      <w:r>
-        <w:t xml:space="preserve">I sistemi collaborativi si basano sul concetto intuitivo del </w:t>
+        <w:t xml:space="preserve">es. </w:t>
       </w:r>
       <w:r>
         <w:rPr>
           <w:i/>
           <w:iCs/>
         </w:rPr>
-        <w:t>passaparola</w:t>
-      </w:r>
-      <w:r>
-        <w:t>, spesso una persona chiede consiglio ai propri amici o conoscenti quale ristorante scegliere.</w:t>
-      </w:r>
-    </w:p>
-    <w:p>
-      <w:r>
-        <w:t>All’interno di un sistema collaborativo vengono registrate le preferenze e le caratteristiche del cliente che vengono considerate utili per la determinazione de</w:t>
-      </w:r>
-      <w:r>
-        <w:t xml:space="preserve">gli </w:t>
-      </w:r>
-      <w:r>
-        <w:t>element</w:t>
-      </w:r>
-      <w:r>
-        <w:t>i</w:t>
-      </w:r>
-      <w:r>
-        <w:t xml:space="preserve"> da suggerire</w:t>
-      </w:r>
-      <w:r>
-        <w:t>; ad ogni cliente vengono suggeriti gli elementi ritenuti interessanti da parte di clienti che hanno un profilo simile; il sistema calcola la similarità basandosi sulle caratteristiche del cliente e delle sue preferenze.</w:t>
-      </w:r>
-    </w:p>
-    <w:p>
-      <w:r>
-        <w:t>L’approccio descritto risulta valido in ambito e-commerce, streaming on-line ma per essere applicato in ambito assicurativo è necessario degli accorgimenti. Ci sono tre punti fondamentali</w:t>
+        <w:t xml:space="preserve">spesso una persona chiede consiglio ai propri amici o conoscenti </w:t>
+      </w:r>
+      <w:r>
+        <w:rPr>
+          <w:i/>
+          <w:iCs/>
+        </w:rPr>
+        <w:t xml:space="preserve">su </w:t>
+      </w:r>
+      <w:r>
+        <w:rPr>
+          <w:i/>
+          <w:iCs/>
+        </w:rPr>
+        <w:t>quale ristorante scegliere</w:t>
+      </w:r>
+      <w:r>
+        <w:t>.</w:t>
+      </w:r>
+    </w:p>
+    <w:p>
+      <w:r>
+        <w:t xml:space="preserve">Un </w:t>
+      </w:r>
+      <w:r>
+        <w:t xml:space="preserve">sistema collaborativo registra le preferenze del cliente </w:t>
+      </w:r>
+      <w:r>
+        <w:t>riguardo i prodotti venduti</w:t>
+      </w:r>
+      <w:r>
+        <w:t>, all’interno di una matrice users-items</w:t>
+      </w:r>
+      <w:r>
+        <w:t xml:space="preserve">, le righe rappresentano i clienti mentre le colonne gli items </w:t>
+      </w:r>
+      <w:r>
+        <w:rPr>
+          <w:i/>
+          <w:iCs/>
+        </w:rPr>
+        <w:t>in questo esempio i films</w:t>
+      </w:r>
+      <w:r>
+        <w:t>, in ogni cella viene indicata la preferenza del cliente.</w:t>
+      </w:r>
+    </w:p>
+    <w:tbl>
+      <w:tblPr>
+        <w:tblStyle w:val="Grigliatabella"/>
+        <w:tblW w:w="0" w:type="auto"/>
+        <w:jc w:val="center"/>
+        <w:tblLook w:val="04A0" w:firstRow="1" w:lastRow="0" w:firstColumn="1" w:lastColumn="0" w:noHBand="0" w:noVBand="1"/>
+      </w:tblPr>
+      <w:tblGrid>
+        <w:gridCol w:w="1166"/>
+        <w:gridCol w:w="677"/>
+        <w:gridCol w:w="1723"/>
+        <w:gridCol w:w="860"/>
+        <w:gridCol w:w="853"/>
+        <w:gridCol w:w="900"/>
+        <w:gridCol w:w="1515"/>
+        <w:gridCol w:w="871"/>
+      </w:tblGrid>
+      <w:tr>
+        <w:trPr>
+          <w:jc w:val="center"/>
+        </w:trPr>
+        <w:tc>
+          <w:tcPr>
+            <w:tcW w:w="0" w:type="auto"/>
+          </w:tcPr>
+          <w:p>
+            <w:pPr>
+              <w:rPr>
+                <w:sz w:val="16"/>
+                <w:szCs w:val="16"/>
+              </w:rPr>
+            </w:pPr>
+          </w:p>
+        </w:tc>
+        <w:tc>
+          <w:tcPr>
+            <w:tcW w:w="0" w:type="auto"/>
+          </w:tcPr>
+          <w:p>
+            <w:pPr>
+              <w:rPr>
+                <w:sz w:val="16"/>
+                <w:szCs w:val="16"/>
+              </w:rPr>
+            </w:pPr>
+            <w:r>
+              <w:rPr>
+                <w:sz w:val="16"/>
+                <w:szCs w:val="16"/>
+              </w:rPr>
+              <w:t>Titanic</w:t>
+            </w:r>
+          </w:p>
+        </w:tc>
+        <w:tc>
+          <w:tcPr>
+            <w:tcW w:w="0" w:type="auto"/>
+          </w:tcPr>
+          <w:p>
+            <w:pPr>
+              <w:rPr>
+                <w:sz w:val="16"/>
+                <w:szCs w:val="16"/>
+              </w:rPr>
+            </w:pPr>
+            <w:r>
+              <w:rPr>
+                <w:sz w:val="16"/>
+                <w:szCs w:val="16"/>
+              </w:rPr>
+              <w:t>Lo chiamavano Trinità</w:t>
+            </w:r>
+          </w:p>
+        </w:tc>
+        <w:tc>
+          <w:tcPr>
+            <w:tcW w:w="0" w:type="auto"/>
+          </w:tcPr>
+          <w:p>
+            <w:pPr>
+              <w:rPr>
+                <w:sz w:val="16"/>
+                <w:szCs w:val="16"/>
+              </w:rPr>
+            </w:pPr>
+            <w:r>
+              <w:rPr>
+                <w:sz w:val="16"/>
+                <w:szCs w:val="16"/>
+              </w:rPr>
+              <w:t>John Vick</w:t>
+            </w:r>
+          </w:p>
+        </w:tc>
+        <w:tc>
+          <w:tcPr>
+            <w:tcW w:w="0" w:type="auto"/>
+          </w:tcPr>
+          <w:p>
+            <w:pPr>
+              <w:rPr>
+                <w:sz w:val="16"/>
+                <w:szCs w:val="16"/>
+              </w:rPr>
+            </w:pPr>
+            <w:r>
+              <w:rPr>
+                <w:sz w:val="16"/>
+                <w:szCs w:val="16"/>
+              </w:rPr>
+              <w:t>Il postino</w:t>
+            </w:r>
+          </w:p>
+        </w:tc>
+        <w:tc>
+          <w:tcPr>
+            <w:tcW w:w="0" w:type="auto"/>
+          </w:tcPr>
+          <w:p>
+            <w:pPr>
+              <w:rPr>
+                <w:sz w:val="16"/>
+                <w:szCs w:val="16"/>
+              </w:rPr>
+            </w:pPr>
+            <w:r>
+              <w:rPr>
+                <w:sz w:val="16"/>
+                <w:szCs w:val="16"/>
+              </w:rPr>
+              <w:t>Il monello</w:t>
+            </w:r>
+          </w:p>
+        </w:tc>
+        <w:tc>
+          <w:tcPr>
+            <w:tcW w:w="0" w:type="auto"/>
+          </w:tcPr>
+          <w:p>
+            <w:pPr>
+              <w:rPr>
+                <w:sz w:val="16"/>
+                <w:szCs w:val="16"/>
+              </w:rPr>
+            </w:pPr>
+            <w:r>
+              <w:rPr>
+                <w:sz w:val="16"/>
+                <w:szCs w:val="16"/>
+              </w:rPr>
+              <w:t>C’è ancora domani</w:t>
+            </w:r>
+          </w:p>
+        </w:tc>
+        <w:tc>
+          <w:tcPr>
+            <w:tcW w:w="0" w:type="auto"/>
+          </w:tcPr>
+          <w:p>
+            <w:pPr>
+              <w:rPr>
+                <w:sz w:val="16"/>
+                <w:szCs w:val="16"/>
+              </w:rPr>
+            </w:pPr>
+            <w:r>
+              <w:rPr>
+                <w:sz w:val="16"/>
+                <w:szCs w:val="16"/>
+              </w:rPr>
+              <w:t>Inception</w:t>
+            </w:r>
+          </w:p>
+        </w:tc>
+      </w:tr>
+      <w:tr>
+        <w:trPr>
+          <w:jc w:val="center"/>
+        </w:trPr>
+        <w:tc>
+          <w:tcPr>
+            <w:tcW w:w="0" w:type="auto"/>
+          </w:tcPr>
+          <w:p>
+            <w:pPr>
+              <w:rPr>
+                <w:sz w:val="16"/>
+                <w:szCs w:val="16"/>
+              </w:rPr>
+            </w:pPr>
+            <w:r>
+              <w:rPr>
+                <w:sz w:val="16"/>
+                <w:szCs w:val="16"/>
+              </w:rPr>
+              <w:t>Mario Rossi</w:t>
+            </w:r>
+          </w:p>
+        </w:tc>
+        <w:tc>
+          <w:tcPr>
+            <w:tcW w:w="0" w:type="auto"/>
+          </w:tcPr>
+          <w:p>
+            <w:pPr>
+              <w:rPr>
+                <w:sz w:val="16"/>
+                <w:szCs w:val="16"/>
+              </w:rPr>
+            </w:pPr>
+            <w:r>
+              <w:rPr>
+                <w:sz w:val="16"/>
+                <w:szCs w:val="16"/>
+              </w:rPr>
+              <w:t>1</w:t>
+            </w:r>
+          </w:p>
+        </w:tc>
+        <w:tc>
+          <w:tcPr>
+            <w:tcW w:w="0" w:type="auto"/>
+          </w:tcPr>
+          <w:p>
+            <w:pPr>
+              <w:rPr>
+                <w:sz w:val="16"/>
+                <w:szCs w:val="16"/>
+              </w:rPr>
+            </w:pPr>
+            <w:r>
+              <w:rPr>
+                <w:sz w:val="16"/>
+                <w:szCs w:val="16"/>
+              </w:rPr>
+              <w:t>5</w:t>
+            </w:r>
+          </w:p>
+        </w:tc>
+        <w:tc>
+          <w:tcPr>
+            <w:tcW w:w="0" w:type="auto"/>
+          </w:tcPr>
+          <w:p>
+            <w:pPr>
+              <w:rPr>
+                <w:sz w:val="16"/>
+                <w:szCs w:val="16"/>
+              </w:rPr>
+            </w:pPr>
+          </w:p>
+        </w:tc>
+        <w:tc>
+          <w:tcPr>
+            <w:tcW w:w="0" w:type="auto"/>
+          </w:tcPr>
+          <w:p>
+            <w:pPr>
+              <w:rPr>
+                <w:sz w:val="16"/>
+                <w:szCs w:val="16"/>
+              </w:rPr>
+            </w:pPr>
+          </w:p>
+        </w:tc>
+        <w:tc>
+          <w:tcPr>
+            <w:tcW w:w="0" w:type="auto"/>
+          </w:tcPr>
+          <w:p>
+            <w:pPr>
+              <w:rPr>
+                <w:sz w:val="16"/>
+                <w:szCs w:val="16"/>
+              </w:rPr>
+            </w:pPr>
+            <w:r>
+              <w:rPr>
+                <w:sz w:val="16"/>
+                <w:szCs w:val="16"/>
+              </w:rPr>
+              <w:t>5</w:t>
+            </w:r>
+          </w:p>
+        </w:tc>
+        <w:tc>
+          <w:tcPr>
+            <w:tcW w:w="0" w:type="auto"/>
+          </w:tcPr>
+          <w:p>
+            <w:pPr>
+              <w:rPr>
+                <w:sz w:val="16"/>
+                <w:szCs w:val="16"/>
+              </w:rPr>
+            </w:pPr>
+          </w:p>
+        </w:tc>
+        <w:tc>
+          <w:tcPr>
+            <w:tcW w:w="0" w:type="auto"/>
+          </w:tcPr>
+          <w:p>
+            <w:pPr>
+              <w:rPr>
+                <w:sz w:val="16"/>
+                <w:szCs w:val="16"/>
+              </w:rPr>
+            </w:pPr>
+          </w:p>
+        </w:tc>
+      </w:tr>
+      <w:tr>
+        <w:trPr>
+          <w:jc w:val="center"/>
+        </w:trPr>
+        <w:tc>
+          <w:tcPr>
+            <w:tcW w:w="0" w:type="auto"/>
+          </w:tcPr>
+          <w:p>
+            <w:pPr>
+              <w:rPr>
+                <w:sz w:val="16"/>
+                <w:szCs w:val="16"/>
+              </w:rPr>
+            </w:pPr>
+            <w:r>
+              <w:rPr>
+                <w:sz w:val="16"/>
+                <w:szCs w:val="16"/>
+              </w:rPr>
+              <w:t>Carlo Bianchi</w:t>
+            </w:r>
+          </w:p>
+        </w:tc>
+        <w:tc>
+          <w:tcPr>
+            <w:tcW w:w="0" w:type="auto"/>
+          </w:tcPr>
+          <w:p>
+            <w:pPr>
+              <w:rPr>
+                <w:sz w:val="16"/>
+                <w:szCs w:val="16"/>
+              </w:rPr>
+            </w:pPr>
+          </w:p>
+        </w:tc>
+        <w:tc>
+          <w:tcPr>
+            <w:tcW w:w="0" w:type="auto"/>
+          </w:tcPr>
+          <w:p>
+            <w:pPr>
+              <w:rPr>
+                <w:sz w:val="16"/>
+                <w:szCs w:val="16"/>
+              </w:rPr>
+            </w:pPr>
+          </w:p>
+        </w:tc>
+        <w:tc>
+          <w:tcPr>
+            <w:tcW w:w="0" w:type="auto"/>
+          </w:tcPr>
+          <w:p>
+            <w:pPr>
+              <w:rPr>
+                <w:sz w:val="16"/>
+                <w:szCs w:val="16"/>
+              </w:rPr>
+            </w:pPr>
+            <w:r>
+              <w:rPr>
+                <w:sz w:val="16"/>
+                <w:szCs w:val="16"/>
+              </w:rPr>
+              <w:t>3</w:t>
+            </w:r>
+          </w:p>
+        </w:tc>
+        <w:tc>
+          <w:tcPr>
+            <w:tcW w:w="0" w:type="auto"/>
+          </w:tcPr>
+          <w:p>
+            <w:pPr>
+              <w:rPr>
+                <w:sz w:val="16"/>
+                <w:szCs w:val="16"/>
+              </w:rPr>
+            </w:pPr>
+          </w:p>
+        </w:tc>
+        <w:tc>
+          <w:tcPr>
+            <w:tcW w:w="0" w:type="auto"/>
+          </w:tcPr>
+          <w:p>
+            <w:pPr>
+              <w:rPr>
+                <w:sz w:val="16"/>
+                <w:szCs w:val="16"/>
+              </w:rPr>
+            </w:pPr>
+          </w:p>
+        </w:tc>
+        <w:tc>
+          <w:tcPr>
+            <w:tcW w:w="0" w:type="auto"/>
+          </w:tcPr>
+          <w:p>
+            <w:pPr>
+              <w:rPr>
+                <w:sz w:val="16"/>
+                <w:szCs w:val="16"/>
+              </w:rPr>
+            </w:pPr>
+            <w:r>
+              <w:rPr>
+                <w:sz w:val="16"/>
+                <w:szCs w:val="16"/>
+              </w:rPr>
+              <w:t>4</w:t>
+            </w:r>
+          </w:p>
+        </w:tc>
+        <w:tc>
+          <w:tcPr>
+            <w:tcW w:w="0" w:type="auto"/>
+          </w:tcPr>
+          <w:p>
+            <w:pPr>
+              <w:rPr>
+                <w:sz w:val="16"/>
+                <w:szCs w:val="16"/>
+              </w:rPr>
+            </w:pPr>
+          </w:p>
+        </w:tc>
+      </w:tr>
+      <w:tr>
+        <w:trPr>
+          <w:jc w:val="center"/>
+        </w:trPr>
+        <w:tc>
+          <w:tcPr>
+            <w:tcW w:w="0" w:type="auto"/>
+          </w:tcPr>
+          <w:p>
+            <w:pPr>
+              <w:rPr>
+                <w:sz w:val="16"/>
+                <w:szCs w:val="16"/>
+              </w:rPr>
+            </w:pPr>
+            <w:r>
+              <w:rPr>
+                <w:sz w:val="16"/>
+                <w:szCs w:val="16"/>
+              </w:rPr>
+              <w:t>Luca Verdi</w:t>
+            </w:r>
+          </w:p>
+        </w:tc>
+        <w:tc>
+          <w:tcPr>
+            <w:tcW w:w="0" w:type="auto"/>
+          </w:tcPr>
+          <w:p>
+            <w:pPr>
+              <w:rPr>
+                <w:sz w:val="16"/>
+                <w:szCs w:val="16"/>
+              </w:rPr>
+            </w:pPr>
+          </w:p>
+        </w:tc>
+        <w:tc>
+          <w:tcPr>
+            <w:tcW w:w="0" w:type="auto"/>
+          </w:tcPr>
+          <w:p>
+            <w:pPr>
+              <w:rPr>
+                <w:sz w:val="16"/>
+                <w:szCs w:val="16"/>
+              </w:rPr>
+            </w:pPr>
+            <w:r>
+              <w:rPr>
+                <w:sz w:val="16"/>
+                <w:szCs w:val="16"/>
+              </w:rPr>
+              <w:t>4</w:t>
+            </w:r>
+          </w:p>
+        </w:tc>
+        <w:tc>
+          <w:tcPr>
+            <w:tcW w:w="0" w:type="auto"/>
+          </w:tcPr>
+          <w:p>
+            <w:pPr>
+              <w:rPr>
+                <w:sz w:val="16"/>
+                <w:szCs w:val="16"/>
+              </w:rPr>
+            </w:pPr>
+          </w:p>
+        </w:tc>
+        <w:tc>
+          <w:tcPr>
+            <w:tcW w:w="0" w:type="auto"/>
+          </w:tcPr>
+          <w:p>
+            <w:pPr>
+              <w:rPr>
+                <w:sz w:val="16"/>
+                <w:szCs w:val="16"/>
+              </w:rPr>
+            </w:pPr>
+          </w:p>
+        </w:tc>
+        <w:tc>
+          <w:tcPr>
+            <w:tcW w:w="0" w:type="auto"/>
+          </w:tcPr>
+          <w:p>
+            <w:pPr>
+              <w:rPr>
+                <w:sz w:val="16"/>
+                <w:szCs w:val="16"/>
+              </w:rPr>
+            </w:pPr>
+          </w:p>
+        </w:tc>
+        <w:tc>
+          <w:tcPr>
+            <w:tcW w:w="0" w:type="auto"/>
+          </w:tcPr>
+          <w:p>
+            <w:pPr>
+              <w:rPr>
+                <w:sz w:val="16"/>
+                <w:szCs w:val="16"/>
+              </w:rPr>
+            </w:pPr>
+          </w:p>
+        </w:tc>
+        <w:tc>
+          <w:tcPr>
+            <w:tcW w:w="0" w:type="auto"/>
+          </w:tcPr>
+          <w:p>
+            <w:pPr>
+              <w:rPr>
+                <w:sz w:val="16"/>
+                <w:szCs w:val="16"/>
+              </w:rPr>
+            </w:pPr>
+            <w:r>
+              <w:rPr>
+                <w:sz w:val="16"/>
+                <w:szCs w:val="16"/>
+              </w:rPr>
+              <w:t>5</w:t>
+            </w:r>
+          </w:p>
+        </w:tc>
+      </w:tr>
+      <w:tr>
+        <w:trPr>
+          <w:jc w:val="center"/>
+        </w:trPr>
+        <w:tc>
+          <w:tcPr>
+            <w:tcW w:w="0" w:type="auto"/>
+          </w:tcPr>
+          <w:p>
+            <w:pPr>
+              <w:rPr>
+                <w:sz w:val="16"/>
+                <w:szCs w:val="16"/>
+              </w:rPr>
+            </w:pPr>
+            <w:r>
+              <w:rPr>
+                <w:sz w:val="16"/>
+                <w:szCs w:val="16"/>
+              </w:rPr>
+              <w:t>Marco Giallini</w:t>
+            </w:r>
+          </w:p>
+        </w:tc>
+        <w:tc>
+          <w:tcPr>
+            <w:tcW w:w="0" w:type="auto"/>
+          </w:tcPr>
+          <w:p>
+            <w:pPr>
+              <w:rPr>
+                <w:sz w:val="16"/>
+                <w:szCs w:val="16"/>
+              </w:rPr>
+            </w:pPr>
+            <w:r>
+              <w:rPr>
+                <w:sz w:val="16"/>
+                <w:szCs w:val="16"/>
+              </w:rPr>
+              <w:t>1</w:t>
+            </w:r>
+          </w:p>
+        </w:tc>
+        <w:tc>
+          <w:tcPr>
+            <w:tcW w:w="0" w:type="auto"/>
+          </w:tcPr>
+          <w:p>
+            <w:pPr>
+              <w:rPr>
+                <w:sz w:val="16"/>
+                <w:szCs w:val="16"/>
+              </w:rPr>
+            </w:pPr>
+          </w:p>
+        </w:tc>
+        <w:tc>
+          <w:tcPr>
+            <w:tcW w:w="0" w:type="auto"/>
+          </w:tcPr>
+          <w:p>
+            <w:pPr>
+              <w:rPr>
+                <w:sz w:val="16"/>
+                <w:szCs w:val="16"/>
+              </w:rPr>
+            </w:pPr>
+          </w:p>
+        </w:tc>
+        <w:tc>
+          <w:tcPr>
+            <w:tcW w:w="0" w:type="auto"/>
+          </w:tcPr>
+          <w:p>
+            <w:pPr>
+              <w:rPr>
+                <w:sz w:val="16"/>
+                <w:szCs w:val="16"/>
+              </w:rPr>
+            </w:pPr>
+          </w:p>
+        </w:tc>
+        <w:tc>
+          <w:tcPr>
+            <w:tcW w:w="0" w:type="auto"/>
+          </w:tcPr>
+          <w:p>
+            <w:pPr>
+              <w:rPr>
+                <w:sz w:val="16"/>
+                <w:szCs w:val="16"/>
+              </w:rPr>
+            </w:pPr>
+            <w:r>
+              <w:rPr>
+                <w:sz w:val="16"/>
+                <w:szCs w:val="16"/>
+              </w:rPr>
+              <w:t>5</w:t>
+            </w:r>
+          </w:p>
+        </w:tc>
+        <w:tc>
+          <w:tcPr>
+            <w:tcW w:w="0" w:type="auto"/>
+          </w:tcPr>
+          <w:p>
+            <w:pPr>
+              <w:rPr>
+                <w:sz w:val="16"/>
+                <w:szCs w:val="16"/>
+              </w:rPr>
+            </w:pPr>
+          </w:p>
+        </w:tc>
+        <w:tc>
+          <w:tcPr>
+            <w:tcW w:w="0" w:type="auto"/>
+          </w:tcPr>
+          <w:p>
+            <w:pPr>
+              <w:rPr>
+                <w:sz w:val="16"/>
+                <w:szCs w:val="16"/>
+              </w:rPr>
+            </w:pPr>
+          </w:p>
+        </w:tc>
+      </w:tr>
+    </w:tbl>
+    <w:p>
+      <w:pPr>
+        <w:pStyle w:val="Citazioneintensa"/>
+      </w:pPr>
+      <w:r>
+        <w:t>Matrice users-items d’esempio</w:t>
+      </w:r>
+    </w:p>
+    <w:p>
+      <w:r>
+        <w:t>La matrice mostrata sopra è un esempio ridotto nella realtà la matrice users-items è una matrice sparsa di grande dimensioni. Utilizzare la matrice users-items così creata sarebbe inefficiente e dispendioso per questo viene utilizzata la fattorizzazione di matrici</w:t>
       </w:r>
       <w:r>
         <w:rPr>
@@ -2292,7 +2768,121 @@
         <w:endnoteReference w:id="6"/>
       </w:r>
       <w:r>
-        <w:t xml:space="preserve"> per il quale l’approccio collaborativo classico non può essere applicato all’ambito assicurativo:</w:t>
+        <w:t xml:space="preserve"> </w:t>
+      </w:r>
+      <w:r>
+        <w:rPr>
+          <w:i/>
+          <w:iCs/>
+        </w:rPr>
+        <w:t>(matrix factorizzation)</w:t>
+      </w:r>
+      <w:r>
+        <w:t>.</w:t>
+      </w:r>
+      <w:r>
+        <w:t xml:space="preserve"> </w:t>
+      </w:r>
+      <w:r>
+        <w:t xml:space="preserve">La </w:t>
+      </w:r>
+      <w:r>
+        <w:t xml:space="preserve">fattorizzazione di matrici </w:t>
+      </w:r>
+      <w:r>
+        <w:t xml:space="preserve">permette di suddividere la matrice users-items originaria in matrici più piccole </w:t>
+      </w:r>
+      <w:r>
+        <w:t xml:space="preserve">dense </w:t>
+      </w:r>
+      <w:r>
+        <w:t>il cui prodotto è equivalente alla matrice originaria</w:t>
+      </w:r>
+      <w:r>
+        <w:t>.</w:t>
+      </w:r>
+    </w:p>
+    <w:p>
+      <w:pPr>
+        <w:pStyle w:val="Titolo7"/>
+      </w:pPr>
+      <w:r>
+        <w:t>Sistemi ibridi</w:t>
+      </w:r>
+    </w:p>
+    <w:p>
+      <w:r>
+        <w:t>I sistemi ibridi utilizzano tecniche che appartengono sia ai sistemi collaborativi che ai sistemi basati sul contenuto e calcolano le raccomandazioni usando entrambi gli approcci.</w:t>
+      </w:r>
+    </w:p>
+    <w:p>
+      <w:pPr>
+        <w:pStyle w:val="Titolo7"/>
+      </w:pPr>
+      <w:r>
+        <w:t>Considerazioni in ambito assicurativo</w:t>
+      </w:r>
+    </w:p>
+    <w:p>
+      <w:r>
+        <w:t xml:space="preserve">L’approccio descritto risulta valido in ambito </w:t>
+      </w:r>
+      <w:r>
+        <w:rPr>
+          <w:i/>
+          <w:iCs/>
+        </w:rPr>
+        <w:t>e-commerce, streaming on-line</w:t>
+      </w:r>
+      <w:r>
+        <w:t xml:space="preserve"> ma </w:t>
+      </w:r>
+      <w:r>
+        <w:t>non si può</w:t>
+      </w:r>
+      <w:r>
+        <w:t xml:space="preserve"> applica</w:t>
+      </w:r>
+      <w:r>
+        <w:t>re</w:t>
+      </w:r>
+      <w:r>
+        <w:t xml:space="preserve"> in ambito assicurativo</w:t>
+      </w:r>
+      <w:r>
+        <w:t>, in quanto ci sono delle peculiarità</w:t>
+      </w:r>
+      <w:r>
+        <w:rPr>
+          <w:rStyle w:val="Rimandonotadichiusura"/>
+        </w:rPr>
+        <w:endnoteReference w:id="7"/>
+      </w:r>
+      <w:r>
+        <w:t xml:space="preserve"> del dominio applicativo </w:t>
+      </w:r>
+      <w:r>
+        <w:t xml:space="preserve">troppo </w:t>
+      </w:r>
+      <w:r>
+        <w:t>complesse per essere rappresentate nella matrice users-items; pertanto</w:t>
+      </w:r>
+      <w:r>
+        <w:t xml:space="preserve"> è necessario </w:t>
+      </w:r>
+      <w:r>
+        <w:t>utilizzare</w:t>
+      </w:r>
+      <w:r>
+        <w:t xml:space="preserve"> degli</w:t>
+      </w:r>
+      <w:r>
+        <w:t xml:space="preserve"> accorgimenti.</w:t>
+      </w:r>
+    </w:p>
+    <w:p>
+      <w:r>
+        <w:t>Le peculiarità dell’ambito assicurativo che si possono individuare sono:</w:t>
       </w:r>
     </w:p>
     <w:p>
@@ -2300,7 +2890,7 @@
         <w:pStyle w:val="Paragrafoelenco"/>
         <w:numPr>
           <w:ilvl w:val="0"/>
-          <w:numId w:val="12"/>
+          <w:numId w:val="13"/>
         </w:numPr>
       </w:pPr>
       <w:r>
@@ -2308,18 +2898,30 @@
           <w:b/>
           <w:bCs/>
         </w:rPr>
-        <w:t>Numero elementi</w:t>
-      </w:r>
-      <w:r>
-        <w:t xml:space="preserve">: l’offerta assicurativa può contenere fino </w:t>
-      </w:r>
-      <w:proofErr w:type="gramStart"/>
-      <w:r>
-        <w:t>ad</w:t>
-      </w:r>
-      <w:proofErr w:type="gramEnd"/>
-      <w:r>
-        <w:t xml:space="preserve"> centinaio di prodotti, paragonati alla quantità di libri che si possono acquistare su di un sito on-line, oppure paragonati all’offerta delle piattaforme di streaming on-line, l’offerta assicurativa risulta limitata.</w:t>
+        <w:t>Cardinalità ridotta</w:t>
+      </w:r>
+      <w:r>
+        <w:t xml:space="preserve">: l’offerta assicurativa può contenere un numero massimo di 100 prodotti rispetto all’offerta delle piattaforme e-commerce </w:t>
+      </w:r>
+      <w:r>
+        <w:rPr>
+          <w:i/>
+          <w:iCs/>
+        </w:rPr>
+        <w:t>(es. milioni di libri presenti su Amazon)</w:t>
+      </w:r>
+      <w:r>
+        <w:t xml:space="preserve"> o delle piattaforme di streaming on-line </w:t>
+      </w:r>
+      <w:r>
+        <w:rPr>
+          <w:i/>
+          <w:iCs/>
+        </w:rPr>
+        <w:t>(es. migliaia di film e serie tv presenti su Netflix)</w:t>
+      </w:r>
+      <w:r>
+        <w:t xml:space="preserve"> l’offerta assicurativa risulta limitata.</w:t>
       </w:r>
     </w:p>
     <w:p>
@@ -2327,7 +2929,7 @@
         <w:pStyle w:val="Paragrafoelenco"/>
         <w:numPr>
           <w:ilvl w:val="0"/>
-          <w:numId w:val="12"/>
+          <w:numId w:val="13"/>
         </w:numPr>
       </w:pPr>
       <w:r>
@@ -2335,13 +2937,23 @@
           <w:b/>
           <w:bCs/>
         </w:rPr>
-        <w:t>Indicazione preferenze</w:t>
-      </w:r>
-      <w:r>
-        <w:t>: dopo aver acquistato un libro o visto un film è possibile specificare il proprio indice di gradimento</w:t>
-      </w:r>
-      <w:r>
-        <w:t>. In ambito assicurativo non è possibile specificare l’indice di gradimento rispetto ai prodotti acquistato.</w:t>
+        <w:t>Affidabilità</w:t>
+      </w:r>
+      <w:r>
+        <w:t xml:space="preserve">: l’acquisto di un libro, la visione di un film o l’acquisto di altri prodotti di uso comune che vengono acquistati giornalmente o settimanalmente. Le coperture assicurative vengono modificate raramente pertanto è necessario avere un elevato livello di affidabilità da parte del cliente. L’errato acquisto di un libro o di un film creerà al cliente un danno minimo, sia in termini economici che in quantità di tempo. Sbagliare a sottoscrivere l’assicurazione causerà un notevole danno al cliente, inoltre per </w:t>
+      </w:r>
+      <w:r>
+        <w:t xml:space="preserve">modificare il contratto è necessario eseguire una variazione </w:t>
+      </w:r>
+      <w:r>
+        <w:rPr>
+          <w:i/>
+          <w:iCs/>
+        </w:rPr>
+        <w:t>(voltura)</w:t>
+      </w:r>
+      <w:r>
+        <w:t>.</w:t>
       </w:r>
     </w:p>
     <w:p>
@@ -2349,7 +2961,7 @@
         <w:pStyle w:val="Paragrafoelenco"/>
         <w:numPr>
           <w:ilvl w:val="0"/>
-          <w:numId w:val="12"/>
+          <w:numId w:val="13"/>
         </w:numPr>
       </w:pPr>
       <w:r>
@@ -2357,13 +2969,25 @@
           <w:b/>
           <w:bCs/>
         </w:rPr>
-        <w:t>Durata</w:t>
-      </w:r>
-      <w:r>
-        <w:t xml:space="preserve">: </w:t>
-      </w:r>
-      <w:r>
-        <w:t xml:space="preserve"> </w:t>
+        <w:t>Vincoli</w:t>
+      </w:r>
+      <w:r>
+        <w:t xml:space="preserve">: quando si sottoscrive un’assicurazione ci sono diversi vincoli che bisogna rispettare, </w:t>
+      </w:r>
+      <w:r>
+        <w:rPr>
+          <w:i/>
+          <w:iCs/>
+        </w:rPr>
+        <w:t xml:space="preserve">es. bonus per le assicurazioni auto se non sono stati commessi sinistri negli </w:t>
+      </w:r>
+      <w:r>
+        <w:rPr>
+          <w:i/>
+          <w:iCs/>
+        </w:rPr>
+        <w:lastRenderedPageBreak/>
+        <w:t>ultimi anni, bonus se si sta assicurando la prima casa, limite d’età per le assicurazioni sulla salute, limiti legati a patologie per le assicurazioni sulla salute.</w:t>
       </w:r>
     </w:p>
     <w:sectPr>
@@ -2415,15 +3039,7 @@
         <w:endnoteRef/>
       </w:r>
       <w:r>
-        <w:t xml:space="preserve"> </w:t>
-      </w:r>
-      <w:proofErr w:type="spellStart"/>
-      <w:r>
-        <w:t>Recommender</w:t>
-      </w:r>
-      <w:proofErr w:type="spellEnd"/>
-      <w:r>
-        <w:t xml:space="preserve"> System</w:t>
+        <w:t xml:space="preserve"> Recommender System</w:t>
       </w:r>
     </w:p>
   </w:endnote>
@@ -2448,66 +3064,15 @@
             <w:b/>
             <w:bCs/>
           </w:rPr>
-          <w:t xml:space="preserve">TF-IDF — </w:t>
+          <w:t>TF-IDF — Term Frequency-Inverse Document Frequency – LearnDataSci</w:t>
         </w:r>
-        <w:proofErr w:type="spellStart"/>
-        <w:r>
-          <w:rPr>
-            <w:rStyle w:val="Collegamentoipertestuale"/>
-            <w:b/>
-            <w:bCs/>
-          </w:rPr>
-          <w:t>Term</w:t>
-        </w:r>
-        <w:proofErr w:type="spellEnd"/>
-        <w:r>
-          <w:rPr>
-            <w:rStyle w:val="Collegamentoipertestuale"/>
-            <w:b/>
-            <w:bCs/>
-          </w:rPr>
-          <w:t xml:space="preserve"> Frequency-Inverse </w:t>
-        </w:r>
-        <w:proofErr w:type="spellStart"/>
-        <w:r>
-          <w:rPr>
-            <w:rStyle w:val="Collegamentoipertestuale"/>
-            <w:b/>
-            <w:bCs/>
-          </w:rPr>
-          <w:t>Document</w:t>
-        </w:r>
-        <w:proofErr w:type="spellEnd"/>
-        <w:r>
-          <w:rPr>
-            <w:rStyle w:val="Collegamentoipertestuale"/>
-            <w:b/>
-            <w:bCs/>
-          </w:rPr>
-          <w:t xml:space="preserve"> Frequency – </w:t>
-        </w:r>
-        <w:proofErr w:type="spellStart"/>
-        <w:r>
-          <w:rPr>
-            <w:rStyle w:val="Collegamentoipertestuale"/>
-            <w:b/>
-            <w:bCs/>
-          </w:rPr>
-          <w:t>LearnDataSci</w:t>
-        </w:r>
-        <w:proofErr w:type="spellEnd"/>
       </w:hyperlink>
       <w:r>
         <w:t xml:space="preserve">, </w:t>
       </w:r>
       <w:r>
-        <w:t xml:space="preserve">Fatih </w:t>
-      </w:r>
-      <w:proofErr w:type="spellStart"/>
-      <w:r>
-        <w:t>Karabiber</w:t>
-      </w:r>
-      <w:proofErr w:type="spellEnd"/>
+        <w:t>Fatih Karabiber</w:t>
+      </w:r>
       <w:r>
         <w:t xml:space="preserve">, </w:t>
       </w:r>
@@ -2557,72 +3122,21 @@
         <w:t xml:space="preserve"> </w:t>
       </w:r>
       <w:hyperlink r:id="rId3" w:history="1">
-        <w:proofErr w:type="spellStart"/>
         <w:r>
           <w:rPr>
             <w:rStyle w:val="Collegamentoipertestuale"/>
             <w:b/>
             <w:bCs/>
           </w:rPr>
-          <w:t>Getting</w:t>
-        </w:r>
-        <w:proofErr w:type="spellEnd"/>
-        <w:r>
-          <w:rPr>
-            <w:rStyle w:val="Collegamentoipertestuale"/>
-            <w:b/>
-            <w:bCs/>
-          </w:rPr>
-          <w:t xml:space="preserve"> </w:t>
-        </w:r>
-        <w:proofErr w:type="spellStart"/>
-        <w:r>
-          <w:rPr>
-            <w:rStyle w:val="Collegamentoipertestuale"/>
-            <w:b/>
-            <w:bCs/>
-          </w:rPr>
-          <w:t>Started</w:t>
-        </w:r>
-        <w:proofErr w:type="spellEnd"/>
-        <w:r>
-          <w:rPr>
-            <w:rStyle w:val="Collegamentoipertestuale"/>
-            <w:b/>
-            <w:bCs/>
-          </w:rPr>
-          <w:t xml:space="preserve"> With </w:t>
-        </w:r>
-        <w:proofErr w:type="spellStart"/>
-        <w:r>
-          <w:rPr>
-            <w:rStyle w:val="Collegamentoipertestuale"/>
-            <w:b/>
-            <w:bCs/>
-          </w:rPr>
-          <w:t>Embeddings</w:t>
-        </w:r>
-        <w:proofErr w:type="spellEnd"/>
-        <w:r>
-          <w:rPr>
-            <w:rStyle w:val="Collegamentoipertestuale"/>
-            <w:b/>
-            <w:bCs/>
-          </w:rPr>
-          <w:t xml:space="preserve"> (huggingface.co)</w:t>
+          <w:t>Getting Started With Embeddings (huggingface.co)</w:t>
         </w:r>
       </w:hyperlink>
       <w:r>
         <w:t xml:space="preserve">, </w:t>
       </w:r>
       <w:r>
-        <w:t xml:space="preserve">Omar </w:t>
-      </w:r>
-      <w:proofErr w:type="spellStart"/>
-      <w:r>
-        <w:t>Espejel</w:t>
-      </w:r>
-      <w:proofErr w:type="spellEnd"/>
+        <w:t>Omar Espejel</w:t>
+      </w:r>
     </w:p>
   </w:endnote>
   <w:endnote w:id="5">
@@ -2668,50 +3182,53 @@
       <w:r>
         <w:t xml:space="preserve"> </w:t>
       </w:r>
+      <w:hyperlink r:id="rId5" w:history="1">
+        <w:r>
+          <w:rPr>
+            <w:rStyle w:val="Collegamentoipertestuale"/>
+            <w:b/>
+            <w:bCs/>
+          </w:rPr>
+          <w:t>Matrix factorization - Wikipedia</w:t>
+        </w:r>
+      </w:hyperlink>
+      <w:r>
+        <w:t>, Wikipedia</w:t>
+      </w:r>
+    </w:p>
+  </w:endnote>
+  <w:endnote w:id="7">
+    <w:p>
+      <w:pPr>
+        <w:pStyle w:val="Testonotadichiusura"/>
+      </w:pPr>
+      <w:r>
+        <w:rPr>
+          <w:rStyle w:val="Rimandonotadichiusura"/>
+        </w:rPr>
+        <w:endnoteRef/>
+      </w:r>
+      <w:r>
+        <w:t xml:space="preserve"> </w:t>
+      </w:r>
       <w:r>
         <w:rPr>
           <w:b/>
           <w:bCs/>
         </w:rPr>
-        <w:t xml:space="preserve">A </w:t>
-      </w:r>
-      <w:proofErr w:type="spellStart"/>
-      <w:r>
-        <w:rPr>
-          <w:b/>
-          <w:bCs/>
-        </w:rPr>
-        <w:t>Recommendation</w:t>
-      </w:r>
-      <w:proofErr w:type="spellEnd"/>
-      <w:r>
-        <w:rPr>
-          <w:b/>
-          <w:bCs/>
-        </w:rPr>
-        <w:t xml:space="preserve"> System For Car Insurance</w:t>
+        <w:t>A Recommendation System For Car Insurance</w:t>
       </w:r>
       <w:r>
         <w:t xml:space="preserve">, </w:t>
       </w:r>
       <w:r>
-        <w:t xml:space="preserve">Laurent Lesage, Madalina </w:t>
-      </w:r>
-      <w:proofErr w:type="spellStart"/>
-      <w:r>
-        <w:t>Deaconu</w:t>
-      </w:r>
-      <w:proofErr w:type="spellEnd"/>
-      <w:r>
-        <w:t xml:space="preserve">, Antoine </w:t>
-      </w:r>
-      <w:proofErr w:type="spellStart"/>
-      <w:r>
-        <w:t>Lejay</w:t>
-      </w:r>
-      <w:proofErr w:type="spellEnd"/>
-      <w:r>
-        <w:t>, Jorge Augusto Meira, Geoffrey Nichil, Radu State</w:t>
+        <w:t>Laurent Lesage, Madalina Deaconu, Antoine Lejay, Jorge Augusto Meira,</w:t>
+      </w:r>
+      <w:r>
+        <w:t xml:space="preserve"> </w:t>
+      </w:r>
+      <w:r>
+        <w:t>Geoffrey Nichil, Radu State</w:t>
       </w:r>
     </w:p>
   </w:endnote>
@@ -4143,6 +4660,119 @@
       </w:rPr>
     </w:lvl>
   </w:abstractNum>
+  <w:abstractNum w:abstractNumId="12" w15:restartNumberingAfterBreak="0">
+    <w:nsid w:val="6B8E7F71"/>
+    <w:multiLevelType w:val="hybridMultilevel"/>
+    <w:tmpl w:val="B1D83394"/>
+    <w:lvl w:ilvl="0" w:tplc="04100005">
+      <w:start w:val="1"/>
+      <w:numFmt w:val="bullet"/>
+      <w:lvlText w:val=""/>
+      <w:lvlJc w:val="left"/>
+      <w:pPr>
+        <w:ind w:left="720" w:hanging="360"/>
+      </w:pPr>
+      <w:rPr>
+        <w:rFonts w:ascii="Wingdings" w:hAnsi="Wingdings" w:hint="default"/>
+      </w:rPr>
+    </w:lvl>
+    <w:lvl w:ilvl="1" w:tplc="04100003" w:tentative="1">
+      <w:start w:val="1"/>
+      <w:numFmt w:val="bullet"/>
+      <w:lvlText w:val="o"/>
+      <w:lvlJc w:val="left"/>
+      <w:pPr>
+        <w:ind w:left="1440" w:hanging="360"/>
+      </w:pPr>
+      <w:rPr>
+        <w:rFonts w:ascii="Courier New" w:hAnsi="Courier New" w:cs="Courier New" w:hint="default"/>
+      </w:rPr>
+    </w:lvl>
+    <w:lvl w:ilvl="2" w:tplc="04100005" w:tentative="1">
+      <w:start w:val="1"/>
+      <w:numFmt w:val="bullet"/>
+      <w:lvlText w:val=""/>
+      <w:lvlJc w:val="left"/>
+      <w:pPr>
+        <w:ind w:left="2160" w:hanging="360"/>
+      </w:pPr>
+      <w:rPr>
+        <w:rFonts w:ascii="Wingdings" w:hAnsi="Wingdings" w:hint="default"/>
+      </w:rPr>
+    </w:lvl>
+    <w:lvl w:ilvl="3" w:tplc="04100001" w:tentative="1">
+      <w:start w:val="1"/>
+      <w:numFmt w:val="bullet"/>
+      <w:lvlText w:val=""/>
+      <w:lvlJc w:val="left"/>
+      <w:pPr>
+        <w:ind w:left="2880" w:hanging="360"/>
+      </w:pPr>
+      <w:rPr>
+        <w:rFonts w:ascii="Symbol" w:hAnsi="Symbol" w:hint="default"/>
+      </w:rPr>
+    </w:lvl>
+    <w:lvl w:ilvl="4" w:tplc="04100003" w:tentative="1">
+      <w:start w:val="1"/>
+      <w:numFmt w:val="bullet"/>
+      <w:lvlText w:val="o"/>
+      <w:lvlJc w:val="left"/>
+      <w:pPr>
+        <w:ind w:left="3600" w:hanging="360"/>
+      </w:pPr>
+      <w:rPr>
+        <w:rFonts w:ascii="Courier New" w:hAnsi="Courier New" w:cs="Courier New" w:hint="default"/>
+      </w:rPr>
+    </w:lvl>
+    <w:lvl w:ilvl="5" w:tplc="04100005" w:tentative="1">
+      <w:start w:val="1"/>
+      <w:numFmt w:val="bullet"/>
+      <w:lvlText w:val=""/>
+      <w:lvlJc w:val="left"/>
+      <w:pPr>
+        <w:ind w:left="4320" w:hanging="360"/>
+      </w:pPr>
+      <w:rPr>
+        <w:rFonts w:ascii="Wingdings" w:hAnsi="Wingdings" w:hint="default"/>
+      </w:rPr>
+    </w:lvl>
+    <w:lvl w:ilvl="6" w:tplc="04100001" w:tentative="1">
+      <w:start w:val="1"/>
+      <w:numFmt w:val="bullet"/>
+      <w:lvlText w:val=""/>
+      <w:lvlJc w:val="left"/>
+      <w:pPr>
+        <w:ind w:left="5040" w:hanging="360"/>
+      </w:pPr>
+      <w:rPr>
+        <w:rFonts w:ascii="Symbol" w:hAnsi="Symbol" w:hint="default"/>
+      </w:rPr>
+    </w:lvl>
+    <w:lvl w:ilvl="7" w:tplc="04100003" w:tentative="1">
+      <w:start w:val="1"/>
+      <w:numFmt w:val="bullet"/>
+      <w:lvlText w:val="o"/>
+      <w:lvlJc w:val="left"/>
+      <w:pPr>
+        <w:ind w:left="5760" w:hanging="360"/>
+      </w:pPr>
+      <w:rPr>
+        <w:rFonts w:ascii="Courier New" w:hAnsi="Courier New" w:cs="Courier New" w:hint="default"/>
+      </w:rPr>
+    </w:lvl>
+    <w:lvl w:ilvl="8" w:tplc="04100005" w:tentative="1">
+      <w:start w:val="1"/>
+      <w:numFmt w:val="bullet"/>
+      <w:lvlText w:val=""/>
+      <w:lvlJc w:val="left"/>
+      <w:pPr>
+        <w:ind w:left="6480" w:hanging="360"/>
+      </w:pPr>
+      <w:rPr>
+        <w:rFonts w:ascii="Wingdings" w:hAnsi="Wingdings" w:hint="default"/>
+      </w:rPr>
+    </w:lvl>
+  </w:abstractNum>
   <w:num w:numId="1" w16cid:durableId="479736155">
     <w:abstractNumId w:val="3"/>
   </w:num>
@@ -4178,6 +4808,9 @@
   </w:num>
   <w:num w:numId="12" w16cid:durableId="1390495654">
     <w:abstractNumId w:val="9"/>
+  </w:num>
+  <w:num w:numId="13" w16cid:durableId="2129081396">
+    <w:abstractNumId w:val="12"/>
   </w:num>
 </w:numbering>
 </file>
@@ -5072,10 +5705,10 @@
     <w:autoRedefine/>
     <w:uiPriority w:val="30"/>
     <w:qFormat/>
-    <w:rsid w:val="000D6667"/>
+    <w:rsid w:val="00D93670"/>
     <w:pPr>
       <w:spacing w:after="360"/>
-      <w:ind w:left="862" w:right="862"/>
+      <w:ind w:right="862"/>
       <w:jc w:val="center"/>
     </w:pPr>
     <w:rPr>
@@ -5090,7 +5723,7 @@
     <w:basedOn w:val="Carpredefinitoparagrafo"/>
     <w:link w:val="Citazioneintensa"/>
     <w:uiPriority w:val="30"/>
-    <w:rsid w:val="000D6667"/>
+    <w:rsid w:val="00D93670"/>
     <w:rPr>
       <w:b/>
       <w:iCs/>
@@ -5282,6 +5915,25 @@
       <w:color w:val="0000FF"/>
       <w:u w:val="single"/>
     </w:rPr>
+  </w:style>
+  <w:style w:type="table" w:styleId="Grigliatabella">
+    <w:name w:val="Table Grid"/>
+    <w:basedOn w:val="Tabellanormale"/>
+    <w:uiPriority w:val="39"/>
+    <w:rsid w:val="006300B1"/>
+    <w:pPr>
+      <w:spacing w:after="0" w:line="240" w:lineRule="auto"/>
+    </w:pPr>
+    <w:tblPr>
+      <w:tblBorders>
+        <w:top w:val="single" w:sz="4" w:space="0" w:color="auto"/>
+        <w:left w:val="single" w:sz="4" w:space="0" w:color="auto"/>
+        <w:bottom w:val="single" w:sz="4" w:space="0" w:color="auto"/>
+        <w:right w:val="single" w:sz="4" w:space="0" w:color="auto"/>
+        <w:insideH w:val="single" w:sz="4" w:space="0" w:color="auto"/>
+        <w:insideV w:val="single" w:sz="4" w:space="0" w:color="auto"/>
+      </w:tblBorders>
+    </w:tblPr>
   </w:style>
 </w:styles>
 </file>

</xml_diff>

<commit_message>
Recommender system - General Section - Updated
</commit_message>
<xml_diff>
--- a/Documentazione/Tesi/Tesi.docx
+++ b/Documentazione/Tesi/Tesi.docx
@@ -425,7 +425,7 @@
           <w:noProof/>
         </w:rPr>
         <w:drawing>
-          <wp:inline distT="0" distB="0" distL="0" distR="0" wp14:anchorId="65F12931" wp14:editId="5F1D3706">
+          <wp:inline distT="0" distB="0" distL="0" distR="0" wp14:anchorId="65F12931" wp14:editId="3ED9D748">
             <wp:extent cx="6120130" cy="2792730"/>
             <wp:effectExtent l="0" t="0" r="0" b="7620"/>
             <wp:docPr id="1405128185" name="Immagine 1" descr="Immagine che contiene testo, schermata, software, numero&#10;&#10;Descrizione generata automaticamente"/>
@@ -510,7 +510,7 @@
         </w:rPr>
         <w:lastRenderedPageBreak/>
         <w:drawing>
-          <wp:inline distT="0" distB="0" distL="0" distR="0" wp14:anchorId="77CD2983" wp14:editId="46F5CF44">
+          <wp:inline distT="0" distB="0" distL="0" distR="0" wp14:anchorId="77CD2983" wp14:editId="231384C9">
             <wp:extent cx="6120130" cy="1670050"/>
             <wp:effectExtent l="0" t="0" r="0" b="6350"/>
             <wp:docPr id="1283717999" name="Immagine 2" descr="Immagine che contiene testo, schermata, software, Carattere&#10;&#10;Descrizione generata automaticamente"/>
@@ -655,7 +655,7 @@
           <w:noProof/>
         </w:rPr>
         <w:drawing>
-          <wp:inline distT="0" distB="0" distL="0" distR="0" wp14:anchorId="379AA455" wp14:editId="3339AEDB">
+          <wp:inline distT="0" distB="0" distL="0" distR="0" wp14:anchorId="379AA455" wp14:editId="6B291B91">
             <wp:extent cx="6120130" cy="2176780"/>
             <wp:effectExtent l="0" t="0" r="0" b="0"/>
             <wp:docPr id="1022715917" name="Immagine 3" descr="Immagine che contiene testo, numero, Carattere, schermata&#10;&#10;Descrizione generata automaticamente"/>
@@ -740,7 +740,7 @@
         </w:rPr>
         <w:lastRenderedPageBreak/>
         <w:drawing>
-          <wp:inline distT="0" distB="0" distL="0" distR="0" wp14:anchorId="0863A043" wp14:editId="735C33BC">
+          <wp:inline distT="0" distB="0" distL="0" distR="0" wp14:anchorId="0863A043" wp14:editId="74B1FC4D">
             <wp:extent cx="6120130" cy="2829560"/>
             <wp:effectExtent l="0" t="0" r="0" b="8890"/>
             <wp:docPr id="1309219462" name="Immagine 1" descr="Immagine che contiene testo, schermata, software, Pagina Web&#10;&#10;Descrizione generata automaticamente"/>
@@ -970,11 +970,150 @@
       <w:r>
         <w:t xml:space="preserve"> ogni card mostra i dettagli della copertura assicurativa.</w:t>
       </w:r>
-      <w:r>
-        <w:t xml:space="preserve"> La card relativa alla copertura assicurativa corrisponde all’immagine</w:t>
-      </w:r>
-    </w:p>
-    <w:p/>
+    </w:p>
+    <w:p>
+      <w:r>
+        <w:rPr>
+          <w:noProof/>
+        </w:rPr>
+        <w:drawing>
+          <wp:inline distT="0" distB="0" distL="0" distR="0" wp14:anchorId="7BA98B44" wp14:editId="64B8FD7D">
+            <wp:extent cx="6120130" cy="953770"/>
+            <wp:effectExtent l="0" t="0" r="0" b="0"/>
+            <wp:docPr id="1775140240" name="Immagine 4" descr="Immagine che contiene testo, Carattere, linea, schermata&#10;&#10;Descrizione generata automaticamente"/>
+            <wp:cNvGraphicFramePr>
+              <a:graphicFrameLocks xmlns:a="http://schemas.openxmlformats.org/drawingml/2006/main" noChangeAspect="1"/>
+            </wp:cNvGraphicFramePr>
+            <a:graphic xmlns:a="http://schemas.openxmlformats.org/drawingml/2006/main">
+              <a:graphicData uri="http://schemas.openxmlformats.org/drawingml/2006/picture">
+                <pic:pic xmlns:pic="http://schemas.openxmlformats.org/drawingml/2006/picture">
+                  <pic:nvPicPr>
+                    <pic:cNvPr id="1775140240" name="Immagine 4" descr="Immagine che contiene testo, Carattere, linea, schermata&#10;&#10;Descrizione generata automaticamente"/>
+                    <pic:cNvPicPr/>
+                  </pic:nvPicPr>
+                  <pic:blipFill>
+                    <a:blip r:embed="rId15">
+                      <a:extLst>
+                        <a:ext uri="{28A0092B-C50C-407E-A947-70E740481C1C}">
+                          <a14:useLocalDpi xmlns:a14="http://schemas.microsoft.com/office/drawing/2010/main" val="0"/>
+                        </a:ext>
+                      </a:extLst>
+                    </a:blip>
+                    <a:stretch>
+                      <a:fillRect/>
+                    </a:stretch>
+                  </pic:blipFill>
+                  <pic:spPr>
+                    <a:xfrm>
+                      <a:off x="0" y="0"/>
+                      <a:ext cx="6120130" cy="953770"/>
+                    </a:xfrm>
+                    <a:prstGeom prst="rect">
+                      <a:avLst/>
+                    </a:prstGeom>
+                  </pic:spPr>
+                </pic:pic>
+              </a:graphicData>
+            </a:graphic>
+          </wp:inline>
+        </w:drawing>
+      </w:r>
+    </w:p>
+    <w:p>
+      <w:pPr>
+        <w:pStyle w:val="Citazioneintensa"/>
+      </w:pPr>
+      <w:r>
+        <w:t>Card relative alle coperture assicurative</w:t>
+      </w:r>
+    </w:p>
+    <w:p>
+      <w:r>
+        <w:t>Nell’immagine vediamo due card relative a due coperture assicurative, le quali contengono rispettivamente le informazioni:</w:t>
+      </w:r>
+    </w:p>
+    <w:p>
+      <w:pPr>
+        <w:pStyle w:val="Paragrafoelenco"/>
+        <w:numPr>
+          <w:ilvl w:val="0"/>
+          <w:numId w:val="14"/>
+        </w:numPr>
+      </w:pPr>
+      <w:r>
+        <w:t>Icona del prodotto.</w:t>
+      </w:r>
+    </w:p>
+    <w:p>
+      <w:pPr>
+        <w:pStyle w:val="Paragrafoelenco"/>
+        <w:numPr>
+          <w:ilvl w:val="0"/>
+          <w:numId w:val="14"/>
+        </w:numPr>
+      </w:pPr>
+      <w:r>
+        <w:t>Nome del prodotto.</w:t>
+      </w:r>
+    </w:p>
+    <w:p>
+      <w:pPr>
+        <w:pStyle w:val="Paragrafoelenco"/>
+        <w:numPr>
+          <w:ilvl w:val="0"/>
+          <w:numId w:val="14"/>
+        </w:numPr>
+      </w:pPr>
+      <w:r>
+        <w:t>Categoria o linea di vendita del prodotto.</w:t>
+      </w:r>
+    </w:p>
+    <w:p>
+      <w:pPr>
+        <w:pStyle w:val="Paragrafoelenco"/>
+        <w:numPr>
+          <w:ilvl w:val="0"/>
+          <w:numId w:val="14"/>
+        </w:numPr>
+      </w:pPr>
+      <w:r>
+        <w:t>Per l’icona, il nome e la categoria del prodotto è stato utilizzato il colore definito per la categoria.</w:t>
+      </w:r>
+    </w:p>
+    <w:p>
+      <w:pPr>
+        <w:pStyle w:val="Paragrafoelenco"/>
+        <w:numPr>
+          <w:ilvl w:val="0"/>
+          <w:numId w:val="14"/>
+        </w:numPr>
+      </w:pPr>
+      <w:r>
+        <w:t>Descrizione breve del prodotto.</w:t>
+      </w:r>
+    </w:p>
+    <w:p>
+      <w:pPr>
+        <w:pStyle w:val="Paragrafoelenco"/>
+        <w:numPr>
+          <w:ilvl w:val="0"/>
+          <w:numId w:val="14"/>
+        </w:numPr>
+      </w:pPr>
+      <w:r>
+        <w:t xml:space="preserve">Spunta </w:t>
+      </w:r>
+      <w:r>
+        <w:rPr>
+          <w:i/>
+          <w:iCs/>
+        </w:rPr>
+        <w:t>(check)</w:t>
+      </w:r>
+      <w:r>
+        <w:t xml:space="preserve"> che permette di selezionare/deselezionare il prodotto.</w:t>
+      </w:r>
+    </w:p>
     <w:p>
       <w:r>
         <w:t>In fondo alla pagina è presente un pannello dove verranno visualizzat</w:t>
@@ -989,7 +1128,7 @@
           <w:noProof/>
         </w:rPr>
         <w:drawing>
-          <wp:inline distT="0" distB="0" distL="0" distR="0" wp14:anchorId="0B9DD07B" wp14:editId="0E65D2FF">
+          <wp:inline distT="0" distB="0" distL="0" distR="0" wp14:anchorId="0B9DD07B" wp14:editId="16090FDB">
             <wp:extent cx="6120130" cy="785495"/>
             <wp:effectExtent l="0" t="0" r="0" b="0"/>
             <wp:docPr id="1603795710" name="Immagine 1" descr="Immagine che contiene testo, schermata, Carattere, Marchio&#10;&#10;Descrizione generata automaticamente"/>
@@ -1004,7 +1143,7 @@
                     <pic:cNvPicPr/>
                   </pic:nvPicPr>
                   <pic:blipFill>
-                    <a:blip r:embed="rId15" cstate="print">
+                    <a:blip r:embed="rId16" cstate="print">
                       <a:extLst>
                         <a:ext uri="{28A0092B-C50C-407E-A947-70E740481C1C}">
                           <a14:useLocalDpi xmlns:a14="http://schemas.microsoft.com/office/drawing/2010/main" val="0"/>
@@ -1066,7 +1205,7 @@
     </w:p>
     <w:p>
       <w:r>
-        <w:t>I sistemi di raccomandazione</w:t>
+        <w:t>L’obbiettivo di un sistema di raccomandazione</w:t>
       </w:r>
       <w:r>
         <w:rPr>
@@ -1075,66 +1214,34 @@
         <w:endnoteReference w:id="1"/>
       </w:r>
       <w:r>
-        <w:t xml:space="preserve"> </w:t>
+        <w:t xml:space="preserve"> consiste nel generare suggerimenti significativi per l’utente del sistema che possano essere di suo interesse. </w:t>
       </w:r>
       <w:r>
         <w:rPr>
           <w:i/>
           <w:iCs/>
         </w:rPr>
-        <w:t>(recommender systems)</w:t>
-      </w:r>
-      <w:r>
-        <w:t xml:space="preserve"> sono strumenti software che forni</w:t>
-      </w:r>
-      <w:r>
-        <w:t>scono</w:t>
-      </w:r>
-      <w:r>
-        <w:t xml:space="preserve"> un </w:t>
-      </w:r>
-      <w:r>
-        <w:t>supporto</w:t>
-      </w:r>
-      <w:r>
-        <w:t xml:space="preserve"> riguardo la personalizzazione dell’offerta assicurativa </w:t>
-      </w:r>
-      <w:r>
-        <w:t>proposta ai clienti.</w:t>
-      </w:r>
-    </w:p>
-    <w:p>
-      <w:r>
-        <w:t xml:space="preserve">I sistemi di raccomandazione </w:t>
-      </w:r>
-      <w:r>
-        <w:t>hanno acquisito popolarità</w:t>
-      </w:r>
-      <w:r>
-        <w:t xml:space="preserve"> grazie </w:t>
-      </w:r>
-      <w:r>
-        <w:t>alla diffusione</w:t>
-      </w:r>
-      <w:r>
-        <w:t xml:space="preserve"> di piattaforme e-commerce </w:t>
+        <w:t>I libri suggeriti da Amazon oppure il film su Netflix, rappresentano un chiaro esempio del funzionamento di un sistema di raccomandazione</w:t>
+      </w:r>
+      <w:r>
+        <w:t xml:space="preserve">. L’architettura del sistema dipende dal dominio applicativo, dai dati disponibili e dalle modalità con le quali l’utente interagisce con l’applicativo. </w:t>
       </w:r>
       <w:r>
         <w:rPr>
           <w:i/>
           <w:iCs/>
         </w:rPr>
-        <w:t>(es. Amazon)</w:t>
-      </w:r>
-      <w:r>
-        <w:t xml:space="preserve"> e piattaforme di streaming on-line </w:t>
+        <w:t>Su Netflix dopo aver visto un film è possibile esprimere una valutazione di gradimento</w:t>
+      </w:r>
+      <w:r>
+        <w:t xml:space="preserve">. Le valutazioni che esprime l’utente vengono memorizzate all’interno di una matrice </w:t>
       </w:r>
       <w:r>
         <w:rPr>
           <w:i/>
           <w:iCs/>
         </w:rPr>
-        <w:t>(es. Netflix, PrimeVideo)</w:t>
+        <w:t>users-items</w:t>
       </w:r>
       <w:r>
         <w:t>.</w:t>
@@ -1142,106 +1249,14 @@
     </w:p>
     <w:p>
       <w:r>
-        <w:t xml:space="preserve">Sono presenti tre approcci principali </w:t>
-      </w:r>
-      <w:r>
-        <w:t>su di essi</w:t>
-      </w:r>
-      <w:r>
-        <w:t>:</w:t>
-      </w:r>
-    </w:p>
-    <w:p>
-      <w:pPr>
-        <w:pStyle w:val="Paragrafoelenco"/>
-        <w:numPr>
-          <w:ilvl w:val="0"/>
-          <w:numId w:val="9"/>
-        </w:numPr>
-      </w:pPr>
-      <w:r>
-        <w:t xml:space="preserve">Sistemi basati sul contenuto – </w:t>
-      </w:r>
-      <w:r>
-        <w:rPr>
-          <w:i/>
-          <w:iCs/>
-        </w:rPr>
-        <w:t xml:space="preserve">content based </w:t>
-      </w:r>
-      <w:r>
-        <w:rPr>
-          <w:i/>
-          <w:iCs/>
-        </w:rPr>
-        <w:t>methods</w:t>
-      </w:r>
-    </w:p>
-    <w:p>
-      <w:pPr>
-        <w:pStyle w:val="Paragrafoelenco"/>
-        <w:numPr>
-          <w:ilvl w:val="0"/>
-          <w:numId w:val="9"/>
-        </w:numPr>
-      </w:pPr>
-      <w:r>
-        <w:t xml:space="preserve">Sistemi collaborativi – </w:t>
-      </w:r>
-      <w:r>
-        <w:rPr>
-          <w:i/>
-          <w:iCs/>
-        </w:rPr>
-        <w:t>collaborative filtering methods</w:t>
-      </w:r>
-    </w:p>
-    <w:p>
-      <w:pPr>
-        <w:pStyle w:val="Paragrafoelenco"/>
-        <w:numPr>
-          <w:ilvl w:val="0"/>
-          <w:numId w:val="9"/>
-        </w:numPr>
-      </w:pPr>
-      <w:r>
-        <w:t>Sistemi ibridi</w:t>
-      </w:r>
-      <w:r>
-        <w:t xml:space="preserve"> </w:t>
-      </w:r>
-      <w:r>
-        <w:softHyphen/>
-        <w:t xml:space="preserve">– </w:t>
-      </w:r>
-      <w:r>
-        <w:softHyphen/>
-      </w:r>
-      <w:r>
-        <w:rPr>
-          <w:i/>
-          <w:iCs/>
-        </w:rPr>
-        <w:t xml:space="preserve">hybrid </w:t>
-      </w:r>
-      <w:r>
-        <w:rPr>
-          <w:i/>
-          <w:iCs/>
-        </w:rPr>
-        <w:t>methods</w:t>
-      </w:r>
-    </w:p>
-    <w:p>
-      <w:r>
         <w:rPr>
           <w:noProof/>
         </w:rPr>
         <w:drawing>
-          <wp:inline distT="0" distB="0" distL="0" distR="0" wp14:anchorId="0CDBE8F0" wp14:editId="349C1EF6">
-            <wp:extent cx="6120130" cy="2403475"/>
+          <wp:inline distT="0" distB="0" distL="0" distR="0" wp14:anchorId="3704556E" wp14:editId="629AE78A">
+            <wp:extent cx="6120130" cy="3850640"/>
             <wp:effectExtent l="0" t="0" r="0" b="0"/>
-            <wp:docPr id="25154562" name="Immagine 1" descr="Immagine che contiene testo, schermata, linea, Carattere&#10;&#10;Descrizione generata automaticamente"/>
+            <wp:docPr id="1017287549" name="Immagine 2" descr="Immagine che contiene numero, schermata, parole crociate, calendario&#10;&#10;Descrizione generata automaticamente"/>
             <wp:cNvGraphicFramePr>
               <a:graphicFrameLocks xmlns:a="http://schemas.openxmlformats.org/drawingml/2006/main" noChangeAspect="1"/>
             </wp:cNvGraphicFramePr>
@@ -1249,11 +1264,11 @@
               <a:graphicData uri="http://schemas.openxmlformats.org/drawingml/2006/picture">
                 <pic:pic xmlns:pic="http://schemas.openxmlformats.org/drawingml/2006/picture">
                   <pic:nvPicPr>
-                    <pic:cNvPr id="25154562" name="Immagine 1" descr="Immagine che contiene testo, schermata, linea, Carattere&#10;&#10;Descrizione generata automaticamente"/>
+                    <pic:cNvPr id="1017287549" name="Immagine 2" descr="Immagine che contiene numero, schermata, parole crociate, calendario&#10;&#10;Descrizione generata automaticamente"/>
                     <pic:cNvPicPr/>
                   </pic:nvPicPr>
                   <pic:blipFill>
-                    <a:blip r:embed="rId16">
+                    <a:blip r:embed="rId17">
                       <a:extLst>
                         <a:ext uri="{28A0092B-C50C-407E-A947-70E740481C1C}">
                           <a14:useLocalDpi xmlns:a14="http://schemas.microsoft.com/office/drawing/2010/main" val="0"/>
@@ -1267,7 +1282,222 @@
                   <pic:spPr>
                     <a:xfrm>
                       <a:off x="0" y="0"/>
-                      <a:ext cx="6120130" cy="2403475"/>
+                      <a:ext cx="6120130" cy="3850640"/>
+                    </a:xfrm>
+                    <a:prstGeom prst="rect">
+                      <a:avLst/>
+                    </a:prstGeom>
+                  </pic:spPr>
+                </pic:pic>
+              </a:graphicData>
+            </a:graphic>
+          </wp:inline>
+        </w:drawing>
+      </w:r>
+    </w:p>
+    <w:p>
+      <w:pPr>
+        <w:pStyle w:val="Citazioneintensa"/>
+      </w:pPr>
+      <w:r>
+        <w:t>Matrice Users-Items</w:t>
+      </w:r>
+    </w:p>
+    <w:p>
+      <w:pPr>
+        <w:rPr>
+          <w:vertAlign w:val="subscript"/>
+        </w:rPr>
+      </w:pPr>
+      <w:r>
+        <w:t xml:space="preserve">La matrice users-items rappresenta le preferenze degli utenti </w:t>
+      </w:r>
+      <w:r>
+        <w:rPr>
+          <w:i/>
+          <w:iCs/>
+        </w:rPr>
+        <w:t>(n in questo caso 5)</w:t>
+      </w:r>
+      <w:r>
+        <w:t xml:space="preserve"> per gli items del sistema </w:t>
+      </w:r>
+      <w:r>
+        <w:rPr>
+          <w:i/>
+          <w:iCs/>
+        </w:rPr>
+        <w:t>(m in questo caso 6)</w:t>
+      </w:r>
+      <w:r>
+        <w:t>.</w:t>
+      </w:r>
+      <w:r>
+        <w:t xml:space="preserve"> O</w:t>
+      </w:r>
+      <w:r>
+        <w:t xml:space="preserve">gni cella </w:t>
+      </w:r>
+      <w:r>
+        <w:rPr>
+          <w:b/>
+          <w:bCs/>
+        </w:rPr>
+        <w:t>r</w:t>
+      </w:r>
+      <w:r>
+        <w:rPr>
+          <w:b/>
+          <w:bCs/>
+          <w:vertAlign w:val="subscript"/>
+        </w:rPr>
+        <w:t>ij</w:t>
+      </w:r>
+      <w:r>
+        <w:t xml:space="preserve"> </w:t>
+      </w:r>
+      <w:r>
+        <w:rPr>
+          <w:i/>
+          <w:iCs/>
+        </w:rPr>
+        <w:t>con i  che va da 1 a 5 e j che va da 1 a 6</w:t>
+      </w:r>
+      <w:r>
+        <w:t xml:space="preserve"> indica la valutazione dell’utente </w:t>
+      </w:r>
+      <w:r>
+        <w:rPr>
+          <w:i/>
+          <w:iCs/>
+        </w:rPr>
+        <w:t>(i)</w:t>
+      </w:r>
+      <w:r>
+        <w:t xml:space="preserve"> per l’item </w:t>
+      </w:r>
+      <w:r>
+        <w:rPr>
+          <w:i/>
+          <w:iCs/>
+        </w:rPr>
+        <w:t>(j)</w:t>
+      </w:r>
+      <w:r>
+        <w:t>. La matrice users-items è una matrice sparsa, l’obbiettivo di un sistema di raccomandazione è calcolare la valutazione di un generico utente per gli items sui quali non ha espresso alcuna valutazione.</w:t>
+      </w:r>
+    </w:p>
+    <w:p>
+      <w:r>
+        <w:t>Ci sono diversi approcci ai sistemi di raccomandazione che si possono classificare in</w:t>
+      </w:r>
+      <w:r>
+        <w:t>:</w:t>
+      </w:r>
+    </w:p>
+    <w:p>
+      <w:pPr>
+        <w:pStyle w:val="Paragrafoelenco"/>
+        <w:numPr>
+          <w:ilvl w:val="0"/>
+          <w:numId w:val="9"/>
+        </w:numPr>
+      </w:pPr>
+      <w:r>
+        <w:t xml:space="preserve">Content based recommending: nei sistemi basati sul contenuto gli </w:t>
+      </w:r>
+      <w:r>
+        <w:rPr>
+          <w:i/>
+          <w:iCs/>
+        </w:rPr>
+        <w:t>items</w:t>
+      </w:r>
+      <w:r>
+        <w:t xml:space="preserve"> che vengono suggeriti all’utente hanno un contenuto simile rispetto a quelli che in passato l’utente ha dato una valutazione positiva oppure ha acquistato.</w:t>
+      </w:r>
+    </w:p>
+    <w:p>
+      <w:pPr>
+        <w:pStyle w:val="Paragrafoelenco"/>
+        <w:numPr>
+          <w:ilvl w:val="0"/>
+          <w:numId w:val="9"/>
+        </w:numPr>
+      </w:pPr>
+      <w:r>
+        <w:lastRenderedPageBreak/>
+        <w:t xml:space="preserve">Collaborative Filtering Methods: nei sistemi collaborativi gli </w:t>
+      </w:r>
+      <w:r>
+        <w:rPr>
+          <w:i/>
+          <w:iCs/>
+        </w:rPr>
+        <w:t>items</w:t>
+      </w:r>
+      <w:r>
+        <w:t xml:space="preserve"> suggeriti all’</w:t>
+      </w:r>
+      <w:r>
+        <w:rPr>
+          <w:i/>
+          <w:iCs/>
+        </w:rPr>
+        <w:t>utente</w:t>
+      </w:r>
+      <w:r>
+        <w:t xml:space="preserve"> sono basati sulle valutazioni complessive degli utenti. </w:t>
+      </w:r>
+    </w:p>
+    <w:p>
+      <w:pPr>
+        <w:pStyle w:val="Paragrafoelenco"/>
+        <w:numPr>
+          <w:ilvl w:val="0"/>
+          <w:numId w:val="9"/>
+        </w:numPr>
+      </w:pPr>
+      <w:r>
+        <w:t>Hybrid approaches: nei metodi ibridi vengono combinate le strategie viste sia per l’approccio basato sul contenuto che quelle basate sui sistemi collaborativi.</w:t>
+      </w:r>
+    </w:p>
+    <w:p>
+      <w:r>
+        <w:rPr>
+          <w:noProof/>
+        </w:rPr>
+        <w:drawing>
+          <wp:inline distT="0" distB="0" distL="0" distR="0" wp14:anchorId="681438B9" wp14:editId="01F4B1AF">
+            <wp:extent cx="6120130" cy="4303395"/>
+            <wp:effectExtent l="0" t="0" r="0" b="1905"/>
+            <wp:docPr id="2128761010" name="Immagine 3" descr="Immagine che contiene testo, schermata, linea, Carattere&#10;&#10;Descrizione generata automaticamente"/>
+            <wp:cNvGraphicFramePr>
+              <a:graphicFrameLocks xmlns:a="http://schemas.openxmlformats.org/drawingml/2006/main" noChangeAspect="1"/>
+            </wp:cNvGraphicFramePr>
+            <a:graphic xmlns:a="http://schemas.openxmlformats.org/drawingml/2006/main">
+              <a:graphicData uri="http://schemas.openxmlformats.org/drawingml/2006/picture">
+                <pic:pic xmlns:pic="http://schemas.openxmlformats.org/drawingml/2006/picture">
+                  <pic:nvPicPr>
+                    <pic:cNvPr id="2128761010" name="Immagine 3" descr="Immagine che contiene testo, schermata, linea, Carattere&#10;&#10;Descrizione generata automaticamente"/>
+                    <pic:cNvPicPr/>
+                  </pic:nvPicPr>
+                  <pic:blipFill>
+                    <a:blip r:embed="rId18">
+                      <a:extLst>
+                        <a:ext uri="{28A0092B-C50C-407E-A947-70E740481C1C}">
+                          <a14:useLocalDpi xmlns:a14="http://schemas.microsoft.com/office/drawing/2010/main" val="0"/>
+                        </a:ext>
+                      </a:extLst>
+                    </a:blip>
+                    <a:stretch>
+                      <a:fillRect/>
+                    </a:stretch>
+                  </pic:blipFill>
+                  <pic:spPr>
+                    <a:xfrm>
+                      <a:off x="0" y="0"/>
+                      <a:ext cx="6120130" cy="4303395"/>
                     </a:xfrm>
                     <a:prstGeom prst="rect">
                       <a:avLst/>
@@ -1597,7 +1827,7 @@
                     <pic:cNvPicPr/>
                   </pic:nvPicPr>
                   <pic:blipFill>
-                    <a:blip r:embed="rId17">
+                    <a:blip r:embed="rId19">
                       <a:extLst>
                         <a:ext uri="{28A0092B-C50C-407E-A947-70E740481C1C}">
                           <a14:useLocalDpi xmlns:a14="http://schemas.microsoft.com/office/drawing/2010/main" val="0"/>
@@ -1710,7 +1940,7 @@
                     <pic:cNvPicPr/>
                   </pic:nvPicPr>
                   <pic:blipFill>
-                    <a:blip r:embed="rId18">
+                    <a:blip r:embed="rId20">
                       <a:extLst>
                         <a:ext uri="{28A0092B-C50C-407E-A947-70E740481C1C}">
                           <a14:useLocalDpi xmlns:a14="http://schemas.microsoft.com/office/drawing/2010/main" val="0"/>
@@ -1794,7 +2024,7 @@
                     <pic:cNvPicPr/>
                   </pic:nvPicPr>
                   <pic:blipFill>
-                    <a:blip r:embed="rId19">
+                    <a:blip r:embed="rId21">
                       <a:extLst>
                         <a:ext uri="{28A0092B-C50C-407E-A947-70E740481C1C}">
                           <a14:useLocalDpi xmlns:a14="http://schemas.microsoft.com/office/drawing/2010/main" val="0"/>
@@ -2991,7 +3221,7 @@
       </w:r>
     </w:p>
     <w:sectPr>
-      <w:footerReference w:type="default" r:id="rId20"/>
+      <w:footerReference w:type="default" r:id="rId22"/>
       <w:endnotePr>
         <w:numFmt w:val="decimal"/>
       </w:endnotePr>
@@ -3039,7 +3269,20 @@
         <w:endnoteRef/>
       </w:r>
       <w:r>
-        <w:t xml:space="preserve"> Recommender System</w:t>
+        <w:t xml:space="preserve"> </w:t>
+      </w:r>
+      <w:r>
+        <w:rPr>
+          <w:b/>
+          <w:bCs/>
+        </w:rPr>
+        <w:t>Recommender Systems</w:t>
+      </w:r>
+      <w:r>
+        <w:t xml:space="preserve">, </w:t>
+      </w:r>
+      <w:r>
+        <w:t>Prem Melville and Vikas Sindhwani</w:t>
       </w:r>
     </w:p>
   </w:endnote>
@@ -3219,16 +3462,7 @@
         <w:t>A Recommendation System For Car Insurance</w:t>
       </w:r>
       <w:r>
-        <w:t xml:space="preserve">, </w:t>
-      </w:r>
-      <w:r>
-        <w:t>Laurent Lesage, Madalina Deaconu, Antoine Lejay, Jorge Augusto Meira,</w:t>
-      </w:r>
-      <w:r>
-        <w:t xml:space="preserve"> </w:t>
-      </w:r>
-      <w:r>
-        <w:t>Geoffrey Nichil, Radu State</w:t>
+        <w:t>, Laurent Lesage, Madalina Deaconu, Antoine Lejay, Jorge Augusto Meira, Geoffrey Nichil, Radu State</w:t>
       </w:r>
     </w:p>
   </w:endnote>
@@ -4773,6 +5007,119 @@
       </w:rPr>
     </w:lvl>
   </w:abstractNum>
+  <w:abstractNum w:abstractNumId="13" w15:restartNumberingAfterBreak="0">
+    <w:nsid w:val="77A558A5"/>
+    <w:multiLevelType w:val="hybridMultilevel"/>
+    <w:tmpl w:val="D3B0824C"/>
+    <w:lvl w:ilvl="0" w:tplc="04100005">
+      <w:start w:val="1"/>
+      <w:numFmt w:val="bullet"/>
+      <w:lvlText w:val=""/>
+      <w:lvlJc w:val="left"/>
+      <w:pPr>
+        <w:ind w:left="720" w:hanging="360"/>
+      </w:pPr>
+      <w:rPr>
+        <w:rFonts w:ascii="Wingdings" w:hAnsi="Wingdings" w:hint="default"/>
+      </w:rPr>
+    </w:lvl>
+    <w:lvl w:ilvl="1" w:tplc="04100003" w:tentative="1">
+      <w:start w:val="1"/>
+      <w:numFmt w:val="bullet"/>
+      <w:lvlText w:val="o"/>
+      <w:lvlJc w:val="left"/>
+      <w:pPr>
+        <w:ind w:left="1440" w:hanging="360"/>
+      </w:pPr>
+      <w:rPr>
+        <w:rFonts w:ascii="Courier New" w:hAnsi="Courier New" w:cs="Courier New" w:hint="default"/>
+      </w:rPr>
+    </w:lvl>
+    <w:lvl w:ilvl="2" w:tplc="04100005" w:tentative="1">
+      <w:start w:val="1"/>
+      <w:numFmt w:val="bullet"/>
+      <w:lvlText w:val=""/>
+      <w:lvlJc w:val="left"/>
+      <w:pPr>
+        <w:ind w:left="2160" w:hanging="360"/>
+      </w:pPr>
+      <w:rPr>
+        <w:rFonts w:ascii="Wingdings" w:hAnsi="Wingdings" w:hint="default"/>
+      </w:rPr>
+    </w:lvl>
+    <w:lvl w:ilvl="3" w:tplc="04100001" w:tentative="1">
+      <w:start w:val="1"/>
+      <w:numFmt w:val="bullet"/>
+      <w:lvlText w:val=""/>
+      <w:lvlJc w:val="left"/>
+      <w:pPr>
+        <w:ind w:left="2880" w:hanging="360"/>
+      </w:pPr>
+      <w:rPr>
+        <w:rFonts w:ascii="Symbol" w:hAnsi="Symbol" w:hint="default"/>
+      </w:rPr>
+    </w:lvl>
+    <w:lvl w:ilvl="4" w:tplc="04100003" w:tentative="1">
+      <w:start w:val="1"/>
+      <w:numFmt w:val="bullet"/>
+      <w:lvlText w:val="o"/>
+      <w:lvlJc w:val="left"/>
+      <w:pPr>
+        <w:ind w:left="3600" w:hanging="360"/>
+      </w:pPr>
+      <w:rPr>
+        <w:rFonts w:ascii="Courier New" w:hAnsi="Courier New" w:cs="Courier New" w:hint="default"/>
+      </w:rPr>
+    </w:lvl>
+    <w:lvl w:ilvl="5" w:tplc="04100005" w:tentative="1">
+      <w:start w:val="1"/>
+      <w:numFmt w:val="bullet"/>
+      <w:lvlText w:val=""/>
+      <w:lvlJc w:val="left"/>
+      <w:pPr>
+        <w:ind w:left="4320" w:hanging="360"/>
+      </w:pPr>
+      <w:rPr>
+        <w:rFonts w:ascii="Wingdings" w:hAnsi="Wingdings" w:hint="default"/>
+      </w:rPr>
+    </w:lvl>
+    <w:lvl w:ilvl="6" w:tplc="04100001" w:tentative="1">
+      <w:start w:val="1"/>
+      <w:numFmt w:val="bullet"/>
+      <w:lvlText w:val=""/>
+      <w:lvlJc w:val="left"/>
+      <w:pPr>
+        <w:ind w:left="5040" w:hanging="360"/>
+      </w:pPr>
+      <w:rPr>
+        <w:rFonts w:ascii="Symbol" w:hAnsi="Symbol" w:hint="default"/>
+      </w:rPr>
+    </w:lvl>
+    <w:lvl w:ilvl="7" w:tplc="04100003" w:tentative="1">
+      <w:start w:val="1"/>
+      <w:numFmt w:val="bullet"/>
+      <w:lvlText w:val="o"/>
+      <w:lvlJc w:val="left"/>
+      <w:pPr>
+        <w:ind w:left="5760" w:hanging="360"/>
+      </w:pPr>
+      <w:rPr>
+        <w:rFonts w:ascii="Courier New" w:hAnsi="Courier New" w:cs="Courier New" w:hint="default"/>
+      </w:rPr>
+    </w:lvl>
+    <w:lvl w:ilvl="8" w:tplc="04100005" w:tentative="1">
+      <w:start w:val="1"/>
+      <w:numFmt w:val="bullet"/>
+      <w:lvlText w:val=""/>
+      <w:lvlJc w:val="left"/>
+      <w:pPr>
+        <w:ind w:left="6480" w:hanging="360"/>
+      </w:pPr>
+      <w:rPr>
+        <w:rFonts w:ascii="Wingdings" w:hAnsi="Wingdings" w:hint="default"/>
+      </w:rPr>
+    </w:lvl>
+  </w:abstractNum>
   <w:num w:numId="1" w16cid:durableId="479736155">
     <w:abstractNumId w:val="3"/>
   </w:num>
@@ -4811,6 +5158,9 @@
   </w:num>
   <w:num w:numId="13" w16cid:durableId="2129081396">
     <w:abstractNumId w:val="12"/>
+  </w:num>
+  <w:num w:numId="14" w16cid:durableId="1822962694">
+    <w:abstractNumId w:val="13"/>
   </w:num>
 </w:numbering>
 </file>

</xml_diff>

<commit_message>
Test Training First Model
</commit_message>
<xml_diff>
--- a/Documentazione/Tesi/Tesi.docx
+++ b/Documentazione/Tesi/Tesi.docx
@@ -425,7 +425,7 @@
           <w:noProof/>
         </w:rPr>
         <w:drawing>
-          <wp:inline distT="0" distB="0" distL="0" distR="0" wp14:anchorId="65F12931" wp14:editId="346BCB25">
+          <wp:inline distT="0" distB="0" distL="0" distR="0" wp14:anchorId="65F12931" wp14:editId="22FD2198">
             <wp:extent cx="6120130" cy="2792730"/>
             <wp:effectExtent l="0" t="0" r="0" b="7620"/>
             <wp:docPr id="1405128185" name="Immagine 1" descr="Immagine che contiene testo, schermata, software, numero&#10;&#10;Descrizione generata automaticamente"/>
@@ -510,7 +510,7 @@
         </w:rPr>
         <w:lastRenderedPageBreak/>
         <w:drawing>
-          <wp:inline distT="0" distB="0" distL="0" distR="0" wp14:anchorId="77CD2983" wp14:editId="563B1A46">
+          <wp:inline distT="0" distB="0" distL="0" distR="0" wp14:anchorId="77CD2983" wp14:editId="344A571F">
             <wp:extent cx="6120130" cy="1670050"/>
             <wp:effectExtent l="0" t="0" r="0" b="6350"/>
             <wp:docPr id="1283717999" name="Immagine 2" descr="Immagine che contiene testo, schermata, software, Carattere&#10;&#10;Descrizione generata automaticamente"/>
@@ -655,7 +655,7 @@
           <w:noProof/>
         </w:rPr>
         <w:drawing>
-          <wp:inline distT="0" distB="0" distL="0" distR="0" wp14:anchorId="379AA455" wp14:editId="17669A53">
+          <wp:inline distT="0" distB="0" distL="0" distR="0" wp14:anchorId="379AA455" wp14:editId="6685C102">
             <wp:extent cx="6120130" cy="2176780"/>
             <wp:effectExtent l="0" t="0" r="0" b="0"/>
             <wp:docPr id="1022715917" name="Immagine 3" descr="Immagine che contiene testo, numero, Carattere, schermata&#10;&#10;Descrizione generata automaticamente"/>
@@ -740,7 +740,7 @@
         </w:rPr>
         <w:lastRenderedPageBreak/>
         <w:drawing>
-          <wp:inline distT="0" distB="0" distL="0" distR="0" wp14:anchorId="0863A043" wp14:editId="072E5459">
+          <wp:inline distT="0" distB="0" distL="0" distR="0" wp14:anchorId="0863A043" wp14:editId="0AAE948E">
             <wp:extent cx="6120130" cy="2829560"/>
             <wp:effectExtent l="0" t="0" r="0" b="8890"/>
             <wp:docPr id="1309219462" name="Immagine 1" descr="Immagine che contiene testo, schermata, software, Pagina Web&#10;&#10;Descrizione generata automaticamente"/>
@@ -1131,7 +1131,7 @@
           <w:noProof/>
         </w:rPr>
         <w:drawing>
-          <wp:inline distT="0" distB="0" distL="0" distR="0" wp14:anchorId="0B9DD07B" wp14:editId="4A645C1B">
+          <wp:inline distT="0" distB="0" distL="0" distR="0" wp14:anchorId="0B9DD07B" wp14:editId="77E0EB44">
             <wp:extent cx="6120130" cy="785495"/>
             <wp:effectExtent l="0" t="0" r="0" b="0"/>
             <wp:docPr id="1603795710" name="Immagine 1" descr="Immagine che contiene testo, schermata, Carattere, Marchio&#10;&#10;Descrizione generata automaticamente"/>
@@ -1544,34 +1544,11 @@
       </w:r>
     </w:p>
     <w:p>
-      <w:pPr>
-        <w:rPr>
-          <w:highlight w:val="yellow"/>
-        </w:rPr>
-      </w:pPr>
-      <w:r>
-        <w:rPr>
-          <w:highlight w:val="yellow"/>
-        </w:rPr>
-        <w:t xml:space="preserve">In ambito assicurativo la base di conoscenza che </w:t>
-      </w:r>
-      <w:r>
-        <w:rPr>
-          <w:highlight w:val="yellow"/>
-        </w:rPr>
-        <w:t>si può creare</w:t>
-      </w:r>
-      <w:r>
-        <w:rPr>
-          <w:highlight w:val="yellow"/>
-        </w:rPr>
-        <w:t xml:space="preserve"> potrebbe essere costituita </w:t>
-      </w:r>
-      <w:r>
-        <w:rPr>
-          <w:highlight w:val="yellow"/>
-        </w:rPr>
-        <w:t>da:</w:t>
+      <w:r>
+        <w:t>Un</w:t>
+      </w:r>
+      <w:r>
+        <w:t xml:space="preserve"> esempio di base di conoscenza potrebbe essere definito:</w:t>
       </w:r>
     </w:p>
     <w:p>
@@ -1579,17 +1556,76 @@
         <w:pStyle w:val="Paragrafoelenco"/>
         <w:numPr>
           <w:ilvl w:val="0"/>
-          <w:numId w:val="11"/>
+          <w:numId w:val="29"/>
         </w:numPr>
-        <w:rPr>
-          <w:highlight w:val="yellow"/>
-        </w:rPr>
-      </w:pPr>
-      <w:r>
-        <w:rPr>
-          <w:highlight w:val="yellow"/>
-        </w:rPr>
-        <w:t>Nome polizza</w:t>
+      </w:pPr>
+      <w:r>
+        <w:t>Base di conoscenza videoteca</w:t>
+      </w:r>
+    </w:p>
+    <w:p>
+      <w:pPr>
+        <w:pStyle w:val="Paragrafoelenco"/>
+        <w:numPr>
+          <w:ilvl w:val="1"/>
+          <w:numId w:val="29"/>
+        </w:numPr>
+      </w:pPr>
+      <w:r>
+        <w:t>Titolo film</w:t>
+      </w:r>
+    </w:p>
+    <w:p>
+      <w:pPr>
+        <w:pStyle w:val="Paragrafoelenco"/>
+        <w:numPr>
+          <w:ilvl w:val="1"/>
+          <w:numId w:val="29"/>
+        </w:numPr>
+      </w:pPr>
+      <w:r>
+        <w:t>Descrizione trama</w:t>
+      </w:r>
+    </w:p>
+    <w:p>
+      <w:pPr>
+        <w:pStyle w:val="Paragrafoelenco"/>
+        <w:numPr>
+          <w:ilvl w:val="1"/>
+          <w:numId w:val="29"/>
+        </w:numPr>
+      </w:pPr>
+      <w:r>
+        <w:t>Cast</w:t>
+      </w:r>
+    </w:p>
+    <w:p>
+      <w:pPr>
+        <w:pStyle w:val="Paragrafoelenco"/>
+        <w:numPr>
+          <w:ilvl w:val="1"/>
+          <w:numId w:val="29"/>
+        </w:numPr>
+      </w:pPr>
+      <w:r>
+        <w:t>Regista</w:t>
+      </w:r>
+    </w:p>
+    <w:p>
+      <w:pPr>
+        <w:pStyle w:val="Paragrafoelenco"/>
+        <w:numPr>
+          <w:ilvl w:val="1"/>
+          <w:numId w:val="29"/>
+        </w:numPr>
+      </w:pPr>
+      <w:r>
+        <w:t>Genere</w:t>
+      </w:r>
+    </w:p>
+    <w:p>
+      <w:r>
+        <w:t>I campi proposto sono un sotto insieme, ogni campo a sua volta può essere collegato ad altre basi di conoscenza. Il genere potrebbe essere descritto:</w:t>
       </w:r>
     </w:p>
     <w:p>
@@ -1597,117 +1633,81 @@
         <w:pStyle w:val="Paragrafoelenco"/>
         <w:numPr>
           <w:ilvl w:val="0"/>
-          <w:numId w:val="11"/>
+          <w:numId w:val="29"/>
         </w:numPr>
-        <w:rPr>
-          <w:highlight w:val="yellow"/>
-        </w:rPr>
-      </w:pPr>
-      <w:r>
-        <w:rPr>
-          <w:highlight w:val="yellow"/>
-        </w:rPr>
-        <w:t>Categoria polizza</w:t>
+      </w:pPr>
+      <w:r>
+        <w:t>Base di conoscenza genere</w:t>
       </w:r>
     </w:p>
     <w:p>
       <w:pPr>
         <w:pStyle w:val="Paragrafoelenco"/>
         <w:numPr>
-          <w:ilvl w:val="0"/>
-          <w:numId w:val="11"/>
+          <w:ilvl w:val="1"/>
+          <w:numId w:val="29"/>
         </w:numPr>
-        <w:rPr>
-          <w:highlight w:val="yellow"/>
-        </w:rPr>
-      </w:pPr>
-      <w:r>
-        <w:rPr>
-          <w:highlight w:val="yellow"/>
-        </w:rPr>
-        <w:t>Tipologia bene assicurato</w:t>
+      </w:pPr>
+      <w:r>
+        <w:t>Titolo genere</w:t>
       </w:r>
     </w:p>
     <w:p>
       <w:pPr>
         <w:pStyle w:val="Paragrafoelenco"/>
         <w:numPr>
-          <w:ilvl w:val="0"/>
-          <w:numId w:val="11"/>
+          <w:ilvl w:val="1"/>
+          <w:numId w:val="29"/>
         </w:numPr>
-        <w:rPr>
-          <w:highlight w:val="yellow"/>
-        </w:rPr>
-      </w:pPr>
-      <w:r>
-        <w:rPr>
-          <w:highlight w:val="yellow"/>
-        </w:rPr>
-        <w:t>Durata minima polizza</w:t>
+      </w:pPr>
+      <w:r>
+        <w:t>Descrizione genere</w:t>
       </w:r>
     </w:p>
     <w:p>
       <w:pPr>
         <w:pStyle w:val="Paragrafoelenco"/>
         <w:numPr>
-          <w:ilvl w:val="0"/>
-          <w:numId w:val="11"/>
+          <w:ilvl w:val="1"/>
+          <w:numId w:val="29"/>
         </w:numPr>
-        <w:rPr>
-          <w:highlight w:val="yellow"/>
-        </w:rPr>
-      </w:pPr>
-      <w:r>
-        <w:rPr>
-          <w:highlight w:val="yellow"/>
-        </w:rPr>
-        <w:t>Durata massima polizza</w:t>
+      </w:pPr>
+      <w:r>
+        <w:t>Generi collegati</w:t>
       </w:r>
     </w:p>
     <w:p>
       <w:pPr>
         <w:pStyle w:val="Paragrafoelenco"/>
         <w:numPr>
-          <w:ilvl w:val="0"/>
-          <w:numId w:val="11"/>
+          <w:ilvl w:val="1"/>
+          <w:numId w:val="29"/>
         </w:numPr>
-        <w:rPr>
-          <w:highlight w:val="yellow"/>
-        </w:rPr>
-      </w:pPr>
-      <w:r>
-        <w:rPr>
-          <w:highlight w:val="yellow"/>
-        </w:rPr>
-        <w:t>Garanzie</w:t>
+      </w:pPr>
+      <w:r>
+        <w:t>Registi che seguono il genere</w:t>
       </w:r>
     </w:p>
     <w:p>
       <w:pPr>
         <w:pStyle w:val="Paragrafoelenco"/>
         <w:numPr>
-          <w:ilvl w:val="0"/>
-          <w:numId w:val="11"/>
+          <w:ilvl w:val="1"/>
+          <w:numId w:val="29"/>
         </w:numPr>
-        <w:rPr>
-          <w:highlight w:val="yellow"/>
-        </w:rPr>
-      </w:pPr>
-      <w:r>
-        <w:rPr>
-          <w:highlight w:val="yellow"/>
-        </w:rPr>
-        <w:t>Descrizione polizza</w:t>
-      </w:r>
-      <w:r>
-        <w:rPr>
-          <w:highlight w:val="yellow"/>
-        </w:rPr>
-        <w:t xml:space="preserve"> </w:t>
-      </w:r>
-    </w:p>
-    <w:p>
-      <w:r>
+      </w:pPr>
+      <w:r>
+        <w:t>Film del genere</w:t>
+      </w:r>
+    </w:p>
+    <w:p>
+      <w:r>
+        <w:t>La base di conoscenza creata è un grafo, dove i nodi rappresentano le entità ed le associazioni rappresentano la relazione che intercorre tra le entità collegate.</w:t>
+      </w:r>
+    </w:p>
+    <w:p>
+      <w:r>
+        <w:lastRenderedPageBreak/>
         <w:t>Dopo aver creato e popolato la base di conoscenza bisogna misurare la similarità tra gli elementi; essa viene calcolata utilizzando il</w:t>
       </w:r>
       <w:r>
@@ -1937,7 +1937,6 @@
     </w:p>
     <w:p>
       <w:r>
-        <w:lastRenderedPageBreak/>
         <w:t>L’</w:t>
       </w:r>
       <w:r>
@@ -2257,6 +2256,7 @@
         <w:pStyle w:val="Titolo7"/>
       </w:pPr>
       <w:r>
+        <w:lastRenderedPageBreak/>
         <w:t>Sistemi collaborativi</w:t>
       </w:r>
     </w:p>
@@ -2346,12 +2346,11 @@
         <w:rPr>
           <w:noProof/>
         </w:rPr>
-        <w:lastRenderedPageBreak/>
         <w:drawing>
-          <wp:inline distT="0" distB="0" distL="0" distR="0" wp14:anchorId="4DEAAC70" wp14:editId="199FA821">
-            <wp:extent cx="5343525" cy="3290170"/>
-            <wp:effectExtent l="0" t="0" r="0" b="5715"/>
-            <wp:docPr id="1720561223" name="Immagine 6" descr="Immagine che contiene testo, schermata, linea, Carattere&#10;&#10;Descrizione generata automaticamente"/>
+          <wp:inline distT="0" distB="0" distL="0" distR="0" wp14:anchorId="17E37EF2" wp14:editId="62B293E7">
+            <wp:extent cx="5343525" cy="3914775"/>
+            <wp:effectExtent l="0" t="0" r="9525" b="9525"/>
+            <wp:docPr id="1135968846" name="Immagine 1" descr="Immagine che contiene testo, schermata, linea, Carattere&#10;&#10;Descrizione generata automaticamente"/>
             <wp:cNvGraphicFramePr>
               <a:graphicFrameLocks xmlns:a="http://schemas.openxmlformats.org/drawingml/2006/main" noChangeAspect="1"/>
             </wp:cNvGraphicFramePr>
@@ -2359,7 +2358,7 @@
               <a:graphicData uri="http://schemas.openxmlformats.org/drawingml/2006/picture">
                 <pic:pic xmlns:pic="http://schemas.openxmlformats.org/drawingml/2006/picture">
                   <pic:nvPicPr>
-                    <pic:cNvPr id="1720561223" name="Immagine 6" descr="Immagine che contiene testo, schermata, linea, Carattere&#10;&#10;Descrizione generata automaticamente"/>
+                    <pic:cNvPr id="1135968846" name="Immagine 1" descr="Immagine che contiene testo, schermata, linea, Carattere&#10;&#10;Descrizione generata automaticamente"/>
                     <pic:cNvPicPr/>
                   </pic:nvPicPr>
                   <pic:blipFill>
@@ -2377,7 +2376,7 @@
                   <pic:spPr>
                     <a:xfrm>
                       <a:off x="0" y="0"/>
-                      <a:ext cx="5355073" cy="3297281"/>
+                      <a:ext cx="5343525" cy="3914775"/>
                     </a:xfrm>
                     <a:prstGeom prst="rect">
                       <a:avLst/>
@@ -2512,6 +2511,7 @@
     </w:p>
     <w:p>
       <w:r>
+        <w:lastRenderedPageBreak/>
         <w:t xml:space="preserve">Per quanto riguarda il passaggio (1), si definisce </w:t>
       </w:r>
       <w:r>
@@ -2669,7 +2669,6 @@
         <w:rPr>
           <w:rFonts w:ascii="Times New Roman" w:hAnsi="Times New Roman" w:cs="Times New Roman"/>
         </w:rPr>
-        <w:lastRenderedPageBreak/>
         <w:t>I</w:t>
       </w:r>
       <w:r>
@@ -3023,7 +3022,11 @@
         <w:t>collaborativo item-to-item</w:t>
       </w:r>
       <w:r>
-        <w:t>, in questo approccio vengono accoppiati gli item simili tra loro partendo dagli item valutati dall’utente</w:t>
+        <w:t xml:space="preserve">, in questo approccio vengono accoppiati gli item simili tra loro partendo dagli item </w:t>
+      </w:r>
+      <w:r>
+        <w:lastRenderedPageBreak/>
+        <w:t>valutati dall’utente</w:t>
       </w:r>
       <w:r>
         <w:t>. Seguendo questo approccio il coefficiente di correlazione di Pearson viene modificato ottenendo:</w:t>
@@ -3263,7 +3266,6 @@
     </w:p>
     <w:p>
       <w:r>
-        <w:lastRenderedPageBreak/>
         <w:t xml:space="preserve">La predizione della valutazione sull’item </w:t>
       </w:r>
       <w:r>
@@ -3445,6 +3447,7 @@
     </w:p>
     <w:p>
       <w:r>
+        <w:lastRenderedPageBreak/>
         <w:t xml:space="preserve">Nella fattorizzazione delle matrici sono presenti un’ampia serie di tecniche utilizzate con successo che prevedono la rappresentazione </w:t>
       </w:r>
       <w:r>
@@ -3746,7 +3749,6 @@
     </w:p>
     <w:p>
       <w:r>
-        <w:lastRenderedPageBreak/>
         <w:t xml:space="preserve">Gli elementi presenti nella </w:t>
       </w:r>
       <w:r>
@@ -4322,7 +4324,6 @@
         <w:t xml:space="preserve"> triplete singolari maggiori di R.</w:t>
       </w:r>
     </w:p>
-    <w:p/>
     <w:p>
       <w:pPr>
         <w:pStyle w:val="Titolo7"/>
@@ -4334,6 +4335,46 @@
     <w:p>
       <w:r>
         <w:t>I sistemi ibridi utilizzano tecniche che appartengono sia ai sistemi collaborativi che ai sistemi basati sul contenuto e calcolano le raccomandazioni usando entrambi gli approcci.</w:t>
+      </w:r>
+      <w:r>
+        <w:t xml:space="preserve"> Le implementazioni dei sistemi ibridi prevedono il calcolo delle predizioni sia con l’approccio basato sul contenuto che utilizzando l’approccio collaborativo separatamente e poi successivamente vengono combinate le previsioni ottenute da entrambi gli approcci.</w:t>
+      </w:r>
+    </w:p>
+    <w:p>
+      <w:pPr>
+        <w:pStyle w:val="Titolo7"/>
+      </w:pPr>
+      <w:r>
+        <w:lastRenderedPageBreak/>
+        <w:t>Valutazione di un sistema</w:t>
+      </w:r>
+    </w:p>
+    <w:p>
+      <w:r>
+        <w:t>Per valutare un sistema di apprendimento automatico, vengono utilizzate delle metriche di valutazione</w:t>
+      </w:r>
+      <w:r>
+        <w:t xml:space="preserve">, le metriche principalmente utilizzate sui sistemi di raccomandazione sono il </w:t>
+      </w:r>
+      <w:r>
+        <w:rPr>
+          <w:i/>
+          <w:iCs/>
+        </w:rPr>
+        <w:t>supporto</w:t>
+      </w:r>
+      <w:r>
+        <w:t xml:space="preserve"> e la </w:t>
+      </w:r>
+      <w:r>
+        <w:rPr>
+          <w:i/>
+          <w:iCs/>
+        </w:rPr>
+        <w:t>confidenza</w:t>
+      </w:r>
+      <w:r>
+        <w:t>.</w:t>
       </w:r>
     </w:p>
     <w:p>
@@ -4500,15 +4541,7 @@
           <w:i/>
           <w:iCs/>
         </w:rPr>
-        <w:t xml:space="preserve">es. bonus per le assicurazioni auto se non sono stati commessi sinistri negli </w:t>
-      </w:r>
-      <w:r>
-        <w:rPr>
-          <w:i/>
-          <w:iCs/>
-        </w:rPr>
-        <w:lastRenderedPageBreak/>
-        <w:t>ultimi anni, bonus se si sta assicurando la prima casa, limite d’età per le assicurazioni sulla salute, limiti legati a patologie per le assicurazioni sulla salute.</w:t>
+        <w:t>es. bonus per le assicurazioni auto se non sono stati commessi sinistri negli ultimi anni, bonus se si sta assicurando la prima casa, limite d’età per le assicurazioni sulla salute, limiti legati a patologie per le assicurazioni sulla salute.</w:t>
       </w:r>
     </w:p>
     <w:sectPr>
@@ -4754,22 +4787,7 @@
         <w:endnoteRef/>
       </w:r>
       <w:r>
-        <w:t xml:space="preserve"> </w:t>
-      </w:r>
-      <w:r>
-        <w:t>Daniel Billsus and Michael J. Pazzani. Learning collaborative information</w:t>
-      </w:r>
-      <w:r>
-        <w:t xml:space="preserve"> </w:t>
-      </w:r>
-      <w:r>
-        <w:t>filters. In Proceedings of the Fifteenth International Conference on Machine</w:t>
-      </w:r>
-      <w:r>
-        <w:t xml:space="preserve"> </w:t>
-      </w:r>
-      <w:r>
-        <w:t>Learning (ICML-98), pages 46–54, Madison, WI, 1998. Morgan Kaufmann</w:t>
+        <w:t xml:space="preserve"> Daniel Billsus and Michael J. Pazzani. Learning collaborative information filters. In Proceedings of the Fifteenth International Conference on Machine Learning (ICML-98), pages 46–54, Madison, WI, 1998. Morgan Kaufmann</w:t>
       </w:r>
     </w:p>
   </w:endnote>
@@ -7205,6 +7223,119 @@
     </w:lvl>
   </w:abstractNum>
   <w:abstractNum w:abstractNumId="20" w15:restartNumberingAfterBreak="0">
+    <w:nsid w:val="5CC41149"/>
+    <w:multiLevelType w:val="hybridMultilevel"/>
+    <w:tmpl w:val="DC543E52"/>
+    <w:lvl w:ilvl="0" w:tplc="04100005">
+      <w:start w:val="1"/>
+      <w:numFmt w:val="bullet"/>
+      <w:lvlText w:val=""/>
+      <w:lvlJc w:val="left"/>
+      <w:pPr>
+        <w:ind w:left="720" w:hanging="360"/>
+      </w:pPr>
+      <w:rPr>
+        <w:rFonts w:ascii="Wingdings" w:hAnsi="Wingdings" w:hint="default"/>
+      </w:rPr>
+    </w:lvl>
+    <w:lvl w:ilvl="1" w:tplc="0410000D">
+      <w:start w:val="1"/>
+      <w:numFmt w:val="bullet"/>
+      <w:lvlText w:val=""/>
+      <w:lvlJc w:val="left"/>
+      <w:pPr>
+        <w:ind w:left="1440" w:hanging="360"/>
+      </w:pPr>
+      <w:rPr>
+        <w:rFonts w:ascii="Wingdings" w:hAnsi="Wingdings" w:hint="default"/>
+      </w:rPr>
+    </w:lvl>
+    <w:lvl w:ilvl="2" w:tplc="04100005" w:tentative="1">
+      <w:start w:val="1"/>
+      <w:numFmt w:val="bullet"/>
+      <w:lvlText w:val=""/>
+      <w:lvlJc w:val="left"/>
+      <w:pPr>
+        <w:ind w:left="2160" w:hanging="360"/>
+      </w:pPr>
+      <w:rPr>
+        <w:rFonts w:ascii="Wingdings" w:hAnsi="Wingdings" w:hint="default"/>
+      </w:rPr>
+    </w:lvl>
+    <w:lvl w:ilvl="3" w:tplc="04100001" w:tentative="1">
+      <w:start w:val="1"/>
+      <w:numFmt w:val="bullet"/>
+      <w:lvlText w:val=""/>
+      <w:lvlJc w:val="left"/>
+      <w:pPr>
+        <w:ind w:left="2880" w:hanging="360"/>
+      </w:pPr>
+      <w:rPr>
+        <w:rFonts w:ascii="Symbol" w:hAnsi="Symbol" w:hint="default"/>
+      </w:rPr>
+    </w:lvl>
+    <w:lvl w:ilvl="4" w:tplc="04100003" w:tentative="1">
+      <w:start w:val="1"/>
+      <w:numFmt w:val="bullet"/>
+      <w:lvlText w:val="o"/>
+      <w:lvlJc w:val="left"/>
+      <w:pPr>
+        <w:ind w:left="3600" w:hanging="360"/>
+      </w:pPr>
+      <w:rPr>
+        <w:rFonts w:ascii="Courier New" w:hAnsi="Courier New" w:cs="Courier New" w:hint="default"/>
+      </w:rPr>
+    </w:lvl>
+    <w:lvl w:ilvl="5" w:tplc="04100005" w:tentative="1">
+      <w:start w:val="1"/>
+      <w:numFmt w:val="bullet"/>
+      <w:lvlText w:val=""/>
+      <w:lvlJc w:val="left"/>
+      <w:pPr>
+        <w:ind w:left="4320" w:hanging="360"/>
+      </w:pPr>
+      <w:rPr>
+        <w:rFonts w:ascii="Wingdings" w:hAnsi="Wingdings" w:hint="default"/>
+      </w:rPr>
+    </w:lvl>
+    <w:lvl w:ilvl="6" w:tplc="04100001" w:tentative="1">
+      <w:start w:val="1"/>
+      <w:numFmt w:val="bullet"/>
+      <w:lvlText w:val=""/>
+      <w:lvlJc w:val="left"/>
+      <w:pPr>
+        <w:ind w:left="5040" w:hanging="360"/>
+      </w:pPr>
+      <w:rPr>
+        <w:rFonts w:ascii="Symbol" w:hAnsi="Symbol" w:hint="default"/>
+      </w:rPr>
+    </w:lvl>
+    <w:lvl w:ilvl="7" w:tplc="04100003" w:tentative="1">
+      <w:start w:val="1"/>
+      <w:numFmt w:val="bullet"/>
+      <w:lvlText w:val="o"/>
+      <w:lvlJc w:val="left"/>
+      <w:pPr>
+        <w:ind w:left="5760" w:hanging="360"/>
+      </w:pPr>
+      <w:rPr>
+        <w:rFonts w:ascii="Courier New" w:hAnsi="Courier New" w:cs="Courier New" w:hint="default"/>
+      </w:rPr>
+    </w:lvl>
+    <w:lvl w:ilvl="8" w:tplc="04100005" w:tentative="1">
+      <w:start w:val="1"/>
+      <w:numFmt w:val="bullet"/>
+      <w:lvlText w:val=""/>
+      <w:lvlJc w:val="left"/>
+      <w:pPr>
+        <w:ind w:left="6480" w:hanging="360"/>
+      </w:pPr>
+      <w:rPr>
+        <w:rFonts w:ascii="Wingdings" w:hAnsi="Wingdings" w:hint="default"/>
+      </w:rPr>
+    </w:lvl>
+  </w:abstractNum>
+  <w:abstractNum w:abstractNumId="21" w15:restartNumberingAfterBreak="0">
     <w:nsid w:val="609447FA"/>
     <w:multiLevelType w:val="hybridMultilevel"/>
     <w:tmpl w:val="180C0564"/>
@@ -7317,7 +7448,7 @@
       </w:rPr>
     </w:lvl>
   </w:abstractNum>
-  <w:abstractNum w:abstractNumId="21" w15:restartNumberingAfterBreak="0">
+  <w:abstractNum w:abstractNumId="22" w15:restartNumberingAfterBreak="0">
     <w:nsid w:val="64EA256B"/>
     <w:multiLevelType w:val="hybridMultilevel"/>
     <w:tmpl w:val="61FA3AEC"/>
@@ -7430,7 +7561,7 @@
       </w:rPr>
     </w:lvl>
   </w:abstractNum>
-  <w:abstractNum w:abstractNumId="22" w15:restartNumberingAfterBreak="0">
+  <w:abstractNum w:abstractNumId="23" w15:restartNumberingAfterBreak="0">
     <w:nsid w:val="6B322F0A"/>
     <w:multiLevelType w:val="hybridMultilevel"/>
     <w:tmpl w:val="B39CF6A4"/>
@@ -7543,7 +7674,7 @@
       </w:rPr>
     </w:lvl>
   </w:abstractNum>
-  <w:abstractNum w:abstractNumId="23" w15:restartNumberingAfterBreak="0">
+  <w:abstractNum w:abstractNumId="24" w15:restartNumberingAfterBreak="0">
     <w:nsid w:val="6B655D4E"/>
     <w:multiLevelType w:val="hybridMultilevel"/>
     <w:tmpl w:val="95E8875C"/>
@@ -7656,7 +7787,7 @@
       </w:rPr>
     </w:lvl>
   </w:abstractNum>
-  <w:abstractNum w:abstractNumId="24" w15:restartNumberingAfterBreak="0">
+  <w:abstractNum w:abstractNumId="25" w15:restartNumberingAfterBreak="0">
     <w:nsid w:val="6B8E7F71"/>
     <w:multiLevelType w:val="hybridMultilevel"/>
     <w:tmpl w:val="B1D83394"/>
@@ -7769,7 +7900,7 @@
       </w:rPr>
     </w:lvl>
   </w:abstractNum>
-  <w:abstractNum w:abstractNumId="25" w15:restartNumberingAfterBreak="0">
+  <w:abstractNum w:abstractNumId="26" w15:restartNumberingAfterBreak="0">
     <w:nsid w:val="77A558A5"/>
     <w:multiLevelType w:val="hybridMultilevel"/>
     <w:tmpl w:val="D3B0824C"/>
@@ -7882,7 +8013,7 @@
       </w:rPr>
     </w:lvl>
   </w:abstractNum>
-  <w:abstractNum w:abstractNumId="26" w15:restartNumberingAfterBreak="0">
+  <w:abstractNum w:abstractNumId="27" w15:restartNumberingAfterBreak="0">
     <w:nsid w:val="78E37203"/>
     <w:multiLevelType w:val="hybridMultilevel"/>
     <w:tmpl w:val="C8307E10"/>
@@ -7996,7 +8127,7 @@
       </w:rPr>
     </w:lvl>
   </w:abstractNum>
-  <w:abstractNum w:abstractNumId="27" w15:restartNumberingAfterBreak="0">
+  <w:abstractNum w:abstractNumId="28" w15:restartNumberingAfterBreak="0">
     <w:nsid w:val="7E926F4E"/>
     <w:multiLevelType w:val="hybridMultilevel"/>
     <w:tmpl w:val="DEC001C6"/>
@@ -8123,7 +8254,7 @@
     <w:abstractNumId w:val="15"/>
   </w:num>
   <w:num w:numId="5" w16cid:durableId="777868199">
-    <w:abstractNumId w:val="23"/>
+    <w:abstractNumId w:val="24"/>
   </w:num>
   <w:num w:numId="6" w16cid:durableId="436950659">
     <w:abstractNumId w:val="5"/>
@@ -8138,19 +8269,19 @@
     <w:abstractNumId w:val="16"/>
   </w:num>
   <w:num w:numId="10" w16cid:durableId="960645210">
-    <w:abstractNumId w:val="22"/>
+    <w:abstractNumId w:val="23"/>
   </w:num>
   <w:num w:numId="11" w16cid:durableId="777213385">
     <w:abstractNumId w:val="17"/>
   </w:num>
   <w:num w:numId="12" w16cid:durableId="1390495654">
-    <w:abstractNumId w:val="20"/>
+    <w:abstractNumId w:val="21"/>
   </w:num>
   <w:num w:numId="13" w16cid:durableId="2129081396">
-    <w:abstractNumId w:val="24"/>
+    <w:abstractNumId w:val="25"/>
   </w:num>
   <w:num w:numId="14" w16cid:durableId="1822962694">
-    <w:abstractNumId w:val="25"/>
+    <w:abstractNumId w:val="26"/>
   </w:num>
   <w:num w:numId="15" w16cid:durableId="778569969">
     <w:abstractNumId w:val="8"/>
@@ -8159,7 +8290,7 @@
     <w:abstractNumId w:val="12"/>
   </w:num>
   <w:num w:numId="17" w16cid:durableId="1214846279">
-    <w:abstractNumId w:val="27"/>
+    <w:abstractNumId w:val="28"/>
   </w:num>
   <w:num w:numId="18" w16cid:durableId="677586847">
     <w:abstractNumId w:val="13"/>
@@ -8168,13 +8299,13 @@
     <w:abstractNumId w:val="1"/>
   </w:num>
   <w:num w:numId="20" w16cid:durableId="1333334162">
-    <w:abstractNumId w:val="21"/>
+    <w:abstractNumId w:val="22"/>
   </w:num>
   <w:num w:numId="21" w16cid:durableId="812722786">
     <w:abstractNumId w:val="11"/>
   </w:num>
   <w:num w:numId="22" w16cid:durableId="1814640402">
-    <w:abstractNumId w:val="26"/>
+    <w:abstractNumId w:val="27"/>
   </w:num>
   <w:num w:numId="23" w16cid:durableId="1181050336">
     <w:abstractNumId w:val="4"/>
@@ -8193,6 +8324,9 @@
   </w:num>
   <w:num w:numId="28" w16cid:durableId="1159346946">
     <w:abstractNumId w:val="2"/>
+  </w:num>
+  <w:num w:numId="29" w16cid:durableId="2077701008">
+    <w:abstractNumId w:val="20"/>
   </w:num>
 </w:numbering>
 </file>

</xml_diff>

<commit_message>
Tesi - Worker Services - Diagram Completed
</commit_message>
<xml_diff>
--- a/Documentazione/Tesi/Tesi.docx
+++ b/Documentazione/Tesi/Tesi.docx
@@ -433,7 +433,7 @@
           <w:noProof/>
         </w:rPr>
         <w:drawing>
-          <wp:inline distT="0" distB="0" distL="0" distR="0" wp14:anchorId="65F12931" wp14:editId="2B919B0F">
+          <wp:inline distT="0" distB="0" distL="0" distR="0" wp14:anchorId="65F12931" wp14:editId="71C7B91F">
             <wp:extent cx="6120130" cy="2792730"/>
             <wp:effectExtent l="0" t="0" r="0" b="7620"/>
             <wp:docPr id="1405128185" name="Immagine 1" descr="Immagine che contiene testo, schermata, software, numero&#10;&#10;Descrizione generata automaticamente"/>
@@ -518,7 +518,7 @@
         </w:rPr>
         <w:lastRenderedPageBreak/>
         <w:drawing>
-          <wp:inline distT="0" distB="0" distL="0" distR="0" wp14:anchorId="77CD2983" wp14:editId="07538E95">
+          <wp:inline distT="0" distB="0" distL="0" distR="0" wp14:anchorId="77CD2983" wp14:editId="4D6689F7">
             <wp:extent cx="6120130" cy="1670050"/>
             <wp:effectExtent l="0" t="0" r="0" b="6350"/>
             <wp:docPr id="1283717999" name="Immagine 2" descr="Immagine che contiene testo, schermata, software, Carattere&#10;&#10;Descrizione generata automaticamente"/>
@@ -687,7 +687,7 @@
           <w:noProof/>
         </w:rPr>
         <w:drawing>
-          <wp:inline distT="0" distB="0" distL="0" distR="0" wp14:anchorId="379AA455" wp14:editId="1818B7E5">
+          <wp:inline distT="0" distB="0" distL="0" distR="0" wp14:anchorId="379AA455" wp14:editId="1A2D0D5E">
             <wp:extent cx="6120130" cy="2176780"/>
             <wp:effectExtent l="0" t="0" r="0" b="0"/>
             <wp:docPr id="1022715917" name="Immagine 3" descr="Immagine che contiene testo, numero, Carattere, schermata&#10;&#10;Descrizione generata automaticamente"/>
@@ -772,7 +772,7 @@
         </w:rPr>
         <w:lastRenderedPageBreak/>
         <w:drawing>
-          <wp:inline distT="0" distB="0" distL="0" distR="0" wp14:anchorId="0863A043" wp14:editId="19EF9AF7">
+          <wp:inline distT="0" distB="0" distL="0" distR="0" wp14:anchorId="0863A043" wp14:editId="7CD1DD8B">
             <wp:extent cx="6120130" cy="2829560"/>
             <wp:effectExtent l="0" t="0" r="0" b="8890"/>
             <wp:docPr id="1309219462" name="Immagine 1" descr="Immagine che contiene testo, schermata, software, Pagina Web&#10;&#10;Descrizione generata automaticamente"/>
@@ -1199,7 +1199,7 @@
           <w:noProof/>
         </w:rPr>
         <w:drawing>
-          <wp:inline distT="0" distB="0" distL="0" distR="0" wp14:anchorId="0B9DD07B" wp14:editId="5DF1A263">
+          <wp:inline distT="0" distB="0" distL="0" distR="0" wp14:anchorId="0B9DD07B" wp14:editId="7ACF4689">
             <wp:extent cx="6120130" cy="785495"/>
             <wp:effectExtent l="0" t="0" r="0" b="0"/>
             <wp:docPr id="1603795710" name="Immagine 1" descr="Immagine che contiene testo, schermata, Carattere, Marchio&#10;&#10;Descrizione generata automaticamente"/>
@@ -4394,21 +4394,7 @@
           <w:i/>
           <w:iCs/>
         </w:rPr>
-        <w:t>(</w:t>
-      </w:r>
-      <w:r>
-        <w:rPr>
-          <w:i/>
-          <w:iCs/>
-        </w:rPr>
-        <w:t>feature</w:t>
-      </w:r>
-      <w:r>
-        <w:rPr>
-          <w:i/>
-          <w:iCs/>
-        </w:rPr>
-        <w:t>s)</w:t>
+        <w:t>(features)</w:t>
       </w:r>
       <w:r>
         <w:t xml:space="preserve"> approssimano la valutazione dell’utente </w:t>
@@ -4423,10 +4409,7 @@
         <w:t>u</w:t>
       </w:r>
       <w:r>
-        <w:t xml:space="preserve">  </w:t>
-      </w:r>
-      <w:r>
-        <w:t>relativa</w:t>
+        <w:t xml:space="preserve">  relativa</w:t>
       </w:r>
       <w:proofErr w:type="gramEnd"/>
       <w:r>
@@ -5582,6 +5565,422 @@
     </w:p>
     <w:p>
       <w:pPr>
+        <w:pStyle w:val="Titolo"/>
+      </w:pPr>
+      <w:r>
+        <w:t>Architettura</w:t>
+      </w:r>
+    </w:p>
+    <w:p>
+      <w:r>
+        <w:t xml:space="preserve">L’architettura </w:t>
+      </w:r>
+      <w:r>
+        <w:t xml:space="preserve">implementata per </w:t>
+      </w:r>
+      <w:r>
+        <w:t xml:space="preserve">l’applicazione Web </w:t>
+      </w:r>
+      <w:r>
+        <w:t>da fornire come supporto agli agenti assicurativi viene visualizzata nell’immagine</w:t>
+      </w:r>
+    </w:p>
+    <w:p>
+      <w:r>
+        <w:rPr>
+          <w:noProof/>
+        </w:rPr>
+        <w:drawing>
+          <wp:inline distT="0" distB="0" distL="0" distR="0" wp14:anchorId="1E3155E0" wp14:editId="0F247F66">
+            <wp:extent cx="6120130" cy="2232025"/>
+            <wp:effectExtent l="0" t="0" r="0" b="0"/>
+            <wp:docPr id="1304650135" name="Immagine 2" descr="Immagine che contiene testo, schermata, diagramma, design&#10;&#10;Descrizione generata automaticamente"/>
+            <wp:cNvGraphicFramePr>
+              <a:graphicFrameLocks xmlns:a="http://schemas.openxmlformats.org/drawingml/2006/main" noChangeAspect="1"/>
+            </wp:cNvGraphicFramePr>
+            <a:graphic xmlns:a="http://schemas.openxmlformats.org/drawingml/2006/main">
+              <a:graphicData uri="http://schemas.openxmlformats.org/drawingml/2006/picture">
+                <pic:pic xmlns:pic="http://schemas.openxmlformats.org/drawingml/2006/picture">
+                  <pic:nvPicPr>
+                    <pic:cNvPr id="1304650135" name="Immagine 2" descr="Immagine che contiene testo, schermata, diagramma, design&#10;&#10;Descrizione generata automaticamente"/>
+                    <pic:cNvPicPr/>
+                  </pic:nvPicPr>
+                  <pic:blipFill>
+                    <a:blip r:embed="rId32" cstate="print">
+                      <a:extLst>
+                        <a:ext uri="{28A0092B-C50C-407E-A947-70E740481C1C}">
+                          <a14:useLocalDpi xmlns:a14="http://schemas.microsoft.com/office/drawing/2010/main" val="0"/>
+                        </a:ext>
+                      </a:extLst>
+                    </a:blip>
+                    <a:stretch>
+                      <a:fillRect/>
+                    </a:stretch>
+                  </pic:blipFill>
+                  <pic:spPr>
+                    <a:xfrm>
+                      <a:off x="0" y="0"/>
+                      <a:ext cx="6120130" cy="2232025"/>
+                    </a:xfrm>
+                    <a:prstGeom prst="rect">
+                      <a:avLst/>
+                    </a:prstGeom>
+                  </pic:spPr>
+                </pic:pic>
+              </a:graphicData>
+            </a:graphic>
+          </wp:inline>
+        </w:drawing>
+      </w:r>
+    </w:p>
+    <w:p>
+      <w:pPr>
+        <w:pStyle w:val="Citazioneintensa"/>
+      </w:pPr>
+      <w:r>
+        <w:t>Architettura Dashboard</w:t>
+      </w:r>
+    </w:p>
+    <w:p>
+      <w:r>
+        <w:t xml:space="preserve">Avendo implementato una </w:t>
+      </w:r>
+      <w:proofErr w:type="spellStart"/>
+      <w:r>
+        <w:t>PoC</w:t>
+      </w:r>
+      <w:proofErr w:type="spellEnd"/>
+      <w:r>
+        <w:t xml:space="preserve"> </w:t>
+      </w:r>
+      <w:r>
+        <w:rPr>
+          <w:i/>
+          <w:iCs/>
+        </w:rPr>
+        <w:t>(</w:t>
+      </w:r>
+      <w:proofErr w:type="spellStart"/>
+      <w:r>
+        <w:rPr>
+          <w:i/>
+          <w:iCs/>
+        </w:rPr>
+        <w:t>Proof</w:t>
+      </w:r>
+      <w:proofErr w:type="spellEnd"/>
+      <w:r>
+        <w:rPr>
+          <w:i/>
+          <w:iCs/>
+        </w:rPr>
+        <w:t xml:space="preserve"> of Concept)</w:t>
+      </w:r>
+      <w:r>
+        <w:t xml:space="preserve"> ci sono degli elementi che sono stati simulati attraverso dei Worker Service</w:t>
+      </w:r>
+      <w:r>
+        <w:rPr>
+          <w:rStyle w:val="Rimandonotadichiusura"/>
+        </w:rPr>
+        <w:endnoteReference w:id="12"/>
+      </w:r>
+      <w:r>
+        <w:t>. I worker service implementati sono:</w:t>
+      </w:r>
+    </w:p>
+    <w:p>
+      <w:pPr>
+        <w:pStyle w:val="Paragrafoelenco"/>
+        <w:numPr>
+          <w:ilvl w:val="0"/>
+          <w:numId w:val="30"/>
+        </w:numPr>
+      </w:pPr>
+      <w:r>
+        <w:rPr>
+          <w:b/>
+          <w:bCs/>
+        </w:rPr>
+        <w:t>Gestione Clienti</w:t>
+      </w:r>
+      <w:r>
+        <w:t xml:space="preserve">: worker service che si occupa </w:t>
+      </w:r>
+      <w:r>
+        <w:t>dell’acquisizione di nuovi clienti</w:t>
+      </w:r>
+      <w:r>
+        <w:t>.</w:t>
+      </w:r>
+      <w:r>
+        <w:br/>
+      </w:r>
+    </w:p>
+    <w:p>
+      <w:pPr>
+        <w:pStyle w:val="Citazioneintensa"/>
+      </w:pPr>
+      <w:r>
+        <w:rPr>
+          <w:noProof/>
+        </w:rPr>
+        <w:drawing>
+          <wp:inline distT="0" distB="0" distL="0" distR="0" wp14:anchorId="38C11A6F" wp14:editId="2295879A">
+            <wp:extent cx="4867275" cy="1914525"/>
+            <wp:effectExtent l="0" t="0" r="9525" b="9525"/>
+            <wp:docPr id="2132130310" name="Immagine 1" descr="Immagine che contiene testo, schermata, linea, diagramma&#10;&#10;Descrizione generata automaticamente"/>
+            <wp:cNvGraphicFramePr>
+              <a:graphicFrameLocks xmlns:a="http://schemas.openxmlformats.org/drawingml/2006/main" noChangeAspect="1"/>
+            </wp:cNvGraphicFramePr>
+            <a:graphic xmlns:a="http://schemas.openxmlformats.org/drawingml/2006/main">
+              <a:graphicData uri="http://schemas.openxmlformats.org/drawingml/2006/picture">
+                <pic:pic xmlns:pic="http://schemas.openxmlformats.org/drawingml/2006/picture">
+                  <pic:nvPicPr>
+                    <pic:cNvPr id="2132130310" name="Immagine 1" descr="Immagine che contiene testo, schermata, linea, diagramma&#10;&#10;Descrizione generata automaticamente"/>
+                    <pic:cNvPicPr/>
+                  </pic:nvPicPr>
+                  <pic:blipFill>
+                    <a:blip r:embed="rId33">
+                      <a:extLst>
+                        <a:ext uri="{28A0092B-C50C-407E-A947-70E740481C1C}">
+                          <a14:useLocalDpi xmlns:a14="http://schemas.microsoft.com/office/drawing/2010/main" val="0"/>
+                        </a:ext>
+                      </a:extLst>
+                    </a:blip>
+                    <a:stretch>
+                      <a:fillRect/>
+                    </a:stretch>
+                  </pic:blipFill>
+                  <pic:spPr>
+                    <a:xfrm>
+                      <a:off x="0" y="0"/>
+                      <a:ext cx="4867275" cy="1914525"/>
+                    </a:xfrm>
+                    <a:prstGeom prst="rect">
+                      <a:avLst/>
+                    </a:prstGeom>
+                  </pic:spPr>
+                </pic:pic>
+              </a:graphicData>
+            </a:graphic>
+          </wp:inline>
+        </w:drawing>
+      </w:r>
+      <w:r>
+        <w:br/>
+        <w:t>Worker Service – Gestione Clienti</w:t>
+      </w:r>
+    </w:p>
+    <w:p>
+      <w:pPr>
+        <w:pStyle w:val="Paragrafoelenco"/>
+      </w:pPr>
+    </w:p>
+    <w:p>
+      <w:pPr>
+        <w:pStyle w:val="Paragrafoelenco"/>
+      </w:pPr>
+    </w:p>
+    <w:p>
+      <w:pPr>
+        <w:pStyle w:val="Paragrafoelenco"/>
+        <w:numPr>
+          <w:ilvl w:val="0"/>
+          <w:numId w:val="30"/>
+        </w:numPr>
+      </w:pPr>
+      <w:r>
+        <w:rPr>
+          <w:b/>
+          <w:bCs/>
+        </w:rPr>
+        <w:lastRenderedPageBreak/>
+        <w:t>Emissione Polizze</w:t>
+      </w:r>
+      <w:r>
+        <w:t>: worker service che si occupa dell’emissione di nuove polizze sui clienti attivi</w:t>
+      </w:r>
+      <w:r>
+        <w:t xml:space="preserve"> e riattiva i clienti disattivati</w:t>
+      </w:r>
+      <w:r>
+        <w:t>.</w:t>
+      </w:r>
+    </w:p>
+    <w:p>
+      <w:pPr>
+        <w:pStyle w:val="Paragrafoelenco"/>
+      </w:pPr>
+      <w:r>
+        <w:br/>
+      </w:r>
+      <w:r>
+        <w:rPr>
+          <w:noProof/>
+        </w:rPr>
+        <w:drawing>
+          <wp:inline distT="0" distB="0" distL="0" distR="0" wp14:anchorId="7D4B20B5" wp14:editId="5A477418">
+            <wp:extent cx="5543550" cy="4591050"/>
+            <wp:effectExtent l="0" t="0" r="0" b="0"/>
+            <wp:docPr id="988701244" name="Immagine 1" descr="Immagine che contiene testo, schermata, diagramma, Parallelo&#10;&#10;Descrizione generata automaticamente"/>
+            <wp:cNvGraphicFramePr>
+              <a:graphicFrameLocks xmlns:a="http://schemas.openxmlformats.org/drawingml/2006/main" noChangeAspect="1"/>
+            </wp:cNvGraphicFramePr>
+            <a:graphic xmlns:a="http://schemas.openxmlformats.org/drawingml/2006/main">
+              <a:graphicData uri="http://schemas.openxmlformats.org/drawingml/2006/picture">
+                <pic:pic xmlns:pic="http://schemas.openxmlformats.org/drawingml/2006/picture">
+                  <pic:nvPicPr>
+                    <pic:cNvPr id="988701244" name="Immagine 1" descr="Immagine che contiene testo, schermata, diagramma, Parallelo&#10;&#10;Descrizione generata automaticamente"/>
+                    <pic:cNvPicPr/>
+                  </pic:nvPicPr>
+                  <pic:blipFill>
+                    <a:blip r:embed="rId34">
+                      <a:extLst>
+                        <a:ext uri="{28A0092B-C50C-407E-A947-70E740481C1C}">
+                          <a14:useLocalDpi xmlns:a14="http://schemas.microsoft.com/office/drawing/2010/main" val="0"/>
+                        </a:ext>
+                      </a:extLst>
+                    </a:blip>
+                    <a:stretch>
+                      <a:fillRect/>
+                    </a:stretch>
+                  </pic:blipFill>
+                  <pic:spPr>
+                    <a:xfrm>
+                      <a:off x="0" y="0"/>
+                      <a:ext cx="5543550" cy="4591050"/>
+                    </a:xfrm>
+                    <a:prstGeom prst="rect">
+                      <a:avLst/>
+                    </a:prstGeom>
+                  </pic:spPr>
+                </pic:pic>
+              </a:graphicData>
+            </a:graphic>
+          </wp:inline>
+        </w:drawing>
+      </w:r>
+    </w:p>
+    <w:p>
+      <w:pPr>
+        <w:pStyle w:val="Paragrafoelenco"/>
+        <w:jc w:val="center"/>
+      </w:pPr>
+      <w:r>
+        <w:rPr>
+          <w:rStyle w:val="CitazioneintensaCarattere"/>
+        </w:rPr>
+        <w:t>Worker Service – Emissione Polizze</w:t>
+      </w:r>
+      <w:r>
+        <w:br/>
+      </w:r>
+    </w:p>
+    <w:p/>
+    <w:p/>
+    <w:p/>
+    <w:p/>
+    <w:p/>
+    <w:p/>
+    <w:p/>
+    <w:p/>
+    <w:p/>
+    <w:p/>
+    <w:p/>
+    <w:p>
+      <w:pPr>
+        <w:pStyle w:val="Paragrafoelenco"/>
+        <w:numPr>
+          <w:ilvl w:val="0"/>
+          <w:numId w:val="30"/>
+        </w:numPr>
+      </w:pPr>
+      <w:r>
+        <w:rPr>
+          <w:b/>
+          <w:bCs/>
+        </w:rPr>
+        <w:lastRenderedPageBreak/>
+        <w:t>Cancellazione Polizze</w:t>
+      </w:r>
+      <w:r>
+        <w:t>: worker service che si occupa di cancellare le polizze scadute e la disattivazione dei clienti.</w:t>
+      </w:r>
+    </w:p>
+    <w:p>
+      <w:pPr>
+        <w:pStyle w:val="Paragrafoelenco"/>
+        <w:jc w:val="center"/>
+      </w:pPr>
+      <w:r>
+        <w:br/>
+      </w:r>
+      <w:r>
+        <w:rPr>
+          <w:noProof/>
+        </w:rPr>
+        <w:drawing>
+          <wp:inline distT="0" distB="0" distL="0" distR="0" wp14:anchorId="322A7150" wp14:editId="14F2E41F">
+            <wp:extent cx="5534025" cy="5153025"/>
+            <wp:effectExtent l="0" t="0" r="9525" b="9525"/>
+            <wp:docPr id="85076379" name="Immagine 2" descr="Immagine che contiene testo, Parallelo, schermata, numero&#10;&#10;Descrizione generata automaticamente"/>
+            <wp:cNvGraphicFramePr>
+              <a:graphicFrameLocks xmlns:a="http://schemas.openxmlformats.org/drawingml/2006/main" noChangeAspect="1"/>
+            </wp:cNvGraphicFramePr>
+            <a:graphic xmlns:a="http://schemas.openxmlformats.org/drawingml/2006/main">
+              <a:graphicData uri="http://schemas.openxmlformats.org/drawingml/2006/picture">
+                <pic:pic xmlns:pic="http://schemas.openxmlformats.org/drawingml/2006/picture">
+                  <pic:nvPicPr>
+                    <pic:cNvPr id="85076379" name="Immagine 2" descr="Immagine che contiene testo, Parallelo, schermata, numero&#10;&#10;Descrizione generata automaticamente"/>
+                    <pic:cNvPicPr/>
+                  </pic:nvPicPr>
+                  <pic:blipFill>
+                    <a:blip r:embed="rId35">
+                      <a:extLst>
+                        <a:ext uri="{28A0092B-C50C-407E-A947-70E740481C1C}">
+                          <a14:useLocalDpi xmlns:a14="http://schemas.microsoft.com/office/drawing/2010/main" val="0"/>
+                        </a:ext>
+                      </a:extLst>
+                    </a:blip>
+                    <a:stretch>
+                      <a:fillRect/>
+                    </a:stretch>
+                  </pic:blipFill>
+                  <pic:spPr>
+                    <a:xfrm>
+                      <a:off x="0" y="0"/>
+                      <a:ext cx="5534025" cy="5153025"/>
+                    </a:xfrm>
+                    <a:prstGeom prst="rect">
+                      <a:avLst/>
+                    </a:prstGeom>
+                  </pic:spPr>
+                </pic:pic>
+              </a:graphicData>
+            </a:graphic>
+          </wp:inline>
+        </w:drawing>
+      </w:r>
+      <w:r>
+        <w:br/>
+      </w:r>
+      <w:r>
+        <w:rPr>
+          <w:rStyle w:val="CitazioneintensaCarattere"/>
+        </w:rPr>
+        <w:t>Worker Service – Eliminazione Polizze</w:t>
+      </w:r>
+    </w:p>
+    <w:p>
+      <w:r>
+        <w:t>Il flusso dei worker service implementato viene descritto dai seguenti diagrammi:</w:t>
+      </w:r>
+    </w:p>
+    <w:p/>
+    <w:p/>
+    <w:p>
+      <w:pPr>
         <w:pStyle w:val="Titolo7"/>
       </w:pPr>
       <w:r>
@@ -5621,7 +6020,7 @@
         <w:rPr>
           <w:rStyle w:val="Rimandonotadichiusura"/>
         </w:rPr>
-        <w:endnoteReference w:id="12"/>
+        <w:endnoteReference w:id="13"/>
       </w:r>
       <w:r>
         <w:t xml:space="preserve"> del dominio applicativo </w:t>
@@ -5686,7 +6085,15 @@
           <w:i/>
           <w:iCs/>
         </w:rPr>
-        <w:t>(es. milioni di libri presenti su Amazon)</w:t>
+        <w:t xml:space="preserve">(es. milioni di libri presenti su </w:t>
+      </w:r>
+      <w:r>
+        <w:rPr>
+          <w:i/>
+          <w:iCs/>
+        </w:rPr>
+        <w:lastRenderedPageBreak/>
+        <w:t>Amazon)</w:t>
       </w:r>
       <w:r>
         <w:t xml:space="preserve"> o delle piattaforme di streaming on-line </w:t>
@@ -5761,7 +6168,7 @@
       </w:r>
     </w:p>
     <w:sectPr>
-      <w:footerReference w:type="default" r:id="rId32"/>
+      <w:footerReference w:type="default" r:id="rId36"/>
       <w:endnotePr>
         <w:numFmt w:val="decimal"/>
       </w:endnotePr>
@@ -6370,6 +6777,30 @@
       <w:r>
         <w:t xml:space="preserve"> </w:t>
       </w:r>
+      <w:hyperlink r:id="rId7" w:history="1">
+        <w:r>
+          <w:rPr>
+            <w:rStyle w:val="Collegamentoipertestuale"/>
+          </w:rPr>
+          <w:t>Worker Service</w:t>
+        </w:r>
+      </w:hyperlink>
+    </w:p>
+  </w:endnote>
+  <w:endnote w:id="13">
+    <w:p>
+      <w:pPr>
+        <w:pStyle w:val="Testonotadichiusura"/>
+      </w:pPr>
+      <w:r>
+        <w:rPr>
+          <w:rStyle w:val="Rimandonotadichiusura"/>
+        </w:rPr>
+        <w:endnoteRef/>
+      </w:r>
+      <w:r>
+        <w:t xml:space="preserve"> </w:t>
+      </w:r>
       <w:r>
         <w:rPr>
           <w:b/>
@@ -7544,6 +7975,119 @@
     </w:lvl>
   </w:abstractNum>
   <w:abstractNum w:abstractNumId="9" w15:restartNumberingAfterBreak="0">
+    <w:nsid w:val="2D70650E"/>
+    <w:multiLevelType w:val="hybridMultilevel"/>
+    <w:tmpl w:val="1CFE7C4C"/>
+    <w:lvl w:ilvl="0" w:tplc="04100005">
+      <w:start w:val="1"/>
+      <w:numFmt w:val="bullet"/>
+      <w:lvlText w:val=""/>
+      <w:lvlJc w:val="left"/>
+      <w:pPr>
+        <w:ind w:left="720" w:hanging="360"/>
+      </w:pPr>
+      <w:rPr>
+        <w:rFonts w:ascii="Wingdings" w:hAnsi="Wingdings" w:hint="default"/>
+      </w:rPr>
+    </w:lvl>
+    <w:lvl w:ilvl="1" w:tplc="04100003" w:tentative="1">
+      <w:start w:val="1"/>
+      <w:numFmt w:val="bullet"/>
+      <w:lvlText w:val="o"/>
+      <w:lvlJc w:val="left"/>
+      <w:pPr>
+        <w:ind w:left="1440" w:hanging="360"/>
+      </w:pPr>
+      <w:rPr>
+        <w:rFonts w:ascii="Courier New" w:hAnsi="Courier New" w:cs="Courier New" w:hint="default"/>
+      </w:rPr>
+    </w:lvl>
+    <w:lvl w:ilvl="2" w:tplc="04100005" w:tentative="1">
+      <w:start w:val="1"/>
+      <w:numFmt w:val="bullet"/>
+      <w:lvlText w:val=""/>
+      <w:lvlJc w:val="left"/>
+      <w:pPr>
+        <w:ind w:left="2160" w:hanging="360"/>
+      </w:pPr>
+      <w:rPr>
+        <w:rFonts w:ascii="Wingdings" w:hAnsi="Wingdings" w:hint="default"/>
+      </w:rPr>
+    </w:lvl>
+    <w:lvl w:ilvl="3" w:tplc="04100001" w:tentative="1">
+      <w:start w:val="1"/>
+      <w:numFmt w:val="bullet"/>
+      <w:lvlText w:val=""/>
+      <w:lvlJc w:val="left"/>
+      <w:pPr>
+        <w:ind w:left="2880" w:hanging="360"/>
+      </w:pPr>
+      <w:rPr>
+        <w:rFonts w:ascii="Symbol" w:hAnsi="Symbol" w:hint="default"/>
+      </w:rPr>
+    </w:lvl>
+    <w:lvl w:ilvl="4" w:tplc="04100003" w:tentative="1">
+      <w:start w:val="1"/>
+      <w:numFmt w:val="bullet"/>
+      <w:lvlText w:val="o"/>
+      <w:lvlJc w:val="left"/>
+      <w:pPr>
+        <w:ind w:left="3600" w:hanging="360"/>
+      </w:pPr>
+      <w:rPr>
+        <w:rFonts w:ascii="Courier New" w:hAnsi="Courier New" w:cs="Courier New" w:hint="default"/>
+      </w:rPr>
+    </w:lvl>
+    <w:lvl w:ilvl="5" w:tplc="04100005" w:tentative="1">
+      <w:start w:val="1"/>
+      <w:numFmt w:val="bullet"/>
+      <w:lvlText w:val=""/>
+      <w:lvlJc w:val="left"/>
+      <w:pPr>
+        <w:ind w:left="4320" w:hanging="360"/>
+      </w:pPr>
+      <w:rPr>
+        <w:rFonts w:ascii="Wingdings" w:hAnsi="Wingdings" w:hint="default"/>
+      </w:rPr>
+    </w:lvl>
+    <w:lvl w:ilvl="6" w:tplc="04100001" w:tentative="1">
+      <w:start w:val="1"/>
+      <w:numFmt w:val="bullet"/>
+      <w:lvlText w:val=""/>
+      <w:lvlJc w:val="left"/>
+      <w:pPr>
+        <w:ind w:left="5040" w:hanging="360"/>
+      </w:pPr>
+      <w:rPr>
+        <w:rFonts w:ascii="Symbol" w:hAnsi="Symbol" w:hint="default"/>
+      </w:rPr>
+    </w:lvl>
+    <w:lvl w:ilvl="7" w:tplc="04100003" w:tentative="1">
+      <w:start w:val="1"/>
+      <w:numFmt w:val="bullet"/>
+      <w:lvlText w:val="o"/>
+      <w:lvlJc w:val="left"/>
+      <w:pPr>
+        <w:ind w:left="5760" w:hanging="360"/>
+      </w:pPr>
+      <w:rPr>
+        <w:rFonts w:ascii="Courier New" w:hAnsi="Courier New" w:cs="Courier New" w:hint="default"/>
+      </w:rPr>
+    </w:lvl>
+    <w:lvl w:ilvl="8" w:tplc="04100005" w:tentative="1">
+      <w:start w:val="1"/>
+      <w:numFmt w:val="bullet"/>
+      <w:lvlText w:val=""/>
+      <w:lvlJc w:val="left"/>
+      <w:pPr>
+        <w:ind w:left="6480" w:hanging="360"/>
+      </w:pPr>
+      <w:rPr>
+        <w:rFonts w:ascii="Wingdings" w:hAnsi="Wingdings" w:hint="default"/>
+      </w:rPr>
+    </w:lvl>
+  </w:abstractNum>
+  <w:abstractNum w:abstractNumId="10" w15:restartNumberingAfterBreak="0">
     <w:nsid w:val="32B92BED"/>
     <w:multiLevelType w:val="hybridMultilevel"/>
     <w:tmpl w:val="D1CE54A4"/>
@@ -7656,7 +8200,7 @@
       </w:rPr>
     </w:lvl>
   </w:abstractNum>
-  <w:abstractNum w:abstractNumId="10" w15:restartNumberingAfterBreak="0">
+  <w:abstractNum w:abstractNumId="11" w15:restartNumberingAfterBreak="0">
     <w:nsid w:val="3728436D"/>
     <w:multiLevelType w:val="hybridMultilevel"/>
     <w:tmpl w:val="E55A2A14"/>
@@ -7769,7 +8313,7 @@
       </w:rPr>
     </w:lvl>
   </w:abstractNum>
-  <w:abstractNum w:abstractNumId="11" w15:restartNumberingAfterBreak="0">
+  <w:abstractNum w:abstractNumId="12" w15:restartNumberingAfterBreak="0">
     <w:nsid w:val="380A1D36"/>
     <w:multiLevelType w:val="hybridMultilevel"/>
     <w:tmpl w:val="AFAABADA"/>
@@ -7884,7 +8428,7 @@
       </w:rPr>
     </w:lvl>
   </w:abstractNum>
-  <w:abstractNum w:abstractNumId="12" w15:restartNumberingAfterBreak="0">
+  <w:abstractNum w:abstractNumId="13" w15:restartNumberingAfterBreak="0">
     <w:nsid w:val="3BF96DCE"/>
     <w:multiLevelType w:val="hybridMultilevel"/>
     <w:tmpl w:val="6B40D352"/>
@@ -7970,7 +8514,7 @@
       </w:pPr>
     </w:lvl>
   </w:abstractNum>
-  <w:abstractNum w:abstractNumId="13" w15:restartNumberingAfterBreak="0">
+  <w:abstractNum w:abstractNumId="14" w15:restartNumberingAfterBreak="0">
     <w:nsid w:val="3F1961F6"/>
     <w:multiLevelType w:val="hybridMultilevel"/>
     <w:tmpl w:val="D0E8EAE0"/>
@@ -8083,7 +8627,7 @@
       </w:rPr>
     </w:lvl>
   </w:abstractNum>
-  <w:abstractNum w:abstractNumId="14" w15:restartNumberingAfterBreak="0">
+  <w:abstractNum w:abstractNumId="15" w15:restartNumberingAfterBreak="0">
     <w:nsid w:val="406529D2"/>
     <w:multiLevelType w:val="hybridMultilevel"/>
     <w:tmpl w:val="888A9E62"/>
@@ -8199,7 +8743,7 @@
       </w:rPr>
     </w:lvl>
   </w:abstractNum>
-  <w:abstractNum w:abstractNumId="15" w15:restartNumberingAfterBreak="0">
+  <w:abstractNum w:abstractNumId="16" w15:restartNumberingAfterBreak="0">
     <w:nsid w:val="464874EC"/>
     <w:multiLevelType w:val="hybridMultilevel"/>
     <w:tmpl w:val="9DF8B8E0"/>
@@ -8312,7 +8856,7 @@
       </w:rPr>
     </w:lvl>
   </w:abstractNum>
-  <w:abstractNum w:abstractNumId="16" w15:restartNumberingAfterBreak="0">
+  <w:abstractNum w:abstractNumId="17" w15:restartNumberingAfterBreak="0">
     <w:nsid w:val="4A0C620F"/>
     <w:multiLevelType w:val="hybridMultilevel"/>
     <w:tmpl w:val="3094EE80"/>
@@ -8425,7 +8969,7 @@
       </w:rPr>
     </w:lvl>
   </w:abstractNum>
-  <w:abstractNum w:abstractNumId="17" w15:restartNumberingAfterBreak="0">
+  <w:abstractNum w:abstractNumId="18" w15:restartNumberingAfterBreak="0">
     <w:nsid w:val="545C0AA6"/>
     <w:multiLevelType w:val="hybridMultilevel"/>
     <w:tmpl w:val="7E0E744C"/>
@@ -8538,7 +9082,7 @@
       </w:rPr>
     </w:lvl>
   </w:abstractNum>
-  <w:abstractNum w:abstractNumId="18" w15:restartNumberingAfterBreak="0">
+  <w:abstractNum w:abstractNumId="19" w15:restartNumberingAfterBreak="0">
     <w:nsid w:val="558800E6"/>
     <w:multiLevelType w:val="hybridMultilevel"/>
     <w:tmpl w:val="14D4587C"/>
@@ -8652,7 +9196,7 @@
       </w:rPr>
     </w:lvl>
   </w:abstractNum>
-  <w:abstractNum w:abstractNumId="19" w15:restartNumberingAfterBreak="0">
+  <w:abstractNum w:abstractNumId="20" w15:restartNumberingAfterBreak="0">
     <w:nsid w:val="56891289"/>
     <w:multiLevelType w:val="hybridMultilevel"/>
     <w:tmpl w:val="A7669CF0"/>
@@ -8765,7 +9309,7 @@
       </w:rPr>
     </w:lvl>
   </w:abstractNum>
-  <w:abstractNum w:abstractNumId="20" w15:restartNumberingAfterBreak="0">
+  <w:abstractNum w:abstractNumId="21" w15:restartNumberingAfterBreak="0">
     <w:nsid w:val="5CC41149"/>
     <w:multiLevelType w:val="hybridMultilevel"/>
     <w:tmpl w:val="DC543E52"/>
@@ -8878,7 +9422,7 @@
       </w:rPr>
     </w:lvl>
   </w:abstractNum>
-  <w:abstractNum w:abstractNumId="21" w15:restartNumberingAfterBreak="0">
+  <w:abstractNum w:abstractNumId="22" w15:restartNumberingAfterBreak="0">
     <w:nsid w:val="609447FA"/>
     <w:multiLevelType w:val="hybridMultilevel"/>
     <w:tmpl w:val="180C0564"/>
@@ -8991,7 +9535,7 @@
       </w:rPr>
     </w:lvl>
   </w:abstractNum>
-  <w:abstractNum w:abstractNumId="22" w15:restartNumberingAfterBreak="0">
+  <w:abstractNum w:abstractNumId="23" w15:restartNumberingAfterBreak="0">
     <w:nsid w:val="64EA256B"/>
     <w:multiLevelType w:val="hybridMultilevel"/>
     <w:tmpl w:val="61FA3AEC"/>
@@ -9104,7 +9648,7 @@
       </w:rPr>
     </w:lvl>
   </w:abstractNum>
-  <w:abstractNum w:abstractNumId="23" w15:restartNumberingAfterBreak="0">
+  <w:abstractNum w:abstractNumId="24" w15:restartNumberingAfterBreak="0">
     <w:nsid w:val="6B322F0A"/>
     <w:multiLevelType w:val="hybridMultilevel"/>
     <w:tmpl w:val="B39CF6A4"/>
@@ -9217,7 +9761,7 @@
       </w:rPr>
     </w:lvl>
   </w:abstractNum>
-  <w:abstractNum w:abstractNumId="24" w15:restartNumberingAfterBreak="0">
+  <w:abstractNum w:abstractNumId="25" w15:restartNumberingAfterBreak="0">
     <w:nsid w:val="6B655D4E"/>
     <w:multiLevelType w:val="hybridMultilevel"/>
     <w:tmpl w:val="95E8875C"/>
@@ -9330,7 +9874,7 @@
       </w:rPr>
     </w:lvl>
   </w:abstractNum>
-  <w:abstractNum w:abstractNumId="25" w15:restartNumberingAfterBreak="0">
+  <w:abstractNum w:abstractNumId="26" w15:restartNumberingAfterBreak="0">
     <w:nsid w:val="6B8E7F71"/>
     <w:multiLevelType w:val="hybridMultilevel"/>
     <w:tmpl w:val="B1D83394"/>
@@ -9443,7 +9987,7 @@
       </w:rPr>
     </w:lvl>
   </w:abstractNum>
-  <w:abstractNum w:abstractNumId="26" w15:restartNumberingAfterBreak="0">
+  <w:abstractNum w:abstractNumId="27" w15:restartNumberingAfterBreak="0">
     <w:nsid w:val="77A558A5"/>
     <w:multiLevelType w:val="hybridMultilevel"/>
     <w:tmpl w:val="D3B0824C"/>
@@ -9556,7 +10100,7 @@
       </w:rPr>
     </w:lvl>
   </w:abstractNum>
-  <w:abstractNum w:abstractNumId="27" w15:restartNumberingAfterBreak="0">
+  <w:abstractNum w:abstractNumId="28" w15:restartNumberingAfterBreak="0">
     <w:nsid w:val="78E37203"/>
     <w:multiLevelType w:val="hybridMultilevel"/>
     <w:tmpl w:val="C8307E10"/>
@@ -9670,7 +10214,7 @@
       </w:rPr>
     </w:lvl>
   </w:abstractNum>
-  <w:abstractNum w:abstractNumId="28" w15:restartNumberingAfterBreak="0">
+  <w:abstractNum w:abstractNumId="29" w15:restartNumberingAfterBreak="0">
     <w:nsid w:val="7E926F4E"/>
     <w:multiLevelType w:val="hybridMultilevel"/>
     <w:tmpl w:val="DEC001C6"/>
@@ -9785,19 +10329,19 @@
     </w:lvl>
   </w:abstractNum>
   <w:num w:numId="1" w16cid:durableId="479736155">
-    <w:abstractNumId w:val="9"/>
+    <w:abstractNumId w:val="10"/>
   </w:num>
   <w:num w:numId="2" w16cid:durableId="1332293504">
     <w:abstractNumId w:val="3"/>
   </w:num>
   <w:num w:numId="3" w16cid:durableId="1814715002">
-    <w:abstractNumId w:val="10"/>
+    <w:abstractNumId w:val="11"/>
   </w:num>
   <w:num w:numId="4" w16cid:durableId="1072390712">
-    <w:abstractNumId w:val="15"/>
+    <w:abstractNumId w:val="16"/>
   </w:num>
   <w:num w:numId="5" w16cid:durableId="777868199">
-    <w:abstractNumId w:val="24"/>
+    <w:abstractNumId w:val="25"/>
   </w:num>
   <w:num w:numId="6" w16cid:durableId="436950659">
     <w:abstractNumId w:val="5"/>
@@ -9806,49 +10350,49 @@
     <w:abstractNumId w:val="6"/>
   </w:num>
   <w:num w:numId="8" w16cid:durableId="285428596">
-    <w:abstractNumId w:val="19"/>
+    <w:abstractNumId w:val="20"/>
   </w:num>
   <w:num w:numId="9" w16cid:durableId="1875733125">
-    <w:abstractNumId w:val="16"/>
+    <w:abstractNumId w:val="17"/>
   </w:num>
   <w:num w:numId="10" w16cid:durableId="960645210">
-    <w:abstractNumId w:val="23"/>
+    <w:abstractNumId w:val="24"/>
   </w:num>
   <w:num w:numId="11" w16cid:durableId="777213385">
-    <w:abstractNumId w:val="17"/>
+    <w:abstractNumId w:val="18"/>
   </w:num>
   <w:num w:numId="12" w16cid:durableId="1390495654">
-    <w:abstractNumId w:val="21"/>
+    <w:abstractNumId w:val="22"/>
   </w:num>
   <w:num w:numId="13" w16cid:durableId="2129081396">
-    <w:abstractNumId w:val="25"/>
+    <w:abstractNumId w:val="26"/>
   </w:num>
   <w:num w:numId="14" w16cid:durableId="1822962694">
-    <w:abstractNumId w:val="26"/>
+    <w:abstractNumId w:val="27"/>
   </w:num>
   <w:num w:numId="15" w16cid:durableId="778569969">
     <w:abstractNumId w:val="8"/>
   </w:num>
   <w:num w:numId="16" w16cid:durableId="1980065226">
-    <w:abstractNumId w:val="12"/>
+    <w:abstractNumId w:val="13"/>
   </w:num>
   <w:num w:numId="17" w16cid:durableId="1214846279">
-    <w:abstractNumId w:val="28"/>
+    <w:abstractNumId w:val="29"/>
   </w:num>
   <w:num w:numId="18" w16cid:durableId="677586847">
-    <w:abstractNumId w:val="13"/>
+    <w:abstractNumId w:val="14"/>
   </w:num>
   <w:num w:numId="19" w16cid:durableId="1209029417">
     <w:abstractNumId w:val="1"/>
   </w:num>
   <w:num w:numId="20" w16cid:durableId="1333334162">
-    <w:abstractNumId w:val="22"/>
+    <w:abstractNumId w:val="23"/>
   </w:num>
   <w:num w:numId="21" w16cid:durableId="812722786">
-    <w:abstractNumId w:val="11"/>
+    <w:abstractNumId w:val="12"/>
   </w:num>
   <w:num w:numId="22" w16cid:durableId="1814640402">
-    <w:abstractNumId w:val="27"/>
+    <w:abstractNumId w:val="28"/>
   </w:num>
   <w:num w:numId="23" w16cid:durableId="1181050336">
     <w:abstractNumId w:val="4"/>
@@ -9857,10 +10401,10 @@
     <w:abstractNumId w:val="7"/>
   </w:num>
   <w:num w:numId="25" w16cid:durableId="747772220">
-    <w:abstractNumId w:val="18"/>
+    <w:abstractNumId w:val="19"/>
   </w:num>
   <w:num w:numId="26" w16cid:durableId="985162159">
-    <w:abstractNumId w:val="14"/>
+    <w:abstractNumId w:val="15"/>
   </w:num>
   <w:num w:numId="27" w16cid:durableId="846866754">
     <w:abstractNumId w:val="0"/>
@@ -9869,7 +10413,10 @@
     <w:abstractNumId w:val="2"/>
   </w:num>
   <w:num w:numId="29" w16cid:durableId="2077701008">
-    <w:abstractNumId w:val="20"/>
+    <w:abstractNumId w:val="21"/>
+  </w:num>
+  <w:num w:numId="30" w16cid:durableId="1796290013">
+    <w:abstractNumId w:val="9"/>
   </w:num>
 </w:numbering>
 </file>
@@ -10485,7 +11032,6 @@
   <w:style w:type="character" w:default="1" w:styleId="Carpredefinitoparagrafo">
     <w:name w:val="Default Paragraph Font"/>
     <w:uiPriority w:val="1"/>
-    <w:semiHidden/>
     <w:unhideWhenUsed/>
   </w:style>
   <w:style w:type="table" w:default="1" w:styleId="Tabellanormale">
@@ -10769,7 +11315,7 @@
     <w:autoRedefine/>
     <w:uiPriority w:val="30"/>
     <w:qFormat/>
-    <w:rsid w:val="00D93670"/>
+    <w:rsid w:val="0097643D"/>
     <w:pPr>
       <w:spacing w:after="360"/>
       <w:ind w:right="862"/>
@@ -10787,7 +11333,7 @@
     <w:basedOn w:val="Carpredefinitoparagrafo"/>
     <w:link w:val="Citazioneintensa"/>
     <w:uiPriority w:val="30"/>
-    <w:rsid w:val="00D93670"/>
+    <w:rsid w:val="0097643D"/>
     <w:rPr>
       <w:b/>
       <w:iCs/>

</xml_diff>

<commit_message>
Final Relation - First Draft Complete
</commit_message>
<xml_diff>
--- a/Documentazione/Tesi/Tesi.docx
+++ b/Documentazione/Tesi/Tesi.docx
@@ -2,25 +2,1007 @@
 <file path=word/document.xml><?xml version="1.0" encoding="utf-8"?>
 <w:document xmlns:wpc="http://schemas.microsoft.com/office/word/2010/wordprocessingCanvas" xmlns:cx="http://schemas.microsoft.com/office/drawing/2014/chartex" xmlns:cx1="http://schemas.microsoft.com/office/drawing/2015/9/8/chartex" xmlns:cx2="http://schemas.microsoft.com/office/drawing/2015/10/21/chartex" xmlns:cx3="http://schemas.microsoft.com/office/drawing/2016/5/9/chartex" xmlns:cx4="http://schemas.microsoft.com/office/drawing/2016/5/10/chartex" xmlns:cx5="http://schemas.microsoft.com/office/drawing/2016/5/11/chartex" xmlns:cx6="http://schemas.microsoft.com/office/drawing/2016/5/12/chartex" xmlns:cx7="http://schemas.microsoft.com/office/drawing/2016/5/13/chartex" xmlns:cx8="http://schemas.microsoft.com/office/drawing/2016/5/14/chartex" xmlns:mc="http://schemas.openxmlformats.org/markup-compatibility/2006" xmlns:aink="http://schemas.microsoft.com/office/drawing/2016/ink" xmlns:am3d="http://schemas.microsoft.com/office/drawing/2017/model3d" xmlns:o="urn:schemas-microsoft-com:office:office" xmlns:oel="http://schemas.microsoft.com/office/2019/extlst" xmlns:r="http://schemas.openxmlformats.org/officeDocument/2006/relationships" xmlns:m="http://schemas.openxmlformats.org/officeDocument/2006/math" xmlns:v="urn:schemas-microsoft-com:vml" xmlns:wp14="http://schemas.microsoft.com/office/word/2010/wordprocessingDrawing" xmlns:wp="http://schemas.openxmlformats.org/drawingml/2006/wordprocessingDrawing" xmlns:w10="urn:schemas-microsoft-com:office:word" xmlns:w="http://schemas.openxmlformats.org/wordprocessingml/2006/main" xmlns:w14="http://schemas.microsoft.com/office/word/2010/wordml" xmlns:w15="http://schemas.microsoft.com/office/word/2012/wordml" xmlns:w16cex="http://schemas.microsoft.com/office/word/2018/wordml/cex" xmlns:w16cid="http://schemas.microsoft.com/office/word/2016/wordml/cid" xmlns:w16="http://schemas.microsoft.com/office/word/2018/wordml" xmlns:w16du="http://schemas.microsoft.com/office/word/2023/wordml/word16du" xmlns:w16sdtdh="http://schemas.microsoft.com/office/word/2020/wordml/sdtdatahash" xmlns:w16se="http://schemas.microsoft.com/office/word/2015/wordml/symex" xmlns:wpg="http://schemas.microsoft.com/office/word/2010/wordprocessingGroup" xmlns:wpi="http://schemas.microsoft.com/office/word/2010/wordprocessingInk" xmlns:wne="http://schemas.microsoft.com/office/word/2006/wordml" xmlns:wps="http://schemas.microsoft.com/office/word/2010/wordprocessingShape" mc:Ignorable="w14 w15 w16se w16cid w16 w16cex w16sdtdh w16du wp14">
   <w:body>
-    <w:p>
-      <w:pPr>
-        <w:pStyle w:val="Titolo"/>
-      </w:pPr>
-      <w:r>
-        <w:t>Introduzione</w:t>
-      </w:r>
-      <w:r>
-        <w:t xml:space="preserve"> al problema</w:t>
-      </w:r>
-    </w:p>
-    <w:p>
-      <w:r>
-        <w:t xml:space="preserve">Il progetto presentato prevede l’analisi del sistema emissivo polizze di un cliente assicurativo di </w:t>
-      </w:r>
-      <w:r>
-        <w:rPr>
+    <w:sdt>
+      <w:sdtPr>
+        <w:id w:val="-1731002845"/>
+        <w:docPartObj>
+          <w:docPartGallery w:val="Table of Contents"/>
+          <w:docPartUnique/>
+        </w:docPartObj>
+      </w:sdtPr>
+      <w:sdtEndPr>
+        <w:rPr>
+          <w:rFonts w:asciiTheme="minorHAnsi" w:eastAsiaTheme="minorHAnsi" w:hAnsiTheme="minorHAnsi" w:cstheme="minorBidi"/>
           <w:b/>
           <w:bCs/>
+          <w:color w:val="auto"/>
+          <w:kern w:val="2"/>
+          <w:sz w:val="24"/>
+          <w:szCs w:val="22"/>
+          <w:lang w:eastAsia="en-US"/>
+          <w14:ligatures w14:val="standardContextual"/>
+        </w:rPr>
+      </w:sdtEndPr>
+      <w:sdtContent>
+        <w:p>
+          <w:pPr>
+            <w:pStyle w:val="Titolosommario"/>
+          </w:pPr>
+          <w:r>
+            <w:t>Sommario</w:t>
+          </w:r>
+        </w:p>
+        <w:p>
+          <w:pPr>
+            <w:pStyle w:val="Sommario1"/>
+            <w:tabs>
+              <w:tab w:val="right" w:leader="dot" w:pos="9628"/>
+            </w:tabs>
+            <w:rPr>
+              <w:rFonts w:eastAsiaTheme="minorEastAsia"/>
+              <w:noProof/>
+              <w:szCs w:val="24"/>
+              <w:lang w:eastAsia="it-IT"/>
+            </w:rPr>
+          </w:pPr>
+          <w:r>
+            <w:fldChar w:fldCharType="begin"/>
+          </w:r>
+          <w:r>
+            <w:instrText xml:space="preserve"> TOC \o "1-3" \h \z \u </w:instrText>
+          </w:r>
+          <w:r>
+            <w:fldChar w:fldCharType="separate"/>
+          </w:r>
+          <w:hyperlink w:anchor="_Toc165647910" w:history="1">
+            <w:r>
+              <w:rPr>
+                <w:rStyle w:val="Collegamentoipertestuale"/>
+                <w:noProof/>
+              </w:rPr>
+              <w:t>Introduzione al problema</w:t>
+            </w:r>
+            <w:r>
+              <w:rPr>
+                <w:noProof/>
+                <w:webHidden/>
+              </w:rPr>
+              <w:tab/>
+            </w:r>
+            <w:r>
+              <w:rPr>
+                <w:noProof/>
+                <w:webHidden/>
+              </w:rPr>
+              <w:fldChar w:fldCharType="begin"/>
+            </w:r>
+            <w:r>
+              <w:rPr>
+                <w:noProof/>
+                <w:webHidden/>
+              </w:rPr>
+              <w:instrText xml:space="preserve"> PAGEREF _Toc165647910 \h </w:instrText>
+            </w:r>
+            <w:r>
+              <w:rPr>
+                <w:noProof/>
+                <w:webHidden/>
+              </w:rPr>
+            </w:r>
+            <w:r>
+              <w:rPr>
+                <w:noProof/>
+                <w:webHidden/>
+              </w:rPr>
+              <w:fldChar w:fldCharType="separate"/>
+            </w:r>
+            <w:r>
+              <w:rPr>
+                <w:noProof/>
+                <w:webHidden/>
+              </w:rPr>
+              <w:t>1</w:t>
+            </w:r>
+            <w:r>
+              <w:rPr>
+                <w:noProof/>
+                <w:webHidden/>
+              </w:rPr>
+              <w:fldChar w:fldCharType="end"/>
+            </w:r>
+          </w:hyperlink>
+        </w:p>
+        <w:p>
+          <w:pPr>
+            <w:pStyle w:val="Sommario1"/>
+            <w:tabs>
+              <w:tab w:val="right" w:leader="dot" w:pos="9628"/>
+            </w:tabs>
+            <w:rPr>
+              <w:rFonts w:eastAsiaTheme="minorEastAsia"/>
+              <w:noProof/>
+              <w:szCs w:val="24"/>
+              <w:lang w:eastAsia="it-IT"/>
+            </w:rPr>
+          </w:pPr>
+          <w:hyperlink w:anchor="_Toc165647911" w:history="1">
+            <w:r>
+              <w:rPr>
+                <w:rStyle w:val="Collegamentoipertestuale"/>
+                <w:noProof/>
+              </w:rPr>
+              <w:t>Analisi funzionale</w:t>
+            </w:r>
+            <w:r>
+              <w:rPr>
+                <w:noProof/>
+                <w:webHidden/>
+              </w:rPr>
+              <w:tab/>
+            </w:r>
+            <w:r>
+              <w:rPr>
+                <w:noProof/>
+                <w:webHidden/>
+              </w:rPr>
+              <w:fldChar w:fldCharType="begin"/>
+            </w:r>
+            <w:r>
+              <w:rPr>
+                <w:noProof/>
+                <w:webHidden/>
+              </w:rPr>
+              <w:instrText xml:space="preserve"> PAGEREF _Toc165647911 \h </w:instrText>
+            </w:r>
+            <w:r>
+              <w:rPr>
+                <w:noProof/>
+                <w:webHidden/>
+              </w:rPr>
+            </w:r>
+            <w:r>
+              <w:rPr>
+                <w:noProof/>
+                <w:webHidden/>
+              </w:rPr>
+              <w:fldChar w:fldCharType="separate"/>
+            </w:r>
+            <w:r>
+              <w:rPr>
+                <w:noProof/>
+                <w:webHidden/>
+              </w:rPr>
+              <w:t>4</w:t>
+            </w:r>
+            <w:r>
+              <w:rPr>
+                <w:noProof/>
+                <w:webHidden/>
+              </w:rPr>
+              <w:fldChar w:fldCharType="end"/>
+            </w:r>
+          </w:hyperlink>
+        </w:p>
+        <w:p>
+          <w:pPr>
+            <w:pStyle w:val="Sommario2"/>
+            <w:tabs>
+              <w:tab w:val="right" w:leader="dot" w:pos="9628"/>
+            </w:tabs>
+            <w:rPr>
+              <w:noProof/>
+            </w:rPr>
+          </w:pPr>
+          <w:hyperlink w:anchor="_Toc165647912" w:history="1">
+            <w:r>
+              <w:rPr>
+                <w:rStyle w:val="Collegamentoipertestuale"/>
+                <w:noProof/>
+              </w:rPr>
+              <w:t>Profilo assicurativo</w:t>
+            </w:r>
+            <w:r>
+              <w:rPr>
+                <w:noProof/>
+                <w:webHidden/>
+              </w:rPr>
+              <w:tab/>
+            </w:r>
+            <w:r>
+              <w:rPr>
+                <w:noProof/>
+                <w:webHidden/>
+              </w:rPr>
+              <w:fldChar w:fldCharType="begin"/>
+            </w:r>
+            <w:r>
+              <w:rPr>
+                <w:noProof/>
+                <w:webHidden/>
+              </w:rPr>
+              <w:instrText xml:space="preserve"> PAGEREF _Toc165647912 \h </w:instrText>
+            </w:r>
+            <w:r>
+              <w:rPr>
+                <w:noProof/>
+                <w:webHidden/>
+              </w:rPr>
+            </w:r>
+            <w:r>
+              <w:rPr>
+                <w:noProof/>
+                <w:webHidden/>
+              </w:rPr>
+              <w:fldChar w:fldCharType="separate"/>
+            </w:r>
+            <w:r>
+              <w:rPr>
+                <w:noProof/>
+                <w:webHidden/>
+              </w:rPr>
+              <w:t>4</w:t>
+            </w:r>
+            <w:r>
+              <w:rPr>
+                <w:noProof/>
+                <w:webHidden/>
+              </w:rPr>
+              <w:fldChar w:fldCharType="end"/>
+            </w:r>
+          </w:hyperlink>
+        </w:p>
+        <w:p>
+          <w:pPr>
+            <w:pStyle w:val="Sommario1"/>
+            <w:tabs>
+              <w:tab w:val="right" w:leader="dot" w:pos="9628"/>
+            </w:tabs>
+            <w:rPr>
+              <w:rFonts w:eastAsiaTheme="minorEastAsia"/>
+              <w:noProof/>
+              <w:szCs w:val="24"/>
+              <w:lang w:eastAsia="it-IT"/>
+            </w:rPr>
+          </w:pPr>
+          <w:hyperlink w:anchor="_Toc165647913" w:history="1">
+            <w:r>
+              <w:rPr>
+                <w:rStyle w:val="Collegamentoipertestuale"/>
+                <w:noProof/>
+              </w:rPr>
+              <w:t>I sistemi di raccomandazione</w:t>
+            </w:r>
+            <w:r>
+              <w:rPr>
+                <w:noProof/>
+                <w:webHidden/>
+              </w:rPr>
+              <w:tab/>
+            </w:r>
+            <w:r>
+              <w:rPr>
+                <w:noProof/>
+                <w:webHidden/>
+              </w:rPr>
+              <w:fldChar w:fldCharType="begin"/>
+            </w:r>
+            <w:r>
+              <w:rPr>
+                <w:noProof/>
+                <w:webHidden/>
+              </w:rPr>
+              <w:instrText xml:space="preserve"> PAGEREF _Toc165647913 \h </w:instrText>
+            </w:r>
+            <w:r>
+              <w:rPr>
+                <w:noProof/>
+                <w:webHidden/>
+              </w:rPr>
+            </w:r>
+            <w:r>
+              <w:rPr>
+                <w:noProof/>
+                <w:webHidden/>
+              </w:rPr>
+              <w:fldChar w:fldCharType="separate"/>
+            </w:r>
+            <w:r>
+              <w:rPr>
+                <w:noProof/>
+                <w:webHidden/>
+              </w:rPr>
+              <w:t>8</w:t>
+            </w:r>
+            <w:r>
+              <w:rPr>
+                <w:noProof/>
+                <w:webHidden/>
+              </w:rPr>
+              <w:fldChar w:fldCharType="end"/>
+            </w:r>
+          </w:hyperlink>
+        </w:p>
+        <w:p>
+          <w:pPr>
+            <w:pStyle w:val="Sommario2"/>
+            <w:tabs>
+              <w:tab w:val="right" w:leader="dot" w:pos="9628"/>
+            </w:tabs>
+            <w:rPr>
+              <w:noProof/>
+            </w:rPr>
+          </w:pPr>
+          <w:hyperlink w:anchor="_Toc165647914" w:history="1">
+            <w:r>
+              <w:rPr>
+                <w:rStyle w:val="Collegamentoipertestuale"/>
+                <w:noProof/>
+              </w:rPr>
+              <w:t>Sistemi collaborativi</w:t>
+            </w:r>
+            <w:r>
+              <w:rPr>
+                <w:noProof/>
+                <w:webHidden/>
+              </w:rPr>
+              <w:tab/>
+            </w:r>
+            <w:r>
+              <w:rPr>
+                <w:noProof/>
+                <w:webHidden/>
+              </w:rPr>
+              <w:fldChar w:fldCharType="begin"/>
+            </w:r>
+            <w:r>
+              <w:rPr>
+                <w:noProof/>
+                <w:webHidden/>
+              </w:rPr>
+              <w:instrText xml:space="preserve"> PAGEREF _Toc165647914 \h </w:instrText>
+            </w:r>
+            <w:r>
+              <w:rPr>
+                <w:noProof/>
+                <w:webHidden/>
+              </w:rPr>
+            </w:r>
+            <w:r>
+              <w:rPr>
+                <w:noProof/>
+                <w:webHidden/>
+              </w:rPr>
+              <w:fldChar w:fldCharType="separate"/>
+            </w:r>
+            <w:r>
+              <w:rPr>
+                <w:noProof/>
+                <w:webHidden/>
+              </w:rPr>
+              <w:t>10</w:t>
+            </w:r>
+            <w:r>
+              <w:rPr>
+                <w:noProof/>
+                <w:webHidden/>
+              </w:rPr>
+              <w:fldChar w:fldCharType="end"/>
+            </w:r>
+          </w:hyperlink>
+        </w:p>
+        <w:p>
+          <w:pPr>
+            <w:pStyle w:val="Sommario3"/>
+            <w:tabs>
+              <w:tab w:val="right" w:leader="dot" w:pos="9628"/>
+            </w:tabs>
+            <w:rPr>
+              <w:rFonts w:eastAsiaTheme="minorEastAsia"/>
+              <w:noProof/>
+              <w:szCs w:val="24"/>
+              <w:lang w:eastAsia="it-IT"/>
+            </w:rPr>
+          </w:pPr>
+          <w:hyperlink w:anchor="_Toc165647915" w:history="1">
+            <w:r>
+              <w:rPr>
+                <w:rStyle w:val="Collegamentoipertestuale"/>
+                <w:noProof/>
+              </w:rPr>
+              <w:t xml:space="preserve">Sistemi memory Based </w:t>
+            </w:r>
+            <w:r>
+              <w:rPr>
+                <w:rStyle w:val="Collegamentoipertestuale"/>
+                <w:iCs/>
+                <w:noProof/>
+              </w:rPr>
+              <w:t>(neighborhood based)</w:t>
+            </w:r>
+            <w:r>
+              <w:rPr>
+                <w:noProof/>
+                <w:webHidden/>
+              </w:rPr>
+              <w:tab/>
+            </w:r>
+            <w:r>
+              <w:rPr>
+                <w:noProof/>
+                <w:webHidden/>
+              </w:rPr>
+              <w:fldChar w:fldCharType="begin"/>
+            </w:r>
+            <w:r>
+              <w:rPr>
+                <w:noProof/>
+                <w:webHidden/>
+              </w:rPr>
+              <w:instrText xml:space="preserve"> PAGEREF _Toc165647915 \h </w:instrText>
+            </w:r>
+            <w:r>
+              <w:rPr>
+                <w:noProof/>
+                <w:webHidden/>
+              </w:rPr>
+            </w:r>
+            <w:r>
+              <w:rPr>
+                <w:noProof/>
+                <w:webHidden/>
+              </w:rPr>
+              <w:fldChar w:fldCharType="separate"/>
+            </w:r>
+            <w:r>
+              <w:rPr>
+                <w:noProof/>
+                <w:webHidden/>
+              </w:rPr>
+              <w:t>11</w:t>
+            </w:r>
+            <w:r>
+              <w:rPr>
+                <w:noProof/>
+                <w:webHidden/>
+              </w:rPr>
+              <w:fldChar w:fldCharType="end"/>
+            </w:r>
+          </w:hyperlink>
+        </w:p>
+        <w:p>
+          <w:pPr>
+            <w:pStyle w:val="Sommario3"/>
+            <w:tabs>
+              <w:tab w:val="right" w:leader="dot" w:pos="9628"/>
+            </w:tabs>
+            <w:rPr>
+              <w:rFonts w:eastAsiaTheme="minorEastAsia"/>
+              <w:noProof/>
+              <w:szCs w:val="24"/>
+              <w:lang w:eastAsia="it-IT"/>
+            </w:rPr>
+          </w:pPr>
+          <w:hyperlink w:anchor="_Toc165647916" w:history="1">
+            <w:r>
+              <w:rPr>
+                <w:rStyle w:val="Collegamentoipertestuale"/>
+                <w:noProof/>
+              </w:rPr>
+              <w:t>Sistemi model based</w:t>
+            </w:r>
+            <w:r>
+              <w:rPr>
+                <w:noProof/>
+                <w:webHidden/>
+              </w:rPr>
+              <w:tab/>
+            </w:r>
+            <w:r>
+              <w:rPr>
+                <w:noProof/>
+                <w:webHidden/>
+              </w:rPr>
+              <w:fldChar w:fldCharType="begin"/>
+            </w:r>
+            <w:r>
+              <w:rPr>
+                <w:noProof/>
+                <w:webHidden/>
+              </w:rPr>
+              <w:instrText xml:space="preserve"> PAGEREF _Toc165647916 \h </w:instrText>
+            </w:r>
+            <w:r>
+              <w:rPr>
+                <w:noProof/>
+                <w:webHidden/>
+              </w:rPr>
+            </w:r>
+            <w:r>
+              <w:rPr>
+                <w:noProof/>
+                <w:webHidden/>
+              </w:rPr>
+              <w:fldChar w:fldCharType="separate"/>
+            </w:r>
+            <w:r>
+              <w:rPr>
+                <w:noProof/>
+                <w:webHidden/>
+              </w:rPr>
+              <w:t>13</w:t>
+            </w:r>
+            <w:r>
+              <w:rPr>
+                <w:noProof/>
+                <w:webHidden/>
+              </w:rPr>
+              <w:fldChar w:fldCharType="end"/>
+            </w:r>
+          </w:hyperlink>
+        </w:p>
+        <w:p>
+          <w:pPr>
+            <w:pStyle w:val="Sommario2"/>
+            <w:tabs>
+              <w:tab w:val="right" w:leader="dot" w:pos="9628"/>
+            </w:tabs>
+            <w:rPr>
+              <w:noProof/>
+            </w:rPr>
+          </w:pPr>
+          <w:hyperlink w:anchor="_Toc165647917" w:history="1">
+            <w:r>
+              <w:rPr>
+                <w:rStyle w:val="Collegamentoipertestuale"/>
+                <w:noProof/>
+              </w:rPr>
+              <w:t>Sistemi ibridi</w:t>
+            </w:r>
+            <w:r>
+              <w:rPr>
+                <w:noProof/>
+                <w:webHidden/>
+              </w:rPr>
+              <w:tab/>
+            </w:r>
+            <w:r>
+              <w:rPr>
+                <w:noProof/>
+                <w:webHidden/>
+              </w:rPr>
+              <w:fldChar w:fldCharType="begin"/>
+            </w:r>
+            <w:r>
+              <w:rPr>
+                <w:noProof/>
+                <w:webHidden/>
+              </w:rPr>
+              <w:instrText xml:space="preserve"> PAGEREF _Toc165647917 \h </w:instrText>
+            </w:r>
+            <w:r>
+              <w:rPr>
+                <w:noProof/>
+                <w:webHidden/>
+              </w:rPr>
+            </w:r>
+            <w:r>
+              <w:rPr>
+                <w:noProof/>
+                <w:webHidden/>
+              </w:rPr>
+              <w:fldChar w:fldCharType="separate"/>
+            </w:r>
+            <w:r>
+              <w:rPr>
+                <w:noProof/>
+                <w:webHidden/>
+              </w:rPr>
+              <w:t>14</w:t>
+            </w:r>
+            <w:r>
+              <w:rPr>
+                <w:noProof/>
+                <w:webHidden/>
+              </w:rPr>
+              <w:fldChar w:fldCharType="end"/>
+            </w:r>
+          </w:hyperlink>
+        </w:p>
+        <w:p>
+          <w:pPr>
+            <w:pStyle w:val="Sommario2"/>
+            <w:tabs>
+              <w:tab w:val="right" w:leader="dot" w:pos="9628"/>
+            </w:tabs>
+            <w:rPr>
+              <w:noProof/>
+            </w:rPr>
+          </w:pPr>
+          <w:hyperlink w:anchor="_Toc165647918" w:history="1">
+            <w:r>
+              <w:rPr>
+                <w:rStyle w:val="Collegamentoipertestuale"/>
+                <w:noProof/>
+              </w:rPr>
+              <w:t>Valutazione di un sistema</w:t>
+            </w:r>
+            <w:r>
+              <w:rPr>
+                <w:noProof/>
+                <w:webHidden/>
+              </w:rPr>
+              <w:tab/>
+            </w:r>
+            <w:r>
+              <w:rPr>
+                <w:noProof/>
+                <w:webHidden/>
+              </w:rPr>
+              <w:fldChar w:fldCharType="begin"/>
+            </w:r>
+            <w:r>
+              <w:rPr>
+                <w:noProof/>
+                <w:webHidden/>
+              </w:rPr>
+              <w:instrText xml:space="preserve"> PAGEREF _Toc165647918 \h </w:instrText>
+            </w:r>
+            <w:r>
+              <w:rPr>
+                <w:noProof/>
+                <w:webHidden/>
+              </w:rPr>
+            </w:r>
+            <w:r>
+              <w:rPr>
+                <w:noProof/>
+                <w:webHidden/>
+              </w:rPr>
+              <w:fldChar w:fldCharType="separate"/>
+            </w:r>
+            <w:r>
+              <w:rPr>
+                <w:noProof/>
+                <w:webHidden/>
+              </w:rPr>
+              <w:t>14</w:t>
+            </w:r>
+            <w:r>
+              <w:rPr>
+                <w:noProof/>
+                <w:webHidden/>
+              </w:rPr>
+              <w:fldChar w:fldCharType="end"/>
+            </w:r>
+          </w:hyperlink>
+        </w:p>
+        <w:p>
+          <w:pPr>
+            <w:pStyle w:val="Sommario1"/>
+            <w:tabs>
+              <w:tab w:val="right" w:leader="dot" w:pos="9628"/>
+            </w:tabs>
+            <w:rPr>
+              <w:rFonts w:eastAsiaTheme="minorEastAsia"/>
+              <w:noProof/>
+              <w:szCs w:val="24"/>
+              <w:lang w:eastAsia="it-IT"/>
+            </w:rPr>
+          </w:pPr>
+          <w:hyperlink w:anchor="_Toc165647919" w:history="1">
+            <w:r>
+              <w:rPr>
+                <w:rStyle w:val="Collegamentoipertestuale"/>
+                <w:noProof/>
+              </w:rPr>
+              <w:t>Architettura</w:t>
+            </w:r>
+            <w:r>
+              <w:rPr>
+                <w:noProof/>
+                <w:webHidden/>
+              </w:rPr>
+              <w:tab/>
+            </w:r>
+            <w:r>
+              <w:rPr>
+                <w:noProof/>
+                <w:webHidden/>
+              </w:rPr>
+              <w:fldChar w:fldCharType="begin"/>
+            </w:r>
+            <w:r>
+              <w:rPr>
+                <w:noProof/>
+                <w:webHidden/>
+              </w:rPr>
+              <w:instrText xml:space="preserve"> PAGEREF _Toc165647919 \h </w:instrText>
+            </w:r>
+            <w:r>
+              <w:rPr>
+                <w:noProof/>
+                <w:webHidden/>
+              </w:rPr>
+            </w:r>
+            <w:r>
+              <w:rPr>
+                <w:noProof/>
+                <w:webHidden/>
+              </w:rPr>
+              <w:fldChar w:fldCharType="separate"/>
+            </w:r>
+            <w:r>
+              <w:rPr>
+                <w:noProof/>
+                <w:webHidden/>
+              </w:rPr>
+              <w:t>15</w:t>
+            </w:r>
+            <w:r>
+              <w:rPr>
+                <w:noProof/>
+                <w:webHidden/>
+              </w:rPr>
+              <w:fldChar w:fldCharType="end"/>
+            </w:r>
+          </w:hyperlink>
+        </w:p>
+        <w:p>
+          <w:pPr>
+            <w:pStyle w:val="Sommario2"/>
+            <w:tabs>
+              <w:tab w:val="right" w:leader="dot" w:pos="9628"/>
+            </w:tabs>
+            <w:rPr>
+              <w:noProof/>
+            </w:rPr>
+          </w:pPr>
+          <w:hyperlink w:anchor="_Toc165647920" w:history="1">
+            <w:r>
+              <w:rPr>
+                <w:rStyle w:val="Collegamentoipertestuale"/>
+                <w:noProof/>
+              </w:rPr>
+              <w:t>Considerazioni in ambito assicurativo</w:t>
+            </w:r>
+            <w:r>
+              <w:rPr>
+                <w:noProof/>
+                <w:webHidden/>
+              </w:rPr>
+              <w:tab/>
+            </w:r>
+            <w:r>
+              <w:rPr>
+                <w:noProof/>
+                <w:webHidden/>
+              </w:rPr>
+              <w:fldChar w:fldCharType="begin"/>
+            </w:r>
+            <w:r>
+              <w:rPr>
+                <w:noProof/>
+                <w:webHidden/>
+              </w:rPr>
+              <w:instrText xml:space="preserve"> PAGEREF _Toc165647920 \h </w:instrText>
+            </w:r>
+            <w:r>
+              <w:rPr>
+                <w:noProof/>
+                <w:webHidden/>
+              </w:rPr>
+            </w:r>
+            <w:r>
+              <w:rPr>
+                <w:noProof/>
+                <w:webHidden/>
+              </w:rPr>
+              <w:fldChar w:fldCharType="separate"/>
+            </w:r>
+            <w:r>
+              <w:rPr>
+                <w:noProof/>
+                <w:webHidden/>
+              </w:rPr>
+              <w:t>21</w:t>
+            </w:r>
+            <w:r>
+              <w:rPr>
+                <w:noProof/>
+                <w:webHidden/>
+              </w:rPr>
+              <w:fldChar w:fldCharType="end"/>
+            </w:r>
+          </w:hyperlink>
+        </w:p>
+        <w:p>
+          <w:pPr>
+            <w:pStyle w:val="Sommario2"/>
+            <w:tabs>
+              <w:tab w:val="right" w:leader="dot" w:pos="9628"/>
+            </w:tabs>
+            <w:rPr>
+              <w:noProof/>
+            </w:rPr>
+          </w:pPr>
+          <w:hyperlink w:anchor="_Toc165647921" w:history="1">
+            <w:r>
+              <w:rPr>
+                <w:rStyle w:val="Collegamentoipertestuale"/>
+                <w:noProof/>
+              </w:rPr>
+              <w:t>Soluzione implementata</w:t>
+            </w:r>
+            <w:r>
+              <w:rPr>
+                <w:noProof/>
+                <w:webHidden/>
+              </w:rPr>
+              <w:tab/>
+            </w:r>
+            <w:r>
+              <w:rPr>
+                <w:noProof/>
+                <w:webHidden/>
+              </w:rPr>
+              <w:fldChar w:fldCharType="begin"/>
+            </w:r>
+            <w:r>
+              <w:rPr>
+                <w:noProof/>
+                <w:webHidden/>
+              </w:rPr>
+              <w:instrText xml:space="preserve"> PAGEREF _Toc165647921 \h </w:instrText>
+            </w:r>
+            <w:r>
+              <w:rPr>
+                <w:noProof/>
+                <w:webHidden/>
+              </w:rPr>
+            </w:r>
+            <w:r>
+              <w:rPr>
+                <w:noProof/>
+                <w:webHidden/>
+              </w:rPr>
+              <w:fldChar w:fldCharType="separate"/>
+            </w:r>
+            <w:r>
+              <w:rPr>
+                <w:noProof/>
+                <w:webHidden/>
+              </w:rPr>
+              <w:t>21</w:t>
+            </w:r>
+            <w:r>
+              <w:rPr>
+                <w:noProof/>
+                <w:webHidden/>
+              </w:rPr>
+              <w:fldChar w:fldCharType="end"/>
+            </w:r>
+          </w:hyperlink>
+        </w:p>
+        <w:p>
+          <w:pPr>
+            <w:pStyle w:val="Sommario1"/>
+            <w:tabs>
+              <w:tab w:val="right" w:leader="dot" w:pos="9628"/>
+            </w:tabs>
+            <w:rPr>
+              <w:rFonts w:eastAsiaTheme="minorEastAsia"/>
+              <w:noProof/>
+              <w:szCs w:val="24"/>
+              <w:lang w:eastAsia="it-IT"/>
+            </w:rPr>
+          </w:pPr>
+          <w:hyperlink w:anchor="_Toc165647922" w:history="1">
+            <w:r>
+              <w:rPr>
+                <w:rStyle w:val="Collegamentoipertestuale"/>
+                <w:noProof/>
+              </w:rPr>
+              <w:t>Conclusioni e sviluppi futu</w:t>
+            </w:r>
+            <w:r>
+              <w:rPr>
+                <w:rStyle w:val="Collegamentoipertestuale"/>
+                <w:noProof/>
+              </w:rPr>
+              <w:t>r</w:t>
+            </w:r>
+            <w:r>
+              <w:rPr>
+                <w:rStyle w:val="Collegamentoipertestuale"/>
+                <w:noProof/>
+              </w:rPr>
+              <w:t>i</w:t>
+            </w:r>
+            <w:r>
+              <w:rPr>
+                <w:noProof/>
+                <w:webHidden/>
+              </w:rPr>
+              <w:tab/>
+            </w:r>
+            <w:r>
+              <w:rPr>
+                <w:noProof/>
+                <w:webHidden/>
+              </w:rPr>
+              <w:fldChar w:fldCharType="begin"/>
+            </w:r>
+            <w:r>
+              <w:rPr>
+                <w:noProof/>
+                <w:webHidden/>
+              </w:rPr>
+              <w:instrText xml:space="preserve"> PAGEREF _Toc165647922 \h </w:instrText>
+            </w:r>
+            <w:r>
+              <w:rPr>
+                <w:noProof/>
+                <w:webHidden/>
+              </w:rPr>
+            </w:r>
+            <w:r>
+              <w:rPr>
+                <w:noProof/>
+                <w:webHidden/>
+              </w:rPr>
+              <w:fldChar w:fldCharType="separate"/>
+            </w:r>
+            <w:r>
+              <w:rPr>
+                <w:noProof/>
+                <w:webHidden/>
+              </w:rPr>
+              <w:t>27</w:t>
+            </w:r>
+            <w:r>
+              <w:rPr>
+                <w:noProof/>
+                <w:webHidden/>
+              </w:rPr>
+              <w:fldChar w:fldCharType="end"/>
+            </w:r>
+          </w:hyperlink>
+        </w:p>
+        <w:p>
+          <w:r>
+            <w:rPr>
+              <w:b/>
+              <w:bCs/>
+            </w:rPr>
+            <w:fldChar w:fldCharType="end"/>
+          </w:r>
+        </w:p>
+      </w:sdtContent>
+    </w:sdt>
+    <w:p>
+      <w:pPr>
+        <w:pStyle w:val="Titolo1"/>
+      </w:pPr>
+      <w:bookmarkStart w:id="0" w:name="_Toc165647910"/>
+      <w:r>
+        <w:t>I</w:t>
+      </w:r>
+      <w:r>
+        <w:t>ntroduzione</w:t>
+      </w:r>
+      <w:r>
+        <w:t xml:space="preserve"> al problema</w:t>
+      </w:r>
+      <w:bookmarkEnd w:id="0"/>
+    </w:p>
+    <w:p>
+      <w:r>
+        <w:t xml:space="preserve">Il progetto presentato prevede l’analisi del sistema emissivo polizze di un cliente assicurativo di </w:t>
+      </w:r>
+      <w:r>
+        <w:rPr>
+          <w:b/>
+          <w:bCs/>
         </w:rPr>
         <w:t>Fincons Group S.p.A.</w:t>
       </w:r>
@@ -50,6 +1032,7 @@
         <w:rPr>
           <w:noProof/>
         </w:rPr>
+        <w:lastRenderedPageBreak/>
         <w:drawing>
           <wp:inline distT="0" distB="0" distL="0" distR="0" wp14:anchorId="261A3384" wp14:editId="05793697">
             <wp:extent cx="4848860" cy="4467225"/>
@@ -192,35 +1175,35 @@
         <w:pStyle w:val="Citazioneintensa"/>
       </w:pPr>
       <w:r>
+        <w:t>Dati Cliente</w:t>
+      </w:r>
+    </w:p>
+    <w:p>
+      <w:r>
+        <w:t xml:space="preserve">L’agente assicurativo </w:t>
+      </w:r>
+      <w:r>
+        <w:t xml:space="preserve">visualizza le coperture assicurative che è possibile vendere al cliente suddivise per tipologia prodotto. Le coperture assicurative raggruppate secondo questo criterio non sono </w:t>
+      </w:r>
+      <w:r>
+        <w:t>personalizzate; quindi,</w:t>
+      </w:r>
+      <w:r>
+        <w:t xml:space="preserve"> l’agente non ha alcun supporto riguardo le coperture assicurative che sarebbe opportuno proporre al cliente.</w:t>
+      </w:r>
+      <w:r>
+        <w:t xml:space="preserve"> Se le coperture assicurative di una tipologia sono numerose non è possibile visualizzarle tutte contemporaneamente nella stessa schermata. Nell’immagine vengono mostrate le coperture assicurative presenti in pagina secondo il raggruppamento descritto.</w:t>
+      </w:r>
+    </w:p>
+    <w:p>
+      <w:pPr>
+        <w:jc w:val="center"/>
+      </w:pPr>
+      <w:r>
+        <w:rPr>
+          <w:noProof/>
+        </w:rPr>
         <w:lastRenderedPageBreak/>
-        <w:t>Dati Cliente</w:t>
-      </w:r>
-    </w:p>
-    <w:p>
-      <w:r>
-        <w:t xml:space="preserve">L’agente assicurativo </w:t>
-      </w:r>
-      <w:r>
-        <w:t xml:space="preserve">visualizza le coperture assicurative che è possibile vendere al cliente suddivise per tipologia prodotto. Le coperture assicurative raggruppate secondo questo criterio non sono </w:t>
-      </w:r>
-      <w:r>
-        <w:t>personalizzate; quindi,</w:t>
-      </w:r>
-      <w:r>
-        <w:t xml:space="preserve"> l’agente non ha alcun supporto riguardo le coperture assicurative che sarebbe opportuno proporre al cliente.</w:t>
-      </w:r>
-      <w:r>
-        <w:t xml:space="preserve"> Se le coperture assicurative di una tipologia sono numerose non è possibile visualizzarle tutte contemporaneamente nella stessa schermata. Nell’immagine vengono mostrate le coperture assicurative presenti in pagina secondo il raggruppamento descritto.</w:t>
-      </w:r>
-    </w:p>
-    <w:p>
-      <w:pPr>
-        <w:jc w:val="center"/>
-      </w:pPr>
-      <w:r>
-        <w:rPr>
-          <w:noProof/>
-        </w:rPr>
         <w:drawing>
           <wp:inline distT="0" distB="0" distL="0" distR="0" wp14:anchorId="1BB97A66" wp14:editId="7044F3EC">
             <wp:extent cx="6120130" cy="4107815"/>
@@ -274,7 +1257,15 @@
     </w:p>
     <w:p>
       <w:r>
-        <w:t>La pagina descritta è stata realizzata utilizzando in parte tecnologie legacy, quindi ogni volta che l’utente interagisce con la pagina essa viene ricaricata, senza garantire una buona interazione fornendo all’utente un’esperienza di navigazione limitata e deludente.</w:t>
+        <w:t xml:space="preserve">La pagina descritta è stata realizzata utilizzando in parte tecnologie </w:t>
+      </w:r>
+      <w:proofErr w:type="gramStart"/>
+      <w:r>
+        <w:t>legacy, quindi</w:t>
+      </w:r>
+      <w:proofErr w:type="gramEnd"/>
+      <w:r>
+        <w:t xml:space="preserve"> ogni volta che l’utente interagisce con la pagina essa viene ricaricata, senza garantire una buona interazione fornendo all’utente un’esperienza di navigazione limitata e deludente.</w:t>
       </w:r>
     </w:p>
     <w:p>
@@ -352,15 +1343,17 @@
     </w:p>
     <w:p>
       <w:pPr>
-        <w:pStyle w:val="Titolo"/>
+        <w:pStyle w:val="Titolo1"/>
       </w:pPr>
       <w:r>
         <w:br w:type="page"/>
       </w:r>
+      <w:bookmarkStart w:id="1" w:name="_Toc165647911"/>
       <w:r>
         <w:lastRenderedPageBreak/>
         <w:t>Analisi funzionale</w:t>
       </w:r>
+      <w:bookmarkEnd w:id="1"/>
     </w:p>
     <w:p>
       <w:r>
@@ -425,7 +1418,7 @@
           <w:noProof/>
         </w:rPr>
         <w:drawing>
-          <wp:inline distT="0" distB="0" distL="0" distR="0" wp14:anchorId="65F12931" wp14:editId="7956DD05">
+          <wp:inline distT="0" distB="0" distL="0" distR="0" wp14:anchorId="65F12931" wp14:editId="0128931D">
             <wp:extent cx="6120130" cy="2792730"/>
             <wp:effectExtent l="0" t="0" r="0" b="7620"/>
             <wp:docPr id="1405128185" name="Immagine 1" descr="Immagine che contiene testo, schermata, software, numero&#10;&#10;Descrizione generata automaticamente"/>
@@ -477,14 +1470,16 @@
     </w:p>
     <w:p>
       <w:pPr>
-        <w:pStyle w:val="Titolo7"/>
-      </w:pPr>
+        <w:pStyle w:val="Titolo2"/>
+      </w:pPr>
+      <w:bookmarkStart w:id="2" w:name="_Toc165647912"/>
       <w:r>
         <w:t>Profilo assicurativ</w:t>
       </w:r>
       <w:r>
         <w:t>o</w:t>
       </w:r>
+      <w:bookmarkEnd w:id="2"/>
     </w:p>
     <w:p>
       <w:r>
@@ -508,9 +1503,8 @@
         <w:rPr>
           <w:noProof/>
         </w:rPr>
-        <w:lastRenderedPageBreak/>
         <w:drawing>
-          <wp:inline distT="0" distB="0" distL="0" distR="0" wp14:anchorId="77CD2983" wp14:editId="731EA2C2">
+          <wp:inline distT="0" distB="0" distL="0" distR="0" wp14:anchorId="77CD2983" wp14:editId="4725688C">
             <wp:extent cx="6120130" cy="1670050"/>
             <wp:effectExtent l="0" t="0" r="0" b="6350"/>
             <wp:docPr id="1283717999" name="Immagine 2" descr="Immagine che contiene testo, schermata, software, Carattere&#10;&#10;Descrizione generata automaticamente"/>
@@ -562,6 +1556,7 @@
     </w:p>
     <w:p>
       <w:r>
+        <w:lastRenderedPageBreak/>
         <w:t>Nella schermata visualizzata sono mostrati:</w:t>
       </w:r>
     </w:p>
@@ -615,7 +1610,23 @@
           <w:i/>
           <w:iCs/>
         </w:rPr>
-        <w:t>nominativo, indirizzo principale o di residenza, il telefono principale, l’indirizzo email principale.</w:t>
+        <w:t xml:space="preserve">nominativo, indirizzo principale o di residenza, il telefono principale, l’indirizzo </w:t>
+      </w:r>
+      <w:proofErr w:type="gramStart"/>
+      <w:r>
+        <w:rPr>
+          <w:i/>
+          <w:iCs/>
+        </w:rPr>
+        <w:t>email</w:t>
+      </w:r>
+      <w:proofErr w:type="gramEnd"/>
+      <w:r>
+        <w:rPr>
+          <w:i/>
+          <w:iCs/>
+        </w:rPr>
+        <w:t xml:space="preserve"> principale.</w:t>
       </w:r>
     </w:p>
     <w:p>
@@ -633,7 +1644,15 @@
         <w:t xml:space="preserve"> </w:t>
       </w:r>
       <w:r>
-        <w:t xml:space="preserve">presente in basso a destra verrà visualizzata la il profilo completo del cliente. È prevista una scheda per ogni tipologia di dato </w:t>
+        <w:t xml:space="preserve">presente in basso a destra verrà visualizzata </w:t>
+      </w:r>
+      <w:proofErr w:type="gramStart"/>
+      <w:r>
+        <w:t>la il</w:t>
+      </w:r>
+      <w:proofErr w:type="gramEnd"/>
+      <w:r>
+        <w:t xml:space="preserve"> profilo completo del cliente. È prevista una scheda per ogni tipologia di dato </w:t>
       </w:r>
       <w:r>
         <w:rPr>
@@ -655,7 +1674,7 @@
           <w:noProof/>
         </w:rPr>
         <w:drawing>
-          <wp:inline distT="0" distB="0" distL="0" distR="0" wp14:anchorId="379AA455" wp14:editId="0282E883">
+          <wp:inline distT="0" distB="0" distL="0" distR="0" wp14:anchorId="379AA455" wp14:editId="66AAF27C">
             <wp:extent cx="6120130" cy="2176780"/>
             <wp:effectExtent l="0" t="0" r="0" b="0"/>
             <wp:docPr id="1022715917" name="Immagine 3" descr="Immagine che contiene testo, numero, Carattere, schermata&#10;&#10;Descrizione generata automaticamente"/>
@@ -738,9 +1757,8 @@
         <w:rPr>
           <w:noProof/>
         </w:rPr>
-        <w:lastRenderedPageBreak/>
         <w:drawing>
-          <wp:inline distT="0" distB="0" distL="0" distR="0" wp14:anchorId="0863A043" wp14:editId="2D3FC55A">
+          <wp:inline distT="0" distB="0" distL="0" distR="0" wp14:anchorId="0863A043" wp14:editId="2FB24FC5">
             <wp:extent cx="6120130" cy="2829560"/>
             <wp:effectExtent l="0" t="0" r="0" b="8890"/>
             <wp:docPr id="1309219462" name="Immagine 1" descr="Immagine che contiene testo, schermata, software, Pagina Web&#10;&#10;Descrizione generata automaticamente"/>
@@ -792,6 +1810,7 @@
     </w:p>
     <w:p>
       <w:r>
+        <w:lastRenderedPageBreak/>
         <w:t>Il report mostra tre polizze:</w:t>
       </w:r>
     </w:p>
@@ -856,9 +1875,11 @@
           <w:numId w:val="7"/>
         </w:numPr>
       </w:pPr>
+      <w:proofErr w:type="gramStart"/>
       <w:r>
         <w:t>Identificativo polizza</w:t>
       </w:r>
+      <w:proofErr w:type="gramEnd"/>
     </w:p>
     <w:p>
       <w:pPr>
@@ -949,7 +1970,15 @@
         <w:t xml:space="preserve">Dalle </w:t>
       </w:r>
       <w:r>
-        <w:t xml:space="preserve">coperture assicurative visualizzate  sono state escluse quelle proposte direttamente al cliente </w:t>
+        <w:t xml:space="preserve">coperture assicurative </w:t>
+      </w:r>
+      <w:proofErr w:type="gramStart"/>
+      <w:r>
+        <w:t>visualizzate  sono</w:t>
+      </w:r>
+      <w:proofErr w:type="gramEnd"/>
+      <w:r>
+        <w:t xml:space="preserve"> state escluse quelle proposte direttamente al cliente </w:t>
       </w:r>
       <w:r>
         <w:rPr>
@@ -983,7 +2012,6 @@
     </w:p>
     <w:p>
       <w:r>
-        <w:lastRenderedPageBreak/>
         <w:t xml:space="preserve">Le sezioni descritte contengono delle </w:t>
       </w:r>
       <w:r>
@@ -1115,6 +2143,7 @@
         </w:numPr>
       </w:pPr>
       <w:r>
+        <w:lastRenderedPageBreak/>
         <w:t>Descrizione breve del prodotto.</w:t>
       </w:r>
       <w:r>
@@ -1157,7 +2186,7 @@
           <w:noProof/>
         </w:rPr>
         <w:drawing>
-          <wp:inline distT="0" distB="0" distL="0" distR="0" wp14:anchorId="0B9DD07B" wp14:editId="192B4D43">
+          <wp:inline distT="0" distB="0" distL="0" distR="0" wp14:anchorId="0B9DD07B" wp14:editId="5E66FAD9">
             <wp:extent cx="6120130" cy="785495"/>
             <wp:effectExtent l="0" t="0" r="0" b="0"/>
             <wp:docPr id="1603795710" name="Immagine 1" descr="Immagine che contiene testo, schermata, Carattere, Marchio&#10;&#10;Descrizione generata automaticamente"/>
@@ -1225,12 +2254,14 @@
     </w:p>
     <w:p>
       <w:pPr>
-        <w:pStyle w:val="Titolo"/>
-      </w:pPr>
+        <w:pStyle w:val="Titolo1"/>
+      </w:pPr>
+      <w:bookmarkStart w:id="3" w:name="_Toc165647913"/>
       <w:r>
         <w:lastRenderedPageBreak/>
         <w:t>I sistemi di raccomandazione</w:t>
       </w:r>
+      <w:bookmarkEnd w:id="3"/>
     </w:p>
     <w:p>
       <w:r>
@@ -1392,7 +2423,23 @@
           <w:i/>
           <w:iCs/>
         </w:rPr>
-        <w:t>con i  che va da 1 a 5 e j che va da 1 a 6</w:t>
+        <w:t xml:space="preserve">con </w:t>
+      </w:r>
+      <w:proofErr w:type="gramStart"/>
+      <w:r>
+        <w:rPr>
+          <w:i/>
+          <w:iCs/>
+        </w:rPr>
+        <w:t>i  che</w:t>
+      </w:r>
+      <w:proofErr w:type="gramEnd"/>
+      <w:r>
+        <w:rPr>
+          <w:i/>
+          <w:iCs/>
+        </w:rPr>
+        <w:t xml:space="preserve"> va da 1 a 5 e j che va da 1 a 6</w:t>
       </w:r>
       <w:r>
         <w:t xml:space="preserve"> indica la valutazione dell’utente </w:t>
@@ -1473,7 +2520,6 @@
         </w:numPr>
       </w:pPr>
       <w:r>
-        <w:lastRenderedPageBreak/>
         <w:t xml:space="preserve">Collaborative Filtering Methods: nei sistemi collaborativi gli </w:t>
       </w:r>
       <w:r>
@@ -1507,6 +2553,7 @@
       </w:pPr>
       <w:proofErr w:type="spellStart"/>
       <w:r>
+        <w:lastRenderedPageBreak/>
         <w:t>Hybrid</w:t>
       </w:r>
       <w:proofErr w:type="spellEnd"/>
@@ -1775,12 +2822,19 @@
         <w:t>può essere rappresentata come un</w:t>
       </w:r>
       <w:r>
-        <w:t xml:space="preserve"> grafo, dove i nodi rappresentano le entità ed le associazioni rappresentano la relazione che intercorre tra le entità collegate.</w:t>
-      </w:r>
-    </w:p>
-    <w:p>
-      <w:r>
-        <w:lastRenderedPageBreak/>
+        <w:t xml:space="preserve"> grafo, dove i nodi rappresentano le entità </w:t>
+      </w:r>
+      <w:proofErr w:type="gramStart"/>
+      <w:r>
+        <w:t>ed</w:t>
+      </w:r>
+      <w:proofErr w:type="gramEnd"/>
+      <w:r>
+        <w:t xml:space="preserve"> le associazioni rappresentano la relazione che intercorre tra le entità collegate.</w:t>
+      </w:r>
+    </w:p>
+    <w:p>
+      <w:r>
         <w:t>Dopo aver creato e popolato la base di conoscenza bisogna misurare la similarità tra gli elementi; essa viene calcolata utilizzando il</w:t>
       </w:r>
       <w:r>
@@ -1890,6 +2944,7 @@
     </w:p>
     <w:p>
       <w:r>
+        <w:lastRenderedPageBreak/>
         <w:t xml:space="preserve">Il </w:t>
       </w:r>
       <w:proofErr w:type="spellStart"/>
@@ -2303,8 +3358,13 @@
         <w:t>”</w:t>
       </w:r>
       <w:r>
-        <w:t xml:space="preserve"> in quanto il TF-IDF  calcolato</w:t>
-      </w:r>
+        <w:t xml:space="preserve"> in quanto il TF-</w:t>
+      </w:r>
+      <w:proofErr w:type="gramStart"/>
+      <w:r>
+        <w:t>IDF  calcolato</w:t>
+      </w:r>
+      <w:proofErr w:type="gramEnd"/>
       <w:r>
         <w:t xml:space="preserve"> per esse</w:t>
       </w:r>
@@ -2447,26 +3507,35 @@
     </w:p>
     <w:p>
       <w:pPr>
-        <w:pStyle w:val="Titolo7"/>
-      </w:pPr>
-      <w:r>
+        <w:pStyle w:val="Titolo2"/>
+      </w:pPr>
+      <w:bookmarkStart w:id="4" w:name="_Toc165647914"/>
+      <w:r>
+        <w:t>Sistemi collaborativi</w:t>
+      </w:r>
+      <w:bookmarkEnd w:id="4"/>
+    </w:p>
+    <w:p>
+      <w:r>
+        <w:t>I</w:t>
+      </w:r>
+      <w:r>
+        <w:t xml:space="preserve"> sistemi collaborativi lavorano sulla collezione delle preferenze sugli items indicate dall’utente per un determinato dominio applicativo, esplorando le similarità presenti fra le valutazioni esistenti.</w:t>
+      </w:r>
+      <w:r>
+        <w:rPr>
+          <w:i/>
+          <w:iCs/>
+        </w:rPr>
+        <w:t xml:space="preserve"> Per fare un confronto nella vita reale i sistemi collaborativi si basano sul concetto </w:t>
+      </w:r>
+      <w:r>
+        <w:rPr>
+          <w:i/>
+          <w:iCs/>
+        </w:rPr>
         <w:lastRenderedPageBreak/>
-        <w:t>Sistemi collaborativi</w:t>
-      </w:r>
-    </w:p>
-    <w:p>
-      <w:r>
-        <w:t>I</w:t>
-      </w:r>
-      <w:r>
-        <w:t xml:space="preserve"> sistemi collaborativi lavorano sulla collezione delle preferenze sugli items indicate dall’utente per un determinato dominio applicativo, esplorando le similarità presenti fra le valutazioni esistenti.</w:t>
-      </w:r>
-      <w:r>
-        <w:rPr>
-          <w:i/>
-          <w:iCs/>
-        </w:rPr>
-        <w:t xml:space="preserve"> Per fare un confronto nella vita reale i sistemi collaborativi si basano sul concetto “intuitivo” di passaparola, es. una persona chiede ai propri amici o conoscenti cosa pensano dell’ultimo film uscito al cinema, oppure l’indicazione su quale ristorante scegliere.</w:t>
+        <w:t>“intuitivo” di passaparola, es. una persona chiede ai propri amici o conoscenti cosa pensano dell’ultimo film uscito al cinema, oppure l’indicazione su quale ristorante scegliere.</w:t>
       </w:r>
     </w:p>
     <w:p>
@@ -2661,6 +3730,7 @@
       <w:pPr>
         <w:pStyle w:val="Titolo3"/>
       </w:pPr>
+      <w:bookmarkStart w:id="5" w:name="_Toc165647915"/>
       <w:r>
         <w:t xml:space="preserve">Sistemi </w:t>
       </w:r>
@@ -2721,6 +3791,7 @@
         </w:rPr>
         <w:t>)</w:t>
       </w:r>
+      <w:bookmarkEnd w:id="5"/>
     </w:p>
     <w:p>
       <w:r>
@@ -2867,81 +3938,83 @@
     </w:p>
     <w:p>
       <w:r>
+        <w:t xml:space="preserve">Per quanto riguarda il passaggio (1), si definisce </w:t>
+      </w:r>
+      <w:proofErr w:type="spellStart"/>
+      <w:proofErr w:type="gramStart"/>
+      <w:r>
+        <w:rPr>
+          <w:i/>
+          <w:iCs/>
+        </w:rPr>
+        <w:t>w</w:t>
+      </w:r>
+      <w:r>
+        <w:rPr>
+          <w:i/>
+          <w:iCs/>
+          <w:vertAlign w:val="subscript"/>
+        </w:rPr>
+        <w:t>a</w:t>
+      </w:r>
+      <w:r>
+        <w:rPr>
+          <w:i/>
+          <w:iCs/>
+          <w:vertAlign w:val="subscript"/>
+        </w:rPr>
+        <w:t>,</w:t>
+      </w:r>
+      <w:r>
+        <w:rPr>
+          <w:i/>
+          <w:iCs/>
+          <w:vertAlign w:val="subscript"/>
+        </w:rPr>
+        <w:t>u</w:t>
+      </w:r>
+      <w:proofErr w:type="spellEnd"/>
+      <w:proofErr w:type="gramEnd"/>
+      <w:r>
+        <w:t xml:space="preserve"> la misura di similarità tra l’utente attivo </w:t>
+      </w:r>
+      <w:r>
+        <w:rPr>
+          <w:i/>
+          <w:iCs/>
+        </w:rPr>
+        <w:t>a</w:t>
+      </w:r>
+      <w:r>
+        <w:t xml:space="preserve"> ed un utente generico </w:t>
+      </w:r>
+      <w:r>
+        <w:rPr>
+          <w:i/>
+          <w:iCs/>
+        </w:rPr>
+        <w:t>u</w:t>
+      </w:r>
+      <w:r>
+        <w:t xml:space="preserve">. La formula più diffusa per il calcolo della similarità è il </w:t>
+      </w:r>
+      <w:r>
+        <w:rPr>
+          <w:i/>
+          <w:iCs/>
+        </w:rPr>
+        <w:t>coefficiente di correlazione di Pearson</w:t>
+      </w:r>
+      <w:r>
+        <w:t>.</w:t>
+      </w:r>
+    </w:p>
+    <w:p>
+      <w:r>
+        <w:rPr>
+          <w:noProof/>
+        </w:rPr>
         <w:lastRenderedPageBreak/>
-        <w:t xml:space="preserve">Per quanto riguarda il passaggio (1), si definisce </w:t>
-      </w:r>
-      <w:proofErr w:type="spellStart"/>
-      <w:r>
-        <w:rPr>
-          <w:i/>
-          <w:iCs/>
-        </w:rPr>
-        <w:t>w</w:t>
-      </w:r>
-      <w:r>
-        <w:rPr>
-          <w:i/>
-          <w:iCs/>
-          <w:vertAlign w:val="subscript"/>
-        </w:rPr>
-        <w:t>a</w:t>
-      </w:r>
-      <w:r>
-        <w:rPr>
-          <w:i/>
-          <w:iCs/>
-          <w:vertAlign w:val="subscript"/>
-        </w:rPr>
-        <w:t>,</w:t>
-      </w:r>
-      <w:r>
-        <w:rPr>
-          <w:i/>
-          <w:iCs/>
-          <w:vertAlign w:val="subscript"/>
-        </w:rPr>
-        <w:t>u</w:t>
-      </w:r>
-      <w:proofErr w:type="spellEnd"/>
-      <w:r>
-        <w:t xml:space="preserve"> la misura di similarità tra l’utente attivo </w:t>
-      </w:r>
-      <w:r>
-        <w:rPr>
-          <w:i/>
-          <w:iCs/>
-        </w:rPr>
-        <w:t>a</w:t>
-      </w:r>
-      <w:r>
-        <w:t xml:space="preserve"> ed un utente generico </w:t>
-      </w:r>
-      <w:r>
-        <w:rPr>
-          <w:i/>
-          <w:iCs/>
-        </w:rPr>
-        <w:t>u</w:t>
-      </w:r>
-      <w:r>
-        <w:t xml:space="preserve">. La formula più diffusa per il calcolo della similarità è il </w:t>
-      </w:r>
-      <w:r>
-        <w:rPr>
-          <w:i/>
-          <w:iCs/>
-        </w:rPr>
-        <w:t>coefficiente di correlazione di Pearson</w:t>
-      </w:r>
-      <w:r>
-        <w:t>.</w:t>
-      </w:r>
-    </w:p>
-    <w:p>
-      <w:r>
-        <w:rPr>
-          <w:noProof/>
-        </w:rPr>
         <w:drawing>
           <wp:inline distT="0" distB="0" distL="0" distR="0" wp14:anchorId="258DAF9D" wp14:editId="0690BEF8">
             <wp:extent cx="6120130" cy="1446530"/>
@@ -3045,6 +4118,7 @@
         </w:rPr>
       </w:pPr>
       <w:proofErr w:type="spellStart"/>
+      <w:proofErr w:type="gramStart"/>
       <w:r>
         <w:rPr>
           <w:rFonts w:ascii="Cambria Math" w:hAnsi="Cambria Math" w:cs="Times New Roman"/>
@@ -3059,6 +4133,7 @@
         <w:t>u,i</w:t>
       </w:r>
       <w:proofErr w:type="spellEnd"/>
+      <w:proofErr w:type="gramEnd"/>
       <w:r>
         <w:rPr>
           <w:rFonts w:cs="Times New Roman"/>
@@ -3109,6 +4184,7 @@
         </w:rPr>
       </w:pPr>
       <w:proofErr w:type="spellStart"/>
+      <w:proofErr w:type="gramStart"/>
       <w:r>
         <w:rPr>
           <w:rFonts w:ascii="Cambria Math" w:hAnsi="Cambria Math" w:cs="Times New Roman"/>
@@ -3123,6 +4199,7 @@
         <w:t>a,i</w:t>
       </w:r>
       <w:proofErr w:type="spellEnd"/>
+      <w:proofErr w:type="gramEnd"/>
       <w:r>
         <w:rPr>
           <w:rFonts w:ascii="Times New Roman" w:hAnsi="Times New Roman" w:cs="Times New Roman"/>
@@ -3446,6 +4523,7 @@
         </w:numPr>
       </w:pPr>
       <w:proofErr w:type="spellStart"/>
+      <w:proofErr w:type="gramStart"/>
       <w:r>
         <w:rPr>
           <w:rFonts w:ascii="Cambria Math" w:hAnsi="Cambria Math"/>
@@ -3460,6 +4538,7 @@
         <w:t>a,i</w:t>
       </w:r>
       <w:proofErr w:type="spellEnd"/>
+      <w:proofErr w:type="gramEnd"/>
       <w:r>
         <w:t xml:space="preserve">: è la previsione per l’utente </w:t>
       </w:r>
@@ -3493,6 +4572,7 @@
         </w:numPr>
       </w:pPr>
       <w:proofErr w:type="spellStart"/>
+      <w:proofErr w:type="gramStart"/>
       <w:r>
         <w:rPr>
           <w:rFonts w:ascii="Cambria Math" w:hAnsi="Cambria Math"/>
@@ -3507,6 +4587,7 @@
         <w:t>a,u</w:t>
       </w:r>
       <w:proofErr w:type="spellEnd"/>
+      <w:proofErr w:type="gramEnd"/>
       <w:r>
         <w:t xml:space="preserve">: è la similarità tra l’utente </w:t>
       </w:r>
@@ -3597,15 +4678,7 @@
           <w:i/>
           <w:iCs/>
         </w:rPr>
-        <w:t>collaborativo item-</w:t>
-      </w:r>
-      <w:r>
-        <w:rPr>
-          <w:i/>
-          <w:iCs/>
-        </w:rPr>
-        <w:lastRenderedPageBreak/>
-        <w:t>to-item</w:t>
+        <w:t>collaborativo item-to-item</w:t>
       </w:r>
       <w:r>
         <w:t>, in questo approccio vengono accoppiati gli item simili tra loro partendo dagli item valutati dall’utente</w:t>
@@ -3625,6 +4698,7 @@
           <w:noProof/>
           <w:color w:val="FF0000"/>
         </w:rPr>
+        <w:lastRenderedPageBreak/>
         <w:drawing>
           <wp:inline distT="0" distB="0" distL="0" distR="0" wp14:anchorId="24753127" wp14:editId="10E6D4D2">
             <wp:extent cx="6120130" cy="1202690"/>
@@ -3744,6 +4818,7 @@
         </w:numPr>
       </w:pPr>
       <w:proofErr w:type="spellStart"/>
+      <w:proofErr w:type="gramStart"/>
       <w:r>
         <w:rPr>
           <w:rFonts w:ascii="Cambria Math" w:hAnsi="Cambria Math" w:cs="Times New Roman"/>
@@ -3762,6 +4837,7 @@
         <w:t>u,i</w:t>
       </w:r>
       <w:proofErr w:type="spellEnd"/>
+      <w:proofErr w:type="gramEnd"/>
       <w:r>
         <w:rPr>
           <w:rFonts w:cs="Times New Roman"/>
@@ -4043,6 +5119,7 @@
       <w:pPr>
         <w:pStyle w:val="Titolo3"/>
       </w:pPr>
+      <w:bookmarkStart w:id="6" w:name="_Toc165647916"/>
       <w:r>
         <w:t xml:space="preserve">Sistemi model </w:t>
       </w:r>
@@ -4050,6 +5127,7 @@
       <w:r>
         <w:t>based</w:t>
       </w:r>
+      <w:bookmarkEnd w:id="6"/>
       <w:proofErr w:type="spellEnd"/>
     </w:p>
     <w:p>
@@ -4063,7 +5141,15 @@
         <w:endnoteReference w:id="8"/>
       </w:r>
       <w:r>
-        <w:t xml:space="preserve"> ai sistemi collaborativi suggerisce di trattare il problema come se fosse un problema di classificazione, quindi viene costruito un classif</w:t>
+        <w:t xml:space="preserve"> ai sistemi collaborativi suggerisce di trattare il problema come se fosse un problema di </w:t>
+      </w:r>
+      <w:proofErr w:type="gramStart"/>
+      <w:r>
+        <w:t>classificazione, quindi</w:t>
+      </w:r>
+      <w:proofErr w:type="gramEnd"/>
+      <w:r>
+        <w:t xml:space="preserve"> viene costruito un classif</w:t>
       </w:r>
       <w:r>
         <w:t>i</w:t>
@@ -4138,42 +5224,50 @@
           <w:i/>
           <w:iCs/>
         </w:rPr>
-        <w:t xml:space="preserve"> un utente che </w:t>
-      </w:r>
-      <w:r>
-        <w:rPr>
-          <w:i/>
-          <w:iCs/>
-        </w:rPr>
+        <w:t xml:space="preserve"> un utente che valuta un film in modo positivo, probabilmente valuterà in modo positivo film che appartengono allo stesso genere o dello stesso regista.</w:t>
+      </w:r>
+    </w:p>
+    <w:p>
+      <w:r>
+        <w:t xml:space="preserve">Nella fattorizzazione </w:t>
+      </w:r>
+      <w:r>
+        <w:t>di</w:t>
+      </w:r>
+      <w:r>
+        <w:t xml:space="preserve"> matrici sono presenti un’ampia serie di tecniche utilizzate con successo che prevedono la rappresentazione </w:t>
+      </w:r>
+      <w:r>
+        <w:t xml:space="preserve">simultanea </w:t>
+      </w:r>
+      <w:r>
+        <w:t xml:space="preserve">degli utenti e degli item </w:t>
+      </w:r>
+      <w:r>
+        <w:t xml:space="preserve">come un insieme di </w:t>
+      </w:r>
+      <w:r>
         <w:lastRenderedPageBreak/>
-        <w:t>valuta un film in modo positivo, probabilmente valuterà in modo positivo film che appartengono allo stesso genere o dello stesso regista.</w:t>
-      </w:r>
-    </w:p>
-    <w:p>
-      <w:r>
-        <w:t xml:space="preserve">Nella fattorizzazione </w:t>
-      </w:r>
-      <w:r>
-        <w:t>di</w:t>
-      </w:r>
-      <w:r>
-        <w:t xml:space="preserve"> matrici sono presenti un’ampia serie di tecniche utilizzate con successo che prevedono la rappresentazione </w:t>
-      </w:r>
-      <w:r>
-        <w:t xml:space="preserve">simultanea </w:t>
-      </w:r>
-      <w:r>
-        <w:t xml:space="preserve">degli utenti e degli item </w:t>
-      </w:r>
-      <w:r>
-        <w:t xml:space="preserve">come un insieme di vettori di features sconosciute  </w:t>
-      </w:r>
-      <w:r>
-        <w:rPr>
-          <w:i/>
-          <w:iCs/>
-        </w:rPr>
-        <w:t>(vettori colonna)</w:t>
+        <w:t xml:space="preserve">vettori di features </w:t>
+      </w:r>
+      <w:proofErr w:type="gramStart"/>
+      <w:r>
+        <w:t xml:space="preserve">sconosciute  </w:t>
+      </w:r>
+      <w:r>
+        <w:rPr>
+          <w:i/>
+          <w:iCs/>
+        </w:rPr>
+        <w:t>(</w:t>
+      </w:r>
+      <w:proofErr w:type="gramEnd"/>
+      <w:r>
+        <w:rPr>
+          <w:i/>
+          <w:iCs/>
+        </w:rPr>
+        <w:t>vettori colonna)</w:t>
       </w:r>
       <w:r>
         <w:t xml:space="preserve"> </w:t>
@@ -4296,6 +5390,7 @@
       <w:r>
         <w:t xml:space="preserve"> approssimano la valutazione dell’utente </w:t>
       </w:r>
+      <w:proofErr w:type="gramStart"/>
       <w:r>
         <w:rPr>
           <w:rFonts w:ascii="Cambria Math" w:hAnsi="Cambria Math"/>
@@ -4305,7 +5400,11 @@
         <w:t>u</w:t>
       </w:r>
       <w:r>
-        <w:t xml:space="preserve">  relativa all’elemento </w:t>
+        <w:t xml:space="preserve">  relativa</w:t>
+      </w:r>
+      <w:proofErr w:type="gramEnd"/>
+      <w:r>
+        <w:t xml:space="preserve"> all’elemento </w:t>
       </w:r>
       <w:r>
         <w:rPr>
@@ -4376,6 +5475,7 @@
         <w:t xml:space="preserve"> </w:t>
       </w:r>
       <w:proofErr w:type="spellStart"/>
+      <w:proofErr w:type="gramStart"/>
       <w:r>
         <w:rPr>
           <w:i/>
@@ -4394,6 +5494,7 @@
         <w:t>u,i</w:t>
       </w:r>
       <w:proofErr w:type="spellEnd"/>
+      <w:proofErr w:type="gramEnd"/>
       <w:r>
         <w:rPr>
           <w:i/>
@@ -4700,6 +5801,7 @@
         <w:t>…</w:t>
       </w:r>
       <w:proofErr w:type="spellStart"/>
+      <w:proofErr w:type="gramStart"/>
       <w:r>
         <w:rPr>
           <w:rFonts w:ascii="Cambria Math" w:hAnsi="Cambria Math"/>
@@ -4727,6 +5829,7 @@
         </w:rPr>
         <w:t>T</w:t>
       </w:r>
+      <w:proofErr w:type="gramEnd"/>
       <w:r>
         <w:t xml:space="preserve"> </w:t>
       </w:r>
@@ -4781,6 +5884,7 @@
         </w:rPr>
         <w:t>m</w:t>
       </w:r>
+      <w:proofErr w:type="gramStart"/>
       <w:r>
         <w:rPr>
           <w:rFonts w:ascii="Cambria Math" w:hAnsi="Cambria Math"/>
@@ -4791,7 +5895,11 @@
         <w:t xml:space="preserve"> </w:t>
       </w:r>
       <w:r>
-        <w:t xml:space="preserve">: </w:t>
+        <w:t>:</w:t>
+      </w:r>
+      <w:proofErr w:type="gramEnd"/>
+      <w:r>
+        <w:t xml:space="preserve"> </w:t>
       </w:r>
       <w:r>
         <w:t>è una matrice di rango m * k.</w:t>
@@ -4805,6 +5913,7 @@
           <w:numId w:val="28"/>
         </w:numPr>
       </w:pPr>
+      <w:proofErr w:type="gramStart"/>
       <w:r>
         <w:rPr>
           <w:rFonts w:ascii="Cambria Math" w:hAnsi="Cambria Math"/>
@@ -4815,7 +5924,11 @@
         <w:t xml:space="preserve"> </w:t>
       </w:r>
       <w:r>
-        <w:t xml:space="preserve">: </w:t>
+        <w:t>:</w:t>
+      </w:r>
+      <w:proofErr w:type="gramEnd"/>
+      <w:r>
+        <w:t xml:space="preserve"> </w:t>
       </w:r>
       <w:r>
         <w:t xml:space="preserve">identifica l’insieme di coppie </w:t>
@@ -5019,11 +6132,20 @@
           <w:i/>
           <w:iCs/>
         </w:rPr>
-        <w:t>V)</w:t>
-      </w:r>
+        <w:t>V</w:t>
+      </w:r>
+      <w:proofErr w:type="gramStart"/>
       <w:r>
         <w:rPr>
           <w:rFonts w:ascii="Cambria Math" w:hAnsi="Cambria Math"/>
+          <w:i/>
+          <w:iCs/>
+        </w:rPr>
+        <w:t>)</w:t>
+      </w:r>
+      <w:r>
+        <w:rPr>
+          <w:rFonts w:ascii="Cambria Math" w:hAnsi="Cambria Math"/>
         </w:rPr>
         <w:t>,</w:t>
       </w:r>
@@ -5050,13 +6172,22 @@
           <w:i/>
           <w:iCs/>
         </w:rPr>
-        <w:t>R = UDV</w:t>
-      </w:r>
+        <w:t>R</w:t>
+      </w:r>
+      <w:proofErr w:type="gramEnd"/>
       <w:r>
         <w:rPr>
           <w:rFonts w:ascii="Cambria Math" w:hAnsi="Cambria Math"/>
           <w:i/>
           <w:iCs/>
+        </w:rPr>
+        <w:t xml:space="preserve"> = UDV</w:t>
+      </w:r>
+      <w:r>
+        <w:rPr>
+          <w:rFonts w:ascii="Cambria Math" w:hAnsi="Cambria Math"/>
+          <w:i/>
+          <w:iCs/>
           <w:vertAlign w:val="superscript"/>
         </w:rPr>
         <w:t>T</w:t>
@@ -5372,11 +6503,13 @@
     </w:p>
     <w:p>
       <w:pPr>
-        <w:pStyle w:val="Titolo7"/>
-      </w:pPr>
+        <w:pStyle w:val="Titolo2"/>
+      </w:pPr>
+      <w:bookmarkStart w:id="7" w:name="_Toc165647917"/>
       <w:r>
         <w:t>Sistemi ibridi</w:t>
       </w:r>
+      <w:bookmarkEnd w:id="7"/>
     </w:p>
     <w:p>
       <w:r>
@@ -5388,48 +6521,52 @@
     </w:p>
     <w:p>
       <w:pPr>
-        <w:pStyle w:val="Titolo7"/>
-      </w:pPr>
+        <w:pStyle w:val="Titolo2"/>
+      </w:pPr>
+      <w:bookmarkStart w:id="8" w:name="_Toc165647918"/>
+      <w:r>
+        <w:t>Valutazione di un sistema</w:t>
+      </w:r>
+      <w:bookmarkEnd w:id="8"/>
+    </w:p>
+    <w:p>
+      <w:r>
+        <w:t>Per valutare un sistema di apprendimento automatico, vengono utilizzate delle metriche di valutazione</w:t>
+      </w:r>
+      <w:r>
+        <w:t xml:space="preserve">, le metriche principalmente utilizzate sui sistemi di raccomandazione sono il </w:t>
+      </w:r>
+      <w:r>
+        <w:rPr>
+          <w:i/>
+          <w:iCs/>
+        </w:rPr>
+        <w:t>supporto</w:t>
+      </w:r>
+      <w:r>
+        <w:t xml:space="preserve"> e la </w:t>
+      </w:r>
+      <w:r>
+        <w:rPr>
+          <w:i/>
+          <w:iCs/>
+        </w:rPr>
+        <w:t>confidenza</w:t>
+      </w:r>
+      <w:r>
+        <w:t>.</w:t>
+      </w:r>
+    </w:p>
+    <w:p>
+      <w:pPr>
+        <w:pStyle w:val="Titolo1"/>
+      </w:pPr>
+      <w:bookmarkStart w:id="9" w:name="_Toc165647919"/>
       <w:r>
         <w:lastRenderedPageBreak/>
-        <w:t>Valutazione di un sistema</w:t>
-      </w:r>
-    </w:p>
-    <w:p>
-      <w:r>
-        <w:t>Per valutare un sistema di apprendimento automatico, vengono utilizzate delle metriche di valutazione</w:t>
-      </w:r>
-      <w:r>
-        <w:t xml:space="preserve">, le metriche principalmente utilizzate sui sistemi di raccomandazione sono il </w:t>
-      </w:r>
-      <w:r>
-        <w:rPr>
-          <w:i/>
-          <w:iCs/>
-        </w:rPr>
-        <w:t>supporto</w:t>
-      </w:r>
-      <w:r>
-        <w:t xml:space="preserve"> e la </w:t>
-      </w:r>
-      <w:r>
-        <w:rPr>
-          <w:i/>
-          <w:iCs/>
-        </w:rPr>
-        <w:t>confidenza</w:t>
-      </w:r>
-      <w:r>
-        <w:t>.</w:t>
-      </w:r>
-    </w:p>
-    <w:p>
-      <w:pPr>
-        <w:pStyle w:val="Titolo"/>
-      </w:pPr>
-      <w:r>
         <w:t>Architettura</w:t>
       </w:r>
+      <w:bookmarkEnd w:id="9"/>
     </w:p>
     <w:p>
       <w:r>
@@ -5889,7 +7026,15 @@
         <w:t>Gestione Classificatore</w:t>
       </w:r>
       <w:r>
-        <w:t>: worker service che si occupa di acquisire le caratteristiche cliente e le corrispondenti polizze emesse dallo storage e dopo averle processate le salva sul database (</w:t>
+        <w:t xml:space="preserve">: worker service che si occupa di acquisire le caratteristiche cliente e le corrispondenti polizze emesse dallo storage e dopo averle processate </w:t>
+      </w:r>
+      <w:proofErr w:type="gramStart"/>
+      <w:r>
+        <w:t>le salva</w:t>
+      </w:r>
+      <w:proofErr w:type="gramEnd"/>
+      <w:r>
+        <w:t xml:space="preserve"> sul database (</w:t>
       </w:r>
       <w:proofErr w:type="spellStart"/>
       <w:r>
@@ -6446,11 +7591,13 @@
     </w:p>
     <w:p>
       <w:pPr>
-        <w:pStyle w:val="Titolo7"/>
-      </w:pPr>
+        <w:pStyle w:val="Titolo2"/>
+      </w:pPr>
+      <w:bookmarkStart w:id="10" w:name="_Toc165647920"/>
       <w:r>
         <w:t>Considerazioni in ambito assicurativo</w:t>
       </w:r>
+      <w:bookmarkEnd w:id="10"/>
     </w:p>
     <w:p>
       <w:r>
@@ -6601,12 +7748,32 @@
       </w:r>
     </w:p>
     <w:p>
-      <w:pPr>
-        <w:pStyle w:val="Titolo7"/>
-      </w:pPr>
+      <w:r>
+        <w:t>Nella soluzione implementata sono stati affrontati l’affidabilità e l’assenza di rating esplicito. L’affidabilità è stata affrontata testando diversi modelli su diverse dimensioni di dati fino a quando si è ottenuto un modello con un elevato score.</w:t>
+      </w:r>
+    </w:p>
+    <w:p>
+      <w:r>
+        <w:t xml:space="preserve">L’assenza di rating esplicito </w:t>
+      </w:r>
+      <w:proofErr w:type="gramStart"/>
+      <w:r>
+        <w:t>è stato affrontato</w:t>
+      </w:r>
+      <w:proofErr w:type="gramEnd"/>
+      <w:r>
+        <w:t xml:space="preserve"> implementando un sistema semi-supervisionato dove le valutazioni sono state calcolate in precedenza da un modello di classificazione il quale provvede a determinare qual è la probabilità che un cliente sottoscriva una determinata polizza lo score ottenuto rappresenta la valutazione impostata per il sistema di raccomandazione.</w:t>
+      </w:r>
+    </w:p>
+    <w:p>
+      <w:pPr>
+        <w:pStyle w:val="Titolo2"/>
+      </w:pPr>
+      <w:bookmarkStart w:id="11" w:name="_Toc165647921"/>
       <w:r>
         <w:t>Soluzione implementata</w:t>
       </w:r>
+      <w:bookmarkEnd w:id="11"/>
     </w:p>
     <w:p>
       <w:pPr>
@@ -6685,7 +7852,11 @@
         <w:t>)</w:t>
       </w:r>
       <w:r>
-        <w:t xml:space="preserve">, come rating viene utilizzato lo score ottenuto dalla predizione con il classificatore. Dopo aver compilato la matrice </w:t>
+        <w:t xml:space="preserve">, come </w:t>
+      </w:r>
+      <w:r>
+        <w:lastRenderedPageBreak/>
+        <w:t xml:space="preserve">rating viene utilizzato lo score ottenuto dalla predizione con il classificatore. Dopo aver compilato la matrice </w:t>
       </w:r>
       <w:r>
         <w:rPr>
@@ -6703,14 +7874,26 @@
         <w:spacing w:before="240"/>
       </w:pPr>
       <w:r>
-        <w:t xml:space="preserve">I dati utilizzati per definire le </w:t>
-      </w:r>
-      <w:r>
-        <w:rPr>
-          <w:i/>
-          <w:iCs/>
-        </w:rPr>
-        <w:t xml:space="preserve">features </w:t>
+        <w:t xml:space="preserve">I dati utilizzati per definire </w:t>
+      </w:r>
+      <w:proofErr w:type="gramStart"/>
+      <w:r>
+        <w:t xml:space="preserve">le </w:t>
+      </w:r>
+      <w:r>
+        <w:rPr>
+          <w:i/>
+          <w:iCs/>
+        </w:rPr>
+        <w:t>features</w:t>
+      </w:r>
+      <w:proofErr w:type="gramEnd"/>
+      <w:r>
+        <w:rPr>
+          <w:i/>
+          <w:iCs/>
+        </w:rPr>
+        <w:t xml:space="preserve"> </w:t>
       </w:r>
       <w:r>
         <w:t>del cliente</w:t>
@@ -6771,7 +7954,6 @@
                 <w:b/>
                 <w:bCs/>
               </w:rPr>
-              <w:lastRenderedPageBreak/>
               <w:t>Nome Campo</w:t>
             </w:r>
           </w:p>
@@ -7446,6 +8628,7 @@
         <w:rPr>
           <w:noProof/>
         </w:rPr>
+        <w:lastRenderedPageBreak/>
         <w:drawing>
           <wp:inline distT="0" distB="0" distL="0" distR="0" wp14:anchorId="02D2E478" wp14:editId="6F93847E">
             <wp:extent cx="5486400" cy="2918564"/>
@@ -7471,7 +8654,6 @@
     </w:p>
     <w:p>
       <w:r>
-        <w:lastRenderedPageBreak/>
         <w:t xml:space="preserve">Come si può notare la distribuzione dei dati è fortemente sbilanciata, in questo caso non sarebbe possibile creare un sistema di raccomandazione affidabile in quanto se andiamo a rappresentare la matrice </w:t>
       </w:r>
       <w:r>
@@ -7883,10 +9065,7 @@
           </w:tcPr>
           <w:p>
             <w:r>
-              <w:t>Numer</w:t>
-            </w:r>
-            <w:r>
-              <w:t>o Figli a Carico</w:t>
+              <w:t>Numero Figli a Carico</w:t>
             </w:r>
           </w:p>
         </w:tc>
@@ -7950,6 +9129,7 @@
           </w:tcPr>
           <w:p>
             <w:r>
+              <w:lastRenderedPageBreak/>
               <w:t>Reddito (RAL)</w:t>
             </w:r>
           </w:p>
@@ -8061,16 +9241,7 @@
                 <w:kern w:val="0"/>
                 <w14:ligatures w14:val="none"/>
               </w:rPr>
-              <w:t>Libero professionista</w:t>
-            </w:r>
-            <w:r>
-              <w:rPr>
-                <w:i/>
-                <w:iCs/>
-                <w:kern w:val="0"/>
-                <w14:ligatures w14:val="none"/>
-              </w:rPr>
-              <w:t xml:space="preserve">, </w:t>
+              <w:t xml:space="preserve">Libero professionista, </w:t>
             </w:r>
             <w:r>
               <w:rPr>
@@ -8320,7 +9491,6 @@
                 <w:b/>
                 <w:bCs/>
               </w:rPr>
-              <w:lastRenderedPageBreak/>
               <w:t>Fascia Reddito</w:t>
             </w:r>
           </w:p>
@@ -8687,14 +9857,7 @@
                 <w:b/>
                 <w:bCs/>
               </w:rPr>
-              <w:t xml:space="preserve">Descrizione </w:t>
-            </w:r>
-            <w:r>
-              <w:rPr>
-                <w:b/>
-                <w:bCs/>
-              </w:rPr>
-              <w:t>Campo</w:t>
+              <w:t>Descrizione Campo</w:t>
             </w:r>
           </w:p>
         </w:tc>
@@ -9122,6 +10285,7 @@
           </w:tcPr>
           <w:p>
             <w:r>
+              <w:lastRenderedPageBreak/>
               <w:t>Provincia di Residenza</w:t>
             </w:r>
           </w:p>
@@ -9367,7 +10531,15 @@
         <w:t xml:space="preserve"> </w:t>
       </w:r>
       <w:r>
-        <w:t xml:space="preserve">viene calcolato partendo dal presupposto che un cliente con le stesse caratteristiche può aver stipulato polizze differenti, quindi vengono estratte tutte le </w:t>
+        <w:t xml:space="preserve">viene calcolato partendo dal presupposto che un cliente con le stesse caratteristiche può aver stipulato polizze </w:t>
+      </w:r>
+      <w:proofErr w:type="gramStart"/>
+      <w:r>
+        <w:t>differenti, quindi</w:t>
+      </w:r>
+      <w:proofErr w:type="gramEnd"/>
+      <w:r>
+        <w:t xml:space="preserve"> vengono estratte tutte le </w:t>
       </w:r>
       <w:r>
         <w:rPr>
@@ -9422,31 +10594,28 @@
         <w:t xml:space="preserve"> </w:t>
       </w:r>
       <w:r>
-        <w:t xml:space="preserve">calcolato e per ogni cliente individuato viene incrementato di 1, al termine </w:t>
-      </w:r>
-      <w:r>
+        <w:t xml:space="preserve">calcolato e per ogni cliente individuato viene incrementato di 1, al termine del processo aggiorna i record sul </w:t>
+      </w:r>
+      <w:proofErr w:type="spellStart"/>
+      <w:r>
+        <w:t>db</w:t>
+      </w:r>
+      <w:proofErr w:type="spellEnd"/>
+      <w:r>
+        <w:t>. Nello pseudo-codice che segue viene mostrato l’algoritmo appena descritto:</w:t>
+      </w:r>
+    </w:p>
+    <w:p>
+      <w:r>
+        <w:rPr>
+          <w:noProof/>
+        </w:rPr>
         <w:lastRenderedPageBreak/>
-        <w:t xml:space="preserve">del processo aggiorna i record sul </w:t>
-      </w:r>
-      <w:proofErr w:type="spellStart"/>
-      <w:r>
-        <w:t>db</w:t>
-      </w:r>
-      <w:proofErr w:type="spellEnd"/>
-      <w:r>
-        <w:t>. Nello pseudo-codice che segue viene mostrato l’algoritmo appena descritto:</w:t>
-      </w:r>
-    </w:p>
-    <w:p>
-      <w:r>
-        <w:rPr>
-          <w:noProof/>
-        </w:rPr>
         <w:drawing>
-          <wp:inline distT="0" distB="0" distL="0" distR="0" wp14:anchorId="37A0E4BC" wp14:editId="3B27F27C">
-            <wp:extent cx="6120130" cy="7478395"/>
-            <wp:effectExtent l="0" t="0" r="0" b="8255"/>
-            <wp:docPr id="198576531" name="Immagine 11" descr="Immagine che contiene testo, schermata, Carattere, numero&#10;&#10;Descrizione generata automaticamente"/>
+          <wp:inline distT="0" distB="0" distL="0" distR="0" wp14:anchorId="4DB97BEA" wp14:editId="5746F70B">
+            <wp:extent cx="6120130" cy="7335520"/>
+            <wp:effectExtent l="0" t="0" r="0" b="0"/>
+            <wp:docPr id="1317445586" name="Immagine 3" descr="Immagine che contiene testo, documento, schermata, Carattere&#10;&#10;Descrizione generata automaticamente"/>
             <wp:cNvGraphicFramePr>
               <a:graphicFrameLocks xmlns:a="http://schemas.openxmlformats.org/drawingml/2006/main" noChangeAspect="1"/>
             </wp:cNvGraphicFramePr>
@@ -9454,7 +10623,7 @@
               <a:graphicData uri="http://schemas.openxmlformats.org/drawingml/2006/picture">
                 <pic:pic xmlns:pic="http://schemas.openxmlformats.org/drawingml/2006/picture">
                   <pic:nvPicPr>
-                    <pic:cNvPr id="198576531" name="Immagine 11" descr="Immagine che contiene testo, schermata, Carattere, numero&#10;&#10;Descrizione generata automaticamente"/>
+                    <pic:cNvPr id="1317445586" name="Immagine 3" descr="Immagine che contiene testo, documento, schermata, Carattere&#10;&#10;Descrizione generata automaticamente"/>
                     <pic:cNvPicPr/>
                   </pic:nvPicPr>
                   <pic:blipFill>
@@ -9472,7 +10641,7 @@
                   <pic:spPr>
                     <a:xfrm>
                       <a:off x="0" y="0"/>
-                      <a:ext cx="6120130" cy="7478395"/>
+                      <a:ext cx="6120130" cy="7335520"/>
                     </a:xfrm>
                     <a:prstGeom prst="rect">
                       <a:avLst/>
@@ -9515,409 +10684,548 @@
         <w:t xml:space="preserve"> per tutti i clienti viene eseguito l’addestramento del classificatore e scelto l’algoritmo di classificazione che presenta le prestazioni migliori</w:t>
       </w:r>
       <w:r>
+        <w:t>, l’algoritmo selezionato è stato il</w:t>
+      </w:r>
+      <w:r>
+        <w:t xml:space="preserve"> </w:t>
+      </w:r>
+      <w:proofErr w:type="spellStart"/>
+      <w:r>
+        <w:t>LbfgsLogisticRegressionBinaryTrainer</w:t>
+      </w:r>
+      <w:proofErr w:type="spellEnd"/>
+      <w:r>
+        <w:rPr>
+          <w:rStyle w:val="Rimandonotadichiusura"/>
+          <w:i/>
+          <w:iCs/>
+        </w:rPr>
+        <w:endnoteReference w:id="16"/>
+      </w:r>
+      <w:r>
+        <w:t>.</w:t>
+      </w:r>
+      <w:r>
+        <w:t xml:space="preserve"> Nel report che segue vengono</w:t>
+      </w:r>
+      <w:r>
+        <w:t xml:space="preserve"> mostrate le prestazioni dei vari algoritmi che sono stati testati.</w:t>
+      </w:r>
+    </w:p>
+    <w:p/>
+    <w:p>
+      <w:r>
+        <w:lastRenderedPageBreak/>
+        <w:t xml:space="preserve">Dopo aver eseguito l’addestramento del classificatore si passa al popolamento della matrice users-items. Essa viene popolata calcolando la probabilità che un cliente sottoscriva una polizza per l’occorrenza </w:t>
+      </w:r>
+      <w:r>
+        <w:rPr>
+          <w:i/>
+          <w:iCs/>
+        </w:rPr>
+        <w:t>cliente-polizza</w:t>
+      </w:r>
+      <w:r>
+        <w:t xml:space="preserve"> viene salvata la probabilità ottenuta dal classificatore.</w:t>
+      </w:r>
+      <w:r>
+        <w:t xml:space="preserve"> Nello pseudo-codice che segue viene mostrata l’algoritmo di popolazione della matrice users-items</w:t>
+      </w:r>
+      <w:r>
+        <w:t>.</w:t>
+      </w:r>
+    </w:p>
+    <w:p>
+      <w:pPr>
+        <w:pStyle w:val="Citazioneintensa"/>
+      </w:pPr>
+      <w:r>
+        <w:rPr>
+          <w:noProof/>
+        </w:rPr>
+        <w:drawing>
+          <wp:inline distT="0" distB="0" distL="0" distR="0" wp14:anchorId="08096C04" wp14:editId="2E39DEA7">
+            <wp:extent cx="6120130" cy="4554220"/>
+            <wp:effectExtent l="0" t="0" r="0" b="0"/>
+            <wp:docPr id="1499018279" name="Immagine 2" descr="Immagine che contiene testo, schermata, Carattere, documento&#10;&#10;Descrizione generata automaticamente"/>
+            <wp:cNvGraphicFramePr>
+              <a:graphicFrameLocks xmlns:a="http://schemas.openxmlformats.org/drawingml/2006/main" noChangeAspect="1"/>
+            </wp:cNvGraphicFramePr>
+            <a:graphic xmlns:a="http://schemas.openxmlformats.org/drawingml/2006/main">
+              <a:graphicData uri="http://schemas.openxmlformats.org/drawingml/2006/picture">
+                <pic:pic xmlns:pic="http://schemas.openxmlformats.org/drawingml/2006/picture">
+                  <pic:nvPicPr>
+                    <pic:cNvPr id="1499018279" name="Immagine 2" descr="Immagine che contiene testo, schermata, Carattere, documento&#10;&#10;Descrizione generata automaticamente"/>
+                    <pic:cNvPicPr/>
+                  </pic:nvPicPr>
+                  <pic:blipFill>
+                    <a:blip r:embed="rId44">
+                      <a:extLst>
+                        <a:ext uri="{28A0092B-C50C-407E-A947-70E740481C1C}">
+                          <a14:useLocalDpi xmlns:a14="http://schemas.microsoft.com/office/drawing/2010/main" val="0"/>
+                        </a:ext>
+                      </a:extLst>
+                    </a:blip>
+                    <a:stretch>
+                      <a:fillRect/>
+                    </a:stretch>
+                  </pic:blipFill>
+                  <pic:spPr>
+                    <a:xfrm>
+                      <a:off x="0" y="0"/>
+                      <a:ext cx="6120130" cy="4554220"/>
+                    </a:xfrm>
+                    <a:prstGeom prst="rect">
+                      <a:avLst/>
+                    </a:prstGeom>
+                  </pic:spPr>
+                </pic:pic>
+              </a:graphicData>
+            </a:graphic>
+          </wp:inline>
+        </w:drawing>
+      </w:r>
+      <w:r>
+        <w:br/>
+        <w:t>Algoritmo di popolamento Matrice Users-Items</w:t>
+      </w:r>
+    </w:p>
+    <w:p>
+      <w:r>
+        <w:t>Come si può notare dall’esempio mostrato nell’immagine dopo</w:t>
+      </w:r>
+      <w:r>
+        <w:t xml:space="preserve"> aver eseguito l’algoritmo descritto la matrice </w:t>
+      </w:r>
+      <w:r>
+        <w:rPr>
+          <w:i/>
+          <w:iCs/>
+        </w:rPr>
+        <w:t>users-items</w:t>
+      </w:r>
+      <w:r>
+        <w:t xml:space="preserve"> che ottengo è una matrice densa in quanto tutte le occorrenze per ogni user e per ogni item sono valorizzate.</w:t>
+      </w:r>
+    </w:p>
+    <w:p>
+      <w:r>
+        <w:rPr>
+          <w:noProof/>
+        </w:rPr>
+        <w:drawing>
+          <wp:inline distT="0" distB="0" distL="0" distR="0" wp14:anchorId="3405FE72" wp14:editId="75B22D9D">
+            <wp:extent cx="6120130" cy="969645"/>
+            <wp:effectExtent l="0" t="0" r="0" b="1905"/>
+            <wp:docPr id="872839768" name="Immagine 4" descr="Immagine che contiene testo, schermata, Carattere, numero&#10;&#10;Descrizione generata automaticamente"/>
+            <wp:cNvGraphicFramePr>
+              <a:graphicFrameLocks xmlns:a="http://schemas.openxmlformats.org/drawingml/2006/main" noChangeAspect="1"/>
+            </wp:cNvGraphicFramePr>
+            <a:graphic xmlns:a="http://schemas.openxmlformats.org/drawingml/2006/main">
+              <a:graphicData uri="http://schemas.openxmlformats.org/drawingml/2006/picture">
+                <pic:pic xmlns:pic="http://schemas.openxmlformats.org/drawingml/2006/picture">
+                  <pic:nvPicPr>
+                    <pic:cNvPr id="872839768" name="Immagine 4" descr="Immagine che contiene testo, schermata, Carattere, numero&#10;&#10;Descrizione generata automaticamente"/>
+                    <pic:cNvPicPr/>
+                  </pic:nvPicPr>
+                  <pic:blipFill>
+                    <a:blip r:embed="rId45">
+                      <a:extLst>
+                        <a:ext uri="{28A0092B-C50C-407E-A947-70E740481C1C}">
+                          <a14:useLocalDpi xmlns:a14="http://schemas.microsoft.com/office/drawing/2010/main" val="0"/>
+                        </a:ext>
+                      </a:extLst>
+                    </a:blip>
+                    <a:stretch>
+                      <a:fillRect/>
+                    </a:stretch>
+                  </pic:blipFill>
+                  <pic:spPr>
+                    <a:xfrm>
+                      <a:off x="0" y="0"/>
+                      <a:ext cx="6120130" cy="969645"/>
+                    </a:xfrm>
+                    <a:prstGeom prst="rect">
+                      <a:avLst/>
+                    </a:prstGeom>
+                  </pic:spPr>
+                </pic:pic>
+              </a:graphicData>
+            </a:graphic>
+          </wp:inline>
+        </w:drawing>
+      </w:r>
+    </w:p>
+    <w:p>
+      <w:pPr>
+        <w:pStyle w:val="Citazioneintensa"/>
+      </w:pPr>
+      <w:r>
+        <w:t>Esempio della matrice users-items</w:t>
+      </w:r>
+    </w:p>
+    <w:p>
+      <w:pPr>
+        <w:pStyle w:val="Titolo1"/>
+      </w:pPr>
+      <w:bookmarkStart w:id="12" w:name="_Toc165647922"/>
+      <w:r>
+        <w:t>C</w:t>
+      </w:r>
+      <w:r>
+        <w:t>onclusioni</w:t>
+      </w:r>
+      <w:r>
+        <w:t xml:space="preserve"> e sviluppi futuri</w:t>
+      </w:r>
+      <w:bookmarkEnd w:id="12"/>
+    </w:p>
+    <w:p>
+      <w:r>
+        <w:t>Il progetto presentato vuole fornire un’idea del supporto che l’impiego di tecnologie come il machine learning possono fornire al settore assicurativo.</w:t>
+      </w:r>
+    </w:p>
+    <w:p>
+      <w:r>
+        <w:lastRenderedPageBreak/>
+        <w:t>In questo caso ho implementato un sistema di raccomandazione utilizzando un approccio collaborativo semi-supervisionato</w:t>
+      </w:r>
+      <w:r>
+        <w:t>.</w:t>
+      </w:r>
+    </w:p>
+    <w:p>
+      <w:r>
+        <w:t>I</w:t>
+      </w:r>
+      <w:r>
+        <w:t>l sistema implementato lavora off-line</w:t>
+      </w:r>
+      <w:r>
+        <w:t xml:space="preserve"> e </w:t>
+      </w:r>
+      <w:r>
+        <w:t xml:space="preserve">i suggerimenti calcolati per il cliente vengono salvati su </w:t>
+      </w:r>
+      <w:proofErr w:type="spellStart"/>
+      <w:r>
+        <w:rPr>
+          <w:i/>
+          <w:iCs/>
+        </w:rPr>
+        <w:t>MongoDB</w:t>
+      </w:r>
+      <w:proofErr w:type="spellEnd"/>
+      <w:r>
+        <w:t>:</w:t>
+      </w:r>
+      <w:r>
+        <w:t xml:space="preserve"> in questo modo l’utente della dashboard ha un’applicazione reattiva</w:t>
+      </w:r>
+      <w:r>
+        <w:t xml:space="preserve">, dinamica e </w:t>
+      </w:r>
+      <w:proofErr w:type="spellStart"/>
+      <w:proofErr w:type="gramStart"/>
+      <w:r>
+        <w:t>e</w:t>
+      </w:r>
+      <w:proofErr w:type="spellEnd"/>
+      <w:proofErr w:type="gramEnd"/>
+      <w:r>
+        <w:t xml:space="preserve"> aggiornata </w:t>
+      </w:r>
+      <w:proofErr w:type="spellStart"/>
+      <w:r>
+        <w:t>realtime</w:t>
+      </w:r>
+      <w:proofErr w:type="spellEnd"/>
+      <w:r>
+        <w:t>. I</w:t>
+      </w:r>
+      <w:r>
+        <w:t>noltre</w:t>
+      </w:r>
+      <w:r>
+        <w:t>,</w:t>
+      </w:r>
+      <w:r>
+        <w:t xml:space="preserve"> evitando di calcolare le raccomandazioni ad ogni richiesta dell’utente</w:t>
+      </w:r>
+      <w:r>
+        <w:t>,</w:t>
+      </w:r>
+      <w:r>
+        <w:t xml:space="preserve"> si evita un consumo di risorse</w:t>
+      </w:r>
+      <w:r>
+        <w:t xml:space="preserve"> </w:t>
+      </w:r>
+      <w:r>
+        <w:t>il più delle volte</w:t>
+      </w:r>
+      <w:r>
+        <w:t xml:space="preserve"> superfluo. Per l’implementazione del sistema di raccomandazione è fondamentale addestrare il classificatore con una notevole base di dati eterogenea e consistente in modo da ottenere un sistema </w:t>
+      </w:r>
+      <w:r>
+        <w:t xml:space="preserve">che accresca sempre più la sua </w:t>
+      </w:r>
+      <w:r>
+        <w:t>accuratezza</w:t>
+      </w:r>
+      <w:r>
+        <w:t>. L</w:t>
+      </w:r>
+      <w:r>
+        <w:t>’approccio semi-supervisionato rispetto all’approccio supervisionato riduce le prestazioni del sistema in quanto vengono utilizzati dei valori che non sono stati acquisiti da</w:t>
+      </w:r>
+      <w:r>
+        <w:t xml:space="preserve">gli utenti </w:t>
+      </w:r>
+      <w:r>
+        <w:rPr>
+          <w:i/>
+          <w:iCs/>
+        </w:rPr>
+        <w:t>(es. tramite intervista o questionario)</w:t>
+      </w:r>
+      <w:r>
+        <w:t xml:space="preserve"> ma calcolati da un algoritmo di apprendimento automatico.</w:t>
+      </w:r>
+    </w:p>
+    <w:p>
+      <w:r>
+        <w:t>Gli sviluppi futuri che possono essere eseguiti sono molteplici.</w:t>
+      </w:r>
+    </w:p>
+    <w:p>
+      <w:pPr>
+        <w:pStyle w:val="Paragrafoelenco"/>
+        <w:numPr>
+          <w:ilvl w:val="0"/>
+          <w:numId w:val="34"/>
+        </w:numPr>
+      </w:pPr>
+      <w:r>
+        <w:rPr>
+          <w:b/>
+          <w:bCs/>
+        </w:rPr>
+        <w:t xml:space="preserve">Ampliare </w:t>
+      </w:r>
+      <w:proofErr w:type="gramStart"/>
+      <w:r>
+        <w:rPr>
+          <w:b/>
+          <w:bCs/>
+        </w:rPr>
+        <w:t>le features</w:t>
+      </w:r>
+      <w:proofErr w:type="gramEnd"/>
+      <w:r>
+        <w:t xml:space="preserve">: inserendo i dati dei beni assicurati, le garanzie acquistate, dati estratti da questionari compilati dal cliente </w:t>
+      </w:r>
+      <w:r>
+        <w:rPr>
+          <w:i/>
+          <w:iCs/>
+        </w:rPr>
+        <w:t>(es. questionario sulla salute)</w:t>
+      </w:r>
+      <w:r>
+        <w:t>, solvibilità del cliente</w:t>
+      </w:r>
+      <w:r>
+        <w:t xml:space="preserve"> e </w:t>
+      </w:r>
+      <w:r>
+        <w:t>metodi di pagamento</w:t>
+      </w:r>
+      <w:r>
+        <w:t xml:space="preserve"> utilizzati</w:t>
+      </w:r>
+      <w:r>
+        <w:t xml:space="preserve">. </w:t>
+      </w:r>
+      <w:r>
+        <w:t>In questo modo il classificatore</w:t>
+      </w:r>
+      <w:r>
+        <w:t xml:space="preserve">, collezionando una mole di dati maggiore, </w:t>
+      </w:r>
+      <w:r>
+        <w:t>fornir</w:t>
+      </w:r>
+      <w:r>
+        <w:t>à</w:t>
+      </w:r>
+      <w:r>
+        <w:t xml:space="preserve"> delle predizioni più accurate. </w:t>
+      </w:r>
+      <w:r>
+        <w:br/>
+      </w:r>
+      <w:r>
+        <w:t xml:space="preserve">Se </w:t>
+      </w:r>
+      <w:proofErr w:type="gramStart"/>
+      <w:r>
+        <w:t>le features</w:t>
+      </w:r>
+      <w:proofErr w:type="gramEnd"/>
+      <w:r>
+        <w:t xml:space="preserve"> </w:t>
+      </w:r>
+      <w:r>
+        <w:t>sono troppe da gestire</w:t>
+      </w:r>
+      <w:r>
+        <w:t xml:space="preserve"> è possibile applicare un algoritmo di clustering in modo da creare gruppi di clienti omogenei</w:t>
+      </w:r>
+      <w:r>
+        <w:t>. Q</w:t>
+      </w:r>
+      <w:r>
+        <w:t>uesta riduzione però potrebbe ridurre le prestazioni, quindi in fase di analisi e test dei modelli bisogna valutare se è il caso di applicare un algoritmo di clustering oppure utilizzare meno features in modo da ridurre la frammentazione dei clienti naturalmente.</w:t>
+      </w:r>
+    </w:p>
+    <w:p>
+      <w:pPr>
+        <w:pStyle w:val="Paragrafoelenco"/>
+        <w:numPr>
+          <w:ilvl w:val="0"/>
+          <w:numId w:val="34"/>
+        </w:numPr>
+        <w:rPr>
+          <w:i/>
+          <w:iCs/>
+        </w:rPr>
+      </w:pPr>
+      <w:r>
+        <w:rPr>
+          <w:b/>
+          <w:bCs/>
+        </w:rPr>
+        <w:t>Utilizzare un approccio ibrido</w:t>
+      </w:r>
+      <w:r>
+        <w:t xml:space="preserve">: sarebbe possibile creare una base di conoscenza assicurativa indicando le peculiarità di ogni polizza, </w:t>
+      </w:r>
+      <w:r>
+        <w:rPr>
+          <w:i/>
+          <w:iCs/>
+        </w:rPr>
+        <w:t>es. garanzie obbligatorie, g</w:t>
+      </w:r>
+      <w:r>
+        <w:rPr>
+          <w:i/>
+          <w:iCs/>
+        </w:rPr>
+        <w:t>aranzie facoltative, vincoli e clausole, modalità di pagamento</w:t>
+      </w:r>
+      <w:r>
+        <w:rPr>
+          <w:i/>
+          <w:iCs/>
+        </w:rPr>
+        <w:t xml:space="preserve"> ammesse</w:t>
+      </w:r>
+      <w:r>
+        <w:rPr>
+          <w:i/>
+          <w:iCs/>
+        </w:rPr>
+        <w:t>, caratteristiche dei beni che possono essere assicurati</w:t>
+      </w:r>
+      <w:r>
+        <w:t>. In questo modo sarebbe possibile calcolare la similarità</w:t>
+      </w:r>
+      <w:r>
+        <w:t xml:space="preserve"> </w:t>
+      </w:r>
+      <w:r>
+        <w:t>tra i prodotti assicurativi venduti</w:t>
+      </w:r>
+      <w:r>
         <w:t xml:space="preserve">, </w:t>
       </w:r>
       <w:r>
-        <w:lastRenderedPageBreak/>
-        <w:t>l’algoritmo selezionato è stato il</w:t>
+        <w:rPr>
+          <w:i/>
+          <w:iCs/>
+        </w:rPr>
+        <w:t>utilizzando il TF-IDF descritto in precedenza</w:t>
+      </w:r>
+      <w:r>
+        <w:t>, integrando l’algoritmo collaborativo implementato.</w:t>
+      </w:r>
+    </w:p>
+    <w:p>
+      <w:pPr>
+        <w:pStyle w:val="Paragrafoelenco"/>
+        <w:numPr>
+          <w:ilvl w:val="0"/>
+          <w:numId w:val="34"/>
+        </w:numPr>
+        <w:rPr>
+          <w:i/>
+          <w:iCs/>
+        </w:rPr>
+      </w:pPr>
+      <w:r>
+        <w:rPr>
+          <w:b/>
+          <w:bCs/>
+        </w:rPr>
+        <w:t>Creazione di pacchetti assicurativi</w:t>
+      </w:r>
+      <w:r>
+        <w:t>: nella soluzione proposta l’algoritmo calcola la probabilità che un cliente possa sottoscrivere o meno una determinata polizza</w:t>
+      </w:r>
+      <w:r>
+        <w:t xml:space="preserve"> ed in seguito calcola i suggerimenti per il cliente. </w:t>
+      </w:r>
+      <w:r>
+        <w:t>Inserendo le garanzie acquistate fra le caratteristiche del cliente ed implementando la base di conoscenza in modo da rappresentare le relazioni presenti fra le garanzie ed i vincoli esistenti sulle garanzie</w:t>
+      </w:r>
+      <w:r>
+        <w:t>, possono essere creati dei pacchetti assicurativi su misura per ciascun cliente.</w:t>
       </w:r>
       <w:r>
         <w:t xml:space="preserve"> </w:t>
       </w:r>
-      <w:proofErr w:type="spellStart"/>
-      <w:r>
-        <w:t>LbfgsLogisticRegressionBinaryTrainer</w:t>
-      </w:r>
-      <w:proofErr w:type="spellEnd"/>
-      <w:r>
-        <w:rPr>
-          <w:rStyle w:val="Rimandonotadichiusura"/>
-          <w:i/>
-          <w:iCs/>
-        </w:rPr>
-        <w:endnoteReference w:id="16"/>
-      </w:r>
-      <w:r>
-        <w:t>.</w:t>
-      </w:r>
-      <w:r>
-        <w:t xml:space="preserve"> Nel report che segue vengono</w:t>
-      </w:r>
-      <w:r>
-        <w:t xml:space="preserve"> mostrate le prestazioni dei vari algoritmi che sono stati testati.</w:t>
-      </w:r>
-    </w:p>
-    <w:tbl>
-      <w:tblPr>
-        <w:tblStyle w:val="Grigliatabella"/>
-        <w:tblW w:w="0" w:type="auto"/>
-        <w:tblLook w:val="04A0" w:firstRow="1" w:lastRow="0" w:firstColumn="1" w:lastColumn="0" w:noHBand="0" w:noVBand="1"/>
-      </w:tblPr>
-      <w:tblGrid>
-        <w:gridCol w:w="1375"/>
-        <w:gridCol w:w="1375"/>
-        <w:gridCol w:w="1375"/>
-        <w:gridCol w:w="1375"/>
-        <w:gridCol w:w="1376"/>
-        <w:gridCol w:w="1376"/>
-        <w:gridCol w:w="1376"/>
-      </w:tblGrid>
-      <w:tr>
-        <w:tc>
-          <w:tcPr>
-            <w:tcW w:w="1375" w:type="dxa"/>
-          </w:tcPr>
-          <w:p/>
-        </w:tc>
-        <w:tc>
-          <w:tcPr>
-            <w:tcW w:w="1375" w:type="dxa"/>
-          </w:tcPr>
-          <w:p/>
-        </w:tc>
-        <w:tc>
-          <w:tcPr>
-            <w:tcW w:w="1375" w:type="dxa"/>
-          </w:tcPr>
-          <w:p/>
-        </w:tc>
-        <w:tc>
-          <w:tcPr>
-            <w:tcW w:w="1375" w:type="dxa"/>
-          </w:tcPr>
-          <w:p/>
-        </w:tc>
-        <w:tc>
-          <w:tcPr>
-            <w:tcW w:w="1376" w:type="dxa"/>
-          </w:tcPr>
-          <w:p/>
-        </w:tc>
-        <w:tc>
-          <w:tcPr>
-            <w:tcW w:w="1376" w:type="dxa"/>
-          </w:tcPr>
-          <w:p/>
-        </w:tc>
-        <w:tc>
-          <w:tcPr>
-            <w:tcW w:w="1376" w:type="dxa"/>
-          </w:tcPr>
-          <w:p/>
-        </w:tc>
-      </w:tr>
-      <w:tr>
-        <w:tc>
-          <w:tcPr>
-            <w:tcW w:w="1375" w:type="dxa"/>
-          </w:tcPr>
-          <w:p/>
-        </w:tc>
-        <w:tc>
-          <w:tcPr>
-            <w:tcW w:w="1375" w:type="dxa"/>
-          </w:tcPr>
-          <w:p/>
-        </w:tc>
-        <w:tc>
-          <w:tcPr>
-            <w:tcW w:w="1375" w:type="dxa"/>
-          </w:tcPr>
-          <w:p/>
-        </w:tc>
-        <w:tc>
-          <w:tcPr>
-            <w:tcW w:w="1375" w:type="dxa"/>
-          </w:tcPr>
-          <w:p/>
-        </w:tc>
-        <w:tc>
-          <w:tcPr>
-            <w:tcW w:w="1376" w:type="dxa"/>
-          </w:tcPr>
-          <w:p/>
-        </w:tc>
-        <w:tc>
-          <w:tcPr>
-            <w:tcW w:w="1376" w:type="dxa"/>
-          </w:tcPr>
-          <w:p/>
-        </w:tc>
-        <w:tc>
-          <w:tcPr>
-            <w:tcW w:w="1376" w:type="dxa"/>
-          </w:tcPr>
-          <w:p/>
-        </w:tc>
-      </w:tr>
-      <w:tr>
-        <w:tc>
-          <w:tcPr>
-            <w:tcW w:w="1375" w:type="dxa"/>
-          </w:tcPr>
-          <w:p/>
-        </w:tc>
-        <w:tc>
-          <w:tcPr>
-            <w:tcW w:w="1375" w:type="dxa"/>
-          </w:tcPr>
-          <w:p/>
-        </w:tc>
-        <w:tc>
-          <w:tcPr>
-            <w:tcW w:w="1375" w:type="dxa"/>
-          </w:tcPr>
-          <w:p/>
-        </w:tc>
-        <w:tc>
-          <w:tcPr>
-            <w:tcW w:w="1375" w:type="dxa"/>
-          </w:tcPr>
-          <w:p/>
-        </w:tc>
-        <w:tc>
-          <w:tcPr>
-            <w:tcW w:w="1376" w:type="dxa"/>
-          </w:tcPr>
-          <w:p/>
-        </w:tc>
-        <w:tc>
-          <w:tcPr>
-            <w:tcW w:w="1376" w:type="dxa"/>
-          </w:tcPr>
-          <w:p/>
-        </w:tc>
-        <w:tc>
-          <w:tcPr>
-            <w:tcW w:w="1376" w:type="dxa"/>
-          </w:tcPr>
-          <w:p/>
-        </w:tc>
-      </w:tr>
-      <w:tr>
-        <w:tc>
-          <w:tcPr>
-            <w:tcW w:w="1375" w:type="dxa"/>
-          </w:tcPr>
-          <w:p/>
-        </w:tc>
-        <w:tc>
-          <w:tcPr>
-            <w:tcW w:w="1375" w:type="dxa"/>
-          </w:tcPr>
-          <w:p/>
-        </w:tc>
-        <w:tc>
-          <w:tcPr>
-            <w:tcW w:w="1375" w:type="dxa"/>
-          </w:tcPr>
-          <w:p/>
-        </w:tc>
-        <w:tc>
-          <w:tcPr>
-            <w:tcW w:w="1375" w:type="dxa"/>
-          </w:tcPr>
-          <w:p/>
-        </w:tc>
-        <w:tc>
-          <w:tcPr>
-            <w:tcW w:w="1376" w:type="dxa"/>
-          </w:tcPr>
-          <w:p/>
-        </w:tc>
-        <w:tc>
-          <w:tcPr>
-            <w:tcW w:w="1376" w:type="dxa"/>
-          </w:tcPr>
-          <w:p/>
-        </w:tc>
-        <w:tc>
-          <w:tcPr>
-            <w:tcW w:w="1376" w:type="dxa"/>
-          </w:tcPr>
-          <w:p/>
-        </w:tc>
-      </w:tr>
-      <w:tr>
-        <w:tc>
-          <w:tcPr>
-            <w:tcW w:w="1375" w:type="dxa"/>
-          </w:tcPr>
-          <w:p/>
-        </w:tc>
-        <w:tc>
-          <w:tcPr>
-            <w:tcW w:w="1375" w:type="dxa"/>
-          </w:tcPr>
-          <w:p/>
-        </w:tc>
-        <w:tc>
-          <w:tcPr>
-            <w:tcW w:w="1375" w:type="dxa"/>
-          </w:tcPr>
-          <w:p/>
-        </w:tc>
-        <w:tc>
-          <w:tcPr>
-            <w:tcW w:w="1375" w:type="dxa"/>
-          </w:tcPr>
-          <w:p/>
-        </w:tc>
-        <w:tc>
-          <w:tcPr>
-            <w:tcW w:w="1376" w:type="dxa"/>
-          </w:tcPr>
-          <w:p/>
-        </w:tc>
-        <w:tc>
-          <w:tcPr>
-            <w:tcW w:w="1376" w:type="dxa"/>
-          </w:tcPr>
-          <w:p/>
-        </w:tc>
-        <w:tc>
-          <w:tcPr>
-            <w:tcW w:w="1376" w:type="dxa"/>
-          </w:tcPr>
-          <w:p/>
-        </w:tc>
-      </w:tr>
-      <w:tr>
-        <w:tc>
-          <w:tcPr>
-            <w:tcW w:w="1375" w:type="dxa"/>
-          </w:tcPr>
-          <w:p/>
-        </w:tc>
-        <w:tc>
-          <w:tcPr>
-            <w:tcW w:w="1375" w:type="dxa"/>
-          </w:tcPr>
-          <w:p/>
-        </w:tc>
-        <w:tc>
-          <w:tcPr>
-            <w:tcW w:w="1375" w:type="dxa"/>
-          </w:tcPr>
-          <w:p/>
-        </w:tc>
-        <w:tc>
-          <w:tcPr>
-            <w:tcW w:w="1375" w:type="dxa"/>
-          </w:tcPr>
-          <w:p/>
-        </w:tc>
-        <w:tc>
-          <w:tcPr>
-            <w:tcW w:w="1376" w:type="dxa"/>
-          </w:tcPr>
-          <w:p/>
-        </w:tc>
-        <w:tc>
-          <w:tcPr>
-            <w:tcW w:w="1376" w:type="dxa"/>
-          </w:tcPr>
-          <w:p/>
-        </w:tc>
-        <w:tc>
-          <w:tcPr>
-            <w:tcW w:w="1376" w:type="dxa"/>
-          </w:tcPr>
-          <w:p/>
-        </w:tc>
-      </w:tr>
-      <w:tr>
-        <w:tc>
-          <w:tcPr>
-            <w:tcW w:w="1375" w:type="dxa"/>
-          </w:tcPr>
-          <w:p/>
-        </w:tc>
-        <w:tc>
-          <w:tcPr>
-            <w:tcW w:w="1375" w:type="dxa"/>
-          </w:tcPr>
-          <w:p/>
-        </w:tc>
-        <w:tc>
-          <w:tcPr>
-            <w:tcW w:w="1375" w:type="dxa"/>
-          </w:tcPr>
-          <w:p/>
-        </w:tc>
-        <w:tc>
-          <w:tcPr>
-            <w:tcW w:w="1375" w:type="dxa"/>
-          </w:tcPr>
-          <w:p/>
-        </w:tc>
-        <w:tc>
-          <w:tcPr>
-            <w:tcW w:w="1376" w:type="dxa"/>
-          </w:tcPr>
-          <w:p/>
-        </w:tc>
-        <w:tc>
-          <w:tcPr>
-            <w:tcW w:w="1376" w:type="dxa"/>
-          </w:tcPr>
-          <w:p/>
-        </w:tc>
-        <w:tc>
-          <w:tcPr>
-            <w:tcW w:w="1376" w:type="dxa"/>
-          </w:tcPr>
-          <w:p/>
-        </w:tc>
-      </w:tr>
-      <w:tr>
-        <w:tc>
-          <w:tcPr>
-            <w:tcW w:w="1375" w:type="dxa"/>
-          </w:tcPr>
-          <w:p/>
-        </w:tc>
-        <w:tc>
-          <w:tcPr>
-            <w:tcW w:w="1375" w:type="dxa"/>
-          </w:tcPr>
-          <w:p/>
-        </w:tc>
-        <w:tc>
-          <w:tcPr>
-            <w:tcW w:w="1375" w:type="dxa"/>
-          </w:tcPr>
-          <w:p/>
-        </w:tc>
-        <w:tc>
-          <w:tcPr>
-            <w:tcW w:w="1375" w:type="dxa"/>
-          </w:tcPr>
-          <w:p/>
-        </w:tc>
-        <w:tc>
-          <w:tcPr>
-            <w:tcW w:w="1376" w:type="dxa"/>
-          </w:tcPr>
-          <w:p/>
-        </w:tc>
-        <w:tc>
-          <w:tcPr>
-            <w:tcW w:w="1376" w:type="dxa"/>
-          </w:tcPr>
-          <w:p/>
-        </w:tc>
-        <w:tc>
-          <w:tcPr>
-            <w:tcW w:w="1376" w:type="dxa"/>
-          </w:tcPr>
-          <w:p/>
-        </w:tc>
-      </w:tr>
-    </w:tbl>
-    <w:p/>
+      <w:r>
+        <w:t>S</w:t>
+      </w:r>
+      <w:r>
+        <w:t>i</w:t>
+      </w:r>
+      <w:r>
+        <w:t xml:space="preserve"> </w:t>
+      </w:r>
+      <w:r>
+        <w:t xml:space="preserve">potrebbe </w:t>
+      </w:r>
+      <w:r>
+        <w:t xml:space="preserve">inoltre </w:t>
+      </w:r>
+      <w:r>
+        <w:t>calcolare la probabilità che un cliente possa acquistare una determinata garanzia in futuro.</w:t>
+      </w:r>
+      <w:r>
+        <w:t xml:space="preserve"> Il </w:t>
+      </w:r>
+      <w:r>
+        <w:t>sistema, quindi,</w:t>
+      </w:r>
+      <w:r>
+        <w:t xml:space="preserve"> andrebbe a suggerire al cliente dei pacchetti assicurativi personalizzati composti dalla polizza che si suggerisce di sottoscrivere indicando le garanzie che possono essere acquistate. </w:t>
+      </w:r>
+    </w:p>
     <w:sectPr>
-      <w:footerReference w:type="default" r:id="rId44"/>
+      <w:footerReference w:type="default" r:id="rId46"/>
       <w:endnotePr>
         <w:numFmt w:val="decimal"/>
       </w:endnotePr>
@@ -10511,6 +11819,119 @@
 <file path=word/numbering.xml><?xml version="1.0" encoding="utf-8"?>
 <w:numbering xmlns:wpc="http://schemas.microsoft.com/office/word/2010/wordprocessingCanvas" xmlns:cx="http://schemas.microsoft.com/office/drawing/2014/chartex" xmlns:cx1="http://schemas.microsoft.com/office/drawing/2015/9/8/chartex" xmlns:cx2="http://schemas.microsoft.com/office/drawing/2015/10/21/chartex" xmlns:cx3="http://schemas.microsoft.com/office/drawing/2016/5/9/chartex" xmlns:cx4="http://schemas.microsoft.com/office/drawing/2016/5/10/chartex" xmlns:cx5="http://schemas.microsoft.com/office/drawing/2016/5/11/chartex" xmlns:cx6="http://schemas.microsoft.com/office/drawing/2016/5/12/chartex" xmlns:cx7="http://schemas.microsoft.com/office/drawing/2016/5/13/chartex" xmlns:cx8="http://schemas.microsoft.com/office/drawing/2016/5/14/chartex" xmlns:mc="http://schemas.openxmlformats.org/markup-compatibility/2006" xmlns:aink="http://schemas.microsoft.com/office/drawing/2016/ink" xmlns:am3d="http://schemas.microsoft.com/office/drawing/2017/model3d" xmlns:o="urn:schemas-microsoft-com:office:office" xmlns:oel="http://schemas.microsoft.com/office/2019/extlst" xmlns:r="http://schemas.openxmlformats.org/officeDocument/2006/relationships" xmlns:m="http://schemas.openxmlformats.org/officeDocument/2006/math" xmlns:v="urn:schemas-microsoft-com:vml" xmlns:wp14="http://schemas.microsoft.com/office/word/2010/wordprocessingDrawing" xmlns:wp="http://schemas.openxmlformats.org/drawingml/2006/wordprocessingDrawing" xmlns:w10="urn:schemas-microsoft-com:office:word" xmlns:w="http://schemas.openxmlformats.org/wordprocessingml/2006/main" xmlns:w14="http://schemas.microsoft.com/office/word/2010/wordml" xmlns:w15="http://schemas.microsoft.com/office/word/2012/wordml" xmlns:w16cex="http://schemas.microsoft.com/office/word/2018/wordml/cex" xmlns:w16cid="http://schemas.microsoft.com/office/word/2016/wordml/cid" xmlns:w16="http://schemas.microsoft.com/office/word/2018/wordml" xmlns:w16du="http://schemas.microsoft.com/office/word/2023/wordml/word16du" xmlns:w16sdtdh="http://schemas.microsoft.com/office/word/2020/wordml/sdtdatahash" xmlns:w16se="http://schemas.microsoft.com/office/word/2015/wordml/symex" xmlns:wpg="http://schemas.microsoft.com/office/word/2010/wordprocessingGroup" xmlns:wpi="http://schemas.microsoft.com/office/word/2010/wordprocessingInk" xmlns:wne="http://schemas.microsoft.com/office/word/2006/wordml" xmlns:wps="http://schemas.microsoft.com/office/word/2010/wordprocessingShape" mc:Ignorable="w14 w15 w16se w16cid w16 w16cex w16sdtdh w16du wp14">
   <w:abstractNum w:abstractNumId="0" w15:restartNumberingAfterBreak="0">
+    <w:nsid w:val="02FB064D"/>
+    <w:multiLevelType w:val="hybridMultilevel"/>
+    <w:tmpl w:val="B0509B86"/>
+    <w:lvl w:ilvl="0" w:tplc="04100005">
+      <w:start w:val="1"/>
+      <w:numFmt w:val="bullet"/>
+      <w:lvlText w:val=""/>
+      <w:lvlJc w:val="left"/>
+      <w:pPr>
+        <w:ind w:left="720" w:hanging="360"/>
+      </w:pPr>
+      <w:rPr>
+        <w:rFonts w:ascii="Wingdings" w:hAnsi="Wingdings" w:hint="default"/>
+      </w:rPr>
+    </w:lvl>
+    <w:lvl w:ilvl="1" w:tplc="04100003" w:tentative="1">
+      <w:start w:val="1"/>
+      <w:numFmt w:val="bullet"/>
+      <w:lvlText w:val="o"/>
+      <w:lvlJc w:val="left"/>
+      <w:pPr>
+        <w:ind w:left="1440" w:hanging="360"/>
+      </w:pPr>
+      <w:rPr>
+        <w:rFonts w:ascii="Courier New" w:hAnsi="Courier New" w:cs="Courier New" w:hint="default"/>
+      </w:rPr>
+    </w:lvl>
+    <w:lvl w:ilvl="2" w:tplc="04100005" w:tentative="1">
+      <w:start w:val="1"/>
+      <w:numFmt w:val="bullet"/>
+      <w:lvlText w:val=""/>
+      <w:lvlJc w:val="left"/>
+      <w:pPr>
+        <w:ind w:left="2160" w:hanging="360"/>
+      </w:pPr>
+      <w:rPr>
+        <w:rFonts w:ascii="Wingdings" w:hAnsi="Wingdings" w:hint="default"/>
+      </w:rPr>
+    </w:lvl>
+    <w:lvl w:ilvl="3" w:tplc="04100001" w:tentative="1">
+      <w:start w:val="1"/>
+      <w:numFmt w:val="bullet"/>
+      <w:lvlText w:val=""/>
+      <w:lvlJc w:val="left"/>
+      <w:pPr>
+        <w:ind w:left="2880" w:hanging="360"/>
+      </w:pPr>
+      <w:rPr>
+        <w:rFonts w:ascii="Symbol" w:hAnsi="Symbol" w:hint="default"/>
+      </w:rPr>
+    </w:lvl>
+    <w:lvl w:ilvl="4" w:tplc="04100003" w:tentative="1">
+      <w:start w:val="1"/>
+      <w:numFmt w:val="bullet"/>
+      <w:lvlText w:val="o"/>
+      <w:lvlJc w:val="left"/>
+      <w:pPr>
+        <w:ind w:left="3600" w:hanging="360"/>
+      </w:pPr>
+      <w:rPr>
+        <w:rFonts w:ascii="Courier New" w:hAnsi="Courier New" w:cs="Courier New" w:hint="default"/>
+      </w:rPr>
+    </w:lvl>
+    <w:lvl w:ilvl="5" w:tplc="04100005" w:tentative="1">
+      <w:start w:val="1"/>
+      <w:numFmt w:val="bullet"/>
+      <w:lvlText w:val=""/>
+      <w:lvlJc w:val="left"/>
+      <w:pPr>
+        <w:ind w:left="4320" w:hanging="360"/>
+      </w:pPr>
+      <w:rPr>
+        <w:rFonts w:ascii="Wingdings" w:hAnsi="Wingdings" w:hint="default"/>
+      </w:rPr>
+    </w:lvl>
+    <w:lvl w:ilvl="6" w:tplc="04100001" w:tentative="1">
+      <w:start w:val="1"/>
+      <w:numFmt w:val="bullet"/>
+      <w:lvlText w:val=""/>
+      <w:lvlJc w:val="left"/>
+      <w:pPr>
+        <w:ind w:left="5040" w:hanging="360"/>
+      </w:pPr>
+      <w:rPr>
+        <w:rFonts w:ascii="Symbol" w:hAnsi="Symbol" w:hint="default"/>
+      </w:rPr>
+    </w:lvl>
+    <w:lvl w:ilvl="7" w:tplc="04100003" w:tentative="1">
+      <w:start w:val="1"/>
+      <w:numFmt w:val="bullet"/>
+      <w:lvlText w:val="o"/>
+      <w:lvlJc w:val="left"/>
+      <w:pPr>
+        <w:ind w:left="5760" w:hanging="360"/>
+      </w:pPr>
+      <w:rPr>
+        <w:rFonts w:ascii="Courier New" w:hAnsi="Courier New" w:cs="Courier New" w:hint="default"/>
+      </w:rPr>
+    </w:lvl>
+    <w:lvl w:ilvl="8" w:tplc="04100005" w:tentative="1">
+      <w:start w:val="1"/>
+      <w:numFmt w:val="bullet"/>
+      <w:lvlText w:val=""/>
+      <w:lvlJc w:val="left"/>
+      <w:pPr>
+        <w:ind w:left="6480" w:hanging="360"/>
+      </w:pPr>
+      <w:rPr>
+        <w:rFonts w:ascii="Wingdings" w:hAnsi="Wingdings" w:hint="default"/>
+      </w:rPr>
+    </w:lvl>
+  </w:abstractNum>
+  <w:abstractNum w:abstractNumId="1" w15:restartNumberingAfterBreak="0">
     <w:nsid w:val="060C185A"/>
     <w:multiLevelType w:val="hybridMultilevel"/>
     <w:tmpl w:val="DBE2FFA0"/>
@@ -10626,7 +12047,7 @@
       </w:rPr>
     </w:lvl>
   </w:abstractNum>
-  <w:abstractNum w:abstractNumId="1" w15:restartNumberingAfterBreak="0">
+  <w:abstractNum w:abstractNumId="2" w15:restartNumberingAfterBreak="0">
     <w:nsid w:val="0ABB5DEB"/>
     <w:multiLevelType w:val="hybridMultilevel"/>
     <w:tmpl w:val="404E40BE"/>
@@ -10739,7 +12160,7 @@
       </w:rPr>
     </w:lvl>
   </w:abstractNum>
-  <w:abstractNum w:abstractNumId="2" w15:restartNumberingAfterBreak="0">
+  <w:abstractNum w:abstractNumId="3" w15:restartNumberingAfterBreak="0">
     <w:nsid w:val="0CEE3C6C"/>
     <w:multiLevelType w:val="hybridMultilevel"/>
     <w:tmpl w:val="048CDA7A"/>
@@ -10853,7 +12274,7 @@
       </w:rPr>
     </w:lvl>
   </w:abstractNum>
-  <w:abstractNum w:abstractNumId="3" w15:restartNumberingAfterBreak="0">
+  <w:abstractNum w:abstractNumId="4" w15:restartNumberingAfterBreak="0">
     <w:nsid w:val="0E5A575F"/>
     <w:multiLevelType w:val="hybridMultilevel"/>
     <w:tmpl w:val="4560FFA0"/>
@@ -10968,7 +12389,7 @@
       </w:rPr>
     </w:lvl>
   </w:abstractNum>
-  <w:abstractNum w:abstractNumId="4" w15:restartNumberingAfterBreak="0">
+  <w:abstractNum w:abstractNumId="5" w15:restartNumberingAfterBreak="0">
     <w:nsid w:val="102627D5"/>
     <w:multiLevelType w:val="hybridMultilevel"/>
     <w:tmpl w:val="7B8C2D7E"/>
@@ -11081,7 +12502,7 @@
       </w:rPr>
     </w:lvl>
   </w:abstractNum>
-  <w:abstractNum w:abstractNumId="5" w15:restartNumberingAfterBreak="0">
+  <w:abstractNum w:abstractNumId="6" w15:restartNumberingAfterBreak="0">
     <w:nsid w:val="12A33BC0"/>
     <w:multiLevelType w:val="hybridMultilevel"/>
     <w:tmpl w:val="C50C0C4E"/>
@@ -11167,7 +12588,7 @@
       </w:pPr>
     </w:lvl>
   </w:abstractNum>
-  <w:abstractNum w:abstractNumId="6" w15:restartNumberingAfterBreak="0">
+  <w:abstractNum w:abstractNumId="7" w15:restartNumberingAfterBreak="0">
     <w:nsid w:val="198A0123"/>
     <w:multiLevelType w:val="hybridMultilevel"/>
     <w:tmpl w:val="70C6E52A"/>
@@ -11280,7 +12701,7 @@
       </w:rPr>
     </w:lvl>
   </w:abstractNum>
-  <w:abstractNum w:abstractNumId="7" w15:restartNumberingAfterBreak="0">
+  <w:abstractNum w:abstractNumId="8" w15:restartNumberingAfterBreak="0">
     <w:nsid w:val="1E1663A4"/>
     <w:multiLevelType w:val="hybridMultilevel"/>
     <w:tmpl w:val="ABAC6CFA"/>
@@ -11393,7 +12814,7 @@
       </w:rPr>
     </w:lvl>
   </w:abstractNum>
-  <w:abstractNum w:abstractNumId="8" w15:restartNumberingAfterBreak="0">
+  <w:abstractNum w:abstractNumId="9" w15:restartNumberingAfterBreak="0">
     <w:nsid w:val="1F8B4A71"/>
     <w:multiLevelType w:val="hybridMultilevel"/>
     <w:tmpl w:val="45C04540"/>
@@ -11506,7 +12927,7 @@
       </w:rPr>
     </w:lvl>
   </w:abstractNum>
-  <w:abstractNum w:abstractNumId="9" w15:restartNumberingAfterBreak="0">
+  <w:abstractNum w:abstractNumId="10" w15:restartNumberingAfterBreak="0">
     <w:nsid w:val="26070CB5"/>
     <w:multiLevelType w:val="hybridMultilevel"/>
     <w:tmpl w:val="73D64410"/>
@@ -11619,7 +13040,7 @@
       </w:rPr>
     </w:lvl>
   </w:abstractNum>
-  <w:abstractNum w:abstractNumId="10" w15:restartNumberingAfterBreak="0">
+  <w:abstractNum w:abstractNumId="11" w15:restartNumberingAfterBreak="0">
     <w:nsid w:val="2D70650E"/>
     <w:multiLevelType w:val="hybridMultilevel"/>
     <w:tmpl w:val="09C07380"/>
@@ -11732,7 +13153,7 @@
       </w:rPr>
     </w:lvl>
   </w:abstractNum>
-  <w:abstractNum w:abstractNumId="11" w15:restartNumberingAfterBreak="0">
+  <w:abstractNum w:abstractNumId="12" w15:restartNumberingAfterBreak="0">
     <w:nsid w:val="32B92BED"/>
     <w:multiLevelType w:val="hybridMultilevel"/>
     <w:tmpl w:val="D1CE54A4"/>
@@ -11845,7 +13266,7 @@
       </w:rPr>
     </w:lvl>
   </w:abstractNum>
-  <w:abstractNum w:abstractNumId="12" w15:restartNumberingAfterBreak="0">
+  <w:abstractNum w:abstractNumId="13" w15:restartNumberingAfterBreak="0">
     <w:nsid w:val="3728436D"/>
     <w:multiLevelType w:val="hybridMultilevel"/>
     <w:tmpl w:val="E55A2A14"/>
@@ -11958,7 +13379,7 @@
       </w:rPr>
     </w:lvl>
   </w:abstractNum>
-  <w:abstractNum w:abstractNumId="13" w15:restartNumberingAfterBreak="0">
+  <w:abstractNum w:abstractNumId="14" w15:restartNumberingAfterBreak="0">
     <w:nsid w:val="380A1D36"/>
     <w:multiLevelType w:val="hybridMultilevel"/>
     <w:tmpl w:val="AFAABADA"/>
@@ -12073,7 +13494,7 @@
       </w:rPr>
     </w:lvl>
   </w:abstractNum>
-  <w:abstractNum w:abstractNumId="14" w15:restartNumberingAfterBreak="0">
+  <w:abstractNum w:abstractNumId="15" w15:restartNumberingAfterBreak="0">
     <w:nsid w:val="3BF96DCE"/>
     <w:multiLevelType w:val="hybridMultilevel"/>
     <w:tmpl w:val="6B40D352"/>
@@ -12159,7 +13580,7 @@
       </w:pPr>
     </w:lvl>
   </w:abstractNum>
-  <w:abstractNum w:abstractNumId="15" w15:restartNumberingAfterBreak="0">
+  <w:abstractNum w:abstractNumId="16" w15:restartNumberingAfterBreak="0">
     <w:nsid w:val="3F1961F6"/>
     <w:multiLevelType w:val="hybridMultilevel"/>
     <w:tmpl w:val="D0E8EAE0"/>
@@ -12272,7 +13693,7 @@
       </w:rPr>
     </w:lvl>
   </w:abstractNum>
-  <w:abstractNum w:abstractNumId="16" w15:restartNumberingAfterBreak="0">
+  <w:abstractNum w:abstractNumId="17" w15:restartNumberingAfterBreak="0">
     <w:nsid w:val="406529D2"/>
     <w:multiLevelType w:val="hybridMultilevel"/>
     <w:tmpl w:val="888A9E62"/>
@@ -12388,7 +13809,7 @@
       </w:rPr>
     </w:lvl>
   </w:abstractNum>
-  <w:abstractNum w:abstractNumId="17" w15:restartNumberingAfterBreak="0">
+  <w:abstractNum w:abstractNumId="18" w15:restartNumberingAfterBreak="0">
     <w:nsid w:val="464874EC"/>
     <w:multiLevelType w:val="hybridMultilevel"/>
     <w:tmpl w:val="9DF8B8E0"/>
@@ -12501,7 +13922,7 @@
       </w:rPr>
     </w:lvl>
   </w:abstractNum>
-  <w:abstractNum w:abstractNumId="18" w15:restartNumberingAfterBreak="0">
+  <w:abstractNum w:abstractNumId="19" w15:restartNumberingAfterBreak="0">
     <w:nsid w:val="4670699B"/>
     <w:multiLevelType w:val="hybridMultilevel"/>
     <w:tmpl w:val="A88A2CE8"/>
@@ -12614,7 +14035,7 @@
       </w:rPr>
     </w:lvl>
   </w:abstractNum>
-  <w:abstractNum w:abstractNumId="19" w15:restartNumberingAfterBreak="0">
+  <w:abstractNum w:abstractNumId="20" w15:restartNumberingAfterBreak="0">
     <w:nsid w:val="4A0C620F"/>
     <w:multiLevelType w:val="hybridMultilevel"/>
     <w:tmpl w:val="3094EE80"/>
@@ -12727,7 +14148,7 @@
       </w:rPr>
     </w:lvl>
   </w:abstractNum>
-  <w:abstractNum w:abstractNumId="20" w15:restartNumberingAfterBreak="0">
+  <w:abstractNum w:abstractNumId="21" w15:restartNumberingAfterBreak="0">
     <w:nsid w:val="545C0AA6"/>
     <w:multiLevelType w:val="hybridMultilevel"/>
     <w:tmpl w:val="7E0E744C"/>
@@ -12840,7 +14261,7 @@
       </w:rPr>
     </w:lvl>
   </w:abstractNum>
-  <w:abstractNum w:abstractNumId="21" w15:restartNumberingAfterBreak="0">
+  <w:abstractNum w:abstractNumId="22" w15:restartNumberingAfterBreak="0">
     <w:nsid w:val="558800E6"/>
     <w:multiLevelType w:val="hybridMultilevel"/>
     <w:tmpl w:val="14D4587C"/>
@@ -12954,7 +14375,7 @@
       </w:rPr>
     </w:lvl>
   </w:abstractNum>
-  <w:abstractNum w:abstractNumId="22" w15:restartNumberingAfterBreak="0">
+  <w:abstractNum w:abstractNumId="23" w15:restartNumberingAfterBreak="0">
     <w:nsid w:val="56891289"/>
     <w:multiLevelType w:val="hybridMultilevel"/>
     <w:tmpl w:val="A7669CF0"/>
@@ -13067,7 +14488,7 @@
       </w:rPr>
     </w:lvl>
   </w:abstractNum>
-  <w:abstractNum w:abstractNumId="23" w15:restartNumberingAfterBreak="0">
+  <w:abstractNum w:abstractNumId="24" w15:restartNumberingAfterBreak="0">
     <w:nsid w:val="5CC41149"/>
     <w:multiLevelType w:val="hybridMultilevel"/>
     <w:tmpl w:val="DC543E52"/>
@@ -13180,7 +14601,7 @@
       </w:rPr>
     </w:lvl>
   </w:abstractNum>
-  <w:abstractNum w:abstractNumId="24" w15:restartNumberingAfterBreak="0">
+  <w:abstractNum w:abstractNumId="25" w15:restartNumberingAfterBreak="0">
     <w:nsid w:val="609447FA"/>
     <w:multiLevelType w:val="hybridMultilevel"/>
     <w:tmpl w:val="180C0564"/>
@@ -13293,7 +14714,7 @@
       </w:rPr>
     </w:lvl>
   </w:abstractNum>
-  <w:abstractNum w:abstractNumId="25" w15:restartNumberingAfterBreak="0">
+  <w:abstractNum w:abstractNumId="26" w15:restartNumberingAfterBreak="0">
     <w:nsid w:val="64EA256B"/>
     <w:multiLevelType w:val="hybridMultilevel"/>
     <w:tmpl w:val="61FA3AEC"/>
@@ -13406,7 +14827,7 @@
       </w:rPr>
     </w:lvl>
   </w:abstractNum>
-  <w:abstractNum w:abstractNumId="26" w15:restartNumberingAfterBreak="0">
+  <w:abstractNum w:abstractNumId="27" w15:restartNumberingAfterBreak="0">
     <w:nsid w:val="6B322F0A"/>
     <w:multiLevelType w:val="hybridMultilevel"/>
     <w:tmpl w:val="B39CF6A4"/>
@@ -13519,7 +14940,7 @@
       </w:rPr>
     </w:lvl>
   </w:abstractNum>
-  <w:abstractNum w:abstractNumId="27" w15:restartNumberingAfterBreak="0">
+  <w:abstractNum w:abstractNumId="28" w15:restartNumberingAfterBreak="0">
     <w:nsid w:val="6B655D4E"/>
     <w:multiLevelType w:val="hybridMultilevel"/>
     <w:tmpl w:val="95E8875C"/>
@@ -13632,7 +15053,7 @@
       </w:rPr>
     </w:lvl>
   </w:abstractNum>
-  <w:abstractNum w:abstractNumId="28" w15:restartNumberingAfterBreak="0">
+  <w:abstractNum w:abstractNumId="29" w15:restartNumberingAfterBreak="0">
     <w:nsid w:val="6B8E7F71"/>
     <w:multiLevelType w:val="hybridMultilevel"/>
     <w:tmpl w:val="B1D83394"/>
@@ -13745,7 +15166,7 @@
       </w:rPr>
     </w:lvl>
   </w:abstractNum>
-  <w:abstractNum w:abstractNumId="29" w15:restartNumberingAfterBreak="0">
+  <w:abstractNum w:abstractNumId="30" w15:restartNumberingAfterBreak="0">
     <w:nsid w:val="77A558A5"/>
     <w:multiLevelType w:val="hybridMultilevel"/>
     <w:tmpl w:val="D3B0824C"/>
@@ -13858,7 +15279,7 @@
       </w:rPr>
     </w:lvl>
   </w:abstractNum>
-  <w:abstractNum w:abstractNumId="30" w15:restartNumberingAfterBreak="0">
+  <w:abstractNum w:abstractNumId="31" w15:restartNumberingAfterBreak="0">
     <w:nsid w:val="786173C1"/>
     <w:multiLevelType w:val="hybridMultilevel"/>
     <w:tmpl w:val="22DE2598"/>
@@ -13971,7 +15392,7 @@
       </w:rPr>
     </w:lvl>
   </w:abstractNum>
-  <w:abstractNum w:abstractNumId="31" w15:restartNumberingAfterBreak="0">
+  <w:abstractNum w:abstractNumId="32" w15:restartNumberingAfterBreak="0">
     <w:nsid w:val="78E37203"/>
     <w:multiLevelType w:val="hybridMultilevel"/>
     <w:tmpl w:val="C8307E10"/>
@@ -14085,7 +15506,7 @@
       </w:rPr>
     </w:lvl>
   </w:abstractNum>
-  <w:abstractNum w:abstractNumId="32" w15:restartNumberingAfterBreak="0">
+  <w:abstractNum w:abstractNumId="33" w15:restartNumberingAfterBreak="0">
     <w:nsid w:val="7E926F4E"/>
     <w:multiLevelType w:val="hybridMultilevel"/>
     <w:tmpl w:val="DEC001C6"/>
@@ -14200,103 +15621,106 @@
     </w:lvl>
   </w:abstractNum>
   <w:num w:numId="1" w16cid:durableId="479736155">
+    <w:abstractNumId w:val="12"/>
+  </w:num>
+  <w:num w:numId="2" w16cid:durableId="1332293504">
+    <w:abstractNumId w:val="5"/>
+  </w:num>
+  <w:num w:numId="3" w16cid:durableId="1814715002">
+    <w:abstractNumId w:val="13"/>
+  </w:num>
+  <w:num w:numId="4" w16cid:durableId="1072390712">
+    <w:abstractNumId w:val="18"/>
+  </w:num>
+  <w:num w:numId="5" w16cid:durableId="777868199">
+    <w:abstractNumId w:val="28"/>
+  </w:num>
+  <w:num w:numId="6" w16cid:durableId="436950659">
+    <w:abstractNumId w:val="7"/>
+  </w:num>
+  <w:num w:numId="7" w16cid:durableId="796491594">
+    <w:abstractNumId w:val="8"/>
+  </w:num>
+  <w:num w:numId="8" w16cid:durableId="285428596">
+    <w:abstractNumId w:val="23"/>
+  </w:num>
+  <w:num w:numId="9" w16cid:durableId="1875733125">
+    <w:abstractNumId w:val="20"/>
+  </w:num>
+  <w:num w:numId="10" w16cid:durableId="960645210">
+    <w:abstractNumId w:val="27"/>
+  </w:num>
+  <w:num w:numId="11" w16cid:durableId="777213385">
+    <w:abstractNumId w:val="21"/>
+  </w:num>
+  <w:num w:numId="12" w16cid:durableId="1390495654">
+    <w:abstractNumId w:val="25"/>
+  </w:num>
+  <w:num w:numId="13" w16cid:durableId="2129081396">
+    <w:abstractNumId w:val="29"/>
+  </w:num>
+  <w:num w:numId="14" w16cid:durableId="1822962694">
+    <w:abstractNumId w:val="30"/>
+  </w:num>
+  <w:num w:numId="15" w16cid:durableId="778569969">
+    <w:abstractNumId w:val="10"/>
+  </w:num>
+  <w:num w:numId="16" w16cid:durableId="1980065226">
+    <w:abstractNumId w:val="15"/>
+  </w:num>
+  <w:num w:numId="17" w16cid:durableId="1214846279">
+    <w:abstractNumId w:val="33"/>
+  </w:num>
+  <w:num w:numId="18" w16cid:durableId="677586847">
+    <w:abstractNumId w:val="16"/>
+  </w:num>
+  <w:num w:numId="19" w16cid:durableId="1209029417">
+    <w:abstractNumId w:val="3"/>
+  </w:num>
+  <w:num w:numId="20" w16cid:durableId="1333334162">
+    <w:abstractNumId w:val="26"/>
+  </w:num>
+  <w:num w:numId="21" w16cid:durableId="812722786">
+    <w:abstractNumId w:val="14"/>
+  </w:num>
+  <w:num w:numId="22" w16cid:durableId="1814640402">
+    <w:abstractNumId w:val="32"/>
+  </w:num>
+  <w:num w:numId="23" w16cid:durableId="1181050336">
+    <w:abstractNumId w:val="6"/>
+  </w:num>
+  <w:num w:numId="24" w16cid:durableId="1582907963">
+    <w:abstractNumId w:val="9"/>
+  </w:num>
+  <w:num w:numId="25" w16cid:durableId="747772220">
+    <w:abstractNumId w:val="22"/>
+  </w:num>
+  <w:num w:numId="26" w16cid:durableId="985162159">
+    <w:abstractNumId w:val="17"/>
+  </w:num>
+  <w:num w:numId="27" w16cid:durableId="846866754">
+    <w:abstractNumId w:val="1"/>
+  </w:num>
+  <w:num w:numId="28" w16cid:durableId="1159346946">
+    <w:abstractNumId w:val="4"/>
+  </w:num>
+  <w:num w:numId="29" w16cid:durableId="2077701008">
+    <w:abstractNumId w:val="24"/>
+  </w:num>
+  <w:num w:numId="30" w16cid:durableId="1796290013">
     <w:abstractNumId w:val="11"/>
   </w:num>
-  <w:num w:numId="2" w16cid:durableId="1332293504">
-    <w:abstractNumId w:val="4"/>
-  </w:num>
-  <w:num w:numId="3" w16cid:durableId="1814715002">
-    <w:abstractNumId w:val="12"/>
-  </w:num>
-  <w:num w:numId="4" w16cid:durableId="1072390712">
-    <w:abstractNumId w:val="17"/>
-  </w:num>
-  <w:num w:numId="5" w16cid:durableId="777868199">
-    <w:abstractNumId w:val="27"/>
-  </w:num>
-  <w:num w:numId="6" w16cid:durableId="436950659">
-    <w:abstractNumId w:val="6"/>
-  </w:num>
-  <w:num w:numId="7" w16cid:durableId="796491594">
-    <w:abstractNumId w:val="7"/>
-  </w:num>
-  <w:num w:numId="8" w16cid:durableId="285428596">
-    <w:abstractNumId w:val="22"/>
-  </w:num>
-  <w:num w:numId="9" w16cid:durableId="1875733125">
+  <w:num w:numId="31" w16cid:durableId="517819965">
     <w:abstractNumId w:val="19"/>
   </w:num>
-  <w:num w:numId="10" w16cid:durableId="960645210">
-    <w:abstractNumId w:val="26"/>
-  </w:num>
-  <w:num w:numId="11" w16cid:durableId="777213385">
-    <w:abstractNumId w:val="20"/>
-  </w:num>
-  <w:num w:numId="12" w16cid:durableId="1390495654">
-    <w:abstractNumId w:val="24"/>
-  </w:num>
-  <w:num w:numId="13" w16cid:durableId="2129081396">
-    <w:abstractNumId w:val="28"/>
-  </w:num>
-  <w:num w:numId="14" w16cid:durableId="1822962694">
-    <w:abstractNumId w:val="29"/>
-  </w:num>
-  <w:num w:numId="15" w16cid:durableId="778569969">
-    <w:abstractNumId w:val="9"/>
-  </w:num>
-  <w:num w:numId="16" w16cid:durableId="1980065226">
-    <w:abstractNumId w:val="14"/>
-  </w:num>
-  <w:num w:numId="17" w16cid:durableId="1214846279">
-    <w:abstractNumId w:val="32"/>
-  </w:num>
-  <w:num w:numId="18" w16cid:durableId="677586847">
-    <w:abstractNumId w:val="15"/>
-  </w:num>
-  <w:num w:numId="19" w16cid:durableId="1209029417">
+  <w:num w:numId="32" w16cid:durableId="964434898">
     <w:abstractNumId w:val="2"/>
   </w:num>
-  <w:num w:numId="20" w16cid:durableId="1333334162">
-    <w:abstractNumId w:val="25"/>
-  </w:num>
-  <w:num w:numId="21" w16cid:durableId="812722786">
-    <w:abstractNumId w:val="13"/>
-  </w:num>
-  <w:num w:numId="22" w16cid:durableId="1814640402">
+  <w:num w:numId="33" w16cid:durableId="316035627">
     <w:abstractNumId w:val="31"/>
   </w:num>
-  <w:num w:numId="23" w16cid:durableId="1181050336">
-    <w:abstractNumId w:val="5"/>
-  </w:num>
-  <w:num w:numId="24" w16cid:durableId="1582907963">
-    <w:abstractNumId w:val="8"/>
-  </w:num>
-  <w:num w:numId="25" w16cid:durableId="747772220">
-    <w:abstractNumId w:val="21"/>
-  </w:num>
-  <w:num w:numId="26" w16cid:durableId="985162159">
-    <w:abstractNumId w:val="16"/>
-  </w:num>
-  <w:num w:numId="27" w16cid:durableId="846866754">
+  <w:num w:numId="34" w16cid:durableId="2055539111">
     <w:abstractNumId w:val="0"/>
-  </w:num>
-  <w:num w:numId="28" w16cid:durableId="1159346946">
-    <w:abstractNumId w:val="3"/>
-  </w:num>
-  <w:num w:numId="29" w16cid:durableId="2077701008">
-    <w:abstractNumId w:val="23"/>
-  </w:num>
-  <w:num w:numId="30" w16cid:durableId="1796290013">
-    <w:abstractNumId w:val="10"/>
-  </w:num>
-  <w:num w:numId="31" w16cid:durableId="517819965">
-    <w:abstractNumId w:val="18"/>
-  </w:num>
-  <w:num w:numId="32" w16cid:durableId="964434898">
-    <w:abstractNumId w:val="1"/>
-  </w:num>
-  <w:num w:numId="33" w16cid:durableId="316035627">
-    <w:abstractNumId w:val="30"/>
   </w:num>
 </w:numbering>
 </file>
@@ -15458,6 +16882,44 @@
       <w:color w:val="605E5C"/>
       <w:shd w:val="clear" w:color="auto" w:fill="E1DFDD"/>
     </w:rPr>
+  </w:style>
+  <w:style w:type="paragraph" w:styleId="Sommario3">
+    <w:name w:val="toc 3"/>
+    <w:basedOn w:val="Normale"/>
+    <w:next w:val="Normale"/>
+    <w:autoRedefine/>
+    <w:uiPriority w:val="39"/>
+    <w:unhideWhenUsed/>
+    <w:rsid w:val="00D11EE2"/>
+    <w:pPr>
+      <w:spacing w:after="100"/>
+      <w:ind w:left="480"/>
+    </w:pPr>
+  </w:style>
+  <w:style w:type="paragraph" w:styleId="Sommario1">
+    <w:name w:val="toc 1"/>
+    <w:basedOn w:val="Normale"/>
+    <w:next w:val="Normale"/>
+    <w:autoRedefine/>
+    <w:uiPriority w:val="39"/>
+    <w:unhideWhenUsed/>
+    <w:rsid w:val="005B721D"/>
+    <w:pPr>
+      <w:spacing w:after="100"/>
+    </w:pPr>
+  </w:style>
+  <w:style w:type="paragraph" w:styleId="Sommario2">
+    <w:name w:val="toc 2"/>
+    <w:basedOn w:val="Normale"/>
+    <w:next w:val="Normale"/>
+    <w:autoRedefine/>
+    <w:uiPriority w:val="39"/>
+    <w:unhideWhenUsed/>
+    <w:rsid w:val="00BD3B2B"/>
+    <w:pPr>
+      <w:spacing w:after="100"/>
+      <w:ind w:left="240"/>
+    </w:pPr>
   </w:style>
 </w:styles>
 </file>

</xml_diff>

<commit_message>
Prima parte revisione tesi
</commit_message>
<xml_diff>
--- a/Documentazione/Tesi/Tesi.docx
+++ b/Documentazione/Tesi/Tesi.docx
@@ -4,6 +4,15 @@
   <w:body>
     <w:sdt>
       <w:sdtPr>
+        <w:rPr>
+          <w:rFonts w:asciiTheme="minorHAnsi" w:eastAsiaTheme="minorHAnsi" w:hAnsiTheme="minorHAnsi" w:cstheme="minorBidi"/>
+          <w:color w:val="auto"/>
+          <w:kern w:val="2"/>
+          <w:sz w:val="24"/>
+          <w:szCs w:val="22"/>
+          <w:lang w:eastAsia="en-US"/>
+          <w14:ligatures w14:val="standardContextual"/>
+        </w:rPr>
         <w:id w:val="-1731002845"/>
         <w:docPartObj>
           <w:docPartGallery w:val="Table of Contents"/>
@@ -12,15 +21,8 @@
       </w:sdtPr>
       <w:sdtEndPr>
         <w:rPr>
-          <w:rFonts w:asciiTheme="minorHAnsi" w:eastAsiaTheme="minorHAnsi" w:hAnsiTheme="minorHAnsi" w:cstheme="minorBidi"/>
           <w:b/>
           <w:bCs/>
-          <w:color w:val="auto"/>
-          <w:kern w:val="2"/>
-          <w:sz w:val="24"/>
-          <w:szCs w:val="22"/>
-          <w:lang w:eastAsia="en-US"/>
-          <w14:ligatures w14:val="standardContextual"/>
         </w:rPr>
       </w:sdtEndPr>
       <w:sdtContent>
@@ -54,7 +56,7 @@
           <w:r>
             <w:fldChar w:fldCharType="separate"/>
           </w:r>
-          <w:hyperlink w:anchor="_Toc165647910" w:history="1">
+          <w:hyperlink w:anchor="_Toc165882307" w:history="1">
             <w:r>
               <w:rPr>
                 <w:rStyle w:val="Collegamentoipertestuale"/>
@@ -81,7 +83,7 @@
                 <w:noProof/>
                 <w:webHidden/>
               </w:rPr>
-              <w:instrText xml:space="preserve"> PAGEREF _Toc165647910 \h </w:instrText>
+              <w:instrText xml:space="preserve"> PAGEREF _Toc165882307 \h </w:instrText>
             </w:r>
             <w:r>
               <w:rPr>
@@ -125,7 +127,7 @@
               <w:lang w:eastAsia="it-IT"/>
             </w:rPr>
           </w:pPr>
-          <w:hyperlink w:anchor="_Toc165647911" w:history="1">
+          <w:hyperlink w:anchor="_Toc165882308" w:history="1">
             <w:r>
               <w:rPr>
                 <w:rStyle w:val="Collegamentoipertestuale"/>
@@ -152,7 +154,7 @@
                 <w:noProof/>
                 <w:webHidden/>
               </w:rPr>
-              <w:instrText xml:space="preserve"> PAGEREF _Toc165647911 \h </w:instrText>
+              <w:instrText xml:space="preserve"> PAGEREF _Toc165882308 \h </w:instrText>
             </w:r>
             <w:r>
               <w:rPr>
@@ -190,10 +192,13 @@
               <w:tab w:val="right" w:leader="dot" w:pos="9628"/>
             </w:tabs>
             <w:rPr>
+              <w:rFonts w:eastAsiaTheme="minorEastAsia"/>
               <w:noProof/>
+              <w:szCs w:val="24"/>
+              <w:lang w:eastAsia="it-IT"/>
             </w:rPr>
           </w:pPr>
-          <w:hyperlink w:anchor="_Toc165647912" w:history="1">
+          <w:hyperlink w:anchor="_Toc165882309" w:history="1">
             <w:r>
               <w:rPr>
                 <w:rStyle w:val="Collegamentoipertestuale"/>
@@ -220,7 +225,7 @@
                 <w:noProof/>
                 <w:webHidden/>
               </w:rPr>
-              <w:instrText xml:space="preserve"> PAGEREF _Toc165647912 \h </w:instrText>
+              <w:instrText xml:space="preserve"> PAGEREF _Toc165882309 \h </w:instrText>
             </w:r>
             <w:r>
               <w:rPr>
@@ -241,6 +246,148 @@
                 <w:webHidden/>
               </w:rPr>
               <w:t>4</w:t>
+            </w:r>
+            <w:r>
+              <w:rPr>
+                <w:noProof/>
+                <w:webHidden/>
+              </w:rPr>
+              <w:fldChar w:fldCharType="end"/>
+            </w:r>
+          </w:hyperlink>
+        </w:p>
+        <w:p>
+          <w:pPr>
+            <w:pStyle w:val="Sommario2"/>
+            <w:tabs>
+              <w:tab w:val="right" w:leader="dot" w:pos="9628"/>
+            </w:tabs>
+            <w:rPr>
+              <w:rFonts w:eastAsiaTheme="minorEastAsia"/>
+              <w:noProof/>
+              <w:szCs w:val="24"/>
+              <w:lang w:eastAsia="it-IT"/>
+            </w:rPr>
+          </w:pPr>
+          <w:hyperlink w:anchor="_Toc165882310" w:history="1">
+            <w:r>
+              <w:rPr>
+                <w:rStyle w:val="Collegamentoipertestuale"/>
+                <w:noProof/>
+              </w:rPr>
+              <w:t>Coperture assicurative</w:t>
+            </w:r>
+            <w:r>
+              <w:rPr>
+                <w:noProof/>
+                <w:webHidden/>
+              </w:rPr>
+              <w:tab/>
+            </w:r>
+            <w:r>
+              <w:rPr>
+                <w:noProof/>
+                <w:webHidden/>
+              </w:rPr>
+              <w:fldChar w:fldCharType="begin"/>
+            </w:r>
+            <w:r>
+              <w:rPr>
+                <w:noProof/>
+                <w:webHidden/>
+              </w:rPr>
+              <w:instrText xml:space="preserve"> PAGEREF _Toc165882310 \h </w:instrText>
+            </w:r>
+            <w:r>
+              <w:rPr>
+                <w:noProof/>
+                <w:webHidden/>
+              </w:rPr>
+            </w:r>
+            <w:r>
+              <w:rPr>
+                <w:noProof/>
+                <w:webHidden/>
+              </w:rPr>
+              <w:fldChar w:fldCharType="separate"/>
+            </w:r>
+            <w:r>
+              <w:rPr>
+                <w:noProof/>
+                <w:webHidden/>
+              </w:rPr>
+              <w:t>6</w:t>
+            </w:r>
+            <w:r>
+              <w:rPr>
+                <w:noProof/>
+                <w:webHidden/>
+              </w:rPr>
+              <w:fldChar w:fldCharType="end"/>
+            </w:r>
+          </w:hyperlink>
+        </w:p>
+        <w:p>
+          <w:pPr>
+            <w:pStyle w:val="Sommario2"/>
+            <w:tabs>
+              <w:tab w:val="right" w:leader="dot" w:pos="9628"/>
+            </w:tabs>
+            <w:rPr>
+              <w:rFonts w:eastAsiaTheme="minorEastAsia"/>
+              <w:noProof/>
+              <w:szCs w:val="24"/>
+              <w:lang w:eastAsia="it-IT"/>
+            </w:rPr>
+          </w:pPr>
+          <w:hyperlink w:anchor="_Toc165882311" w:history="1">
+            <w:r>
+              <w:rPr>
+                <w:rStyle w:val="Collegamentoipertestuale"/>
+                <w:noProof/>
+              </w:rPr>
+              <w:t>Coperture selezionate</w:t>
+            </w:r>
+            <w:r>
+              <w:rPr>
+                <w:noProof/>
+                <w:webHidden/>
+              </w:rPr>
+              <w:tab/>
+            </w:r>
+            <w:r>
+              <w:rPr>
+                <w:noProof/>
+                <w:webHidden/>
+              </w:rPr>
+              <w:fldChar w:fldCharType="begin"/>
+            </w:r>
+            <w:r>
+              <w:rPr>
+                <w:noProof/>
+                <w:webHidden/>
+              </w:rPr>
+              <w:instrText xml:space="preserve"> PAGEREF _Toc165882311 \h </w:instrText>
+            </w:r>
+            <w:r>
+              <w:rPr>
+                <w:noProof/>
+                <w:webHidden/>
+              </w:rPr>
+            </w:r>
+            <w:r>
+              <w:rPr>
+                <w:noProof/>
+                <w:webHidden/>
+              </w:rPr>
+              <w:fldChar w:fldCharType="separate"/>
+            </w:r>
+            <w:r>
+              <w:rPr>
+                <w:noProof/>
+                <w:webHidden/>
+              </w:rPr>
+              <w:t>7</w:t>
             </w:r>
             <w:r>
               <w:rPr>
@@ -264,7 +411,7 @@
               <w:lang w:eastAsia="it-IT"/>
             </w:rPr>
           </w:pPr>
-          <w:hyperlink w:anchor="_Toc165647913" w:history="1">
+          <w:hyperlink w:anchor="_Toc165882312" w:history="1">
             <w:r>
               <w:rPr>
                 <w:rStyle w:val="Collegamentoipertestuale"/>
@@ -291,7 +438,7 @@
                 <w:noProof/>
                 <w:webHidden/>
               </w:rPr>
-              <w:instrText xml:space="preserve"> PAGEREF _Toc165647913 \h </w:instrText>
+              <w:instrText xml:space="preserve"> PAGEREF _Toc165882312 \h </w:instrText>
             </w:r>
             <w:r>
               <w:rPr>
@@ -329,10 +476,13 @@
               <w:tab w:val="right" w:leader="dot" w:pos="9628"/>
             </w:tabs>
             <w:rPr>
+              <w:rFonts w:eastAsiaTheme="minorEastAsia"/>
               <w:noProof/>
+              <w:szCs w:val="24"/>
+              <w:lang w:eastAsia="it-IT"/>
             </w:rPr>
           </w:pPr>
-          <w:hyperlink w:anchor="_Toc165647914" w:history="1">
+          <w:hyperlink w:anchor="_Toc165882313" w:history="1">
             <w:r>
               <w:rPr>
                 <w:rStyle w:val="Collegamentoipertestuale"/>
@@ -359,7 +509,7 @@
                 <w:noProof/>
                 <w:webHidden/>
               </w:rPr>
-              <w:instrText xml:space="preserve"> PAGEREF _Toc165647914 \h </w:instrText>
+              <w:instrText xml:space="preserve"> PAGEREF _Toc165882313 \h </w:instrText>
             </w:r>
             <w:r>
               <w:rPr>
@@ -403,7 +553,7 @@
               <w:lang w:eastAsia="it-IT"/>
             </w:rPr>
           </w:pPr>
-          <w:hyperlink w:anchor="_Toc165647915" w:history="1">
+          <w:hyperlink w:anchor="_Toc165882314" w:history="1">
             <w:r>
               <w:rPr>
                 <w:rStyle w:val="Collegamentoipertestuale"/>
@@ -438,7 +588,7 @@
                 <w:noProof/>
                 <w:webHidden/>
               </w:rPr>
-              <w:instrText xml:space="preserve"> PAGEREF _Toc165647915 \h </w:instrText>
+              <w:instrText xml:space="preserve"> PAGEREF _Toc165882314 \h </w:instrText>
             </w:r>
             <w:r>
               <w:rPr>
@@ -482,7 +632,7 @@
               <w:lang w:eastAsia="it-IT"/>
             </w:rPr>
           </w:pPr>
-          <w:hyperlink w:anchor="_Toc165647916" w:history="1">
+          <w:hyperlink w:anchor="_Toc165882315" w:history="1">
             <w:r>
               <w:rPr>
                 <w:rStyle w:val="Collegamentoipertestuale"/>
@@ -509,7 +659,7 @@
                 <w:noProof/>
                 <w:webHidden/>
               </w:rPr>
-              <w:instrText xml:space="preserve"> PAGEREF _Toc165647916 \h </w:instrText>
+              <w:instrText xml:space="preserve"> PAGEREF _Toc165882315 \h </w:instrText>
             </w:r>
             <w:r>
               <w:rPr>
@@ -547,10 +697,13 @@
               <w:tab w:val="right" w:leader="dot" w:pos="9628"/>
             </w:tabs>
             <w:rPr>
+              <w:rFonts w:eastAsiaTheme="minorEastAsia"/>
               <w:noProof/>
+              <w:szCs w:val="24"/>
+              <w:lang w:eastAsia="it-IT"/>
             </w:rPr>
           </w:pPr>
-          <w:hyperlink w:anchor="_Toc165647917" w:history="1">
+          <w:hyperlink w:anchor="_Toc165882316" w:history="1">
             <w:r>
               <w:rPr>
                 <w:rStyle w:val="Collegamentoipertestuale"/>
@@ -577,7 +730,7 @@
                 <w:noProof/>
                 <w:webHidden/>
               </w:rPr>
-              <w:instrText xml:space="preserve"> PAGEREF _Toc165647917 \h </w:instrText>
+              <w:instrText xml:space="preserve"> PAGEREF _Toc165882316 \h </w:instrText>
             </w:r>
             <w:r>
               <w:rPr>
@@ -615,10 +768,13 @@
               <w:tab w:val="right" w:leader="dot" w:pos="9628"/>
             </w:tabs>
             <w:rPr>
+              <w:rFonts w:eastAsiaTheme="minorEastAsia"/>
               <w:noProof/>
+              <w:szCs w:val="24"/>
+              <w:lang w:eastAsia="it-IT"/>
             </w:rPr>
           </w:pPr>
-          <w:hyperlink w:anchor="_Toc165647918" w:history="1">
+          <w:hyperlink w:anchor="_Toc165882317" w:history="1">
             <w:r>
               <w:rPr>
                 <w:rStyle w:val="Collegamentoipertestuale"/>
@@ -645,7 +801,7 @@
                 <w:noProof/>
                 <w:webHidden/>
               </w:rPr>
-              <w:instrText xml:space="preserve"> PAGEREF _Toc165647918 \h </w:instrText>
+              <w:instrText xml:space="preserve"> PAGEREF _Toc165882317 \h </w:instrText>
             </w:r>
             <w:r>
               <w:rPr>
@@ -689,7 +845,7 @@
               <w:lang w:eastAsia="it-IT"/>
             </w:rPr>
           </w:pPr>
-          <w:hyperlink w:anchor="_Toc165647919" w:history="1">
+          <w:hyperlink w:anchor="_Toc165882318" w:history="1">
             <w:r>
               <w:rPr>
                 <w:rStyle w:val="Collegamentoipertestuale"/>
@@ -716,7 +872,7 @@
                 <w:noProof/>
                 <w:webHidden/>
               </w:rPr>
-              <w:instrText xml:space="preserve"> PAGEREF _Toc165647919 \h </w:instrText>
+              <w:instrText xml:space="preserve"> PAGEREF _Toc165882318 \h </w:instrText>
             </w:r>
             <w:r>
               <w:rPr>
@@ -754,10 +910,13 @@
               <w:tab w:val="right" w:leader="dot" w:pos="9628"/>
             </w:tabs>
             <w:rPr>
+              <w:rFonts w:eastAsiaTheme="minorEastAsia"/>
               <w:noProof/>
+              <w:szCs w:val="24"/>
+              <w:lang w:eastAsia="it-IT"/>
             </w:rPr>
           </w:pPr>
-          <w:hyperlink w:anchor="_Toc165647920" w:history="1">
+          <w:hyperlink w:anchor="_Toc165882319" w:history="1">
             <w:r>
               <w:rPr>
                 <w:rStyle w:val="Collegamentoipertestuale"/>
@@ -784,7 +943,7 @@
                 <w:noProof/>
                 <w:webHidden/>
               </w:rPr>
-              <w:instrText xml:space="preserve"> PAGEREF _Toc165647920 \h </w:instrText>
+              <w:instrText xml:space="preserve"> PAGEREF _Toc165882319 \h </w:instrText>
             </w:r>
             <w:r>
               <w:rPr>
@@ -822,10 +981,13 @@
               <w:tab w:val="right" w:leader="dot" w:pos="9628"/>
             </w:tabs>
             <w:rPr>
+              <w:rFonts w:eastAsiaTheme="minorEastAsia"/>
               <w:noProof/>
+              <w:szCs w:val="24"/>
+              <w:lang w:eastAsia="it-IT"/>
             </w:rPr>
           </w:pPr>
-          <w:hyperlink w:anchor="_Toc165647921" w:history="1">
+          <w:hyperlink w:anchor="_Toc165882320" w:history="1">
             <w:r>
               <w:rPr>
                 <w:rStyle w:val="Collegamentoipertestuale"/>
@@ -852,7 +1014,7 @@
                 <w:noProof/>
                 <w:webHidden/>
               </w:rPr>
-              <w:instrText xml:space="preserve"> PAGEREF _Toc165647921 \h </w:instrText>
+              <w:instrText xml:space="preserve"> PAGEREF _Toc165882320 \h </w:instrText>
             </w:r>
             <w:r>
               <w:rPr>
@@ -896,27 +1058,13 @@
               <w:lang w:eastAsia="it-IT"/>
             </w:rPr>
           </w:pPr>
-          <w:hyperlink w:anchor="_Toc165647922" w:history="1">
+          <w:hyperlink w:anchor="_Toc165882321" w:history="1">
             <w:r>
               <w:rPr>
                 <w:rStyle w:val="Collegamentoipertestuale"/>
                 <w:noProof/>
               </w:rPr>
-              <w:t>Conclusioni e sviluppi futu</w:t>
-            </w:r>
-            <w:r>
-              <w:rPr>
-                <w:rStyle w:val="Collegamentoipertestuale"/>
-                <w:noProof/>
-              </w:rPr>
-              <w:t>r</w:t>
-            </w:r>
-            <w:r>
-              <w:rPr>
-                <w:rStyle w:val="Collegamentoipertestuale"/>
-                <w:noProof/>
-              </w:rPr>
-              <w:t>i</w:t>
+              <w:t>Conclusioni e sviluppi futuri</w:t>
             </w:r>
             <w:r>
               <w:rPr>
@@ -937,7 +1085,7 @@
                 <w:noProof/>
                 <w:webHidden/>
               </w:rPr>
-              <w:instrText xml:space="preserve"> PAGEREF _Toc165647922 \h </w:instrText>
+              <w:instrText xml:space="preserve"> PAGEREF _Toc165882321 \h </w:instrText>
             </w:r>
             <w:r>
               <w:rPr>
@@ -983,7 +1131,7 @@
       <w:pPr>
         <w:pStyle w:val="Titolo1"/>
       </w:pPr>
-      <w:bookmarkStart w:id="0" w:name="_Toc165647910"/>
+      <w:bookmarkStart w:id="0" w:name="_Toc165882307"/>
       <w:r>
         <w:t>I</w:t>
       </w:r>
@@ -1257,15 +1405,7 @@
     </w:p>
     <w:p>
       <w:r>
-        <w:t xml:space="preserve">La pagina descritta è stata realizzata utilizzando in parte tecnologie </w:t>
-      </w:r>
-      <w:proofErr w:type="gramStart"/>
-      <w:r>
-        <w:t>legacy, quindi</w:t>
-      </w:r>
-      <w:proofErr w:type="gramEnd"/>
-      <w:r>
-        <w:t xml:space="preserve"> ogni volta che l’utente interagisce con la pagina essa viene ricaricata, senza garantire una buona interazione fornendo all’utente un’esperienza di navigazione limitata e deludente.</w:t>
+        <w:t>La pagina descritta è stata realizzata utilizzando in parte tecnologie legacy, quindi ogni volta che l’utente interagisce con la pagina essa viene ricaricata, senza garantire una buona interazione fornendo all’utente un’esperienza di navigazione limitata e deludente.</w:t>
       </w:r>
     </w:p>
     <w:p>
@@ -1348,7 +1488,7 @@
       <w:r>
         <w:br w:type="page"/>
       </w:r>
-      <w:bookmarkStart w:id="1" w:name="_Toc165647911"/>
+      <w:bookmarkStart w:id="1" w:name="_Toc165882308"/>
       <w:r>
         <w:lastRenderedPageBreak/>
         <w:t>Analisi funzionale</w:t>
@@ -1362,7 +1502,19 @@
     </w:p>
     <w:p>
       <w:r>
-        <w:t>La sua progettazione ha previsto di porre al centro il cliente ed è rivolta agli agenti assicurativi.</w:t>
+        <w:t xml:space="preserve">La sua progettazione </w:t>
+      </w:r>
+      <w:r>
+        <w:t>prevede ruota intorno a</w:t>
+      </w:r>
+      <w:r>
+        <w:t>l cliente</w:t>
+      </w:r>
+      <w:r>
+        <w:t>. È stata pensata per essere utilizzata d</w:t>
+      </w:r>
+      <w:r>
+        <w:t>agli agenti assicurativi.</w:t>
       </w:r>
       <w:r>
         <w:t xml:space="preserve"> Sono state previste tre sezioni:</w:t>
@@ -1418,7 +1570,7 @@
           <w:noProof/>
         </w:rPr>
         <w:drawing>
-          <wp:inline distT="0" distB="0" distL="0" distR="0" wp14:anchorId="65F12931" wp14:editId="0128931D">
+          <wp:inline distT="0" distB="0" distL="0" distR="0" wp14:anchorId="65F12931" wp14:editId="2F8830AE">
             <wp:extent cx="6120130" cy="2792730"/>
             <wp:effectExtent l="0" t="0" r="0" b="7620"/>
             <wp:docPr id="1405128185" name="Immagine 1" descr="Immagine che contiene testo, schermata, software, numero&#10;&#10;Descrizione generata automaticamente"/>
@@ -1472,7 +1624,7 @@
       <w:pPr>
         <w:pStyle w:val="Titolo2"/>
       </w:pPr>
-      <w:bookmarkStart w:id="2" w:name="_Toc165647912"/>
+      <w:bookmarkStart w:id="2" w:name="_Toc165882309"/>
       <w:r>
         <w:t>Profilo assicurativ</w:t>
       </w:r>
@@ -1504,7 +1656,7 @@
           <w:noProof/>
         </w:rPr>
         <w:drawing>
-          <wp:inline distT="0" distB="0" distL="0" distR="0" wp14:anchorId="77CD2983" wp14:editId="4725688C">
+          <wp:inline distT="0" distB="0" distL="0" distR="0" wp14:anchorId="77CD2983" wp14:editId="52D77AA0">
             <wp:extent cx="6120130" cy="1670050"/>
             <wp:effectExtent l="0" t="0" r="0" b="6350"/>
             <wp:docPr id="1283717999" name="Immagine 2" descr="Immagine che contiene testo, schermata, software, Carattere&#10;&#10;Descrizione generata automaticamente"/>
@@ -1610,23 +1762,7 @@
           <w:i/>
           <w:iCs/>
         </w:rPr>
-        <w:t xml:space="preserve">nominativo, indirizzo principale o di residenza, il telefono principale, l’indirizzo </w:t>
-      </w:r>
-      <w:proofErr w:type="gramStart"/>
-      <w:r>
-        <w:rPr>
-          <w:i/>
-          <w:iCs/>
-        </w:rPr>
-        <w:t>email</w:t>
-      </w:r>
-      <w:proofErr w:type="gramEnd"/>
-      <w:r>
-        <w:rPr>
-          <w:i/>
-          <w:iCs/>
-        </w:rPr>
-        <w:t xml:space="preserve"> principale.</w:t>
+        <w:t>nominativo, indirizzo principale o di residenza, il telefono principale, l’indirizzo email principale.</w:t>
       </w:r>
     </w:p>
     <w:p>
@@ -1644,15 +1780,7 @@
         <w:t xml:space="preserve"> </w:t>
       </w:r>
       <w:r>
-        <w:t xml:space="preserve">presente in basso a destra verrà visualizzata </w:t>
-      </w:r>
-      <w:proofErr w:type="gramStart"/>
-      <w:r>
-        <w:t>la il</w:t>
-      </w:r>
-      <w:proofErr w:type="gramEnd"/>
-      <w:r>
-        <w:t xml:space="preserve"> profilo completo del cliente. È prevista una scheda per ogni tipologia di dato </w:t>
+        <w:t xml:space="preserve">presente in basso a destra verrà visualizzata la il profilo completo del cliente. È prevista una scheda per ogni tipologia di dato </w:t>
       </w:r>
       <w:r>
         <w:rPr>
@@ -1674,7 +1802,7 @@
           <w:noProof/>
         </w:rPr>
         <w:drawing>
-          <wp:inline distT="0" distB="0" distL="0" distR="0" wp14:anchorId="379AA455" wp14:editId="66AAF27C">
+          <wp:inline distT="0" distB="0" distL="0" distR="0" wp14:anchorId="379AA455" wp14:editId="6AAB909B">
             <wp:extent cx="6120130" cy="2176780"/>
             <wp:effectExtent l="0" t="0" r="0" b="0"/>
             <wp:docPr id="1022715917" name="Immagine 3" descr="Immagine che contiene testo, numero, Carattere, schermata&#10;&#10;Descrizione generata automaticamente"/>
@@ -1758,7 +1886,7 @@
           <w:noProof/>
         </w:rPr>
         <w:drawing>
-          <wp:inline distT="0" distB="0" distL="0" distR="0" wp14:anchorId="0863A043" wp14:editId="2FB24FC5">
+          <wp:inline distT="0" distB="0" distL="0" distR="0" wp14:anchorId="0863A043" wp14:editId="6FC81A73">
             <wp:extent cx="6120130" cy="2829560"/>
             <wp:effectExtent l="0" t="0" r="0" b="8890"/>
             <wp:docPr id="1309219462" name="Immagine 1" descr="Immagine che contiene testo, schermata, software, Pagina Web&#10;&#10;Descrizione generata automaticamente"/>
@@ -1875,11 +2003,9 @@
           <w:numId w:val="7"/>
         </w:numPr>
       </w:pPr>
-      <w:proofErr w:type="gramStart"/>
       <w:r>
         <w:t>Identificativo polizza</w:t>
       </w:r>
-      <w:proofErr w:type="gramEnd"/>
     </w:p>
     <w:p>
       <w:pPr>
@@ -1943,95 +2069,212 @@
     </w:p>
     <w:p>
       <w:r>
-        <w:t>Le sezioni descritte permettono all’agente di avere una panoramica della situazione assicurativa del cliente.</w:t>
-      </w:r>
-    </w:p>
-    <w:p>
-      <w:r>
-        <w:t>Le sezioni che verranno descritte forniranno all’agente un supporto relativo a nuove polizze da proporre al cliente oppure quelle da rinnovare.</w:t>
-      </w:r>
-    </w:p>
-    <w:p>
-      <w:r>
-        <w:t>La prima sezione contiene le coperture assicurative che vengono proposte direttamente al cliente in base alla sua storia assicurativa ed alla storia assicurativa di clienti simili.</w:t>
-      </w:r>
-    </w:p>
-    <w:p>
-      <w:r>
-        <w:t>La seconda sezione contiene le coperture assicurative più vendute rispetto ad una statistica di vendita eseguita sull’anno precedente</w:t>
-      </w:r>
-      <w:r>
-        <w:t>.</w:t>
-      </w:r>
-      <w:r>
-        <w:t xml:space="preserve"> </w:t>
-      </w:r>
-      <w:r>
-        <w:t xml:space="preserve">Dalle </w:t>
-      </w:r>
-      <w:r>
-        <w:t xml:space="preserve">coperture assicurative </w:t>
-      </w:r>
-      <w:proofErr w:type="gramStart"/>
-      <w:r>
-        <w:t>visualizzate  sono</w:t>
-      </w:r>
-      <w:proofErr w:type="gramEnd"/>
-      <w:r>
-        <w:t xml:space="preserve"> state escluse quelle proposte direttamente al cliente </w:t>
-      </w:r>
-      <w:r>
-        <w:rPr>
-          <w:i/>
-          <w:iCs/>
-        </w:rPr>
-        <w:t>“</w:t>
-      </w:r>
-      <w:r>
-        <w:rPr>
-          <w:i/>
-          <w:iCs/>
-        </w:rPr>
-        <w:t xml:space="preserve">le coperture </w:t>
-      </w:r>
-      <w:r>
-        <w:rPr>
-          <w:i/>
-          <w:iCs/>
-        </w:rPr>
-        <w:t>raccomandate”</w:t>
-      </w:r>
-      <w:r>
-        <w:t>. In questo modo ogni cliente avrà una visualizzazione differente.</w:t>
-      </w:r>
-    </w:p>
-    <w:p>
-      <w:r>
-        <w:t>La terza sezione contiene le coperture assicurative escluse dalle sezioni precedentemente descritte.</w:t>
-      </w:r>
-    </w:p>
-    <w:p>
-      <w:r>
-        <w:t xml:space="preserve">Le sezioni descritte contengono delle </w:t>
-      </w:r>
-      <w:r>
-        <w:rPr>
-          <w:i/>
-          <w:iCs/>
-        </w:rPr>
-        <w:t>“card”</w:t>
-      </w:r>
-      <w:r>
-        <w:t xml:space="preserve"> ogni card mostra i dettagli della copertura assicurativa.</w:t>
-      </w:r>
-    </w:p>
-    <w:p>
+        <w:t>L</w:t>
+      </w:r>
+      <w:r>
+        <w:t>a</w:t>
+      </w:r>
+      <w:r>
+        <w:t xml:space="preserve"> sezion</w:t>
+      </w:r>
+      <w:r>
+        <w:t>e</w:t>
+      </w:r>
+      <w:r>
+        <w:t xml:space="preserve"> descritt</w:t>
+      </w:r>
+      <w:r>
+        <w:t>a</w:t>
+      </w:r>
+      <w:r>
+        <w:t xml:space="preserve"> permett</w:t>
+      </w:r>
+      <w:r>
+        <w:t>e</w:t>
+      </w:r>
+      <w:r>
+        <w:t xml:space="preserve"> all’agente di avere una panoramica dell</w:t>
+      </w:r>
+      <w:r>
+        <w:t>’attuale</w:t>
+      </w:r>
+      <w:r>
+        <w:t xml:space="preserve"> situazione assicurativa del cliente.</w:t>
+      </w:r>
+    </w:p>
+    <w:p>
+      <w:pPr>
+        <w:pStyle w:val="Titolo2"/>
+      </w:pPr>
+      <w:bookmarkStart w:id="3" w:name="_Toc165882310"/>
+      <w:r>
+        <w:t>Coperture assicurative</w:t>
+      </w:r>
+      <w:bookmarkEnd w:id="3"/>
+    </w:p>
+    <w:p>
+      <w:r>
+        <w:t>La seconda parte della dashboard è incentrata sulle coperture assicurative che verranno proposte al cliente raggruppate in:</w:t>
+      </w:r>
+    </w:p>
+    <w:p>
+      <w:pPr>
+        <w:pStyle w:val="Paragrafoelenco"/>
+        <w:numPr>
+          <w:ilvl w:val="0"/>
+          <w:numId w:val="35"/>
+        </w:numPr>
+        <w:rPr>
+          <w:b/>
+          <w:bCs/>
+        </w:rPr>
+      </w:pPr>
+      <w:r>
+        <w:rPr>
+          <w:b/>
+          <w:bCs/>
+        </w:rPr>
+        <w:t>Coperture suggerite</w:t>
+      </w:r>
+      <w:r>
+        <w:t>: sono le coperture assicurative suggerite direttamente all’utente calcolate dal sistema di raccomandazione.</w:t>
+      </w:r>
+    </w:p>
+    <w:p>
+      <w:pPr>
+        <w:pStyle w:val="Paragrafoelenco"/>
+        <w:numPr>
+          <w:ilvl w:val="0"/>
+          <w:numId w:val="35"/>
+        </w:numPr>
+        <w:rPr>
+          <w:b/>
+          <w:bCs/>
+        </w:rPr>
+      </w:pPr>
+      <w:r>
+        <w:rPr>
+          <w:b/>
+          <w:bCs/>
+        </w:rPr>
+        <w:t>Coperture più vendute</w:t>
+      </w:r>
+      <w:r>
+        <w:t>: sono le coperture più vendute calcolate rispetto ad una statistica eseguita</w:t>
+      </w:r>
+      <w:r>
+        <w:t xml:space="preserve"> in base alle vendite dell’anno precedente a quello in corso.</w:t>
+      </w:r>
+    </w:p>
+    <w:p>
+      <w:pPr>
+        <w:pStyle w:val="Paragrafoelenco"/>
+        <w:numPr>
+          <w:ilvl w:val="0"/>
+          <w:numId w:val="35"/>
+        </w:numPr>
+      </w:pPr>
+      <w:r>
+        <w:rPr>
+          <w:b/>
+          <w:bCs/>
+        </w:rPr>
+        <w:t>Altre coperture</w:t>
+      </w:r>
+      <w:r>
+        <w:t>: sono le coperture escluse dai precedenti raggruppamenti.</w:t>
+      </w:r>
+    </w:p>
+    <w:p>
+      <w:r>
+        <w:t xml:space="preserve">Ogni copertura è rappresentata tramite una </w:t>
+      </w:r>
+      <w:r>
+        <w:rPr>
+          <w:i/>
+          <w:iCs/>
+        </w:rPr>
+        <w:t>card</w:t>
+      </w:r>
+      <w:r>
+        <w:t>, la quale contiene i suoi dati:</w:t>
+      </w:r>
+    </w:p>
+    <w:p>
+      <w:pPr>
+        <w:pStyle w:val="Paragrafoelenco"/>
+        <w:numPr>
+          <w:ilvl w:val="0"/>
+          <w:numId w:val="36"/>
+        </w:numPr>
+      </w:pPr>
+      <w:r>
+        <w:t>Icona del prodotto</w:t>
+      </w:r>
+    </w:p>
+    <w:p>
+      <w:pPr>
+        <w:pStyle w:val="Paragrafoelenco"/>
+        <w:numPr>
+          <w:ilvl w:val="0"/>
+          <w:numId w:val="36"/>
+        </w:numPr>
+      </w:pPr>
+      <w:r>
+        <w:t>Nome del prodotto</w:t>
+      </w:r>
+    </w:p>
+    <w:p>
+      <w:pPr>
+        <w:pStyle w:val="Paragrafoelenco"/>
+        <w:numPr>
+          <w:ilvl w:val="0"/>
+          <w:numId w:val="36"/>
+        </w:numPr>
+      </w:pPr>
+      <w:r>
+        <w:t>Categoria del prodotto</w:t>
+      </w:r>
+    </w:p>
+    <w:p>
+      <w:pPr>
+        <w:pStyle w:val="Paragrafoelenco"/>
+        <w:numPr>
+          <w:ilvl w:val="0"/>
+          <w:numId w:val="36"/>
+        </w:numPr>
+      </w:pPr>
+      <w:r>
+        <w:t>Descrizione del prodotto</w:t>
+      </w:r>
+    </w:p>
+    <w:p>
+      <w:pPr>
+        <w:pStyle w:val="Paragrafoelenco"/>
+        <w:numPr>
+          <w:ilvl w:val="0"/>
+          <w:numId w:val="36"/>
+        </w:numPr>
+      </w:pPr>
+      <w:r>
+        <w:t>Spunta attraverso la quale è possibile selezionare o deselezionare il prodotto</w:t>
+      </w:r>
+    </w:p>
+    <w:p>
+      <w:r>
+        <w:t>Il colore utilizzato per rappresentare l’icona, il nome e la categoria del prodotto è il colore definito per la categoria.</w:t>
+      </w:r>
+    </w:p>
+    <w:p>
+      <w:pPr>
+        <w:jc w:val="center"/>
+      </w:pPr>
       <w:r>
         <w:rPr>
           <w:noProof/>
         </w:rPr>
         <w:drawing>
-          <wp:inline distT="0" distB="0" distL="0" distR="0" wp14:anchorId="7BA98B44" wp14:editId="64B8FD7D">
+          <wp:inline distT="0" distB="0" distL="0" distR="0" wp14:anchorId="7A6DDB65" wp14:editId="7FE252EE">
             <wp:extent cx="6120130" cy="953770"/>
             <wp:effectExtent l="0" t="0" r="0" b="0"/>
             <wp:docPr id="1775140240" name="Immagine 4" descr="Immagine che contiene testo, Carattere, linea, schermata&#10;&#10;Descrizione generata automaticamente"/>
@@ -2072,18 +2315,47 @@
           </wp:inline>
         </w:drawing>
       </w:r>
-    </w:p>
+      <w:r>
+        <w:br/>
+      </w:r>
+      <w:r>
+        <w:rPr>
+          <w:rStyle w:val="CitazioneintensaCarattere"/>
+        </w:rPr>
+        <w:t>Card relative alle coperture assicurative</w:t>
+      </w:r>
+    </w:p>
+    <w:p/>
     <w:p>
       <w:pPr>
         <w:pStyle w:val="Citazioneintensa"/>
       </w:pPr>
-      <w:r>
-        <w:t>Card relative alle coperture assicurative</w:t>
-      </w:r>
-    </w:p>
-    <w:p>
-      <w:r>
-        <w:t>Nell’immagine vediamo due card relative a due coperture assicurative, le quali contengono rispettivamente le informazioni:</w:t>
+    </w:p>
+    <w:p>
+      <w:pPr>
+        <w:pStyle w:val="Titolo2"/>
+      </w:pPr>
+      <w:bookmarkStart w:id="4" w:name="_Toc165882311"/>
+      <w:r>
+        <w:lastRenderedPageBreak/>
+        <w:t>Coperture selezionate</w:t>
+      </w:r>
+      <w:bookmarkEnd w:id="4"/>
+    </w:p>
+    <w:p>
+      <w:r>
+        <w:t>Il terzo raggruppamento presente i</w:t>
+      </w:r>
+      <w:r>
+        <w:t>n fondo alla pagina</w:t>
+      </w:r>
+      <w:r>
+        <w:t xml:space="preserve"> può essere considerato una bussola per l’utente.</w:t>
+      </w:r>
+    </w:p>
+    <w:p>
+      <w:r>
+        <w:t>Essa contiene dei segnaposti per ogni copertura selezionata, ogni segnaposto contiene:</w:t>
       </w:r>
     </w:p>
     <w:p>
@@ -2091,11 +2363,11 @@
         <w:pStyle w:val="Paragrafoelenco"/>
         <w:numPr>
           <w:ilvl w:val="0"/>
-          <w:numId w:val="14"/>
+          <w:numId w:val="37"/>
         </w:numPr>
       </w:pPr>
       <w:r>
-        <w:t>Icona del prodotto.</w:t>
+        <w:t>Icona del prodotto</w:t>
       </w:r>
     </w:p>
     <w:p>
@@ -2103,81 +2375,16 @@
         <w:pStyle w:val="Paragrafoelenco"/>
         <w:numPr>
           <w:ilvl w:val="0"/>
-          <w:numId w:val="14"/>
+          <w:numId w:val="37"/>
         </w:numPr>
       </w:pPr>
       <w:r>
-        <w:t>Nome del prodotto.</w:t>
-      </w:r>
-    </w:p>
-    <w:p>
-      <w:pPr>
-        <w:pStyle w:val="Paragrafoelenco"/>
-        <w:numPr>
-          <w:ilvl w:val="0"/>
-          <w:numId w:val="14"/>
-        </w:numPr>
-      </w:pPr>
-      <w:r>
-        <w:t>Categoria o linea di vendita del prodotto.</w:t>
-      </w:r>
-    </w:p>
-    <w:p>
-      <w:pPr>
-        <w:pStyle w:val="Paragrafoelenco"/>
-        <w:numPr>
-          <w:ilvl w:val="0"/>
-          <w:numId w:val="14"/>
-        </w:numPr>
-      </w:pPr>
-      <w:r>
-        <w:t>Per l’icona, il nome e la categoria del prodotto è stato utilizzato il colore definito per la categoria.</w:t>
-      </w:r>
-    </w:p>
-    <w:p>
-      <w:pPr>
-        <w:pStyle w:val="Paragrafoelenco"/>
-        <w:numPr>
-          <w:ilvl w:val="0"/>
-          <w:numId w:val="14"/>
-        </w:numPr>
-      </w:pPr>
-      <w:r>
-        <w:lastRenderedPageBreak/>
-        <w:t>Descrizione breve del prodotto.</w:t>
-      </w:r>
-      <w:r>
-        <w:t xml:space="preserve"> </w:t>
-      </w:r>
-    </w:p>
-    <w:p>
-      <w:pPr>
-        <w:pStyle w:val="Paragrafoelenco"/>
-        <w:numPr>
-          <w:ilvl w:val="0"/>
-          <w:numId w:val="14"/>
-        </w:numPr>
-      </w:pPr>
-      <w:r>
-        <w:t xml:space="preserve">Spunta </w:t>
-      </w:r>
-      <w:r>
-        <w:rPr>
-          <w:i/>
-          <w:iCs/>
-        </w:rPr>
-        <w:t>(check)</w:t>
-      </w:r>
-      <w:r>
-        <w:t xml:space="preserve"> che permette di selezionare/deselezionare il prodotto.</w:t>
-      </w:r>
-    </w:p>
-    <w:p>
-      <w:r>
-        <w:t>In fondo alla pagina è presente un pannello dove verranno visualizzat</w:t>
-      </w:r>
-      <w:r>
-        <w:t>i dei segnaposto relativi alle coperture selezionate. Lo sfondo dei segnaposto corrisponde al colore della categoria a cui appartiene la polizza selezionata.</w:t>
+        <w:t>Nome del prodotto</w:t>
+      </w:r>
+    </w:p>
+    <w:p>
+      <w:r>
+        <w:t>Per rappresentare il colore di sfondo è stato utilizzato il colore definito per la categoria.</w:t>
       </w:r>
     </w:p>
     <w:p>
@@ -2186,7 +2393,7 @@
           <w:noProof/>
         </w:rPr>
         <w:drawing>
-          <wp:inline distT="0" distB="0" distL="0" distR="0" wp14:anchorId="0B9DD07B" wp14:editId="5E66FAD9">
+          <wp:inline distT="0" distB="0" distL="0" distR="0" wp14:anchorId="0B9DD07B" wp14:editId="0F9C0713">
             <wp:extent cx="6120130" cy="785495"/>
             <wp:effectExtent l="0" t="0" r="0" b="0"/>
             <wp:docPr id="1603795710" name="Immagine 1" descr="Immagine che contiene testo, schermata, Carattere, Marchio&#10;&#10;Descrizione generata automaticamente"/>
@@ -2256,12 +2463,12 @@
       <w:pPr>
         <w:pStyle w:val="Titolo1"/>
       </w:pPr>
-      <w:bookmarkStart w:id="3" w:name="_Toc165647913"/>
+      <w:bookmarkStart w:id="5" w:name="_Toc165882312"/>
       <w:r>
         <w:lastRenderedPageBreak/>
         <w:t>I sistemi di raccomandazione</w:t>
       </w:r>
-      <w:bookmarkEnd w:id="3"/>
+      <w:bookmarkEnd w:id="5"/>
     </w:p>
     <w:p>
       <w:r>
@@ -2398,7 +2605,6 @@
       <w:r>
         <w:t xml:space="preserve">gni cella </w:t>
       </w:r>
-      <w:proofErr w:type="spellStart"/>
       <w:r>
         <w:rPr>
           <w:b/>
@@ -2414,7 +2620,6 @@
         </w:rPr>
         <w:t>ij</w:t>
       </w:r>
-      <w:proofErr w:type="spellEnd"/>
       <w:r>
         <w:t xml:space="preserve"> </w:t>
       </w:r>
@@ -2423,23 +2628,7 @@
           <w:i/>
           <w:iCs/>
         </w:rPr>
-        <w:t xml:space="preserve">con </w:t>
-      </w:r>
-      <w:proofErr w:type="gramStart"/>
-      <w:r>
-        <w:rPr>
-          <w:i/>
-          <w:iCs/>
-        </w:rPr>
-        <w:t>i  che</w:t>
-      </w:r>
-      <w:proofErr w:type="gramEnd"/>
-      <w:r>
-        <w:rPr>
-          <w:i/>
-          <w:iCs/>
-        </w:rPr>
-        <w:t xml:space="preserve"> va da 1 a 5 e j che va da 1 a 6</w:t>
+        <w:t>con i  che va da 1 a 5 e j che va da 1 a 6</w:t>
       </w:r>
       <w:r>
         <w:t xml:space="preserve"> indica la valutazione dell’utente </w:t>
@@ -2482,23 +2671,7 @@
         </w:numPr>
       </w:pPr>
       <w:r>
-        <w:t xml:space="preserve">Content </w:t>
-      </w:r>
-      <w:proofErr w:type="spellStart"/>
-      <w:r>
-        <w:t>based</w:t>
-      </w:r>
-      <w:proofErr w:type="spellEnd"/>
-      <w:r>
-        <w:t xml:space="preserve"> </w:t>
-      </w:r>
-      <w:proofErr w:type="spellStart"/>
-      <w:r>
-        <w:t>recommending</w:t>
-      </w:r>
-      <w:proofErr w:type="spellEnd"/>
-      <w:r>
-        <w:t xml:space="preserve">: nei sistemi basati sul contenuto gli </w:t>
+        <w:t xml:space="preserve">Content based recommending: nei sistemi basati sul contenuto gli </w:t>
       </w:r>
       <w:r>
         <w:rPr>
@@ -2508,7 +2681,19 @@
         <w:t>items</w:t>
       </w:r>
       <w:r>
-        <w:t xml:space="preserve"> che vengono suggeriti all’utente hanno un contenuto simile rispetto a quelli che in passato l’utente ha dato una valutazione positiva oppure ha acquistato.</w:t>
+        <w:t xml:space="preserve"> che vengono suggeriti all’utente hanno un contenuto simile rispetto a quelli </w:t>
+      </w:r>
+      <w:r>
+        <w:t>a cui</w:t>
+      </w:r>
+      <w:r>
+        <w:t xml:space="preserve"> l’utente </w:t>
+      </w:r>
+      <w:r>
+        <w:t xml:space="preserve">in passato </w:t>
+      </w:r>
+      <w:r>
+        <w:t>ha dato una valutazione positiva oppure ha acquistato.</w:t>
       </w:r>
     </w:p>
     <w:p>
@@ -2551,22 +2736,9 @@
           <w:numId w:val="9"/>
         </w:numPr>
       </w:pPr>
-      <w:proofErr w:type="spellStart"/>
       <w:r>
         <w:lastRenderedPageBreak/>
-        <w:t>Hybrid</w:t>
-      </w:r>
-      <w:proofErr w:type="spellEnd"/>
-      <w:r>
-        <w:t xml:space="preserve"> </w:t>
-      </w:r>
-      <w:proofErr w:type="spellStart"/>
-      <w:r>
-        <w:t>approaches</w:t>
-      </w:r>
-      <w:proofErr w:type="spellEnd"/>
-      <w:r>
-        <w:t>: nei metodi ibridi vengono combinate le strategie viste sia per l’approccio basato sul contenuto che quelle basate sui sistemi collaborativi.</w:t>
+        <w:t>Hybrid approaches: nei metodi ibridi vengono combinate le strategie viste sia per l’approccio basato sul contenuto che quelle basate sui sistemi collaborativi.</w:t>
       </w:r>
     </w:p>
     <w:p>
@@ -2627,7 +2799,7 @@
     </w:p>
     <w:p>
       <w:pPr>
-        <w:pStyle w:val="Titolo7"/>
+        <w:pStyle w:val="Titolo2"/>
       </w:pPr>
       <w:r>
         <w:t>Sistemi basati sul contenuto</w:t>
@@ -2742,7 +2914,13 @@
         <w:t>un sotto insieme</w:t>
       </w:r>
       <w:r>
-        <w:t xml:space="preserve"> di una base di conoscenza reale;</w:t>
+        <w:t xml:space="preserve"> di una </w:t>
+      </w:r>
+      <w:r>
+        <w:t xml:space="preserve">possibile </w:t>
+      </w:r>
+      <w:r>
+        <w:t>base di conoscenza reale;</w:t>
       </w:r>
       <w:r>
         <w:t xml:space="preserve"> ogni campo a sua volta può essere collegato ad altre basi di conoscenza. Il genere potrebbe essere descritto</w:t>
@@ -2819,18 +2997,13 @@
         <w:t xml:space="preserve">La base di conoscenza creata </w:t>
       </w:r>
       <w:r>
-        <w:t>può essere rappresentata come un</w:t>
-      </w:r>
-      <w:r>
-        <w:t xml:space="preserve"> grafo, dove i nodi rappresentano le entità </w:t>
-      </w:r>
-      <w:proofErr w:type="gramStart"/>
-      <w:r>
-        <w:t>ed</w:t>
-      </w:r>
-      <w:proofErr w:type="gramEnd"/>
-      <w:r>
-        <w:t xml:space="preserve"> le associazioni rappresentano la relazione che intercorre tra le entità collegate.</w:t>
+        <w:t>verrà</w:t>
+      </w:r>
+      <w:r>
+        <w:t xml:space="preserve"> rappresentata come un</w:t>
+      </w:r>
+      <w:r>
+        <w:t xml:space="preserve"> grafo, dove i nodi rappresentano le entità ed le associazioni rappresentano la relazione che intercorre tra le entità collegate.</w:t>
       </w:r>
     </w:p>
     <w:p>
@@ -2865,21 +3038,12 @@
         </w:rPr>
         <w:t xml:space="preserve">TF - </w:t>
       </w:r>
-      <w:proofErr w:type="spellStart"/>
-      <w:r>
-        <w:rPr>
-          <w:i/>
-          <w:iCs/>
-        </w:rPr>
-        <w:t>Term</w:t>
-      </w:r>
-      <w:proofErr w:type="spellEnd"/>
-      <w:r>
-        <w:rPr>
-          <w:i/>
-          <w:iCs/>
-        </w:rPr>
-        <w:t xml:space="preserve"> Frequency</w:t>
+      <w:r>
+        <w:rPr>
+          <w:i/>
+          <w:iCs/>
+        </w:rPr>
+        <w:t>Term Frequency</w:t>
       </w:r>
       <w:r>
         <w:t xml:space="preserve"> e dall’</w:t>
@@ -2917,23 +3081,7 @@
           <w:i/>
           <w:iCs/>
         </w:rPr>
-        <w:t xml:space="preserve">e </w:t>
-      </w:r>
-      <w:proofErr w:type="spellStart"/>
-      <w:r>
-        <w:rPr>
-          <w:i/>
-          <w:iCs/>
-        </w:rPr>
-        <w:t>Document</w:t>
-      </w:r>
-      <w:proofErr w:type="spellEnd"/>
-      <w:r>
-        <w:rPr>
-          <w:i/>
-          <w:iCs/>
-        </w:rPr>
-        <w:t xml:space="preserve"> Frequency</w:t>
+        <w:t>e Document Frequency</w:t>
       </w:r>
       <w:r>
         <w:t>.</w:t>
@@ -2947,21 +3095,12 @@
         <w:lastRenderedPageBreak/>
         <w:t xml:space="preserve">Il </w:t>
       </w:r>
-      <w:proofErr w:type="spellStart"/>
       <w:r>
         <w:rPr>
           <w:b/>
           <w:bCs/>
         </w:rPr>
-        <w:t>Term</w:t>
-      </w:r>
-      <w:proofErr w:type="spellEnd"/>
-      <w:r>
-        <w:rPr>
-          <w:b/>
-          <w:bCs/>
-        </w:rPr>
-        <w:t xml:space="preserve"> Frequency</w:t>
+        <w:t>Term Frequency</w:t>
       </w:r>
       <w:r>
         <w:t xml:space="preserve"> di un termine viene calcolato come il rapporto tra </w:t>
@@ -3090,23 +3229,14 @@
       <w:r>
         <w:t xml:space="preserve">Formula per il calcolo di TF – </w:t>
       </w:r>
-      <w:proofErr w:type="spellStart"/>
-      <w:r>
-        <w:rPr>
-          <w:i/>
-        </w:rPr>
-        <w:t>Term</w:t>
-      </w:r>
-      <w:proofErr w:type="spellEnd"/>
-      <w:r>
-        <w:rPr>
-          <w:i/>
-        </w:rPr>
-        <w:t xml:space="preserve"> Frequency</w:t>
-      </w:r>
-    </w:p>
-    <w:p>
-      <w:proofErr w:type="spellStart"/>
+      <w:r>
+        <w:rPr>
+          <w:i/>
+        </w:rPr>
+        <w:t>Term Frequency</w:t>
+      </w:r>
+    </w:p>
+    <w:p>
       <w:r>
         <w:t>L’</w:t>
       </w:r>
@@ -3115,31 +3245,7 @@
           <w:b/>
           <w:bCs/>
         </w:rPr>
-        <w:t>Inverse</w:t>
-      </w:r>
-      <w:proofErr w:type="spellEnd"/>
-      <w:r>
-        <w:rPr>
-          <w:b/>
-          <w:bCs/>
-        </w:rPr>
-        <w:t xml:space="preserve"> </w:t>
-      </w:r>
-      <w:proofErr w:type="spellStart"/>
-      <w:r>
-        <w:rPr>
-          <w:b/>
-          <w:bCs/>
-        </w:rPr>
-        <w:t>Document</w:t>
-      </w:r>
-      <w:proofErr w:type="spellEnd"/>
-      <w:r>
-        <w:rPr>
-          <w:b/>
-          <w:bCs/>
-        </w:rPr>
-        <w:t xml:space="preserve"> Frequency</w:t>
+        <w:t>Inverse Document Frequency</w:t>
       </w:r>
       <w:r>
         <w:t xml:space="preserve"> di un termine viene calcolato come il </w:t>
@@ -3231,15 +3337,7 @@
         <w:pStyle w:val="Citazioneintensa"/>
       </w:pPr>
       <w:r>
-        <w:t xml:space="preserve">Formula per il calcolo di IDF – Inverse </w:t>
-      </w:r>
-      <w:proofErr w:type="spellStart"/>
-      <w:r>
-        <w:t>Document</w:t>
-      </w:r>
-      <w:proofErr w:type="spellEnd"/>
-      <w:r>
-        <w:t xml:space="preserve"> Frequency</w:t>
+        <w:t>Formula per il calcolo di IDF – Inverse Document Frequency</w:t>
       </w:r>
     </w:p>
     <w:p>
@@ -3358,13 +3456,8 @@
         <w:t>”</w:t>
       </w:r>
       <w:r>
-        <w:t xml:space="preserve"> in quanto il TF-</w:t>
-      </w:r>
-      <w:proofErr w:type="gramStart"/>
-      <w:r>
-        <w:t>IDF  calcolato</w:t>
-      </w:r>
-      <w:proofErr w:type="gramEnd"/>
+        <w:t xml:space="preserve"> in quanto il TF-IDF  calcolato</w:t>
+      </w:r>
       <w:r>
         <w:t xml:space="preserve"> per esse</w:t>
       </w:r>
@@ -3381,23 +3474,7 @@
           <w:i/>
           <w:iCs/>
         </w:rPr>
-        <w:t xml:space="preserve">Content </w:t>
-      </w:r>
-      <w:proofErr w:type="spellStart"/>
-      <w:r>
-        <w:rPr>
-          <w:i/>
-          <w:iCs/>
-        </w:rPr>
-        <w:t>Based</w:t>
-      </w:r>
-      <w:proofErr w:type="spellEnd"/>
-      <w:r>
-        <w:rPr>
-          <w:i/>
-          <w:iCs/>
-        </w:rPr>
-        <w:t xml:space="preserve"> Methods</w:t>
+        <w:t>Content Based Methods</w:t>
       </w:r>
       <w:r>
         <w:t xml:space="preserve"> preved</w:t>
@@ -3431,7 +3508,6 @@
       <w:r>
         <w:t xml:space="preserve">della copertura assicurativa rappresentata utilizzando gli </w:t>
       </w:r>
-      <w:proofErr w:type="spellStart"/>
       <w:r>
         <w:rPr>
           <w:b/>
@@ -3439,7 +3515,6 @@
         </w:rPr>
         <w:t>embeddings</w:t>
       </w:r>
-      <w:proofErr w:type="spellEnd"/>
       <w:r>
         <w:rPr>
           <w:rStyle w:val="Rimandonotadichiusura"/>
@@ -3462,15 +3537,7 @@
         <w:endnoteReference w:id="5"/>
       </w:r>
       <w:r>
-        <w:t xml:space="preserve"> dell’angolo creato fra l’</w:t>
-      </w:r>
-      <w:proofErr w:type="spellStart"/>
-      <w:r>
-        <w:t>embedding</w:t>
-      </w:r>
-      <w:proofErr w:type="spellEnd"/>
-      <w:r>
-        <w:t xml:space="preserve"> relativo alla copertura assicurativa sottoscritta dal cliente e quelle presente nella base di conoscenza</w:t>
+        <w:t xml:space="preserve"> dell’angolo creato fra l’embedding relativo alla copertura assicurativa sottoscritta dal cliente e quelle presente nella base di conoscenza</w:t>
       </w:r>
       <w:r>
         <w:t xml:space="preserve">, se il risultato è “1” rappresenta la massima similarità </w:t>
@@ -3509,18 +3576,24 @@
       <w:pPr>
         <w:pStyle w:val="Titolo2"/>
       </w:pPr>
-      <w:bookmarkStart w:id="4" w:name="_Toc165647914"/>
+      <w:bookmarkStart w:id="6" w:name="_Toc165882313"/>
       <w:r>
         <w:t>Sistemi collaborativi</w:t>
       </w:r>
-      <w:bookmarkEnd w:id="4"/>
+      <w:bookmarkEnd w:id="6"/>
     </w:p>
     <w:p>
       <w:r>
         <w:t>I</w:t>
       </w:r>
       <w:r>
-        <w:t xml:space="preserve"> sistemi collaborativi lavorano sulla collezione delle preferenze sugli items indicate dall’utente per un determinato dominio applicativo, esplorando le similarità presenti fra le valutazioni esistenti.</w:t>
+        <w:t xml:space="preserve"> sistemi collaborativi lavorano sulla collezione delle preferenze sugli items indicate </w:t>
+      </w:r>
+      <w:r>
+        <w:t>dagli utenti</w:t>
+      </w:r>
+      <w:r>
+        <w:t xml:space="preserve"> per un determinato dominio applicativo, esplorando le similarità presenti fra le valutazioni esistenti.</w:t>
       </w:r>
       <w:r>
         <w:rPr>
@@ -3559,17 +3632,8 @@
           <w:i/>
           <w:iCs/>
         </w:rPr>
-        <w:t xml:space="preserve"> (</w:t>
-      </w:r>
-      <w:proofErr w:type="spellStart"/>
-      <w:r>
-        <w:rPr>
-          <w:i/>
-          <w:iCs/>
-        </w:rPr>
-        <w:t>neighborhood</w:t>
-      </w:r>
-      <w:proofErr w:type="spellEnd"/>
+        <w:t xml:space="preserve"> (neighborhood</w:t>
+      </w:r>
       <w:r>
         <w:rPr>
           <w:i/>
@@ -3577,21 +3641,12 @@
         </w:rPr>
         <w:t xml:space="preserve"> </w:t>
       </w:r>
-      <w:proofErr w:type="spellStart"/>
-      <w:r>
-        <w:rPr>
-          <w:i/>
-          <w:iCs/>
-        </w:rPr>
-        <w:t>based</w:t>
-      </w:r>
-      <w:proofErr w:type="spellEnd"/>
-      <w:r>
-        <w:rPr>
-          <w:i/>
-          <w:iCs/>
-        </w:rPr>
-        <w:t xml:space="preserve">) </w:t>
+      <w:r>
+        <w:rPr>
+          <w:i/>
+          <w:iCs/>
+        </w:rPr>
+        <w:t xml:space="preserve">based) </w:t>
       </w:r>
       <w:r>
         <w:t xml:space="preserve">chiamato anche metodo basato sulla memoria </w:t>
@@ -3601,55 +3656,7 @@
           <w:i/>
           <w:iCs/>
         </w:rPr>
-        <w:t>(</w:t>
-      </w:r>
-      <w:proofErr w:type="spellStart"/>
-      <w:r>
-        <w:rPr>
-          <w:i/>
-          <w:iCs/>
-        </w:rPr>
-        <w:t>memory</w:t>
-      </w:r>
-      <w:proofErr w:type="spellEnd"/>
-      <w:r>
-        <w:rPr>
-          <w:i/>
-          <w:iCs/>
-        </w:rPr>
-        <w:t xml:space="preserve"> </w:t>
-      </w:r>
-      <w:proofErr w:type="spellStart"/>
-      <w:r>
-        <w:rPr>
-          <w:i/>
-          <w:iCs/>
-        </w:rPr>
-        <w:t>based</w:t>
-      </w:r>
-      <w:proofErr w:type="spellEnd"/>
-      <w:r>
-        <w:rPr>
-          <w:i/>
-          <w:iCs/>
-        </w:rPr>
-        <w:t xml:space="preserve"> </w:t>
-      </w:r>
-      <w:proofErr w:type="spellStart"/>
-      <w:r>
-        <w:rPr>
-          <w:i/>
-          <w:iCs/>
-        </w:rPr>
-        <w:t>method</w:t>
-      </w:r>
-      <w:proofErr w:type="spellEnd"/>
-      <w:r>
-        <w:rPr>
-          <w:i/>
-          <w:iCs/>
-        </w:rPr>
-        <w:t>)</w:t>
+        <w:t>(memory based method)</w:t>
       </w:r>
       <w:r>
         <w:t>.</w:t>
@@ -3730,28 +3737,12 @@
       <w:pPr>
         <w:pStyle w:val="Titolo3"/>
       </w:pPr>
-      <w:bookmarkStart w:id="5" w:name="_Toc165647915"/>
-      <w:r>
-        <w:t xml:space="preserve">Sistemi </w:t>
-      </w:r>
-      <w:proofErr w:type="spellStart"/>
-      <w:r>
-        <w:t>m</w:t>
-      </w:r>
-      <w:r>
-        <w:t>emory</w:t>
-      </w:r>
-      <w:proofErr w:type="spellEnd"/>
-      <w:r>
-        <w:t xml:space="preserve"> </w:t>
-      </w:r>
-      <w:proofErr w:type="spellStart"/>
-      <w:r>
-        <w:t>Based</w:t>
-      </w:r>
-      <w:proofErr w:type="spellEnd"/>
-      <w:r>
-        <w:t xml:space="preserve"> </w:t>
+      <w:bookmarkStart w:id="7" w:name="_Toc165882314"/>
+      <w:r>
+        <w:t>Sistemi m</w:t>
+      </w:r>
+      <w:r>
+        <w:t xml:space="preserve">emory Based </w:t>
       </w:r>
       <w:r>
         <w:rPr>
@@ -3760,38 +3751,20 @@
         </w:rPr>
         <w:t>(</w:t>
       </w:r>
-      <w:proofErr w:type="spellStart"/>
       <w:r>
         <w:rPr>
           <w:iCs/>
         </w:rPr>
         <w:t>neighborhood</w:t>
       </w:r>
-      <w:proofErr w:type="spellEnd"/>
       <w:r>
         <w:rPr>
           <w:i w:val="0"/>
           <w:iCs/>
         </w:rPr>
-        <w:t xml:space="preserve"> </w:t>
-      </w:r>
-      <w:proofErr w:type="spellStart"/>
-      <w:r>
-        <w:rPr>
-          <w:i w:val="0"/>
-          <w:iCs/>
-        </w:rPr>
-        <w:t>based</w:t>
-      </w:r>
-      <w:proofErr w:type="spellEnd"/>
-      <w:r>
-        <w:rPr>
-          <w:i w:val="0"/>
-          <w:iCs/>
-        </w:rPr>
-        <w:t>)</w:t>
-      </w:r>
-      <w:bookmarkEnd w:id="5"/>
+        <w:t xml:space="preserve"> based)</w:t>
+      </w:r>
+      <w:bookmarkEnd w:id="7"/>
     </w:p>
     <w:p>
       <w:r>
@@ -3896,23 +3869,7 @@
           <w:i/>
           <w:iCs/>
         </w:rPr>
-        <w:t>comunemente chiamati vicinato (</w:t>
-      </w:r>
-      <w:proofErr w:type="spellStart"/>
-      <w:r>
-        <w:rPr>
-          <w:i/>
-          <w:iCs/>
-        </w:rPr>
-        <w:t>neighborhood</w:t>
-      </w:r>
-      <w:proofErr w:type="spellEnd"/>
-      <w:r>
-        <w:rPr>
-          <w:i/>
-          <w:iCs/>
-        </w:rPr>
-        <w:t>)</w:t>
+        <w:t>comunemente chiamati vicinato (neighborhood)</w:t>
       </w:r>
       <w:r>
         <w:t>.</w:t>
@@ -3940,8 +3897,6 @@
       <w:r>
         <w:t xml:space="preserve">Per quanto riguarda il passaggio (1), si definisce </w:t>
       </w:r>
-      <w:proofErr w:type="spellStart"/>
-      <w:proofErr w:type="gramStart"/>
       <w:r>
         <w:rPr>
           <w:i/>
@@ -3973,8 +3928,6 @@
         </w:rPr>
         <w:t>u</w:t>
       </w:r>
-      <w:proofErr w:type="spellEnd"/>
-      <w:proofErr w:type="gramEnd"/>
       <w:r>
         <w:t xml:space="preserve"> la misura di similarità tra l’utente attivo </w:t>
       </w:r>
@@ -4117,8 +4070,6 @@
           <w:vertAlign w:val="subscript"/>
         </w:rPr>
       </w:pPr>
-      <w:proofErr w:type="spellStart"/>
-      <w:proofErr w:type="gramStart"/>
       <w:r>
         <w:rPr>
           <w:rFonts w:ascii="Cambria Math" w:hAnsi="Cambria Math" w:cs="Times New Roman"/>
@@ -4132,8 +4083,6 @@
         </w:rPr>
         <w:t>u,i</w:t>
       </w:r>
-      <w:proofErr w:type="spellEnd"/>
-      <w:proofErr w:type="gramEnd"/>
       <w:r>
         <w:rPr>
           <w:rFonts w:cs="Times New Roman"/>
@@ -4183,8 +4132,6 @@
           <w:vertAlign w:val="subscript"/>
         </w:rPr>
       </w:pPr>
-      <w:proofErr w:type="spellStart"/>
-      <w:proofErr w:type="gramStart"/>
       <w:r>
         <w:rPr>
           <w:rFonts w:ascii="Cambria Math" w:hAnsi="Cambria Math" w:cs="Times New Roman"/>
@@ -4198,8 +4145,6 @@
         </w:rPr>
         <w:t>a,i</w:t>
       </w:r>
-      <w:proofErr w:type="spellEnd"/>
-      <w:proofErr w:type="gramEnd"/>
       <w:r>
         <w:rPr>
           <w:rFonts w:ascii="Times New Roman" w:hAnsi="Times New Roman" w:cs="Times New Roman"/>
@@ -4522,8 +4467,6 @@
           <w:numId w:val="27"/>
         </w:numPr>
       </w:pPr>
-      <w:proofErr w:type="spellStart"/>
-      <w:proofErr w:type="gramStart"/>
       <w:r>
         <w:rPr>
           <w:rFonts w:ascii="Cambria Math" w:hAnsi="Cambria Math"/>
@@ -4537,8 +4480,6 @@
         </w:rPr>
         <w:t>a,i</w:t>
       </w:r>
-      <w:proofErr w:type="spellEnd"/>
-      <w:proofErr w:type="gramEnd"/>
       <w:r>
         <w:t xml:space="preserve">: è la previsione per l’utente </w:t>
       </w:r>
@@ -4571,8 +4512,6 @@
           <w:numId w:val="27"/>
         </w:numPr>
       </w:pPr>
-      <w:proofErr w:type="spellStart"/>
-      <w:proofErr w:type="gramStart"/>
       <w:r>
         <w:rPr>
           <w:rFonts w:ascii="Cambria Math" w:hAnsi="Cambria Math"/>
@@ -4586,8 +4525,6 @@
         </w:rPr>
         <w:t>a,u</w:t>
       </w:r>
-      <w:proofErr w:type="spellEnd"/>
-      <w:proofErr w:type="gramEnd"/>
       <w:r>
         <w:t xml:space="preserve">: è la similarità tra l’utente </w:t>
       </w:r>
@@ -4817,8 +4754,6 @@
           <w:numId w:val="26"/>
         </w:numPr>
       </w:pPr>
-      <w:proofErr w:type="spellStart"/>
-      <w:proofErr w:type="gramStart"/>
       <w:r>
         <w:rPr>
           <w:rFonts w:ascii="Cambria Math" w:hAnsi="Cambria Math" w:cs="Times New Roman"/>
@@ -4836,8 +4771,6 @@
         </w:rPr>
         <w:t>u,i</w:t>
       </w:r>
-      <w:proofErr w:type="spellEnd"/>
-      <w:proofErr w:type="gramEnd"/>
       <w:r>
         <w:rPr>
           <w:rFonts w:cs="Times New Roman"/>
@@ -5119,16 +5052,11 @@
       <w:pPr>
         <w:pStyle w:val="Titolo3"/>
       </w:pPr>
-      <w:bookmarkStart w:id="6" w:name="_Toc165647916"/>
-      <w:r>
-        <w:t xml:space="preserve">Sistemi model </w:t>
-      </w:r>
-      <w:proofErr w:type="spellStart"/>
-      <w:r>
-        <w:t>based</w:t>
-      </w:r>
-      <w:bookmarkEnd w:id="6"/>
-      <w:proofErr w:type="spellEnd"/>
+      <w:bookmarkStart w:id="8" w:name="_Toc165882315"/>
+      <w:r>
+        <w:t>Sistemi model based</w:t>
+      </w:r>
+      <w:bookmarkEnd w:id="8"/>
     </w:p>
     <w:p>
       <w:r>
@@ -5141,15 +5069,7 @@
         <w:endnoteReference w:id="8"/>
       </w:r>
       <w:r>
-        <w:t xml:space="preserve"> ai sistemi collaborativi suggerisce di trattare il problema come se fosse un problema di </w:t>
-      </w:r>
-      <w:proofErr w:type="gramStart"/>
-      <w:r>
-        <w:t>classificazione, quindi</w:t>
-      </w:r>
-      <w:proofErr w:type="gramEnd"/>
-      <w:r>
-        <w:t xml:space="preserve"> viene costruito un classif</w:t>
+        <w:t xml:space="preserve"> ai sistemi collaborativi suggerisce di trattare il problema come se fosse un problema di classificazione, quindi viene costruito un classif</w:t>
       </w:r>
       <w:r>
         <w:t>i</w:t>
@@ -5248,31 +5168,18 @@
       </w:r>
       <w:r>
         <w:lastRenderedPageBreak/>
-        <w:t xml:space="preserve">vettori di features </w:t>
-      </w:r>
-      <w:proofErr w:type="gramStart"/>
-      <w:r>
-        <w:t xml:space="preserve">sconosciute  </w:t>
-      </w:r>
-      <w:r>
-        <w:rPr>
-          <w:i/>
-          <w:iCs/>
-        </w:rPr>
-        <w:t>(</w:t>
-      </w:r>
-      <w:proofErr w:type="gramEnd"/>
-      <w:r>
-        <w:rPr>
-          <w:i/>
-          <w:iCs/>
-        </w:rPr>
-        <w:t>vettori colonna)</w:t>
+        <w:t xml:space="preserve">vettori di features sconosciute  </w:t>
+      </w:r>
+      <w:r>
+        <w:rPr>
+          <w:i/>
+          <w:iCs/>
+        </w:rPr>
+        <w:t>(vettori colonna)</w:t>
       </w:r>
       <w:r>
         <w:t xml:space="preserve"> </w:t>
       </w:r>
-      <w:proofErr w:type="spellStart"/>
       <w:r>
         <w:rPr>
           <w:rFonts w:ascii="Cambria Math" w:hAnsi="Cambria Math"/>
@@ -5290,7 +5197,6 @@
         </w:rPr>
         <w:t>u</w:t>
       </w:r>
-      <w:proofErr w:type="spellEnd"/>
       <w:r>
         <w:rPr>
           <w:rFonts w:ascii="Cambria Math" w:hAnsi="Cambria Math"/>
@@ -5324,7 +5230,6 @@
         </w:rPr>
         <w:t xml:space="preserve"> </w:t>
       </w:r>
-      <w:proofErr w:type="spellStart"/>
       <w:r>
         <w:rPr>
           <w:rFonts w:ascii="Cambria Math" w:hAnsi="Cambria Math" w:cs="Cambria Math"/>
@@ -5342,7 +5247,6 @@
         </w:rPr>
         <w:t>k</w:t>
       </w:r>
-      <w:proofErr w:type="spellEnd"/>
       <w:r>
         <w:rPr>
           <w:i/>
@@ -5390,7 +5294,6 @@
       <w:r>
         <w:t xml:space="preserve"> approssimano la valutazione dell’utente </w:t>
       </w:r>
-      <w:proofErr w:type="gramStart"/>
       <w:r>
         <w:rPr>
           <w:rFonts w:ascii="Cambria Math" w:hAnsi="Cambria Math"/>
@@ -5400,11 +5303,7 @@
         <w:t>u</w:t>
       </w:r>
       <w:r>
-        <w:t xml:space="preserve">  relativa</w:t>
-      </w:r>
-      <w:proofErr w:type="gramEnd"/>
-      <w:r>
-        <w:t xml:space="preserve"> all’elemento </w:t>
+        <w:t xml:space="preserve">  relativa all’elemento </w:t>
       </w:r>
       <w:r>
         <w:rPr>
@@ -5420,7 +5319,6 @@
       <w:r>
         <w:t xml:space="preserve">attraverso il prodotto </w:t>
       </w:r>
-      <w:proofErr w:type="spellStart"/>
       <w:r>
         <w:rPr>
           <w:rFonts w:ascii="Cambria Math" w:hAnsi="Cambria Math"/>
@@ -5464,7 +5362,6 @@
         </w:rPr>
         <w:t>i</w:t>
       </w:r>
-      <w:proofErr w:type="spellEnd"/>
       <w:r>
         <w:rPr>
           <w:rFonts w:ascii="Times New Roman" w:hAnsi="Times New Roman" w:cs="Times New Roman"/>
@@ -5474,8 +5371,6 @@
       <w:r>
         <w:t xml:space="preserve"> </w:t>
       </w:r>
-      <w:proofErr w:type="spellStart"/>
-      <w:proofErr w:type="gramStart"/>
       <w:r>
         <w:rPr>
           <w:i/>
@@ -5493,8 +5388,6 @@
         </w:rPr>
         <w:t>u,i</w:t>
       </w:r>
-      <w:proofErr w:type="spellEnd"/>
-      <w:proofErr w:type="gramEnd"/>
       <w:r>
         <w:rPr>
           <w:i/>
@@ -5515,134 +5408,48 @@
           <w:iCs/>
           <w:highlight w:val="yellow"/>
         </w:rPr>
-        <w:t>(</w:t>
-      </w:r>
-      <w:proofErr w:type="spellStart"/>
-      <w:r>
-        <w:rPr>
+        <w:t>(loss function)</w:t>
+      </w:r>
+      <w:r>
+        <w:rPr>
+          <w:rStyle w:val="Rimandonotadichiusura"/>
           <w:i/>
           <w:iCs/>
           <w:highlight w:val="yellow"/>
         </w:rPr>
-        <w:t>loss</w:t>
-      </w:r>
-      <w:proofErr w:type="spellEnd"/>
-      <w:r>
-        <w:rPr>
-          <w:i/>
-          <w:iCs/>
+        <w:endnoteReference w:id="9"/>
+      </w:r>
+      <w:r>
+        <w:rPr>
           <w:highlight w:val="yellow"/>
         </w:rPr>
+        <w:t>.</w:t>
+      </w:r>
+    </w:p>
+    <w:p>
+      <w:r>
+        <w:t>La scelta predefinita per la funzione di costo</w:t>
+      </w:r>
+      <w:r>
         <w:t xml:space="preserve"> </w:t>
       </w:r>
-      <w:proofErr w:type="spellStart"/>
-      <w:r>
-        <w:rPr>
-          <w:i/>
-          <w:iCs/>
-          <w:highlight w:val="yellow"/>
-        </w:rPr>
-        <w:t>function</w:t>
-      </w:r>
-      <w:proofErr w:type="spellEnd"/>
-      <w:r>
-        <w:rPr>
-          <w:i/>
-          <w:iCs/>
-          <w:highlight w:val="yellow"/>
-        </w:rPr>
-        <w:t>)</w:t>
-      </w:r>
-      <w:r>
-        <w:rPr>
-          <w:rStyle w:val="Rimandonotadichiusura"/>
-          <w:i/>
-          <w:iCs/>
-          <w:highlight w:val="yellow"/>
-        </w:rPr>
-        <w:endnoteReference w:id="9"/>
-      </w:r>
-      <w:r>
-        <w:rPr>
-          <w:highlight w:val="yellow"/>
-        </w:rPr>
-        <w:t>.</w:t>
-      </w:r>
-    </w:p>
-    <w:p>
-      <w:r>
-        <w:t>La scelta predefinita per la funzione di costo</w:t>
-      </w:r>
-      <w:r>
-        <w:t xml:space="preserve"> </w:t>
-      </w:r>
-      <w:r>
-        <w:rPr>
-          <w:i/>
-          <w:iCs/>
-        </w:rPr>
-        <w:t>(</w:t>
-      </w:r>
-      <w:proofErr w:type="spellStart"/>
-      <w:r>
-        <w:rPr>
-          <w:i/>
-          <w:iCs/>
-        </w:rPr>
-        <w:t>loss</w:t>
-      </w:r>
-      <w:proofErr w:type="spellEnd"/>
-      <w:r>
-        <w:rPr>
-          <w:i/>
-          <w:iCs/>
-        </w:rPr>
-        <w:t xml:space="preserve"> </w:t>
-      </w:r>
-      <w:proofErr w:type="spellStart"/>
-      <w:r>
-        <w:rPr>
-          <w:i/>
-          <w:iCs/>
-        </w:rPr>
-        <w:t>function</w:t>
-      </w:r>
-      <w:proofErr w:type="spellEnd"/>
-      <w:r>
-        <w:rPr>
-          <w:i/>
-          <w:iCs/>
-        </w:rPr>
-        <w:t>)</w:t>
+      <w:r>
+        <w:rPr>
+          <w:i/>
+          <w:iCs/>
+        </w:rPr>
+        <w:t>(loss function)</w:t>
       </w:r>
       <w:r>
         <w:t xml:space="preserve"> è la </w:t>
       </w:r>
-      <w:proofErr w:type="spellStart"/>
-      <w:r>
-        <w:rPr>
-          <w:i/>
-          <w:iCs/>
-        </w:rPr>
-        <w:t>squared</w:t>
-      </w:r>
-      <w:proofErr w:type="spellEnd"/>
-      <w:r>
-        <w:rPr>
-          <w:i/>
-          <w:iCs/>
-        </w:rPr>
-        <w:t xml:space="preserve"> </w:t>
-      </w:r>
-      <w:proofErr w:type="spellStart"/>
-      <w:r>
-        <w:rPr>
-          <w:i/>
-          <w:iCs/>
-        </w:rPr>
-        <w:t>loss</w:t>
-      </w:r>
-      <w:proofErr w:type="spellEnd"/>
+      <w:r>
+        <w:rPr>
+          <w:i/>
+          <w:iCs/>
+        </w:rPr>
+        <w:t>squared loss</w:t>
+      </w:r>
       <w:r>
         <w:rPr>
           <w:rStyle w:val="Rimandonotadichiusura"/>
@@ -5708,67 +5515,20 @@
         <w:pStyle w:val="Citazioneintensa"/>
       </w:pPr>
       <w:r>
-        <w:t xml:space="preserve">Formula </w:t>
-      </w:r>
-      <w:proofErr w:type="spellStart"/>
-      <w:r>
-        <w:t>Squared</w:t>
-      </w:r>
-      <w:proofErr w:type="spellEnd"/>
-      <w:r>
-        <w:t xml:space="preserve"> Loss </w:t>
-      </w:r>
-      <w:proofErr w:type="spellStart"/>
-      <w:r>
-        <w:t>Function</w:t>
-      </w:r>
-      <w:proofErr w:type="spellEnd"/>
+        <w:t>Formula Squared Loss Function</w:t>
+      </w:r>
     </w:p>
     <w:p>
       <w:r>
         <w:t xml:space="preserve">Gli elementi presenti nella </w:t>
       </w:r>
-      <w:proofErr w:type="spellStart"/>
-      <w:r>
-        <w:rPr>
-          <w:i/>
-          <w:iCs/>
-        </w:rPr>
-        <w:t>squared</w:t>
-      </w:r>
-      <w:proofErr w:type="spellEnd"/>
-      <w:r>
-        <w:rPr>
-          <w:i/>
-          <w:iCs/>
-        </w:rPr>
-        <w:t xml:space="preserve"> </w:t>
-      </w:r>
-      <w:proofErr w:type="spellStart"/>
-      <w:r>
-        <w:rPr>
-          <w:i/>
-          <w:iCs/>
-        </w:rPr>
-        <w:t>loss</w:t>
-      </w:r>
-      <w:proofErr w:type="spellEnd"/>
-      <w:r>
-        <w:rPr>
-          <w:i/>
-          <w:iCs/>
-        </w:rPr>
-        <w:t xml:space="preserve"> </w:t>
-      </w:r>
-      <w:proofErr w:type="spellStart"/>
-      <w:r>
-        <w:rPr>
-          <w:i/>
-          <w:iCs/>
-        </w:rPr>
-        <w:t>function</w:t>
-      </w:r>
-      <w:proofErr w:type="spellEnd"/>
+      <w:r>
+        <w:rPr>
+          <w:i/>
+          <w:iCs/>
+        </w:rPr>
+        <w:t>squared loss function</w:t>
+      </w:r>
       <w:r>
         <w:t xml:space="preserve"> sono:</w:t>
       </w:r>
@@ -5798,15 +5558,7 @@
         <w:rPr>
           <w:rFonts w:ascii="Cambria Math" w:hAnsi="Cambria Math"/>
         </w:rPr>
-        <w:t>…</w:t>
-      </w:r>
-      <w:proofErr w:type="spellStart"/>
-      <w:proofErr w:type="gramStart"/>
-      <w:r>
-        <w:rPr>
-          <w:rFonts w:ascii="Cambria Math" w:hAnsi="Cambria Math"/>
-        </w:rPr>
-        <w:t>w</w:t>
+        <w:t>…w</w:t>
       </w:r>
       <w:r>
         <w:rPr>
@@ -5815,7 +5567,6 @@
         </w:rPr>
         <w:t>n</w:t>
       </w:r>
-      <w:proofErr w:type="spellEnd"/>
       <w:r>
         <w:rPr>
           <w:rFonts w:ascii="Cambria Math" w:hAnsi="Cambria Math"/>
@@ -5829,7 +5580,6 @@
         </w:rPr>
         <w:t>T</w:t>
       </w:r>
-      <w:proofErr w:type="gramEnd"/>
       <w:r>
         <w:t xml:space="preserve"> </w:t>
       </w:r>
@@ -5884,7 +5634,6 @@
         </w:rPr>
         <w:t>m</w:t>
       </w:r>
-      <w:proofErr w:type="gramStart"/>
       <w:r>
         <w:rPr>
           <w:rFonts w:ascii="Cambria Math" w:hAnsi="Cambria Math"/>
@@ -5895,11 +5644,7 @@
         <w:t xml:space="preserve"> </w:t>
       </w:r>
       <w:r>
-        <w:t>:</w:t>
-      </w:r>
-      <w:proofErr w:type="gramEnd"/>
-      <w:r>
-        <w:t xml:space="preserve"> </w:t>
+        <w:t xml:space="preserve">: </w:t>
       </w:r>
       <w:r>
         <w:t>è una matrice di rango m * k.</w:t>
@@ -5913,7 +5658,6 @@
           <w:numId w:val="28"/>
         </w:numPr>
       </w:pPr>
-      <w:proofErr w:type="gramStart"/>
       <w:r>
         <w:rPr>
           <w:rFonts w:ascii="Cambria Math" w:hAnsi="Cambria Math"/>
@@ -5924,133 +5668,120 @@
         <w:t xml:space="preserve"> </w:t>
       </w:r>
       <w:r>
-        <w:t>:</w:t>
-      </w:r>
-      <w:proofErr w:type="gramEnd"/>
+        <w:t xml:space="preserve">: </w:t>
+      </w:r>
+      <w:r>
+        <w:t xml:space="preserve">identifica l’insieme di coppie </w:t>
+      </w:r>
+      <w:r>
+        <w:rPr>
+          <w:i/>
+          <w:iCs/>
+        </w:rPr>
+        <w:t>user-item</w:t>
+      </w:r>
+      <w:r>
+        <w:t xml:space="preserve"> per cui il </w:t>
+      </w:r>
+      <w:r>
+        <w:rPr>
+          <w:i/>
+          <w:iCs/>
+        </w:rPr>
+        <w:t>rating</w:t>
+      </w:r>
+      <w:r>
+        <w:rPr>
+          <w:rStyle w:val="Rimandonotaapidipagina"/>
+          <w:i/>
+          <w:iCs/>
+        </w:rPr>
+        <w:footnoteReference w:id="3"/>
+      </w:r>
       <w:r>
         <w:t xml:space="preserve"> </w:t>
       </w:r>
       <w:r>
-        <w:t xml:space="preserve">identifica l’insieme di coppie </w:t>
-      </w:r>
-      <w:r>
-        <w:rPr>
-          <w:i/>
-          <w:iCs/>
-        </w:rPr>
-        <w:t>user-item</w:t>
-      </w:r>
-      <w:r>
-        <w:t xml:space="preserve"> per cui il </w:t>
-      </w:r>
-      <w:r>
-        <w:rPr>
-          <w:i/>
-          <w:iCs/>
-        </w:rPr>
-        <w:t>rating</w:t>
-      </w:r>
-      <w:r>
-        <w:rPr>
-          <w:rStyle w:val="Rimandonotaapidipagina"/>
-          <w:i/>
-          <w:iCs/>
-        </w:rPr>
-        <w:footnoteReference w:id="3"/>
+        <w:t>è noto.</w:t>
+      </w:r>
+    </w:p>
+    <w:p>
+      <w:r>
+        <w:t xml:space="preserve">Nei sistemi reali la matrice </w:t>
+      </w:r>
+      <w:r>
+        <w:rPr>
+          <w:rFonts w:ascii="Cambria Math" w:hAnsi="Cambria Math"/>
+          <w:i/>
+          <w:iCs/>
+        </w:rPr>
+        <w:t>R n * m</w:t>
+      </w:r>
+      <w:r>
+        <w:t xml:space="preserve"> contenente le valutazioni degli utenti </w:t>
+      </w:r>
+      <w:r>
+        <w:rPr>
+          <w:i/>
+          <w:iCs/>
+        </w:rPr>
+        <w:t xml:space="preserve">(users) </w:t>
+      </w:r>
+      <w:r>
+        <w:t xml:space="preserve">sugli elementi </w:t>
+      </w:r>
+      <w:r>
+        <w:rPr>
+          <w:i/>
+          <w:iCs/>
+        </w:rPr>
+        <w:t xml:space="preserve">(items) </w:t>
+      </w:r>
+      <w:r>
+        <w:t>sarà una matrice sparsa di grandi dimensioni, quindi si può ridurre il problema</w:t>
+      </w:r>
+      <w:r>
+        <w:t xml:space="preserve"> fattorizzando la matrice </w:t>
+      </w:r>
+      <w:r>
+        <w:rPr>
+          <w:rFonts w:ascii="Cambria Math" w:hAnsi="Cambria Math"/>
+          <w:i/>
+          <w:iCs/>
+        </w:rPr>
+        <w:t>R</w:t>
       </w:r>
       <w:r>
         <w:t xml:space="preserve"> </w:t>
       </w:r>
       <w:r>
-        <w:t>è noto.</w:t>
-      </w:r>
-    </w:p>
-    <w:p>
-      <w:r>
-        <w:t xml:space="preserve">Nei sistemi reali la matrice </w:t>
-      </w:r>
-      <w:r>
-        <w:rPr>
-          <w:rFonts w:ascii="Cambria Math" w:hAnsi="Cambria Math"/>
-          <w:i/>
-          <w:iCs/>
-        </w:rPr>
-        <w:t>R n * m</w:t>
-      </w:r>
-      <w:r>
-        <w:t xml:space="preserve"> contenente le valutazioni degli utenti </w:t>
-      </w:r>
-      <w:r>
-        <w:rPr>
-          <w:i/>
-          <w:iCs/>
-        </w:rPr>
-        <w:t xml:space="preserve">(users) </w:t>
-      </w:r>
-      <w:r>
-        <w:t xml:space="preserve">sugli elementi </w:t>
-      </w:r>
-      <w:r>
-        <w:rPr>
-          <w:i/>
-          <w:iCs/>
-        </w:rPr>
-        <w:t xml:space="preserve">(items) </w:t>
-      </w:r>
-      <w:r>
-        <w:t>sarà una matrice sparsa di grandi dimensioni, quindi si può ridurre il problema</w:t>
-      </w:r>
-      <w:r>
-        <w:t xml:space="preserve"> fattorizzando la matrice </w:t>
-      </w:r>
-      <w:r>
-        <w:rPr>
-          <w:rFonts w:ascii="Cambria Math" w:hAnsi="Cambria Math"/>
-          <w:i/>
-          <w:iCs/>
-        </w:rPr>
-        <w:t>R</w:t>
+        <w:t>utilizzando</w:t>
+      </w:r>
+      <w:r>
+        <w:t xml:space="preserve"> la decomposizione a valori singol</w:t>
+      </w:r>
+      <w:r>
+        <w:t>ari</w:t>
+      </w:r>
+      <w:r>
+        <w:t xml:space="preserve"> troncata</w:t>
       </w:r>
       <w:r>
         <w:t xml:space="preserve"> </w:t>
       </w:r>
       <w:r>
-        <w:t>utilizzando</w:t>
-      </w:r>
-      <w:r>
-        <w:t xml:space="preserve"> la decomposizione a valori singol</w:t>
-      </w:r>
-      <w:r>
-        <w:t>ari</w:t>
-      </w:r>
-      <w:r>
-        <w:t xml:space="preserve"> troncata</w:t>
-      </w:r>
-      <w:r>
-        <w:t xml:space="preserve"> </w:t>
-      </w:r>
-      <w:r>
         <w:rPr>
           <w:i/>
           <w:iCs/>
         </w:rPr>
         <w:t>(</w:t>
       </w:r>
-      <w:proofErr w:type="spellStart"/>
-      <w:r>
-        <w:rPr>
-          <w:i/>
-          <w:iCs/>
-        </w:rPr>
-        <w:t>truncated</w:t>
-      </w:r>
-      <w:proofErr w:type="spellEnd"/>
-      <w:r>
-        <w:rPr>
-          <w:i/>
-          <w:iCs/>
-        </w:rPr>
-        <w:t xml:space="preserve"> </w:t>
+      <w:r>
+        <w:rPr>
+          <w:i/>
+          <w:iCs/>
+        </w:rPr>
+        <w:t xml:space="preserve">truncated </w:t>
       </w:r>
       <w:r>
         <w:rPr>
@@ -6132,106 +5863,321 @@
           <w:i/>
           <w:iCs/>
         </w:rPr>
+        <w:t>V)</w:t>
+      </w:r>
+      <w:r>
+        <w:rPr>
+          <w:rFonts w:ascii="Cambria Math" w:hAnsi="Cambria Math"/>
+        </w:rPr>
+        <w:t>,</w:t>
+      </w:r>
+      <w:r>
+        <w:rPr>
+          <w:rFonts w:ascii="Cambria Math" w:hAnsi="Cambria Math"/>
+          <w:i/>
+          <w:iCs/>
+          <w:vertAlign w:val="superscript"/>
+        </w:rPr>
+        <w:t xml:space="preserve"> </w:t>
+      </w:r>
+      <w:r>
+        <w:rPr>
+          <w:rFonts w:ascii="Cambria Math" w:hAnsi="Cambria Math"/>
+          <w:i/>
+          <w:iCs/>
+        </w:rPr>
+        <w:t xml:space="preserve"> </w:t>
+      </w:r>
+      <w:r>
+        <w:rPr>
+          <w:rFonts w:ascii="Cambria Math" w:hAnsi="Cambria Math"/>
+          <w:i/>
+          <w:iCs/>
+        </w:rPr>
+        <w:t>R = UDV</w:t>
+      </w:r>
+      <w:r>
+        <w:rPr>
+          <w:rFonts w:ascii="Cambria Math" w:hAnsi="Cambria Math"/>
+          <w:i/>
+          <w:iCs/>
+          <w:vertAlign w:val="superscript"/>
+        </w:rPr>
+        <w:t>T</w:t>
+      </w:r>
+      <w:r>
+        <w:t xml:space="preserve">. Successivamente si impostano le matrici </w:t>
+      </w:r>
+      <w:r>
+        <w:rPr>
+          <w:rFonts w:ascii="Cambria Math" w:hAnsi="Cambria Math"/>
+          <w:i/>
+          <w:iCs/>
+        </w:rPr>
+        <w:t xml:space="preserve">W </w:t>
+      </w:r>
+      <w:r>
+        <w:rPr>
+          <w:rFonts w:ascii="Cambria Math" w:hAnsi="Cambria Math"/>
+        </w:rPr>
+        <w:t xml:space="preserve">e </w:t>
+      </w:r>
+      <w:r>
+        <w:rPr>
+          <w:rFonts w:ascii="Cambria Math" w:hAnsi="Cambria Math"/>
+          <w:i/>
+          <w:iCs/>
+        </w:rPr>
+        <w:t>H</w:t>
+      </w:r>
+      <w:r>
+        <w:t xml:space="preserve">, rispettivamente. </w:t>
+      </w:r>
+      <w:r>
+        <w:rPr>
+          <w:i/>
+          <w:iCs/>
+        </w:rPr>
+        <w:t>W</w:t>
+      </w:r>
+      <w:r>
+        <w:t xml:space="preserve"> è il risultato de</w:t>
+      </w:r>
+      <w:r>
+        <w:t xml:space="preserve">l prodotto fra le prime </w:t>
+      </w:r>
+      <w:r>
+        <w:rPr>
+          <w:i/>
+          <w:iCs/>
+        </w:rPr>
+        <w:t>k</w:t>
+      </w:r>
+      <w:r>
+        <w:t xml:space="preserve"> colonne di U</w:t>
+      </w:r>
+      <w:r>
+        <w:t xml:space="preserve"> </w:t>
+      </w:r>
+      <w:r>
+        <w:rPr>
+          <w:i/>
+          <w:iCs/>
+        </w:rPr>
+        <w:t>(</w:t>
+      </w:r>
+      <w:r>
+        <w:rPr>
+          <w:i/>
+          <w:iCs/>
+        </w:rPr>
+        <w:t>U</w:t>
+      </w:r>
+      <w:r>
+        <w:rPr>
+          <w:i/>
+          <w:iCs/>
+          <w:vertAlign w:val="subscript"/>
+        </w:rPr>
+        <w:t>k</w:t>
+      </w:r>
+      <w:r>
+        <w:rPr>
+          <w:i/>
+          <w:iCs/>
+        </w:rPr>
+        <w:t xml:space="preserve">) </w:t>
+      </w:r>
+      <w:r>
+        <w:t xml:space="preserve">e la radice quadrata della matrice D troncata </w:t>
+      </w:r>
+      <w:r>
+        <w:rPr>
+          <w:i/>
+          <w:iCs/>
+        </w:rPr>
+        <w:t>(</w:t>
+      </w:r>
+      <w:r>
+        <w:rPr>
+          <w:i/>
+          <w:iCs/>
+        </w:rPr>
+        <w:t>D</w:t>
+      </w:r>
+      <w:r>
+        <w:rPr>
+          <w:i/>
+          <w:iCs/>
+          <w:vertAlign w:val="subscript"/>
+        </w:rPr>
+        <w:t>k</w:t>
+      </w:r>
+      <w:r>
+        <w:rPr>
+          <w:i/>
+          <w:iCs/>
+          <w:vertAlign w:val="superscript"/>
+        </w:rPr>
+        <w:t>1/2</w:t>
+      </w:r>
+      <w:r>
+        <w:rPr>
+          <w:i/>
+          <w:iCs/>
+        </w:rPr>
+        <w:t>)</w:t>
+      </w:r>
+      <w:r>
+        <w:t xml:space="preserve">, mentre </w:t>
+      </w:r>
+      <w:r>
+        <w:rPr>
+          <w:i/>
+          <w:iCs/>
+        </w:rPr>
+        <w:t>H</w:t>
+      </w:r>
+      <w:r>
+        <w:t xml:space="preserve"> è il risultato del prodotto tra la radice quadrata della matrice D troncata </w:t>
+      </w:r>
+      <w:r>
+        <w:rPr>
+          <w:i/>
+          <w:iCs/>
+        </w:rPr>
+        <w:t>(</w:t>
+      </w:r>
+      <w:r>
+        <w:rPr>
+          <w:i/>
+          <w:iCs/>
+        </w:rPr>
+        <w:t>D</w:t>
+      </w:r>
+      <w:r>
+        <w:rPr>
+          <w:i/>
+          <w:iCs/>
+          <w:vertAlign w:val="subscript"/>
+        </w:rPr>
+        <w:t>k</w:t>
+      </w:r>
+      <w:r>
+        <w:rPr>
+          <w:i/>
+          <w:iCs/>
+          <w:vertAlign w:val="superscript"/>
+        </w:rPr>
+        <w:t>1/2</w:t>
+      </w:r>
+      <w:r>
+        <w:rPr>
+          <w:i/>
+          <w:iCs/>
+        </w:rPr>
+        <w:t>)</w:t>
+      </w:r>
+      <w:r>
+        <w:t xml:space="preserve"> e le prime </w:t>
+      </w:r>
+      <w:r>
+        <w:rPr>
+          <w:i/>
+          <w:iCs/>
+        </w:rPr>
+        <w:t>k</w:t>
+      </w:r>
+      <w:r>
+        <w:t xml:space="preserve"> righe della trasposta della matrice V </w:t>
+      </w:r>
+      <w:r>
+        <w:rPr>
+          <w:i/>
+          <w:iCs/>
+        </w:rPr>
+        <w:t>(</w:t>
+      </w:r>
+      <w:r>
         <w:t>V</w:t>
       </w:r>
-      <w:proofErr w:type="gramStart"/>
-      <w:r>
-        <w:rPr>
-          <w:rFonts w:ascii="Cambria Math" w:hAnsi="Cambria Math"/>
+      <w:r>
+        <w:rPr>
+          <w:vertAlign w:val="subscript"/>
+        </w:rPr>
+        <w:t>k</w:t>
+      </w:r>
+      <w:r>
+        <w:rPr>
+          <w:vertAlign w:val="superscript"/>
+        </w:rPr>
+        <w:t>T</w:t>
+      </w:r>
+      <w:r>
+        <w:rPr>
           <w:i/>
           <w:iCs/>
         </w:rPr>
         <w:t>)</w:t>
       </w:r>
       <w:r>
-        <w:rPr>
-          <w:rFonts w:ascii="Cambria Math" w:hAnsi="Cambria Math"/>
-        </w:rPr>
-        <w:t>,</w:t>
-      </w:r>
-      <w:r>
-        <w:rPr>
-          <w:rFonts w:ascii="Cambria Math" w:hAnsi="Cambria Math"/>
+        <w:t xml:space="preserve">, dove </w:t>
+      </w:r>
+      <w:r>
+        <w:rPr>
+          <w:i/>
+          <w:iCs/>
+        </w:rPr>
+        <w:t>U</w:t>
+      </w:r>
+      <w:r>
+        <w:rPr>
+          <w:i/>
+          <w:iCs/>
+          <w:vertAlign w:val="subscript"/>
+        </w:rPr>
+        <w:t>k</w:t>
+      </w:r>
+      <w:r>
+        <w:rPr>
+          <w:i/>
+          <w:iCs/>
+        </w:rPr>
+        <w:t>, D</w:t>
+      </w:r>
+      <w:r>
+        <w:rPr>
+          <w:i/>
+          <w:iCs/>
+          <w:vertAlign w:val="subscript"/>
+        </w:rPr>
+        <w:t>k</w:t>
+      </w:r>
+      <w:r>
+        <w:rPr>
+          <w:i/>
+          <w:iCs/>
+        </w:rPr>
+        <w:t>, V</w:t>
+      </w:r>
+      <w:r>
+        <w:rPr>
+          <w:i/>
+          <w:iCs/>
+          <w:vertAlign w:val="subscript"/>
+        </w:rPr>
+        <w:t>k</w:t>
+      </w:r>
+      <w:r>
+        <w:rPr>
           <w:i/>
           <w:iCs/>
           <w:vertAlign w:val="superscript"/>
         </w:rPr>
-        <w:t xml:space="preserve"> </w:t>
-      </w:r>
-      <w:r>
-        <w:rPr>
-          <w:rFonts w:ascii="Cambria Math" w:hAnsi="Cambria Math"/>
-          <w:i/>
-          <w:iCs/>
-        </w:rPr>
-        <w:t xml:space="preserve"> </w:t>
-      </w:r>
-      <w:r>
-        <w:rPr>
-          <w:rFonts w:ascii="Cambria Math" w:hAnsi="Cambria Math"/>
-          <w:i/>
-          <w:iCs/>
-        </w:rPr>
-        <w:t>R</w:t>
-      </w:r>
-      <w:proofErr w:type="gramEnd"/>
-      <w:r>
-        <w:rPr>
-          <w:rFonts w:ascii="Cambria Math" w:hAnsi="Cambria Math"/>
-          <w:i/>
-          <w:iCs/>
-        </w:rPr>
-        <w:t xml:space="preserve"> = UDV</w:t>
-      </w:r>
-      <w:r>
-        <w:rPr>
-          <w:rFonts w:ascii="Cambria Math" w:hAnsi="Cambria Math"/>
-          <w:i/>
-          <w:iCs/>
-          <w:vertAlign w:val="superscript"/>
-        </w:rPr>
         <w:t>T</w:t>
       </w:r>
       <w:r>
-        <w:t xml:space="preserve">. Successivamente si impostano le matrici </w:t>
-      </w:r>
-      <w:r>
-        <w:rPr>
-          <w:rFonts w:ascii="Cambria Math" w:hAnsi="Cambria Math"/>
-          <w:i/>
-          <w:iCs/>
-        </w:rPr>
-        <w:t xml:space="preserve">W </w:t>
-      </w:r>
-      <w:r>
-        <w:rPr>
-          <w:rFonts w:ascii="Cambria Math" w:hAnsi="Cambria Math"/>
-        </w:rPr>
-        <w:t xml:space="preserve">e </w:t>
-      </w:r>
-      <w:r>
-        <w:rPr>
-          <w:rFonts w:ascii="Cambria Math" w:hAnsi="Cambria Math"/>
-          <w:i/>
-          <w:iCs/>
-        </w:rPr>
-        <w:t>H</w:t>
-      </w:r>
-      <w:r>
-        <w:t xml:space="preserve">, rispettivamente. </w:t>
-      </w:r>
-      <w:r>
-        <w:rPr>
-          <w:i/>
-          <w:iCs/>
-        </w:rPr>
-        <w:t>W</w:t>
-      </w:r>
-      <w:r>
-        <w:t xml:space="preserve"> è il risultato de</w:t>
-      </w:r>
-      <w:r>
-        <w:t xml:space="preserve">l prodotto fra le prime </w:t>
+        <w:t xml:space="preserve"> contengono i </w:t>
       </w:r>
       <w:r>
         <w:rPr>
@@ -6241,263 +6187,6 @@
         <w:t>k</w:t>
       </w:r>
       <w:r>
-        <w:t xml:space="preserve"> colonne di U</w:t>
-      </w:r>
-      <w:r>
-        <w:t xml:space="preserve"> </w:t>
-      </w:r>
-      <w:r>
-        <w:rPr>
-          <w:i/>
-          <w:iCs/>
-        </w:rPr>
-        <w:t>(</w:t>
-      </w:r>
-      <w:proofErr w:type="spellStart"/>
-      <w:r>
-        <w:rPr>
-          <w:i/>
-          <w:iCs/>
-        </w:rPr>
-        <w:t>U</w:t>
-      </w:r>
-      <w:r>
-        <w:rPr>
-          <w:i/>
-          <w:iCs/>
-          <w:vertAlign w:val="subscript"/>
-        </w:rPr>
-        <w:t>k</w:t>
-      </w:r>
-      <w:proofErr w:type="spellEnd"/>
-      <w:r>
-        <w:rPr>
-          <w:i/>
-          <w:iCs/>
-        </w:rPr>
-        <w:t xml:space="preserve">) </w:t>
-      </w:r>
-      <w:r>
-        <w:t xml:space="preserve">e la radice quadrata della matrice D troncata </w:t>
-      </w:r>
-      <w:r>
-        <w:rPr>
-          <w:i/>
-          <w:iCs/>
-        </w:rPr>
-        <w:t>(</w:t>
-      </w:r>
-      <w:r>
-        <w:rPr>
-          <w:i/>
-          <w:iCs/>
-        </w:rPr>
-        <w:t>D</w:t>
-      </w:r>
-      <w:r>
-        <w:rPr>
-          <w:i/>
-          <w:iCs/>
-          <w:vertAlign w:val="subscript"/>
-        </w:rPr>
-        <w:t>k</w:t>
-      </w:r>
-      <w:r>
-        <w:rPr>
-          <w:i/>
-          <w:iCs/>
-          <w:vertAlign w:val="superscript"/>
-        </w:rPr>
-        <w:t>1/2</w:t>
-      </w:r>
-      <w:r>
-        <w:rPr>
-          <w:i/>
-          <w:iCs/>
-        </w:rPr>
-        <w:t>)</w:t>
-      </w:r>
-      <w:r>
-        <w:t xml:space="preserve">, mentre </w:t>
-      </w:r>
-      <w:r>
-        <w:rPr>
-          <w:i/>
-          <w:iCs/>
-        </w:rPr>
-        <w:t>H</w:t>
-      </w:r>
-      <w:r>
-        <w:t xml:space="preserve"> è il risultato del prodotto tra la radice quadrata della matrice D troncata </w:t>
-      </w:r>
-      <w:r>
-        <w:rPr>
-          <w:i/>
-          <w:iCs/>
-        </w:rPr>
-        <w:t>(</w:t>
-      </w:r>
-      <w:r>
-        <w:rPr>
-          <w:i/>
-          <w:iCs/>
-        </w:rPr>
-        <w:t>D</w:t>
-      </w:r>
-      <w:r>
-        <w:rPr>
-          <w:i/>
-          <w:iCs/>
-          <w:vertAlign w:val="subscript"/>
-        </w:rPr>
-        <w:t>k</w:t>
-      </w:r>
-      <w:r>
-        <w:rPr>
-          <w:i/>
-          <w:iCs/>
-          <w:vertAlign w:val="superscript"/>
-        </w:rPr>
-        <w:t>1/2</w:t>
-      </w:r>
-      <w:r>
-        <w:rPr>
-          <w:i/>
-          <w:iCs/>
-        </w:rPr>
-        <w:t>)</w:t>
-      </w:r>
-      <w:r>
-        <w:t xml:space="preserve"> e le prime </w:t>
-      </w:r>
-      <w:r>
-        <w:rPr>
-          <w:i/>
-          <w:iCs/>
-        </w:rPr>
-        <w:t>k</w:t>
-      </w:r>
-      <w:r>
-        <w:t xml:space="preserve"> righe della trasposta della matrice V </w:t>
-      </w:r>
-      <w:r>
-        <w:rPr>
-          <w:i/>
-          <w:iCs/>
-        </w:rPr>
-        <w:t>(</w:t>
-      </w:r>
-      <w:proofErr w:type="spellStart"/>
-      <w:r>
-        <w:t>V</w:t>
-      </w:r>
-      <w:r>
-        <w:rPr>
-          <w:vertAlign w:val="subscript"/>
-        </w:rPr>
-        <w:t>k</w:t>
-      </w:r>
-      <w:r>
-        <w:rPr>
-          <w:vertAlign w:val="superscript"/>
-        </w:rPr>
-        <w:t>T</w:t>
-      </w:r>
-      <w:proofErr w:type="spellEnd"/>
-      <w:r>
-        <w:rPr>
-          <w:i/>
-          <w:iCs/>
-        </w:rPr>
-        <w:t>)</w:t>
-      </w:r>
-      <w:r>
-        <w:t xml:space="preserve">, dove </w:t>
-      </w:r>
-      <w:proofErr w:type="spellStart"/>
-      <w:r>
-        <w:rPr>
-          <w:i/>
-          <w:iCs/>
-        </w:rPr>
-        <w:t>U</w:t>
-      </w:r>
-      <w:r>
-        <w:rPr>
-          <w:i/>
-          <w:iCs/>
-          <w:vertAlign w:val="subscript"/>
-        </w:rPr>
-        <w:t>k</w:t>
-      </w:r>
-      <w:proofErr w:type="spellEnd"/>
-      <w:r>
-        <w:rPr>
-          <w:i/>
-          <w:iCs/>
-        </w:rPr>
-        <w:t xml:space="preserve">, </w:t>
-      </w:r>
-      <w:proofErr w:type="spellStart"/>
-      <w:r>
-        <w:rPr>
-          <w:i/>
-          <w:iCs/>
-        </w:rPr>
-        <w:t>D</w:t>
-      </w:r>
-      <w:r>
-        <w:rPr>
-          <w:i/>
-          <w:iCs/>
-          <w:vertAlign w:val="subscript"/>
-        </w:rPr>
-        <w:t>k</w:t>
-      </w:r>
-      <w:proofErr w:type="spellEnd"/>
-      <w:r>
-        <w:rPr>
-          <w:i/>
-          <w:iCs/>
-        </w:rPr>
-        <w:t xml:space="preserve">, </w:t>
-      </w:r>
-      <w:proofErr w:type="spellStart"/>
-      <w:r>
-        <w:rPr>
-          <w:i/>
-          <w:iCs/>
-        </w:rPr>
-        <w:t>V</w:t>
-      </w:r>
-      <w:r>
-        <w:rPr>
-          <w:i/>
-          <w:iCs/>
-          <w:vertAlign w:val="subscript"/>
-        </w:rPr>
-        <w:t>k</w:t>
-      </w:r>
-      <w:r>
-        <w:rPr>
-          <w:i/>
-          <w:iCs/>
-          <w:vertAlign w:val="superscript"/>
-        </w:rPr>
-        <w:t>T</w:t>
-      </w:r>
-      <w:proofErr w:type="spellEnd"/>
-      <w:r>
-        <w:t xml:space="preserve"> contengono i </w:t>
-      </w:r>
-      <w:r>
-        <w:rPr>
-          <w:i/>
-          <w:iCs/>
-        </w:rPr>
-        <w:t>k</w:t>
-      </w:r>
-      <w:r>
         <w:t xml:space="preserve"> triplete singolari maggiori di R.</w:t>
       </w:r>
     </w:p>
@@ -6505,29 +6194,32 @@
       <w:pPr>
         <w:pStyle w:val="Titolo2"/>
       </w:pPr>
-      <w:bookmarkStart w:id="7" w:name="_Toc165647917"/>
+      <w:bookmarkStart w:id="9" w:name="_Toc165882316"/>
       <w:r>
         <w:t>Sistemi ibridi</w:t>
       </w:r>
-      <w:bookmarkEnd w:id="7"/>
+      <w:bookmarkEnd w:id="9"/>
     </w:p>
     <w:p>
       <w:r>
         <w:t>I sistemi ibridi utilizzano tecniche che appartengono sia ai sistemi collaborativi che ai sistemi basati sul contenuto e calcolano le raccomandazioni usando entrambi gli approcci.</w:t>
       </w:r>
       <w:r>
-        <w:t xml:space="preserve"> Le implementazioni dei sistemi ibridi prevedono il calcolo delle predizioni sia con l’approccio basato sul contenuto che utilizzando l’approccio collaborativo separatamente e poi successivamente vengono combinate le previsioni ottenute da entrambi gli approcci.</w:t>
+        <w:t xml:space="preserve"> Le implementazioni dei sistemi ibridi prevedono il calcolo delle predizioni sia con l’approccio basato sul contenuto che utilizzando l’approccio collaborativo separatamente e poi successivamente vengono combinate le previsioni ottenute da entrambi gli approcci</w:t>
+      </w:r>
+      <w:r>
+        <w:t>, attraverso l’utilizzo di medie pesate.</w:t>
       </w:r>
     </w:p>
     <w:p>
       <w:pPr>
         <w:pStyle w:val="Titolo2"/>
       </w:pPr>
-      <w:bookmarkStart w:id="8" w:name="_Toc165647918"/>
+      <w:bookmarkStart w:id="10" w:name="_Toc165882317"/>
       <w:r>
         <w:t>Valutazione di un sistema</w:t>
       </w:r>
-      <w:bookmarkEnd w:id="8"/>
+      <w:bookmarkEnd w:id="10"/>
     </w:p>
     <w:p>
       <w:r>
@@ -6561,12 +6253,12 @@
       <w:pPr>
         <w:pStyle w:val="Titolo1"/>
       </w:pPr>
-      <w:bookmarkStart w:id="9" w:name="_Toc165647919"/>
+      <w:bookmarkStart w:id="11" w:name="_Toc165882318"/>
       <w:r>
         <w:lastRenderedPageBreak/>
         <w:t>Architettura</w:t>
       </w:r>
-      <w:bookmarkEnd w:id="9"/>
+      <w:bookmarkEnd w:id="11"/>
     </w:p>
     <w:p>
       <w:r>
@@ -6640,38 +6332,14 @@
     </w:p>
     <w:p>
       <w:r>
-        <w:t xml:space="preserve">Avendo implementato una </w:t>
-      </w:r>
-      <w:proofErr w:type="spellStart"/>
-      <w:r>
-        <w:t>PoC</w:t>
-      </w:r>
-      <w:proofErr w:type="spellEnd"/>
-      <w:r>
-        <w:t xml:space="preserve"> </w:t>
-      </w:r>
-      <w:r>
-        <w:rPr>
-          <w:i/>
-          <w:iCs/>
-        </w:rPr>
-        <w:t>(</w:t>
-      </w:r>
-      <w:proofErr w:type="spellStart"/>
-      <w:r>
-        <w:rPr>
-          <w:i/>
-          <w:iCs/>
-        </w:rPr>
-        <w:t>Proof</w:t>
-      </w:r>
-      <w:proofErr w:type="spellEnd"/>
-      <w:r>
-        <w:rPr>
-          <w:i/>
-          <w:iCs/>
-        </w:rPr>
-        <w:t xml:space="preserve"> of Concept)</w:t>
+        <w:t xml:space="preserve">Avendo implementato una PoC </w:t>
+      </w:r>
+      <w:r>
+        <w:rPr>
+          <w:i/>
+          <w:iCs/>
+        </w:rPr>
+        <w:t>(Proof of Concept)</w:t>
       </w:r>
       <w:r>
         <w:t xml:space="preserve"> ci sono degli elementi che sono stati simulati attraverso dei Worker Service</w:t>
@@ -7026,23 +6694,7 @@
         <w:t>Gestione Classificatore</w:t>
       </w:r>
       <w:r>
-        <w:t xml:space="preserve">: worker service che si occupa di acquisire le caratteristiche cliente e le corrispondenti polizze emesse dallo storage e dopo averle processate </w:t>
-      </w:r>
-      <w:proofErr w:type="gramStart"/>
-      <w:r>
-        <w:t>le salva</w:t>
-      </w:r>
-      <w:proofErr w:type="gramEnd"/>
-      <w:r>
-        <w:t xml:space="preserve"> sul database (</w:t>
-      </w:r>
-      <w:proofErr w:type="spellStart"/>
-      <w:r>
-        <w:t>sql</w:t>
-      </w:r>
-      <w:proofErr w:type="spellEnd"/>
-      <w:r>
-        <w:t>) ed infine addestra il modello di classificazione.</w:t>
+        <w:t>: worker service che si occupa di acquisire le caratteristiche cliente e le corrispondenti polizze emesse dallo storage e dopo averle processate le salva sul database (sql) ed infine addestra il modello di classificazione.</w:t>
       </w:r>
     </w:p>
     <w:p>
@@ -7211,11 +6863,9 @@
       <w:r>
         <w:t xml:space="preserve">I worker service descritti nei diagrammi dopo aver aggiornato i dati sul database provvedono ad inviare un messaggio su di una coda </w:t>
       </w:r>
-      <w:proofErr w:type="spellStart"/>
       <w:r>
         <w:t>RabbitMQ</w:t>
       </w:r>
-      <w:proofErr w:type="spellEnd"/>
       <w:r>
         <w:rPr>
           <w:rStyle w:val="Rimandonotadichiusura"/>
@@ -7223,13 +6873,8 @@
         <w:endnoteReference w:id="13"/>
       </w:r>
       <w:r>
-        <w:t xml:space="preserve">, i messaggi inviati vengono gestiti da un processo </w:t>
-      </w:r>
-      <w:proofErr w:type="spellStart"/>
-      <w:r>
-        <w:t>serverless</w:t>
-      </w:r>
-      <w:proofErr w:type="spellEnd"/>
+        <w:t>, i messaggi inviati vengono gestiti da un processo serverless</w:t>
+      </w:r>
       <w:r>
         <w:rPr>
           <w:rStyle w:val="Rimandonotadichiusura"/>
@@ -7240,24 +6885,14 @@
         <w:t xml:space="preserve"> in ascolto sulla coda</w:t>
       </w:r>
       <w:r>
-        <w:t xml:space="preserve">, il quale provvede ad aggiornare le varie viste presenti su </w:t>
-      </w:r>
-      <w:proofErr w:type="spellStart"/>
-      <w:r>
-        <w:t>MongoD</w:t>
+        <w:t>, il quale provvede ad aggiornare le varie viste presenti su MongoD</w:t>
       </w:r>
       <w:r>
         <w:t>B</w:t>
       </w:r>
-      <w:proofErr w:type="spellEnd"/>
-      <w:r>
-        <w:t xml:space="preserve"> il processo in questione è stato implementato tramite un’Azure </w:t>
-      </w:r>
-      <w:proofErr w:type="spellStart"/>
-      <w:r>
-        <w:t>Function</w:t>
-      </w:r>
-      <w:proofErr w:type="spellEnd"/>
+      <w:r>
+        <w:t xml:space="preserve"> il processo in questione è stato implementato tramite un’Azure Function</w:t>
+      </w:r>
       <w:r>
         <w:rPr>
           <w:rStyle w:val="Rimandonotadichiusura"/>
@@ -7324,15 +6959,7 @@
         <w:t xml:space="preserve">e </w:t>
       </w:r>
       <w:r>
-        <w:t xml:space="preserve">Azure </w:t>
-      </w:r>
-      <w:proofErr w:type="spellStart"/>
-      <w:r>
-        <w:t>Function</w:t>
-      </w:r>
-      <w:proofErr w:type="spellEnd"/>
-      <w:r>
-        <w:t>.</w:t>
+        <w:t>Azure Function.</w:t>
       </w:r>
     </w:p>
     <w:p>
@@ -7388,15 +7015,7 @@
       </w:r>
       <w:r>
         <w:br/>
-        <w:t xml:space="preserve">Azure </w:t>
-      </w:r>
-      <w:proofErr w:type="spellStart"/>
-      <w:r>
-        <w:t>Function</w:t>
-      </w:r>
-      <w:proofErr w:type="spellEnd"/>
-      <w:r>
-        <w:t xml:space="preserve"> – Inserimento Nuovo Cliente</w:t>
+        <w:t>Azure Function – Inserimento Nuovo Cliente</w:t>
       </w:r>
     </w:p>
     <w:p>
@@ -7451,15 +7070,7 @@
       </w:r>
       <w:r>
         <w:br/>
-        <w:t xml:space="preserve">Azure </w:t>
-      </w:r>
-      <w:proofErr w:type="spellStart"/>
-      <w:r>
-        <w:t>Function</w:t>
-      </w:r>
-      <w:proofErr w:type="spellEnd"/>
-      <w:r>
-        <w:t xml:space="preserve"> – Eliminazione Cliente</w:t>
+        <w:t>Azure Function – Eliminazione Cliente</w:t>
       </w:r>
     </w:p>
     <w:p>
@@ -7514,15 +7125,7 @@
       </w:r>
       <w:r>
         <w:br/>
-        <w:t xml:space="preserve">Azure </w:t>
-      </w:r>
-      <w:proofErr w:type="spellStart"/>
-      <w:r>
-        <w:t>Function</w:t>
-      </w:r>
-      <w:proofErr w:type="spellEnd"/>
-      <w:r>
-        <w:t xml:space="preserve"> – Inserimento Nuova Polizza</w:t>
+        <w:t>Azure Function – Inserimento Nuova Polizza</w:t>
       </w:r>
     </w:p>
     <w:p>
@@ -7578,26 +7181,18 @@
       </w:r>
       <w:r>
         <w:br/>
-        <w:t xml:space="preserve">Azure </w:t>
-      </w:r>
-      <w:proofErr w:type="spellStart"/>
-      <w:r>
-        <w:t>Function</w:t>
-      </w:r>
-      <w:proofErr w:type="spellEnd"/>
-      <w:r>
-        <w:t xml:space="preserve"> – Eliminazione Polizza</w:t>
+        <w:t>Azure Function – Eliminazione Polizza</w:t>
       </w:r>
     </w:p>
     <w:p>
       <w:pPr>
         <w:pStyle w:val="Titolo2"/>
       </w:pPr>
-      <w:bookmarkStart w:id="10" w:name="_Toc165647920"/>
+      <w:bookmarkStart w:id="12" w:name="_Toc165882319"/>
       <w:r>
         <w:t>Considerazioni in ambito assicurativo</w:t>
       </w:r>
-      <w:bookmarkEnd w:id="10"/>
+      <w:bookmarkEnd w:id="12"/>
     </w:p>
     <w:p>
       <w:r>
@@ -7754,26 +7349,18 @@
     </w:p>
     <w:p>
       <w:r>
-        <w:t xml:space="preserve">L’assenza di rating esplicito </w:t>
-      </w:r>
-      <w:proofErr w:type="gramStart"/>
-      <w:r>
-        <w:t>è stato affrontato</w:t>
-      </w:r>
-      <w:proofErr w:type="gramEnd"/>
-      <w:r>
-        <w:t xml:space="preserve"> implementando un sistema semi-supervisionato dove le valutazioni sono state calcolate in precedenza da un modello di classificazione il quale provvede a determinare qual è la probabilità che un cliente sottoscriva una determinata polizza lo score ottenuto rappresenta la valutazione impostata per il sistema di raccomandazione.</w:t>
+        <w:t>L’assenza di rating esplicito è stato affrontato implementando un sistema semi-supervisionato dove le valutazioni sono state calcolate in precedenza da un modello di classificazione il quale provvede a determinare qual è la probabilità che un cliente sottoscriva una determinata polizza lo score ottenuto rappresenta la valutazione impostata per il sistema di raccomandazione.</w:t>
       </w:r>
     </w:p>
     <w:p>
       <w:pPr>
         <w:pStyle w:val="Titolo2"/>
       </w:pPr>
-      <w:bookmarkStart w:id="11" w:name="_Toc165647921"/>
+      <w:bookmarkStart w:id="13" w:name="_Toc165882320"/>
       <w:r>
         <w:t>Soluzione implementata</w:t>
       </w:r>
-      <w:bookmarkEnd w:id="11"/>
+      <w:bookmarkEnd w:id="13"/>
     </w:p>
     <w:p>
       <w:pPr>
@@ -7807,23 +7394,7 @@
           <w:i/>
           <w:iCs/>
         </w:rPr>
-        <w:t>(</w:t>
-      </w:r>
-      <w:proofErr w:type="spellStart"/>
-      <w:r>
-        <w:rPr>
-          <w:i/>
-          <w:iCs/>
-        </w:rPr>
-        <w:t>UserId</w:t>
-      </w:r>
-      <w:proofErr w:type="spellEnd"/>
-      <w:r>
-        <w:rPr>
-          <w:i/>
-          <w:iCs/>
-        </w:rPr>
-        <w:t>)</w:t>
+        <w:t>(UserId)</w:t>
       </w:r>
       <w:r>
         <w:t xml:space="preserve">, l’identificativo della polizza </w:t>
@@ -7833,23 +7404,7 @@
           <w:i/>
           <w:iCs/>
         </w:rPr>
-        <w:t>(</w:t>
-      </w:r>
-      <w:proofErr w:type="spellStart"/>
-      <w:r>
-        <w:rPr>
-          <w:i/>
-          <w:iCs/>
-        </w:rPr>
-        <w:t>ItemId</w:t>
-      </w:r>
-      <w:proofErr w:type="spellEnd"/>
-      <w:r>
-        <w:rPr>
-          <w:i/>
-          <w:iCs/>
-        </w:rPr>
-        <w:t>)</w:t>
+        <w:t>(ItemId)</w:t>
       </w:r>
       <w:r>
         <w:t xml:space="preserve">, come </w:t>
@@ -7874,26 +7429,14 @@
         <w:spacing w:before="240"/>
       </w:pPr>
       <w:r>
-        <w:t xml:space="preserve">I dati utilizzati per definire </w:t>
-      </w:r>
-      <w:proofErr w:type="gramStart"/>
-      <w:r>
-        <w:t xml:space="preserve">le </w:t>
-      </w:r>
-      <w:r>
-        <w:rPr>
-          <w:i/>
-          <w:iCs/>
-        </w:rPr>
-        <w:t>features</w:t>
-      </w:r>
-      <w:proofErr w:type="gramEnd"/>
-      <w:r>
-        <w:rPr>
-          <w:i/>
-          <w:iCs/>
-        </w:rPr>
-        <w:t xml:space="preserve"> </w:t>
+        <w:t xml:space="preserve">I dati utilizzati per definire le </w:t>
+      </w:r>
+      <w:r>
+        <w:rPr>
+          <w:i/>
+          <w:iCs/>
+        </w:rPr>
+        <w:t xml:space="preserve">features </w:t>
       </w:r>
       <w:r>
         <w:t>del cliente</w:t>
@@ -8087,23 +7630,7 @@
                 <w:i/>
                 <w:iCs/>
               </w:rPr>
-              <w:t>(</w:t>
-            </w:r>
-            <w:proofErr w:type="spellStart"/>
-            <w:r>
-              <w:rPr>
-                <w:i/>
-                <w:iCs/>
-              </w:rPr>
-              <w:t>true</w:t>
-            </w:r>
-            <w:proofErr w:type="spellEnd"/>
-            <w:r>
-              <w:rPr>
-                <w:i/>
-                <w:iCs/>
-              </w:rPr>
-              <w:t xml:space="preserve"> o false)</w:t>
+              <w:t>(true o false)</w:t>
             </w:r>
           </w:p>
         </w:tc>
@@ -8235,23 +7762,7 @@
                 <w:i/>
                 <w:iCs/>
               </w:rPr>
-              <w:t xml:space="preserve">(Lavoratore </w:t>
-            </w:r>
-            <w:proofErr w:type="spellStart"/>
-            <w:r>
-              <w:rPr>
-                <w:i/>
-                <w:iCs/>
-              </w:rPr>
-              <w:t>dipedente</w:t>
-            </w:r>
-            <w:proofErr w:type="spellEnd"/>
-            <w:r>
-              <w:rPr>
-                <w:i/>
-                <w:iCs/>
-              </w:rPr>
-              <w:t>/Libero professionista)</w:t>
+              <w:t>(Lavoratore dipedente/Libero professionista)</w:t>
             </w:r>
           </w:p>
         </w:tc>
@@ -8945,15 +8456,7 @@
           </w:tcPr>
           <w:p>
             <w:r>
-              <w:t xml:space="preserve">Viene valorizzato con </w:t>
-            </w:r>
-            <w:proofErr w:type="spellStart"/>
-            <w:r>
-              <w:t>true</w:t>
-            </w:r>
-            <w:proofErr w:type="spellEnd"/>
-            <w:r>
-              <w:t xml:space="preserve"> per i valori: </w:t>
+              <w:t xml:space="preserve">Viene valorizzato con true per i valori: </w:t>
             </w:r>
             <w:r>
               <w:rPr>
@@ -9224,15 +8727,7 @@
           </w:tcPr>
           <w:p>
             <w:r>
-              <w:t xml:space="preserve">Viene valorizzato con </w:t>
-            </w:r>
-            <w:proofErr w:type="spellStart"/>
-            <w:r>
-              <w:t>true</w:t>
-            </w:r>
-            <w:proofErr w:type="spellEnd"/>
-            <w:r>
-              <w:t xml:space="preserve"> se Tipo Impiego vale: </w:t>
+              <w:t xml:space="preserve">Viene valorizzato con true se Tipo Impiego vale: </w:t>
             </w:r>
             <w:r>
               <w:rPr>
@@ -9257,19 +8752,8 @@
                 <w:kern w:val="0"/>
                 <w14:ligatures w14:val="none"/>
               </w:rPr>
-              <w:t xml:space="preserve">Lavoratore </w:t>
-            </w:r>
-            <w:proofErr w:type="spellStart"/>
-            <w:r>
-              <w:rPr>
-                <w:i/>
-                <w:iCs/>
-                <w:kern w:val="0"/>
-                <w14:ligatures w14:val="none"/>
-              </w:rPr>
-              <w:t>dipedente</w:t>
-            </w:r>
-            <w:proofErr w:type="spellEnd"/>
+              <w:t>Lavoratore dipedente</w:t>
+            </w:r>
           </w:p>
         </w:tc>
       </w:tr>
@@ -10464,7 +9948,6 @@
       <w:r>
         <w:t xml:space="preserve">Dopo aver eseguito la fase di aggregazione ed elaborazione dei dati il sistema provvede a calcolare il </w:t>
       </w:r>
-      <w:proofErr w:type="spellStart"/>
       <w:r>
         <w:rPr>
           <w:i/>
@@ -10472,7 +9955,6 @@
         </w:rPr>
         <w:t>CustomerId</w:t>
       </w:r>
-      <w:proofErr w:type="spellEnd"/>
       <w:r>
         <w:t xml:space="preserve"> questo è un valore che viene aggiunto alle </w:t>
       </w:r>
@@ -10489,7 +9971,6 @@
       <w:r>
         <w:t xml:space="preserve">. Il </w:t>
       </w:r>
-      <w:proofErr w:type="spellStart"/>
       <w:r>
         <w:rPr>
           <w:i/>
@@ -10497,7 +9978,6 @@
         </w:rPr>
         <w:t>CustomerId</w:t>
       </w:r>
-      <w:proofErr w:type="spellEnd"/>
       <w:r>
         <w:t xml:space="preserve"> viene definito per identificare in modo univoco un cliente con date caratteristiche e successivamente utilizzarlo per popolare la matrice </w:t>
       </w:r>
@@ -10514,32 +9994,15 @@
       <w:r>
         <w:t xml:space="preserve">Il </w:t>
       </w:r>
-      <w:proofErr w:type="spellStart"/>
-      <w:r>
-        <w:rPr>
-          <w:i/>
-          <w:iCs/>
-        </w:rPr>
-        <w:t>CustomerId</w:t>
-      </w:r>
-      <w:proofErr w:type="spellEnd"/>
-      <w:r>
-        <w:rPr>
-          <w:i/>
-          <w:iCs/>
-        </w:rPr>
-        <w:t xml:space="preserve"> </w:t>
-      </w:r>
-      <w:r>
-        <w:t xml:space="preserve">viene calcolato partendo dal presupposto che un cliente con le stesse caratteristiche può aver stipulato polizze </w:t>
-      </w:r>
-      <w:proofErr w:type="gramStart"/>
-      <w:r>
-        <w:t>differenti, quindi</w:t>
-      </w:r>
-      <w:proofErr w:type="gramEnd"/>
-      <w:r>
-        <w:t xml:space="preserve"> vengono estratte tutte le </w:t>
+      <w:r>
+        <w:rPr>
+          <w:i/>
+          <w:iCs/>
+        </w:rPr>
+        <w:t xml:space="preserve">CustomerId </w:t>
+      </w:r>
+      <w:r>
+        <w:t xml:space="preserve">viene calcolato partendo dal presupposto che un cliente con le stesse caratteristiche può aver stipulato polizze differenti, quindi vengono estratte tutte le </w:t>
       </w:r>
       <w:r>
         <w:rPr>
@@ -10556,53 +10019,20 @@
           <w:i/>
           <w:iCs/>
         </w:rPr>
-        <w:t xml:space="preserve">(viene eseguita una </w:t>
-      </w:r>
-      <w:proofErr w:type="spellStart"/>
-      <w:r>
-        <w:rPr>
-          <w:i/>
-          <w:iCs/>
-        </w:rPr>
-        <w:t>distinct</w:t>
-      </w:r>
-      <w:proofErr w:type="spellEnd"/>
-      <w:r>
-        <w:rPr>
-          <w:i/>
-          <w:iCs/>
-        </w:rPr>
-        <w:t xml:space="preserve"> su tutte le features)</w:t>
+        <w:t>(viene eseguita una distinct su tutte le features)</w:t>
       </w:r>
       <w:r>
         <w:t xml:space="preserve"> viene estratto l’ultimo </w:t>
       </w:r>
-      <w:proofErr w:type="spellStart"/>
-      <w:r>
-        <w:rPr>
-          <w:i/>
-          <w:iCs/>
-        </w:rPr>
-        <w:t>CustomerId</w:t>
-      </w:r>
-      <w:proofErr w:type="spellEnd"/>
-      <w:r>
-        <w:rPr>
-          <w:i/>
-          <w:iCs/>
-        </w:rPr>
-        <w:t xml:space="preserve"> </w:t>
-      </w:r>
-      <w:r>
-        <w:t xml:space="preserve">calcolato e per ogni cliente individuato viene incrementato di 1, al termine del processo aggiorna i record sul </w:t>
-      </w:r>
-      <w:proofErr w:type="spellStart"/>
-      <w:r>
-        <w:t>db</w:t>
-      </w:r>
-      <w:proofErr w:type="spellEnd"/>
-      <w:r>
-        <w:t>. Nello pseudo-codice che segue viene mostrato l’algoritmo appena descritto:</w:t>
+      <w:r>
+        <w:rPr>
+          <w:i/>
+          <w:iCs/>
+        </w:rPr>
+        <w:t xml:space="preserve">CustomerId </w:t>
+      </w:r>
+      <w:r>
+        <w:t>calcolato e per ogni cliente individuato viene incrementato di 1, al termine del processo aggiorna i record sul db. Nello pseudo-codice che segue viene mostrato l’algoritmo appena descritto:</w:t>
       </w:r>
     </w:p>
     <w:p>
@@ -10659,27 +10089,20 @@
         <w:pStyle w:val="Citazioneintensa"/>
       </w:pPr>
       <w:r>
-        <w:t xml:space="preserve">Pseudo-codice per il calcolo del </w:t>
-      </w:r>
-      <w:proofErr w:type="spellStart"/>
-      <w:r>
+        <w:t>Pseudo-codice per il calcolo del CustomerId</w:t>
+      </w:r>
+    </w:p>
+    <w:p>
+      <w:r>
+        <w:t xml:space="preserve">Dopo aver calcolato il </w:t>
+      </w:r>
+      <w:r>
+        <w:rPr>
+          <w:i/>
+          <w:iCs/>
+        </w:rPr>
         <w:t>CustomerId</w:t>
       </w:r>
-      <w:proofErr w:type="spellEnd"/>
-    </w:p>
-    <w:p>
-      <w:r>
-        <w:t xml:space="preserve">Dopo aver calcolato il </w:t>
-      </w:r>
-      <w:proofErr w:type="spellStart"/>
-      <w:r>
-        <w:rPr>
-          <w:i/>
-          <w:iCs/>
-        </w:rPr>
-        <w:t>CustomerId</w:t>
-      </w:r>
-      <w:proofErr w:type="spellEnd"/>
       <w:r>
         <w:t xml:space="preserve"> per tutti i clienti viene eseguito l’addestramento del classificatore e scelto l’algoritmo di classificazione che presenta le prestazioni migliori</w:t>
       </w:r>
@@ -10689,11 +10112,9 @@
       <w:r>
         <w:t xml:space="preserve"> </w:t>
       </w:r>
-      <w:proofErr w:type="spellStart"/>
       <w:r>
         <w:t>LbfgsLogisticRegressionBinaryTrainer</w:t>
       </w:r>
-      <w:proofErr w:type="spellEnd"/>
       <w:r>
         <w:rPr>
           <w:rStyle w:val="Rimandonotadichiusura"/>
@@ -10868,8 +10289,9 @@
       <w:pPr>
         <w:pStyle w:val="Titolo1"/>
       </w:pPr>
-      <w:bookmarkStart w:id="12" w:name="_Toc165647922"/>
-      <w:r>
+      <w:bookmarkStart w:id="14" w:name="_Toc165882321"/>
+      <w:r>
+        <w:lastRenderedPageBreak/>
         <w:t>C</w:t>
       </w:r>
       <w:r>
@@ -10878,7 +10300,7 @@
       <w:r>
         <w:t xml:space="preserve"> e sviluppi futuri</w:t>
       </w:r>
-      <w:bookmarkEnd w:id="12"/>
+      <w:bookmarkEnd w:id="14"/>
     </w:p>
     <w:p>
       <w:r>
@@ -10887,7 +10309,6 @@
     </w:p>
     <w:p>
       <w:r>
-        <w:lastRenderedPageBreak/>
         <w:t>In questo caso ho implementato un sistema di raccomandazione utilizzando un approccio collaborativo semi-supervisionato</w:t>
       </w:r>
       <w:r>
@@ -10907,7 +10328,6 @@
       <w:r>
         <w:t xml:space="preserve">i suggerimenti calcolati per il cliente vengono salvati su </w:t>
       </w:r>
-      <w:proofErr w:type="spellStart"/>
       <w:r>
         <w:rPr>
           <w:i/>
@@ -10915,7 +10335,6 @@
         </w:rPr>
         <w:t>MongoDB</w:t>
       </w:r>
-      <w:proofErr w:type="spellEnd"/>
       <w:r>
         <w:t>:</w:t>
       </w:r>
@@ -10923,25 +10342,7 @@
         <w:t xml:space="preserve"> in questo modo l’utente della dashboard ha un’applicazione reattiva</w:t>
       </w:r>
       <w:r>
-        <w:t xml:space="preserve">, dinamica e </w:t>
-      </w:r>
-      <w:proofErr w:type="spellStart"/>
-      <w:proofErr w:type="gramStart"/>
-      <w:r>
-        <w:t>e</w:t>
-      </w:r>
-      <w:proofErr w:type="spellEnd"/>
-      <w:proofErr w:type="gramEnd"/>
-      <w:r>
-        <w:t xml:space="preserve"> aggiornata </w:t>
-      </w:r>
-      <w:proofErr w:type="spellStart"/>
-      <w:r>
-        <w:t>realtime</w:t>
-      </w:r>
-      <w:proofErr w:type="spellEnd"/>
-      <w:r>
-        <w:t>. I</w:t>
+        <w:t>, dinamica e e aggiornata realtime. I</w:t>
       </w:r>
       <w:r>
         <w:t>noltre</w:t>
@@ -11011,17 +10412,8 @@
           <w:b/>
           <w:bCs/>
         </w:rPr>
-        <w:t xml:space="preserve">Ampliare </w:t>
-      </w:r>
-      <w:proofErr w:type="gramStart"/>
-      <w:r>
-        <w:rPr>
-          <w:b/>
-          <w:bCs/>
-        </w:rPr>
-        <w:t>le features</w:t>
-      </w:r>
-      <w:proofErr w:type="gramEnd"/>
+        <w:t>Ampliare le features</w:t>
+      </w:r>
       <w:r>
         <w:t xml:space="preserve">: inserendo i dati dei beni assicurati, le garanzie acquistate, dati estratti da questionari compilati dal cliente </w:t>
       </w:r>
@@ -11066,15 +10458,7 @@
         <w:br/>
       </w:r>
       <w:r>
-        <w:t xml:space="preserve">Se </w:t>
-      </w:r>
-      <w:proofErr w:type="gramStart"/>
-      <w:r>
-        <w:t>le features</w:t>
-      </w:r>
-      <w:proofErr w:type="gramEnd"/>
-      <w:r>
-        <w:t xml:space="preserve"> </w:t>
+        <w:t xml:space="preserve">Se le features </w:t>
       </w:r>
       <w:r>
         <w:t>sono troppe da gestire</w:t>
@@ -11286,21 +10670,8 @@
         <w:t xml:space="preserve">, </w:t>
       </w:r>
       <w:r>
-        <w:t xml:space="preserve">Prem Melville and </w:t>
-      </w:r>
-      <w:proofErr w:type="spellStart"/>
-      <w:r>
-        <w:t>Vikas</w:t>
-      </w:r>
-      <w:proofErr w:type="spellEnd"/>
-      <w:r>
-        <w:t xml:space="preserve"> </w:t>
-      </w:r>
-      <w:proofErr w:type="spellStart"/>
-      <w:r>
-        <w:t>Sindhwani</w:t>
-      </w:r>
-      <w:proofErr w:type="spellEnd"/>
+        <w:t>Prem Melville and Vikas Sindhwani</w:t>
+      </w:r>
     </w:p>
   </w:endnote>
   <w:endnote w:id="2">
@@ -11671,14 +11042,12 @@
         <w:endnoteRef/>
       </w:r>
       <w:hyperlink r:id="rId11" w:history="1">
-        <w:proofErr w:type="spellStart"/>
         <w:r>
           <w:rPr>
             <w:rStyle w:val="Collegamentoipertestuale"/>
           </w:rPr>
           <w:t>SdcaMaximumEntropyMulticlassTrainer</w:t>
         </w:r>
-        <w:proofErr w:type="spellEnd"/>
       </w:hyperlink>
       <w:r>
         <w:t xml:space="preserve"> </w:t>
@@ -11819,6 +11188,119 @@
 <file path=word/numbering.xml><?xml version="1.0" encoding="utf-8"?>
 <w:numbering xmlns:wpc="http://schemas.microsoft.com/office/word/2010/wordprocessingCanvas" xmlns:cx="http://schemas.microsoft.com/office/drawing/2014/chartex" xmlns:cx1="http://schemas.microsoft.com/office/drawing/2015/9/8/chartex" xmlns:cx2="http://schemas.microsoft.com/office/drawing/2015/10/21/chartex" xmlns:cx3="http://schemas.microsoft.com/office/drawing/2016/5/9/chartex" xmlns:cx4="http://schemas.microsoft.com/office/drawing/2016/5/10/chartex" xmlns:cx5="http://schemas.microsoft.com/office/drawing/2016/5/11/chartex" xmlns:cx6="http://schemas.microsoft.com/office/drawing/2016/5/12/chartex" xmlns:cx7="http://schemas.microsoft.com/office/drawing/2016/5/13/chartex" xmlns:cx8="http://schemas.microsoft.com/office/drawing/2016/5/14/chartex" xmlns:mc="http://schemas.openxmlformats.org/markup-compatibility/2006" xmlns:aink="http://schemas.microsoft.com/office/drawing/2016/ink" xmlns:am3d="http://schemas.microsoft.com/office/drawing/2017/model3d" xmlns:o="urn:schemas-microsoft-com:office:office" xmlns:oel="http://schemas.microsoft.com/office/2019/extlst" xmlns:r="http://schemas.openxmlformats.org/officeDocument/2006/relationships" xmlns:m="http://schemas.openxmlformats.org/officeDocument/2006/math" xmlns:v="urn:schemas-microsoft-com:vml" xmlns:wp14="http://schemas.microsoft.com/office/word/2010/wordprocessingDrawing" xmlns:wp="http://schemas.openxmlformats.org/drawingml/2006/wordprocessingDrawing" xmlns:w10="urn:schemas-microsoft-com:office:word" xmlns:w="http://schemas.openxmlformats.org/wordprocessingml/2006/main" xmlns:w14="http://schemas.microsoft.com/office/word/2010/wordml" xmlns:w15="http://schemas.microsoft.com/office/word/2012/wordml" xmlns:w16cex="http://schemas.microsoft.com/office/word/2018/wordml/cex" xmlns:w16cid="http://schemas.microsoft.com/office/word/2016/wordml/cid" xmlns:w16="http://schemas.microsoft.com/office/word/2018/wordml" xmlns:w16du="http://schemas.microsoft.com/office/word/2023/wordml/word16du" xmlns:w16sdtdh="http://schemas.microsoft.com/office/word/2020/wordml/sdtdatahash" xmlns:w16se="http://schemas.microsoft.com/office/word/2015/wordml/symex" xmlns:wpg="http://schemas.microsoft.com/office/word/2010/wordprocessingGroup" xmlns:wpi="http://schemas.microsoft.com/office/word/2010/wordprocessingInk" xmlns:wne="http://schemas.microsoft.com/office/word/2006/wordml" xmlns:wps="http://schemas.microsoft.com/office/word/2010/wordprocessingShape" mc:Ignorable="w14 w15 w16se w16cid w16 w16cex w16sdtdh w16du wp14">
   <w:abstractNum w:abstractNumId="0" w15:restartNumberingAfterBreak="0">
+    <w:nsid w:val="014C0114"/>
+    <w:multiLevelType w:val="hybridMultilevel"/>
+    <w:tmpl w:val="0122C92E"/>
+    <w:lvl w:ilvl="0" w:tplc="04100005">
+      <w:start w:val="1"/>
+      <w:numFmt w:val="bullet"/>
+      <w:lvlText w:val=""/>
+      <w:lvlJc w:val="left"/>
+      <w:pPr>
+        <w:ind w:left="720" w:hanging="360"/>
+      </w:pPr>
+      <w:rPr>
+        <w:rFonts w:ascii="Wingdings" w:hAnsi="Wingdings" w:hint="default"/>
+      </w:rPr>
+    </w:lvl>
+    <w:lvl w:ilvl="1" w:tplc="04100003" w:tentative="1">
+      <w:start w:val="1"/>
+      <w:numFmt w:val="bullet"/>
+      <w:lvlText w:val="o"/>
+      <w:lvlJc w:val="left"/>
+      <w:pPr>
+        <w:ind w:left="1440" w:hanging="360"/>
+      </w:pPr>
+      <w:rPr>
+        <w:rFonts w:ascii="Courier New" w:hAnsi="Courier New" w:cs="Courier New" w:hint="default"/>
+      </w:rPr>
+    </w:lvl>
+    <w:lvl w:ilvl="2" w:tplc="04100005" w:tentative="1">
+      <w:start w:val="1"/>
+      <w:numFmt w:val="bullet"/>
+      <w:lvlText w:val=""/>
+      <w:lvlJc w:val="left"/>
+      <w:pPr>
+        <w:ind w:left="2160" w:hanging="360"/>
+      </w:pPr>
+      <w:rPr>
+        <w:rFonts w:ascii="Wingdings" w:hAnsi="Wingdings" w:hint="default"/>
+      </w:rPr>
+    </w:lvl>
+    <w:lvl w:ilvl="3" w:tplc="04100001" w:tentative="1">
+      <w:start w:val="1"/>
+      <w:numFmt w:val="bullet"/>
+      <w:lvlText w:val=""/>
+      <w:lvlJc w:val="left"/>
+      <w:pPr>
+        <w:ind w:left="2880" w:hanging="360"/>
+      </w:pPr>
+      <w:rPr>
+        <w:rFonts w:ascii="Symbol" w:hAnsi="Symbol" w:hint="default"/>
+      </w:rPr>
+    </w:lvl>
+    <w:lvl w:ilvl="4" w:tplc="04100003" w:tentative="1">
+      <w:start w:val="1"/>
+      <w:numFmt w:val="bullet"/>
+      <w:lvlText w:val="o"/>
+      <w:lvlJc w:val="left"/>
+      <w:pPr>
+        <w:ind w:left="3600" w:hanging="360"/>
+      </w:pPr>
+      <w:rPr>
+        <w:rFonts w:ascii="Courier New" w:hAnsi="Courier New" w:cs="Courier New" w:hint="default"/>
+      </w:rPr>
+    </w:lvl>
+    <w:lvl w:ilvl="5" w:tplc="04100005" w:tentative="1">
+      <w:start w:val="1"/>
+      <w:numFmt w:val="bullet"/>
+      <w:lvlText w:val=""/>
+      <w:lvlJc w:val="left"/>
+      <w:pPr>
+        <w:ind w:left="4320" w:hanging="360"/>
+      </w:pPr>
+      <w:rPr>
+        <w:rFonts w:ascii="Wingdings" w:hAnsi="Wingdings" w:hint="default"/>
+      </w:rPr>
+    </w:lvl>
+    <w:lvl w:ilvl="6" w:tplc="04100001" w:tentative="1">
+      <w:start w:val="1"/>
+      <w:numFmt w:val="bullet"/>
+      <w:lvlText w:val=""/>
+      <w:lvlJc w:val="left"/>
+      <w:pPr>
+        <w:ind w:left="5040" w:hanging="360"/>
+      </w:pPr>
+      <w:rPr>
+        <w:rFonts w:ascii="Symbol" w:hAnsi="Symbol" w:hint="default"/>
+      </w:rPr>
+    </w:lvl>
+    <w:lvl w:ilvl="7" w:tplc="04100003" w:tentative="1">
+      <w:start w:val="1"/>
+      <w:numFmt w:val="bullet"/>
+      <w:lvlText w:val="o"/>
+      <w:lvlJc w:val="left"/>
+      <w:pPr>
+        <w:ind w:left="5760" w:hanging="360"/>
+      </w:pPr>
+      <w:rPr>
+        <w:rFonts w:ascii="Courier New" w:hAnsi="Courier New" w:cs="Courier New" w:hint="default"/>
+      </w:rPr>
+    </w:lvl>
+    <w:lvl w:ilvl="8" w:tplc="04100005" w:tentative="1">
+      <w:start w:val="1"/>
+      <w:numFmt w:val="bullet"/>
+      <w:lvlText w:val=""/>
+      <w:lvlJc w:val="left"/>
+      <w:pPr>
+        <w:ind w:left="6480" w:hanging="360"/>
+      </w:pPr>
+      <w:rPr>
+        <w:rFonts w:ascii="Wingdings" w:hAnsi="Wingdings" w:hint="default"/>
+      </w:rPr>
+    </w:lvl>
+  </w:abstractNum>
+  <w:abstractNum w:abstractNumId="1" w15:restartNumberingAfterBreak="0">
     <w:nsid w:val="02FB064D"/>
     <w:multiLevelType w:val="hybridMultilevel"/>
     <w:tmpl w:val="B0509B86"/>
@@ -11931,7 +11413,7 @@
       </w:rPr>
     </w:lvl>
   </w:abstractNum>
-  <w:abstractNum w:abstractNumId="1" w15:restartNumberingAfterBreak="0">
+  <w:abstractNum w:abstractNumId="2" w15:restartNumberingAfterBreak="0">
     <w:nsid w:val="060C185A"/>
     <w:multiLevelType w:val="hybridMultilevel"/>
     <w:tmpl w:val="DBE2FFA0"/>
@@ -12047,7 +11529,7 @@
       </w:rPr>
     </w:lvl>
   </w:abstractNum>
-  <w:abstractNum w:abstractNumId="2" w15:restartNumberingAfterBreak="0">
+  <w:abstractNum w:abstractNumId="3" w15:restartNumberingAfterBreak="0">
     <w:nsid w:val="0ABB5DEB"/>
     <w:multiLevelType w:val="hybridMultilevel"/>
     <w:tmpl w:val="404E40BE"/>
@@ -12160,7 +11642,7 @@
       </w:rPr>
     </w:lvl>
   </w:abstractNum>
-  <w:abstractNum w:abstractNumId="3" w15:restartNumberingAfterBreak="0">
+  <w:abstractNum w:abstractNumId="4" w15:restartNumberingAfterBreak="0">
     <w:nsid w:val="0CEE3C6C"/>
     <w:multiLevelType w:val="hybridMultilevel"/>
     <w:tmpl w:val="048CDA7A"/>
@@ -12274,7 +11756,7 @@
       </w:rPr>
     </w:lvl>
   </w:abstractNum>
-  <w:abstractNum w:abstractNumId="4" w15:restartNumberingAfterBreak="0">
+  <w:abstractNum w:abstractNumId="5" w15:restartNumberingAfterBreak="0">
     <w:nsid w:val="0E5A575F"/>
     <w:multiLevelType w:val="hybridMultilevel"/>
     <w:tmpl w:val="4560FFA0"/>
@@ -12389,7 +11871,7 @@
       </w:rPr>
     </w:lvl>
   </w:abstractNum>
-  <w:abstractNum w:abstractNumId="5" w15:restartNumberingAfterBreak="0">
+  <w:abstractNum w:abstractNumId="6" w15:restartNumberingAfterBreak="0">
     <w:nsid w:val="102627D5"/>
     <w:multiLevelType w:val="hybridMultilevel"/>
     <w:tmpl w:val="7B8C2D7E"/>
@@ -12502,7 +11984,7 @@
       </w:rPr>
     </w:lvl>
   </w:abstractNum>
-  <w:abstractNum w:abstractNumId="6" w15:restartNumberingAfterBreak="0">
+  <w:abstractNum w:abstractNumId="7" w15:restartNumberingAfterBreak="0">
     <w:nsid w:val="12A33BC0"/>
     <w:multiLevelType w:val="hybridMultilevel"/>
     <w:tmpl w:val="C50C0C4E"/>
@@ -12588,7 +12070,7 @@
       </w:pPr>
     </w:lvl>
   </w:abstractNum>
-  <w:abstractNum w:abstractNumId="7" w15:restartNumberingAfterBreak="0">
+  <w:abstractNum w:abstractNumId="8" w15:restartNumberingAfterBreak="0">
     <w:nsid w:val="198A0123"/>
     <w:multiLevelType w:val="hybridMultilevel"/>
     <w:tmpl w:val="70C6E52A"/>
@@ -12701,7 +12183,7 @@
       </w:rPr>
     </w:lvl>
   </w:abstractNum>
-  <w:abstractNum w:abstractNumId="8" w15:restartNumberingAfterBreak="0">
+  <w:abstractNum w:abstractNumId="9" w15:restartNumberingAfterBreak="0">
     <w:nsid w:val="1E1663A4"/>
     <w:multiLevelType w:val="hybridMultilevel"/>
     <w:tmpl w:val="ABAC6CFA"/>
@@ -12814,7 +12296,7 @@
       </w:rPr>
     </w:lvl>
   </w:abstractNum>
-  <w:abstractNum w:abstractNumId="9" w15:restartNumberingAfterBreak="0">
+  <w:abstractNum w:abstractNumId="10" w15:restartNumberingAfterBreak="0">
     <w:nsid w:val="1F8B4A71"/>
     <w:multiLevelType w:val="hybridMultilevel"/>
     <w:tmpl w:val="45C04540"/>
@@ -12927,7 +12409,7 @@
       </w:rPr>
     </w:lvl>
   </w:abstractNum>
-  <w:abstractNum w:abstractNumId="10" w15:restartNumberingAfterBreak="0">
+  <w:abstractNum w:abstractNumId="11" w15:restartNumberingAfterBreak="0">
     <w:nsid w:val="26070CB5"/>
     <w:multiLevelType w:val="hybridMultilevel"/>
     <w:tmpl w:val="73D64410"/>
@@ -13040,7 +12522,7 @@
       </w:rPr>
     </w:lvl>
   </w:abstractNum>
-  <w:abstractNum w:abstractNumId="11" w15:restartNumberingAfterBreak="0">
+  <w:abstractNum w:abstractNumId="12" w15:restartNumberingAfterBreak="0">
     <w:nsid w:val="2D70650E"/>
     <w:multiLevelType w:val="hybridMultilevel"/>
     <w:tmpl w:val="09C07380"/>
@@ -13153,7 +12635,7 @@
       </w:rPr>
     </w:lvl>
   </w:abstractNum>
-  <w:abstractNum w:abstractNumId="12" w15:restartNumberingAfterBreak="0">
+  <w:abstractNum w:abstractNumId="13" w15:restartNumberingAfterBreak="0">
     <w:nsid w:val="32B92BED"/>
     <w:multiLevelType w:val="hybridMultilevel"/>
     <w:tmpl w:val="D1CE54A4"/>
@@ -13266,7 +12748,7 @@
       </w:rPr>
     </w:lvl>
   </w:abstractNum>
-  <w:abstractNum w:abstractNumId="13" w15:restartNumberingAfterBreak="0">
+  <w:abstractNum w:abstractNumId="14" w15:restartNumberingAfterBreak="0">
     <w:nsid w:val="3728436D"/>
     <w:multiLevelType w:val="hybridMultilevel"/>
     <w:tmpl w:val="E55A2A14"/>
@@ -13379,7 +12861,7 @@
       </w:rPr>
     </w:lvl>
   </w:abstractNum>
-  <w:abstractNum w:abstractNumId="14" w15:restartNumberingAfterBreak="0">
+  <w:abstractNum w:abstractNumId="15" w15:restartNumberingAfterBreak="0">
     <w:nsid w:val="380A1D36"/>
     <w:multiLevelType w:val="hybridMultilevel"/>
     <w:tmpl w:val="AFAABADA"/>
@@ -13494,7 +12976,120 @@
       </w:rPr>
     </w:lvl>
   </w:abstractNum>
-  <w:abstractNum w:abstractNumId="15" w15:restartNumberingAfterBreak="0">
+  <w:abstractNum w:abstractNumId="16" w15:restartNumberingAfterBreak="0">
+    <w:nsid w:val="38DB7B4F"/>
+    <w:multiLevelType w:val="hybridMultilevel"/>
+    <w:tmpl w:val="C4EE8168"/>
+    <w:lvl w:ilvl="0" w:tplc="04100005">
+      <w:start w:val="1"/>
+      <w:numFmt w:val="bullet"/>
+      <w:lvlText w:val=""/>
+      <w:lvlJc w:val="left"/>
+      <w:pPr>
+        <w:ind w:left="766" w:hanging="360"/>
+      </w:pPr>
+      <w:rPr>
+        <w:rFonts w:ascii="Wingdings" w:hAnsi="Wingdings" w:hint="default"/>
+      </w:rPr>
+    </w:lvl>
+    <w:lvl w:ilvl="1" w:tplc="04100003" w:tentative="1">
+      <w:start w:val="1"/>
+      <w:numFmt w:val="bullet"/>
+      <w:lvlText w:val="o"/>
+      <w:lvlJc w:val="left"/>
+      <w:pPr>
+        <w:ind w:left="1486" w:hanging="360"/>
+      </w:pPr>
+      <w:rPr>
+        <w:rFonts w:ascii="Courier New" w:hAnsi="Courier New" w:cs="Courier New" w:hint="default"/>
+      </w:rPr>
+    </w:lvl>
+    <w:lvl w:ilvl="2" w:tplc="04100005" w:tentative="1">
+      <w:start w:val="1"/>
+      <w:numFmt w:val="bullet"/>
+      <w:lvlText w:val=""/>
+      <w:lvlJc w:val="left"/>
+      <w:pPr>
+        <w:ind w:left="2206" w:hanging="360"/>
+      </w:pPr>
+      <w:rPr>
+        <w:rFonts w:ascii="Wingdings" w:hAnsi="Wingdings" w:hint="default"/>
+      </w:rPr>
+    </w:lvl>
+    <w:lvl w:ilvl="3" w:tplc="04100001" w:tentative="1">
+      <w:start w:val="1"/>
+      <w:numFmt w:val="bullet"/>
+      <w:lvlText w:val=""/>
+      <w:lvlJc w:val="left"/>
+      <w:pPr>
+        <w:ind w:left="2926" w:hanging="360"/>
+      </w:pPr>
+      <w:rPr>
+        <w:rFonts w:ascii="Symbol" w:hAnsi="Symbol" w:hint="default"/>
+      </w:rPr>
+    </w:lvl>
+    <w:lvl w:ilvl="4" w:tplc="04100003" w:tentative="1">
+      <w:start w:val="1"/>
+      <w:numFmt w:val="bullet"/>
+      <w:lvlText w:val="o"/>
+      <w:lvlJc w:val="left"/>
+      <w:pPr>
+        <w:ind w:left="3646" w:hanging="360"/>
+      </w:pPr>
+      <w:rPr>
+        <w:rFonts w:ascii="Courier New" w:hAnsi="Courier New" w:cs="Courier New" w:hint="default"/>
+      </w:rPr>
+    </w:lvl>
+    <w:lvl w:ilvl="5" w:tplc="04100005" w:tentative="1">
+      <w:start w:val="1"/>
+      <w:numFmt w:val="bullet"/>
+      <w:lvlText w:val=""/>
+      <w:lvlJc w:val="left"/>
+      <w:pPr>
+        <w:ind w:left="4366" w:hanging="360"/>
+      </w:pPr>
+      <w:rPr>
+        <w:rFonts w:ascii="Wingdings" w:hAnsi="Wingdings" w:hint="default"/>
+      </w:rPr>
+    </w:lvl>
+    <w:lvl w:ilvl="6" w:tplc="04100001" w:tentative="1">
+      <w:start w:val="1"/>
+      <w:numFmt w:val="bullet"/>
+      <w:lvlText w:val=""/>
+      <w:lvlJc w:val="left"/>
+      <w:pPr>
+        <w:ind w:left="5086" w:hanging="360"/>
+      </w:pPr>
+      <w:rPr>
+        <w:rFonts w:ascii="Symbol" w:hAnsi="Symbol" w:hint="default"/>
+      </w:rPr>
+    </w:lvl>
+    <w:lvl w:ilvl="7" w:tplc="04100003" w:tentative="1">
+      <w:start w:val="1"/>
+      <w:numFmt w:val="bullet"/>
+      <w:lvlText w:val="o"/>
+      <w:lvlJc w:val="left"/>
+      <w:pPr>
+        <w:ind w:left="5806" w:hanging="360"/>
+      </w:pPr>
+      <w:rPr>
+        <w:rFonts w:ascii="Courier New" w:hAnsi="Courier New" w:cs="Courier New" w:hint="default"/>
+      </w:rPr>
+    </w:lvl>
+    <w:lvl w:ilvl="8" w:tplc="04100005" w:tentative="1">
+      <w:start w:val="1"/>
+      <w:numFmt w:val="bullet"/>
+      <w:lvlText w:val=""/>
+      <w:lvlJc w:val="left"/>
+      <w:pPr>
+        <w:ind w:left="6526" w:hanging="360"/>
+      </w:pPr>
+      <w:rPr>
+        <w:rFonts w:ascii="Wingdings" w:hAnsi="Wingdings" w:hint="default"/>
+      </w:rPr>
+    </w:lvl>
+  </w:abstractNum>
+  <w:abstractNum w:abstractNumId="17" w15:restartNumberingAfterBreak="0">
     <w:nsid w:val="3BF96DCE"/>
     <w:multiLevelType w:val="hybridMultilevel"/>
     <w:tmpl w:val="6B40D352"/>
@@ -13580,7 +13175,7 @@
       </w:pPr>
     </w:lvl>
   </w:abstractNum>
-  <w:abstractNum w:abstractNumId="16" w15:restartNumberingAfterBreak="0">
+  <w:abstractNum w:abstractNumId="18" w15:restartNumberingAfterBreak="0">
     <w:nsid w:val="3F1961F6"/>
     <w:multiLevelType w:val="hybridMultilevel"/>
     <w:tmpl w:val="D0E8EAE0"/>
@@ -13693,7 +13288,7 @@
       </w:rPr>
     </w:lvl>
   </w:abstractNum>
-  <w:abstractNum w:abstractNumId="17" w15:restartNumberingAfterBreak="0">
+  <w:abstractNum w:abstractNumId="19" w15:restartNumberingAfterBreak="0">
     <w:nsid w:val="406529D2"/>
     <w:multiLevelType w:val="hybridMultilevel"/>
     <w:tmpl w:val="888A9E62"/>
@@ -13809,7 +13404,7 @@
       </w:rPr>
     </w:lvl>
   </w:abstractNum>
-  <w:abstractNum w:abstractNumId="18" w15:restartNumberingAfterBreak="0">
+  <w:abstractNum w:abstractNumId="20" w15:restartNumberingAfterBreak="0">
     <w:nsid w:val="464874EC"/>
     <w:multiLevelType w:val="hybridMultilevel"/>
     <w:tmpl w:val="9DF8B8E0"/>
@@ -13922,7 +13517,7 @@
       </w:rPr>
     </w:lvl>
   </w:abstractNum>
-  <w:abstractNum w:abstractNumId="19" w15:restartNumberingAfterBreak="0">
+  <w:abstractNum w:abstractNumId="21" w15:restartNumberingAfterBreak="0">
     <w:nsid w:val="4670699B"/>
     <w:multiLevelType w:val="hybridMultilevel"/>
     <w:tmpl w:val="A88A2CE8"/>
@@ -14035,7 +13630,120 @@
       </w:rPr>
     </w:lvl>
   </w:abstractNum>
-  <w:abstractNum w:abstractNumId="20" w15:restartNumberingAfterBreak="0">
+  <w:abstractNum w:abstractNumId="22" w15:restartNumberingAfterBreak="0">
+    <w:nsid w:val="488C7810"/>
+    <w:multiLevelType w:val="hybridMultilevel"/>
+    <w:tmpl w:val="9244D470"/>
+    <w:lvl w:ilvl="0" w:tplc="04100005">
+      <w:start w:val="1"/>
+      <w:numFmt w:val="bullet"/>
+      <w:lvlText w:val=""/>
+      <w:lvlJc w:val="left"/>
+      <w:pPr>
+        <w:ind w:left="720" w:hanging="360"/>
+      </w:pPr>
+      <w:rPr>
+        <w:rFonts w:ascii="Wingdings" w:hAnsi="Wingdings" w:hint="default"/>
+      </w:rPr>
+    </w:lvl>
+    <w:lvl w:ilvl="1" w:tplc="04100003" w:tentative="1">
+      <w:start w:val="1"/>
+      <w:numFmt w:val="bullet"/>
+      <w:lvlText w:val="o"/>
+      <w:lvlJc w:val="left"/>
+      <w:pPr>
+        <w:ind w:left="1440" w:hanging="360"/>
+      </w:pPr>
+      <w:rPr>
+        <w:rFonts w:ascii="Courier New" w:hAnsi="Courier New" w:cs="Courier New" w:hint="default"/>
+      </w:rPr>
+    </w:lvl>
+    <w:lvl w:ilvl="2" w:tplc="04100005" w:tentative="1">
+      <w:start w:val="1"/>
+      <w:numFmt w:val="bullet"/>
+      <w:lvlText w:val=""/>
+      <w:lvlJc w:val="left"/>
+      <w:pPr>
+        <w:ind w:left="2160" w:hanging="360"/>
+      </w:pPr>
+      <w:rPr>
+        <w:rFonts w:ascii="Wingdings" w:hAnsi="Wingdings" w:hint="default"/>
+      </w:rPr>
+    </w:lvl>
+    <w:lvl w:ilvl="3" w:tplc="04100001" w:tentative="1">
+      <w:start w:val="1"/>
+      <w:numFmt w:val="bullet"/>
+      <w:lvlText w:val=""/>
+      <w:lvlJc w:val="left"/>
+      <w:pPr>
+        <w:ind w:left="2880" w:hanging="360"/>
+      </w:pPr>
+      <w:rPr>
+        <w:rFonts w:ascii="Symbol" w:hAnsi="Symbol" w:hint="default"/>
+      </w:rPr>
+    </w:lvl>
+    <w:lvl w:ilvl="4" w:tplc="04100003" w:tentative="1">
+      <w:start w:val="1"/>
+      <w:numFmt w:val="bullet"/>
+      <w:lvlText w:val="o"/>
+      <w:lvlJc w:val="left"/>
+      <w:pPr>
+        <w:ind w:left="3600" w:hanging="360"/>
+      </w:pPr>
+      <w:rPr>
+        <w:rFonts w:ascii="Courier New" w:hAnsi="Courier New" w:cs="Courier New" w:hint="default"/>
+      </w:rPr>
+    </w:lvl>
+    <w:lvl w:ilvl="5" w:tplc="04100005" w:tentative="1">
+      <w:start w:val="1"/>
+      <w:numFmt w:val="bullet"/>
+      <w:lvlText w:val=""/>
+      <w:lvlJc w:val="left"/>
+      <w:pPr>
+        <w:ind w:left="4320" w:hanging="360"/>
+      </w:pPr>
+      <w:rPr>
+        <w:rFonts w:ascii="Wingdings" w:hAnsi="Wingdings" w:hint="default"/>
+      </w:rPr>
+    </w:lvl>
+    <w:lvl w:ilvl="6" w:tplc="04100001" w:tentative="1">
+      <w:start w:val="1"/>
+      <w:numFmt w:val="bullet"/>
+      <w:lvlText w:val=""/>
+      <w:lvlJc w:val="left"/>
+      <w:pPr>
+        <w:ind w:left="5040" w:hanging="360"/>
+      </w:pPr>
+      <w:rPr>
+        <w:rFonts w:ascii="Symbol" w:hAnsi="Symbol" w:hint="default"/>
+      </w:rPr>
+    </w:lvl>
+    <w:lvl w:ilvl="7" w:tplc="04100003" w:tentative="1">
+      <w:start w:val="1"/>
+      <w:numFmt w:val="bullet"/>
+      <w:lvlText w:val="o"/>
+      <w:lvlJc w:val="left"/>
+      <w:pPr>
+        <w:ind w:left="5760" w:hanging="360"/>
+      </w:pPr>
+      <w:rPr>
+        <w:rFonts w:ascii="Courier New" w:hAnsi="Courier New" w:cs="Courier New" w:hint="default"/>
+      </w:rPr>
+    </w:lvl>
+    <w:lvl w:ilvl="8" w:tplc="04100005" w:tentative="1">
+      <w:start w:val="1"/>
+      <w:numFmt w:val="bullet"/>
+      <w:lvlText w:val=""/>
+      <w:lvlJc w:val="left"/>
+      <w:pPr>
+        <w:ind w:left="6480" w:hanging="360"/>
+      </w:pPr>
+      <w:rPr>
+        <w:rFonts w:ascii="Wingdings" w:hAnsi="Wingdings" w:hint="default"/>
+      </w:rPr>
+    </w:lvl>
+  </w:abstractNum>
+  <w:abstractNum w:abstractNumId="23" w15:restartNumberingAfterBreak="0">
     <w:nsid w:val="4A0C620F"/>
     <w:multiLevelType w:val="hybridMultilevel"/>
     <w:tmpl w:val="3094EE80"/>
@@ -14148,7 +13856,7 @@
       </w:rPr>
     </w:lvl>
   </w:abstractNum>
-  <w:abstractNum w:abstractNumId="21" w15:restartNumberingAfterBreak="0">
+  <w:abstractNum w:abstractNumId="24" w15:restartNumberingAfterBreak="0">
     <w:nsid w:val="545C0AA6"/>
     <w:multiLevelType w:val="hybridMultilevel"/>
     <w:tmpl w:val="7E0E744C"/>
@@ -14261,7 +13969,7 @@
       </w:rPr>
     </w:lvl>
   </w:abstractNum>
-  <w:abstractNum w:abstractNumId="22" w15:restartNumberingAfterBreak="0">
+  <w:abstractNum w:abstractNumId="25" w15:restartNumberingAfterBreak="0">
     <w:nsid w:val="558800E6"/>
     <w:multiLevelType w:val="hybridMultilevel"/>
     <w:tmpl w:val="14D4587C"/>
@@ -14375,7 +14083,7 @@
       </w:rPr>
     </w:lvl>
   </w:abstractNum>
-  <w:abstractNum w:abstractNumId="23" w15:restartNumberingAfterBreak="0">
+  <w:abstractNum w:abstractNumId="26" w15:restartNumberingAfterBreak="0">
     <w:nsid w:val="56891289"/>
     <w:multiLevelType w:val="hybridMultilevel"/>
     <w:tmpl w:val="A7669CF0"/>
@@ -14488,7 +14196,7 @@
       </w:rPr>
     </w:lvl>
   </w:abstractNum>
-  <w:abstractNum w:abstractNumId="24" w15:restartNumberingAfterBreak="0">
+  <w:abstractNum w:abstractNumId="27" w15:restartNumberingAfterBreak="0">
     <w:nsid w:val="5CC41149"/>
     <w:multiLevelType w:val="hybridMultilevel"/>
     <w:tmpl w:val="DC543E52"/>
@@ -14601,7 +14309,7 @@
       </w:rPr>
     </w:lvl>
   </w:abstractNum>
-  <w:abstractNum w:abstractNumId="25" w15:restartNumberingAfterBreak="0">
+  <w:abstractNum w:abstractNumId="28" w15:restartNumberingAfterBreak="0">
     <w:nsid w:val="609447FA"/>
     <w:multiLevelType w:val="hybridMultilevel"/>
     <w:tmpl w:val="180C0564"/>
@@ -14714,7 +14422,7 @@
       </w:rPr>
     </w:lvl>
   </w:abstractNum>
-  <w:abstractNum w:abstractNumId="26" w15:restartNumberingAfterBreak="0">
+  <w:abstractNum w:abstractNumId="29" w15:restartNumberingAfterBreak="0">
     <w:nsid w:val="64EA256B"/>
     <w:multiLevelType w:val="hybridMultilevel"/>
     <w:tmpl w:val="61FA3AEC"/>
@@ -14827,7 +14535,7 @@
       </w:rPr>
     </w:lvl>
   </w:abstractNum>
-  <w:abstractNum w:abstractNumId="27" w15:restartNumberingAfterBreak="0">
+  <w:abstractNum w:abstractNumId="30" w15:restartNumberingAfterBreak="0">
     <w:nsid w:val="6B322F0A"/>
     <w:multiLevelType w:val="hybridMultilevel"/>
     <w:tmpl w:val="B39CF6A4"/>
@@ -14940,7 +14648,7 @@
       </w:rPr>
     </w:lvl>
   </w:abstractNum>
-  <w:abstractNum w:abstractNumId="28" w15:restartNumberingAfterBreak="0">
+  <w:abstractNum w:abstractNumId="31" w15:restartNumberingAfterBreak="0">
     <w:nsid w:val="6B655D4E"/>
     <w:multiLevelType w:val="hybridMultilevel"/>
     <w:tmpl w:val="95E8875C"/>
@@ -15053,7 +14761,7 @@
       </w:rPr>
     </w:lvl>
   </w:abstractNum>
-  <w:abstractNum w:abstractNumId="29" w15:restartNumberingAfterBreak="0">
+  <w:abstractNum w:abstractNumId="32" w15:restartNumberingAfterBreak="0">
     <w:nsid w:val="6B8E7F71"/>
     <w:multiLevelType w:val="hybridMultilevel"/>
     <w:tmpl w:val="B1D83394"/>
@@ -15166,7 +14874,7 @@
       </w:rPr>
     </w:lvl>
   </w:abstractNum>
-  <w:abstractNum w:abstractNumId="30" w15:restartNumberingAfterBreak="0">
+  <w:abstractNum w:abstractNumId="33" w15:restartNumberingAfterBreak="0">
     <w:nsid w:val="77A558A5"/>
     <w:multiLevelType w:val="hybridMultilevel"/>
     <w:tmpl w:val="D3B0824C"/>
@@ -15279,7 +14987,7 @@
       </w:rPr>
     </w:lvl>
   </w:abstractNum>
-  <w:abstractNum w:abstractNumId="31" w15:restartNumberingAfterBreak="0">
+  <w:abstractNum w:abstractNumId="34" w15:restartNumberingAfterBreak="0">
     <w:nsid w:val="786173C1"/>
     <w:multiLevelType w:val="hybridMultilevel"/>
     <w:tmpl w:val="22DE2598"/>
@@ -15392,7 +15100,7 @@
       </w:rPr>
     </w:lvl>
   </w:abstractNum>
-  <w:abstractNum w:abstractNumId="32" w15:restartNumberingAfterBreak="0">
+  <w:abstractNum w:abstractNumId="35" w15:restartNumberingAfterBreak="0">
     <w:nsid w:val="78E37203"/>
     <w:multiLevelType w:val="hybridMultilevel"/>
     <w:tmpl w:val="C8307E10"/>
@@ -15506,7 +15214,7 @@
       </w:rPr>
     </w:lvl>
   </w:abstractNum>
-  <w:abstractNum w:abstractNumId="33" w15:restartNumberingAfterBreak="0">
+  <w:abstractNum w:abstractNumId="36" w15:restartNumberingAfterBreak="0">
     <w:nsid w:val="7E926F4E"/>
     <w:multiLevelType w:val="hybridMultilevel"/>
     <w:tmpl w:val="DEC001C6"/>
@@ -15621,106 +15329,115 @@
     </w:lvl>
   </w:abstractNum>
   <w:num w:numId="1" w16cid:durableId="479736155">
+    <w:abstractNumId w:val="13"/>
+  </w:num>
+  <w:num w:numId="2" w16cid:durableId="1332293504">
+    <w:abstractNumId w:val="6"/>
+  </w:num>
+  <w:num w:numId="3" w16cid:durableId="1814715002">
+    <w:abstractNumId w:val="14"/>
+  </w:num>
+  <w:num w:numId="4" w16cid:durableId="1072390712">
+    <w:abstractNumId w:val="20"/>
+  </w:num>
+  <w:num w:numId="5" w16cid:durableId="777868199">
+    <w:abstractNumId w:val="31"/>
+  </w:num>
+  <w:num w:numId="6" w16cid:durableId="436950659">
+    <w:abstractNumId w:val="8"/>
+  </w:num>
+  <w:num w:numId="7" w16cid:durableId="796491594">
+    <w:abstractNumId w:val="9"/>
+  </w:num>
+  <w:num w:numId="8" w16cid:durableId="285428596">
+    <w:abstractNumId w:val="26"/>
+  </w:num>
+  <w:num w:numId="9" w16cid:durableId="1875733125">
+    <w:abstractNumId w:val="23"/>
+  </w:num>
+  <w:num w:numId="10" w16cid:durableId="960645210">
+    <w:abstractNumId w:val="30"/>
+  </w:num>
+  <w:num w:numId="11" w16cid:durableId="777213385">
+    <w:abstractNumId w:val="24"/>
+  </w:num>
+  <w:num w:numId="12" w16cid:durableId="1390495654">
+    <w:abstractNumId w:val="28"/>
+  </w:num>
+  <w:num w:numId="13" w16cid:durableId="2129081396">
+    <w:abstractNumId w:val="32"/>
+  </w:num>
+  <w:num w:numId="14" w16cid:durableId="1822962694">
+    <w:abstractNumId w:val="33"/>
+  </w:num>
+  <w:num w:numId="15" w16cid:durableId="778569969">
+    <w:abstractNumId w:val="11"/>
+  </w:num>
+  <w:num w:numId="16" w16cid:durableId="1980065226">
+    <w:abstractNumId w:val="17"/>
+  </w:num>
+  <w:num w:numId="17" w16cid:durableId="1214846279">
+    <w:abstractNumId w:val="36"/>
+  </w:num>
+  <w:num w:numId="18" w16cid:durableId="677586847">
+    <w:abstractNumId w:val="18"/>
+  </w:num>
+  <w:num w:numId="19" w16cid:durableId="1209029417">
+    <w:abstractNumId w:val="4"/>
+  </w:num>
+  <w:num w:numId="20" w16cid:durableId="1333334162">
+    <w:abstractNumId w:val="29"/>
+  </w:num>
+  <w:num w:numId="21" w16cid:durableId="812722786">
+    <w:abstractNumId w:val="15"/>
+  </w:num>
+  <w:num w:numId="22" w16cid:durableId="1814640402">
+    <w:abstractNumId w:val="35"/>
+  </w:num>
+  <w:num w:numId="23" w16cid:durableId="1181050336">
+    <w:abstractNumId w:val="7"/>
+  </w:num>
+  <w:num w:numId="24" w16cid:durableId="1582907963">
+    <w:abstractNumId w:val="10"/>
+  </w:num>
+  <w:num w:numId="25" w16cid:durableId="747772220">
+    <w:abstractNumId w:val="25"/>
+  </w:num>
+  <w:num w:numId="26" w16cid:durableId="985162159">
+    <w:abstractNumId w:val="19"/>
+  </w:num>
+  <w:num w:numId="27" w16cid:durableId="846866754">
+    <w:abstractNumId w:val="2"/>
+  </w:num>
+  <w:num w:numId="28" w16cid:durableId="1159346946">
+    <w:abstractNumId w:val="5"/>
+  </w:num>
+  <w:num w:numId="29" w16cid:durableId="2077701008">
+    <w:abstractNumId w:val="27"/>
+  </w:num>
+  <w:num w:numId="30" w16cid:durableId="1796290013">
     <w:abstractNumId w:val="12"/>
   </w:num>
-  <w:num w:numId="2" w16cid:durableId="1332293504">
-    <w:abstractNumId w:val="5"/>
-  </w:num>
-  <w:num w:numId="3" w16cid:durableId="1814715002">
-    <w:abstractNumId w:val="13"/>
-  </w:num>
-  <w:num w:numId="4" w16cid:durableId="1072390712">
-    <w:abstractNumId w:val="18"/>
-  </w:num>
-  <w:num w:numId="5" w16cid:durableId="777868199">
-    <w:abstractNumId w:val="28"/>
-  </w:num>
-  <w:num w:numId="6" w16cid:durableId="436950659">
-    <w:abstractNumId w:val="7"/>
-  </w:num>
-  <w:num w:numId="7" w16cid:durableId="796491594">
-    <w:abstractNumId w:val="8"/>
-  </w:num>
-  <w:num w:numId="8" w16cid:durableId="285428596">
-    <w:abstractNumId w:val="23"/>
-  </w:num>
-  <w:num w:numId="9" w16cid:durableId="1875733125">
-    <w:abstractNumId w:val="20"/>
-  </w:num>
-  <w:num w:numId="10" w16cid:durableId="960645210">
-    <w:abstractNumId w:val="27"/>
-  </w:num>
-  <w:num w:numId="11" w16cid:durableId="777213385">
+  <w:num w:numId="31" w16cid:durableId="517819965">
     <w:abstractNumId w:val="21"/>
   </w:num>
-  <w:num w:numId="12" w16cid:durableId="1390495654">
-    <w:abstractNumId w:val="25"/>
-  </w:num>
-  <w:num w:numId="13" w16cid:durableId="2129081396">
-    <w:abstractNumId w:val="29"/>
-  </w:num>
-  <w:num w:numId="14" w16cid:durableId="1822962694">
-    <w:abstractNumId w:val="30"/>
-  </w:num>
-  <w:num w:numId="15" w16cid:durableId="778569969">
-    <w:abstractNumId w:val="10"/>
-  </w:num>
-  <w:num w:numId="16" w16cid:durableId="1980065226">
-    <w:abstractNumId w:val="15"/>
-  </w:num>
-  <w:num w:numId="17" w16cid:durableId="1214846279">
-    <w:abstractNumId w:val="33"/>
-  </w:num>
-  <w:num w:numId="18" w16cid:durableId="677586847">
-    <w:abstractNumId w:val="16"/>
-  </w:num>
-  <w:num w:numId="19" w16cid:durableId="1209029417">
+  <w:num w:numId="32" w16cid:durableId="964434898">
     <w:abstractNumId w:val="3"/>
   </w:num>
-  <w:num w:numId="20" w16cid:durableId="1333334162">
-    <w:abstractNumId w:val="26"/>
+  <w:num w:numId="33" w16cid:durableId="316035627">
+    <w:abstractNumId w:val="34"/>
   </w:num>
-  <w:num w:numId="21" w16cid:durableId="812722786">
-    <w:abstractNumId w:val="14"/>
+  <w:num w:numId="34" w16cid:durableId="2055539111">
+    <w:abstractNumId w:val="1"/>
   </w:num>
-  <w:num w:numId="22" w16cid:durableId="1814640402">
-    <w:abstractNumId w:val="32"/>
+  <w:num w:numId="35" w16cid:durableId="1060665822">
+    <w:abstractNumId w:val="0"/>
   </w:num>
-  <w:num w:numId="23" w16cid:durableId="1181050336">
-    <w:abstractNumId w:val="6"/>
-  </w:num>
-  <w:num w:numId="24" w16cid:durableId="1582907963">
-    <w:abstractNumId w:val="9"/>
-  </w:num>
-  <w:num w:numId="25" w16cid:durableId="747772220">
+  <w:num w:numId="36" w16cid:durableId="1481313402">
     <w:abstractNumId w:val="22"/>
   </w:num>
-  <w:num w:numId="26" w16cid:durableId="985162159">
-    <w:abstractNumId w:val="17"/>
-  </w:num>
-  <w:num w:numId="27" w16cid:durableId="846866754">
-    <w:abstractNumId w:val="1"/>
-  </w:num>
-  <w:num w:numId="28" w16cid:durableId="1159346946">
-    <w:abstractNumId w:val="4"/>
-  </w:num>
-  <w:num w:numId="29" w16cid:durableId="2077701008">
-    <w:abstractNumId w:val="24"/>
-  </w:num>
-  <w:num w:numId="30" w16cid:durableId="1796290013">
-    <w:abstractNumId w:val="11"/>
-  </w:num>
-  <w:num w:numId="31" w16cid:durableId="517819965">
-    <w:abstractNumId w:val="19"/>
-  </w:num>
-  <w:num w:numId="32" w16cid:durableId="964434898">
-    <w:abstractNumId w:val="2"/>
-  </w:num>
-  <w:num w:numId="33" w16cid:durableId="316035627">
-    <w:abstractNumId w:val="31"/>
-  </w:num>
-  <w:num w:numId="34" w16cid:durableId="2055539111">
-    <w:abstractNumId w:val="0"/>
+  <w:num w:numId="37" w16cid:durableId="1852838697">
+    <w:abstractNumId w:val="16"/>
   </w:num>
 </w:numbering>
 </file>
@@ -16140,10 +15857,13 @@
     <w:link w:val="Titolo1Carattere"/>
     <w:uiPriority w:val="9"/>
     <w:qFormat/>
-    <w:rsid w:val="006208F2"/>
+    <w:rsid w:val="00F70D57"/>
     <w:pPr>
       <w:keepNext/>
       <w:keepLines/>
+      <w:pBdr>
+        <w:bottom w:val="single" w:sz="4" w:space="1" w:color="auto"/>
+      </w:pBdr>
       <w:spacing w:before="360" w:after="80"/>
       <w:outlineLvl w:val="0"/>
     </w:pPr>
@@ -16162,7 +15882,7 @@
     <w:uiPriority w:val="9"/>
     <w:unhideWhenUsed/>
     <w:qFormat/>
-    <w:rsid w:val="006208F2"/>
+    <w:rsid w:val="00F70D57"/>
     <w:pPr>
       <w:keepNext/>
       <w:keepLines/>
@@ -16171,6 +15891,7 @@
     </w:pPr>
     <w:rPr>
       <w:rFonts w:asciiTheme="majorHAnsi" w:eastAsiaTheme="majorEastAsia" w:hAnsiTheme="majorHAnsi" w:cstheme="majorBidi"/>
+      <w:i/>
       <w:color w:val="0F4761" w:themeColor="accent1" w:themeShade="BF"/>
       <w:sz w:val="32"/>
       <w:szCs w:val="32"/>
@@ -16295,7 +16016,6 @@
     <w:next w:val="Normale"/>
     <w:link w:val="Titolo8Carattere"/>
     <w:uiPriority w:val="9"/>
-    <w:semiHidden/>
     <w:unhideWhenUsed/>
     <w:qFormat/>
     <w:rsid w:val="006208F2"/>
@@ -16336,6 +16056,7 @@
   <w:style w:type="character" w:default="1" w:styleId="Carpredefinitoparagrafo">
     <w:name w:val="Default Paragraph Font"/>
     <w:uiPriority w:val="1"/>
+    <w:semiHidden/>
     <w:unhideWhenUsed/>
   </w:style>
   <w:style w:type="table" w:default="1" w:styleId="Tabellanormale">
@@ -16364,7 +16085,7 @@
     <w:basedOn w:val="Carpredefinitoparagrafo"/>
     <w:link w:val="Titolo1"/>
     <w:uiPriority w:val="9"/>
-    <w:rsid w:val="006208F2"/>
+    <w:rsid w:val="00F70D57"/>
     <w:rPr>
       <w:rFonts w:asciiTheme="majorHAnsi" w:eastAsiaTheme="majorEastAsia" w:hAnsiTheme="majorHAnsi" w:cstheme="majorBidi"/>
       <w:color w:val="0F4761" w:themeColor="accent1" w:themeShade="BF"/>
@@ -16377,9 +16098,10 @@
     <w:basedOn w:val="Carpredefinitoparagrafo"/>
     <w:link w:val="Titolo2"/>
     <w:uiPriority w:val="9"/>
-    <w:rsid w:val="006208F2"/>
+    <w:rsid w:val="00F70D57"/>
     <w:rPr>
       <w:rFonts w:asciiTheme="majorHAnsi" w:eastAsiaTheme="majorEastAsia" w:hAnsiTheme="majorHAnsi" w:cstheme="majorBidi"/>
+      <w:i/>
       <w:color w:val="0F4761" w:themeColor="accent1" w:themeShade="BF"/>
       <w:sz w:val="32"/>
       <w:szCs w:val="32"/>
@@ -16456,7 +16178,6 @@
     <w:basedOn w:val="Carpredefinitoparagrafo"/>
     <w:link w:val="Titolo8"/>
     <w:uiPriority w:val="9"/>
-    <w:semiHidden/>
     <w:rsid w:val="006208F2"/>
     <w:rPr>
       <w:rFonts w:eastAsiaTheme="majorEastAsia" w:cstheme="majorBidi"/>

</xml_diff>